<commit_message>
additional edits to White Paper
added text to the mini ontology section.
</commit_message>
<xml_diff>
--- a/doc/Pubs/Annual2017/aann_PhUSE2017.docx
+++ b/doc/Pubs/Annual2017/aann_PhUSE2017.docx
@@ -160,16 +160,6 @@
         </w:rPr>
         <w:t>t</w:t>
       </w:r>
-      <w:r>
-        <w:rPr>
-          <w:rFonts w:ascii="Arial" w:hAnsi="Arial" w:cs="Arial"/>
-          <w:sz w:val="20"/>
-          <w:szCs w:val="20"/>
-        </w:rPr>
-        <w:t xml:space="preserve"> (Test Change)</w:t>
-      </w:r>
-      <w:bookmarkStart w:id="0" w:name="_GoBack"/>
-      <w:bookmarkEnd w:id="0"/>
     </w:p>
     <w:p>
       <w:pPr>
@@ -187,7 +177,23 @@
           <w:rFonts w:ascii="Arial" w:hAnsi="Arial" w:cs="Arial"/>
           <w:szCs w:val="18"/>
         </w:rPr>
-        <w:t>After more than a decade since the implementation of CDISC SDTM as the standard for clinical trials data exchange, our industry continues to struggle with significant implementation challenges: [a] standards non-conformance resulting in a high incidence of rejection criteria for submissions (1). [b] Costs converting between versions. [c] Limitations of the two dimensional format and lack of intrinsic metadata. [d] Challenges linking to other standards and data.</w:t>
+        <w:t xml:space="preserve">After more than a decade since the implementation of CDISC SDTM as the standard for clinical trials data exchange, our industry continues to struggle with significant implementation challenges: [a] standards non-conformance resulting in a high incidence of rejection criteria for submissions (1). [b] Costs converting between versions. [c] Limitations of the </w:t>
+      </w:r>
+      <w:proofErr w:type="gramStart"/>
+      <w:r>
+        <w:rPr>
+          <w:rFonts w:ascii="Arial" w:hAnsi="Arial" w:cs="Arial"/>
+          <w:szCs w:val="18"/>
+        </w:rPr>
+        <w:t>two dimensional</w:t>
+      </w:r>
+      <w:proofErr w:type="gramEnd"/>
+      <w:r>
+        <w:rPr>
+          <w:rFonts w:ascii="Arial" w:hAnsi="Arial" w:cs="Arial"/>
+          <w:szCs w:val="18"/>
+        </w:rPr>
+        <w:t xml:space="preserve"> format and lack of intrinsic metadata. [d] Challenges linking to other standards and data.</w:t>
       </w:r>
     </w:p>
     <w:p>
@@ -232,7 +238,23 @@
           <w:rFonts w:ascii="Arial" w:hAnsi="Arial" w:cs="Arial"/>
           <w:szCs w:val="18"/>
         </w:rPr>
-        <w:t>, and methods adopted by the PhUSE project “</w:t>
+        <w:t xml:space="preserve">, and methods adopted by the </w:t>
+      </w:r>
+      <w:proofErr w:type="spellStart"/>
+      <w:r>
+        <w:rPr>
+          <w:rFonts w:ascii="Arial" w:hAnsi="Arial" w:cs="Arial"/>
+          <w:szCs w:val="18"/>
+        </w:rPr>
+        <w:t>PhUSE</w:t>
+      </w:r>
+      <w:proofErr w:type="spellEnd"/>
+      <w:r>
+        <w:rPr>
+          <w:rFonts w:ascii="Arial" w:hAnsi="Arial" w:cs="Arial"/>
+          <w:szCs w:val="18"/>
+        </w:rPr>
+        <w:t xml:space="preserve"> project “</w:t>
       </w:r>
       <w:r>
         <w:rPr>
@@ -289,7 +311,23 @@
           <w:rFonts w:ascii="Arial" w:hAnsi="Arial" w:cs="Arial"/>
           <w:szCs w:val="18"/>
         </w:rPr>
-        <w:t xml:space="preserve"> a future-proof, multi-dimensional data store for clinical trials data while enabling strong compliance to past, present, and future submission standards. Linked Data is uniquely positioned to bring together multiple standards including SDTM, CDISC Terminology, WHO Drug, MedDRA, and others.</w:t>
+        <w:t xml:space="preserve"> a future-proof, multi-dimensional data store for clinical trials data while enabling strong compliance to past, present, and future submission standards. Linked Data is uniquely positioned to bring together multiple standards including SDTM, CDISC Terminology, WHO Drug, </w:t>
+      </w:r>
+      <w:proofErr w:type="spellStart"/>
+      <w:r>
+        <w:rPr>
+          <w:rFonts w:ascii="Arial" w:hAnsi="Arial" w:cs="Arial"/>
+          <w:szCs w:val="18"/>
+        </w:rPr>
+        <w:t>MedDRA</w:t>
+      </w:r>
+      <w:proofErr w:type="spellEnd"/>
+      <w:r>
+        <w:rPr>
+          <w:rFonts w:ascii="Arial" w:hAnsi="Arial" w:cs="Arial"/>
+          <w:szCs w:val="18"/>
+        </w:rPr>
+        <w:t>, and others.</w:t>
       </w:r>
       <w:r>
         <w:rPr>
@@ -323,7 +361,23 @@
           <w:rFonts w:ascii="Arial" w:hAnsi="Arial" w:cs="Arial"/>
           <w:szCs w:val="18"/>
         </w:rPr>
-        <w:t>*(1)  Citation from FDA to be added.</w:t>
+        <w:t>*(1</w:t>
+      </w:r>
+      <w:proofErr w:type="gramStart"/>
+      <w:r>
+        <w:rPr>
+          <w:rFonts w:ascii="Arial" w:hAnsi="Arial" w:cs="Arial"/>
+          <w:szCs w:val="18"/>
+        </w:rPr>
+        <w:t>)  Citation</w:t>
+      </w:r>
+      <w:proofErr w:type="gramEnd"/>
+      <w:r>
+        <w:rPr>
+          <w:rFonts w:ascii="Arial" w:hAnsi="Arial" w:cs="Arial"/>
+          <w:szCs w:val="18"/>
+        </w:rPr>
+        <w:t xml:space="preserve"> from FDA to be added.</w:t>
       </w:r>
     </w:p>
     <w:p>
@@ -806,7 +860,7 @@
           <w:sz w:val="18"/>
           <w:szCs w:val="18"/>
         </w:rPr>
-        <w:t xml:space="preserve">and the </w:t>
+        <w:t xml:space="preserve">the </w:t>
       </w:r>
       <w:r>
         <w:rPr>
@@ -814,16 +868,44 @@
           <w:sz w:val="18"/>
           <w:szCs w:val="18"/>
         </w:rPr>
-        <w:t>Analysis Dataset Model (ADaM)</w:t>
-      </w:r>
+        <w:t>Analysis Dataset Model (</w:t>
+      </w:r>
+      <w:proofErr w:type="spellStart"/>
       <w:r>
         <w:rPr>
           <w:rFonts w:ascii="Arial" w:hAnsi="Arial" w:cs="Arial"/>
           <w:sz w:val="18"/>
           <w:szCs w:val="18"/>
         </w:rPr>
-        <w:t>, and Define.XML .</w:t>
-      </w:r>
+        <w:t>ADaM</w:t>
+      </w:r>
+      <w:proofErr w:type="spellEnd"/>
+      <w:r>
+        <w:rPr>
+          <w:rFonts w:ascii="Arial" w:hAnsi="Arial" w:cs="Arial"/>
+          <w:sz w:val="18"/>
+          <w:szCs w:val="18"/>
+        </w:rPr>
+        <w:t>)</w:t>
+      </w:r>
+      <w:r>
+        <w:rPr>
+          <w:rFonts w:ascii="Arial" w:hAnsi="Arial" w:cs="Arial"/>
+          <w:sz w:val="18"/>
+          <w:szCs w:val="18"/>
+        </w:rPr>
+        <w:t xml:space="preserve">, and </w:t>
+      </w:r>
+      <w:proofErr w:type="gramStart"/>
+      <w:r>
+        <w:rPr>
+          <w:rFonts w:ascii="Arial" w:hAnsi="Arial" w:cs="Arial"/>
+          <w:sz w:val="18"/>
+          <w:szCs w:val="18"/>
+        </w:rPr>
+        <w:t>Define.XML .</w:t>
+      </w:r>
+      <w:proofErr w:type="gramEnd"/>
       <w:r>
         <w:rPr>
           <w:rFonts w:ascii="Arial" w:hAnsi="Arial" w:cs="Arial"/>
@@ -1065,7 +1147,71 @@
           <w:sz w:val="18"/>
           <w:szCs w:val="18"/>
         </w:rPr>
-        <w:t xml:space="preserve"> lead to challenges in standardized data representation and implementation. The design of each SDTM domain was chosen to represent discrete categories of information. DM is the primary source of demographics information, yet by design it must include representative values for the study (STUDYID), treatment arm information (not just arm, but also the coded value for ARM, ARMCD) , and units for the age column.  These individual concepts are best modeled independently for each type of concept they represent, with the benefit of decreasing redundancy in the data. Similar arguments can be made for each domain in SDTM, and especially the supplemental domains in the earlier SDTM versions.</w:t>
+        <w:t xml:space="preserve"> lead to challenges in standardized data representation and implementation. The design of each SDTM domain was chosen to represent discrete categories of information. DM is the primary source of demographics information, yet by design it </w:t>
+      </w:r>
+      <w:ins w:id="0" w:author="aoliva" w:date="2017-07-29T09:12:00Z">
+        <w:r>
+          <w:rPr>
+            <w:rFonts w:ascii="Arial" w:hAnsi="Arial" w:cs="Arial"/>
+            <w:sz w:val="18"/>
+            <w:szCs w:val="18"/>
+          </w:rPr>
+          <w:t>also</w:t>
+        </w:r>
+      </w:ins>
+      <w:del w:id="1" w:author="aoliva" w:date="2017-07-29T09:12:00Z">
+        <w:r>
+          <w:rPr>
+            <w:rFonts w:ascii="Arial" w:hAnsi="Arial" w:cs="Arial"/>
+            <w:sz w:val="18"/>
+            <w:szCs w:val="18"/>
+          </w:rPr>
+          <w:delText>must</w:delText>
+        </w:r>
+      </w:del>
+      <w:r>
+        <w:rPr>
+          <w:rFonts w:ascii="Arial" w:hAnsi="Arial" w:cs="Arial"/>
+          <w:sz w:val="18"/>
+          <w:szCs w:val="18"/>
+        </w:rPr>
+        <w:t xml:space="preserve"> include</w:t>
+      </w:r>
+      <w:ins w:id="2" w:author="aoliva" w:date="2017-07-29T09:12:00Z">
+        <w:r>
+          <w:rPr>
+            <w:rFonts w:ascii="Arial" w:hAnsi="Arial" w:cs="Arial"/>
+            <w:sz w:val="18"/>
+            <w:szCs w:val="18"/>
+          </w:rPr>
+          <w:t>s</w:t>
+        </w:r>
+      </w:ins>
+      <w:r>
+        <w:rPr>
+          <w:rFonts w:ascii="Arial" w:hAnsi="Arial" w:cs="Arial"/>
+          <w:sz w:val="18"/>
+          <w:szCs w:val="18"/>
+        </w:rPr>
+        <w:t xml:space="preserve"> representative values for the study (STUDYID), treatment arm information (not just arm, but also the coded value for ARM, ARMCD</w:t>
+      </w:r>
+      <w:proofErr w:type="gramStart"/>
+      <w:r>
+        <w:rPr>
+          <w:rFonts w:ascii="Arial" w:hAnsi="Arial" w:cs="Arial"/>
+          <w:sz w:val="18"/>
+          <w:szCs w:val="18"/>
+        </w:rPr>
+        <w:t>) ,</w:t>
+      </w:r>
+      <w:proofErr w:type="gramEnd"/>
+      <w:r>
+        <w:rPr>
+          <w:rFonts w:ascii="Arial" w:hAnsi="Arial" w:cs="Arial"/>
+          <w:sz w:val="18"/>
+          <w:szCs w:val="18"/>
+        </w:rPr>
+        <w:t xml:space="preserve"> and units for the age column.  These individual concepts are best modeled independently for each type of concept they represent, with the benefit of decreasing redundancy in the data. Similar arguments can be made for each domain in SDTM, and especially the supplemental domains in the earlier SDTM versions.</w:t>
       </w:r>
     </w:p>
     <w:p>
@@ -1265,6 +1411,9 @@
           <w:rFonts w:ascii="Arial" w:hAnsi="Arial" w:cs="Arial"/>
           <w:sz w:val="18"/>
           <w:szCs w:val="18"/>
+          <w:rPrChange w:id="3" w:author="aoliva" w:date="2017-07-29T09:13:00Z">
+            <w:rPr/>
+          </w:rPrChange>
         </w:rPr>
       </w:pPr>
       <w:r>
@@ -1275,6 +1424,16 @@
         </w:rPr>
         <w:t>No standard approach for representing assessment/adjudication information (i.e. the analysis of observations to identify and characterize medical conditions</w:t>
       </w:r>
+      <w:ins w:id="4" w:author="aoliva" w:date="2017-07-29T09:13:00Z">
+        <w:r>
+          <w:rPr>
+            <w:rFonts w:ascii="Arial" w:hAnsi="Arial" w:cs="Arial"/>
+            <w:sz w:val="18"/>
+            <w:szCs w:val="18"/>
+          </w:rPr>
+          <w:t>)</w:t>
+        </w:r>
+      </w:ins>
     </w:p>
     <w:p>
       <w:pPr>
@@ -1317,8 +1476,46 @@
           <w:sz w:val="18"/>
           <w:szCs w:val="18"/>
         </w:rPr>
-        <w:t>Multiple locations for the same or similar information leading to data integrity issues, e.g. death information found in DM, DS, AE, others</w:t>
-      </w:r>
+        <w:t>Multiple locations for the same or similar information leading to data integrity issues</w:t>
+      </w:r>
+      <w:ins w:id="5" w:author="aoliva" w:date="2017-07-29T09:13:00Z">
+        <w:r>
+          <w:rPr>
+            <w:rFonts w:ascii="Arial" w:hAnsi="Arial" w:cs="Arial"/>
+            <w:sz w:val="18"/>
+            <w:szCs w:val="18"/>
+          </w:rPr>
+          <w:t xml:space="preserve"> (</w:t>
+        </w:r>
+      </w:ins>
+      <w:del w:id="6" w:author="aoliva" w:date="2017-07-29T09:13:00Z">
+        <w:r>
+          <w:rPr>
+            <w:rFonts w:ascii="Arial" w:hAnsi="Arial" w:cs="Arial"/>
+            <w:sz w:val="18"/>
+            <w:szCs w:val="18"/>
+          </w:rPr>
+          <w:delText xml:space="preserve">, </w:delText>
+        </w:r>
+      </w:del>
+      <w:r>
+        <w:rPr>
+          <w:rFonts w:ascii="Arial" w:hAnsi="Arial" w:cs="Arial"/>
+          <w:sz w:val="18"/>
+          <w:szCs w:val="18"/>
+        </w:rPr>
+        <w:t>e.g. death information found in DM, DS, AE, others</w:t>
+      </w:r>
+      <w:ins w:id="7" w:author="aoliva" w:date="2017-07-29T09:13:00Z">
+        <w:r>
+          <w:rPr>
+            <w:rFonts w:ascii="Arial" w:hAnsi="Arial" w:cs="Arial"/>
+            <w:sz w:val="18"/>
+            <w:szCs w:val="18"/>
+          </w:rPr>
+          <w:t>)</w:t>
+        </w:r>
+      </w:ins>
     </w:p>
     <w:p>
       <w:pPr>
@@ -1424,21 +1621,57 @@
         </w:rPr>
         <w:t xml:space="preserve">often require new domains and variables, which significantly increase implementation challenges. The net result is </w:t>
       </w:r>
-      <w:commentRangeStart w:id="1"/>
+      <w:commentRangeStart w:id="8"/>
+      <w:commentRangeStart w:id="9"/>
       <w:r>
         <w:rPr>
           <w:rFonts w:ascii="Arial" w:hAnsi="Arial" w:cs="Arial"/>
           <w:sz w:val="18"/>
           <w:szCs w:val="18"/>
         </w:rPr>
-        <w:t xml:space="preserve">that 45% of standardized data </w:t>
-      </w:r>
-      <w:commentRangeEnd w:id="1"/>
+        <w:t xml:space="preserve">that </w:t>
+      </w:r>
+      <w:ins w:id="10" w:author="aoliva" w:date="2017-07-29T09:14:00Z">
+        <w:r>
+          <w:rPr>
+            <w:rFonts w:ascii="Arial" w:hAnsi="Arial" w:cs="Arial"/>
+            <w:sz w:val="18"/>
+            <w:szCs w:val="18"/>
+          </w:rPr>
+          <w:t>xx</w:t>
+        </w:r>
+      </w:ins>
+      <w:del w:id="11" w:author="aoliva" w:date="2017-07-29T09:14:00Z">
+        <w:r>
+          <w:rPr>
+            <w:rFonts w:ascii="Arial" w:hAnsi="Arial" w:cs="Arial"/>
+            <w:sz w:val="18"/>
+            <w:szCs w:val="18"/>
+          </w:rPr>
+          <w:delText>45</w:delText>
+        </w:r>
+      </w:del>
+      <w:r>
+        <w:rPr>
+          <w:rFonts w:ascii="Arial" w:hAnsi="Arial" w:cs="Arial"/>
+          <w:sz w:val="18"/>
+          <w:szCs w:val="18"/>
+        </w:rPr>
+        <w:t xml:space="preserve">% of standardized data </w:t>
+      </w:r>
+      <w:commentRangeEnd w:id="8"/>
       <w:r>
         <w:rPr>
           <w:rStyle w:val="CommentReference"/>
         </w:rPr>
-        <w:commentReference w:id="1"/>
+        <w:commentReference w:id="8"/>
+      </w:r>
+      <w:commentRangeEnd w:id="9"/>
+      <w:r>
+        <w:rPr>
+          <w:rStyle w:val="CommentReference"/>
+        </w:rPr>
+        <w:commentReference w:id="9"/>
       </w:r>
       <w:r>
         <w:rPr>
@@ -1520,7 +1753,39 @@
           <w:rFonts w:ascii="Arial" w:hAnsi="Arial" w:cs="Arial"/>
           <w:szCs w:val="18"/>
         </w:rPr>
-        <w:t xml:space="preserve">Linked Data as (RDF) provides a solution to the limitations in the </w:t>
+        <w:t xml:space="preserve">Linked Data as </w:t>
+      </w:r>
+      <w:del w:id="12" w:author="aoliva" w:date="2017-07-29T09:49:00Z">
+        <w:r>
+          <w:rPr>
+            <w:rFonts w:ascii="Arial" w:hAnsi="Arial" w:cs="Arial"/>
+            <w:szCs w:val="18"/>
+          </w:rPr>
+          <w:delText>(</w:delText>
+        </w:r>
+      </w:del>
+      <w:r>
+        <w:rPr>
+          <w:rFonts w:ascii="Arial" w:hAnsi="Arial" w:cs="Arial"/>
+          <w:szCs w:val="18"/>
+        </w:rPr>
+        <w:t>RDF</w:t>
+      </w:r>
+      <w:del w:id="13" w:author="aoliva" w:date="2017-07-29T09:49:00Z">
+        <w:r>
+          <w:rPr>
+            <w:rFonts w:ascii="Arial" w:hAnsi="Arial" w:cs="Arial"/>
+            <w:szCs w:val="18"/>
+          </w:rPr>
+          <w:delText>)</w:delText>
+        </w:r>
+      </w:del>
+      <w:r>
+        <w:rPr>
+          <w:rFonts w:ascii="Arial" w:hAnsi="Arial" w:cs="Arial"/>
+          <w:szCs w:val="18"/>
+        </w:rPr>
+        <w:t xml:space="preserve"> provides a solution to the limitations in the </w:t>
       </w:r>
       <w:r>
         <w:rPr>
@@ -1597,8 +1862,17 @@
           <w:rFonts w:ascii="Arial" w:hAnsi="Arial" w:cs="Arial"/>
           <w:szCs w:val="18"/>
         </w:rPr>
-        <w:t>data. When validation rules are employed on top this data, the result is highly</w:t>
-      </w:r>
+        <w:t>data. When validation rules are employed on top this data, the result is high</w:t>
+      </w:r>
+      <w:del w:id="14" w:author="aoliva" w:date="2017-07-29T09:50:00Z">
+        <w:r>
+          <w:rPr>
+            <w:rFonts w:ascii="Arial" w:hAnsi="Arial" w:cs="Arial"/>
+            <w:szCs w:val="18"/>
+          </w:rPr>
+          <w:delText>ly</w:delText>
+        </w:r>
+      </w:del>
       <w:r>
         <w:rPr>
           <w:rFonts w:ascii="Arial" w:hAnsi="Arial" w:cs="Arial"/>
@@ -1815,126 +2089,169 @@
           <w:szCs w:val="18"/>
         </w:rPr>
       </w:pPr>
-      <w:r>
-        <w:rPr>
-          <w:rFonts w:ascii="Arial" w:hAnsi="Arial" w:cs="Arial"/>
-          <w:szCs w:val="18"/>
-        </w:rPr>
-        <w:t>Storage of clinical trials data as Linked Data represents a paradigm shift from the SDTM model</w:t>
-      </w:r>
-      <w:commentRangeStart w:id="2"/>
-      <w:r>
-        <w:rPr>
-          <w:rFonts w:ascii="Arial" w:hAnsi="Arial" w:cs="Arial"/>
-          <w:szCs w:val="18"/>
-        </w:rPr>
-        <w:t xml:space="preserve">. </w:t>
-      </w:r>
-      <w:r>
-        <w:rPr>
-          <w:rFonts w:ascii="Arial" w:hAnsi="Arial" w:cs="Arial"/>
-          <w:szCs w:val="18"/>
-        </w:rPr>
-        <w:t>A</w:t>
-      </w:r>
-      <w:r>
-        <w:rPr>
-          <w:rFonts w:ascii="Arial" w:hAnsi="Arial" w:cs="Arial"/>
-          <w:szCs w:val="18"/>
-        </w:rPr>
-        <w:t>s an e</w:t>
-      </w:r>
-      <w:r>
-        <w:rPr>
-          <w:rFonts w:ascii="Arial" w:hAnsi="Arial" w:cs="Arial"/>
-          <w:szCs w:val="18"/>
-        </w:rPr>
-        <w:t>xample, t</w:t>
-      </w:r>
-      <w:r>
-        <w:rPr>
-          <w:rFonts w:ascii="Arial" w:hAnsi="Arial" w:cs="Arial"/>
-          <w:szCs w:val="18"/>
-        </w:rPr>
-        <w:t xml:space="preserve">he RELREC </w:t>
-      </w:r>
-      <w:commentRangeEnd w:id="2"/>
-      <w:r>
-        <w:rPr>
-          <w:rStyle w:val="CommentReference"/>
-        </w:rPr>
-        <w:commentReference w:id="2"/>
-      </w:r>
-      <w:r>
-        <w:rPr>
-          <w:rFonts w:ascii="Arial" w:hAnsi="Arial" w:cs="Arial"/>
-          <w:szCs w:val="18"/>
-        </w:rPr>
-        <w:t xml:space="preserve">domain </w:t>
-      </w:r>
-      <w:r>
-        <w:rPr>
-          <w:rFonts w:ascii="Arial" w:hAnsi="Arial" w:cs="Arial"/>
-          <w:szCs w:val="18"/>
-        </w:rPr>
-        <w:t>becomes complete unnecessary</w:t>
-      </w:r>
-      <w:r>
-        <w:rPr>
-          <w:rStyle w:val="EndnoteReference"/>
-          <w:rFonts w:ascii="Arial" w:hAnsi="Arial" w:cs="Arial"/>
-          <w:szCs w:val="18"/>
-        </w:rPr>
-        <w:endnoteReference w:id="1"/>
-      </w:r>
-      <w:r>
-        <w:rPr>
-          <w:rFonts w:ascii="Arial" w:hAnsi="Arial" w:cs="Arial"/>
-          <w:szCs w:val="18"/>
-        </w:rPr>
-        <w:t xml:space="preserve"> </w:t>
-      </w:r>
-      <w:r>
-        <w:rPr>
-          <w:rFonts w:ascii="Arial" w:hAnsi="Arial" w:cs="Arial"/>
-          <w:szCs w:val="18"/>
-        </w:rPr>
-        <w:t xml:space="preserve">, replaced by integral metadata </w:t>
-      </w:r>
-      <w:r>
-        <w:rPr>
-          <w:rFonts w:ascii="Arial" w:hAnsi="Arial" w:cs="Arial"/>
-          <w:szCs w:val="18"/>
-        </w:rPr>
-        <w:t xml:space="preserve">and </w:t>
-      </w:r>
-      <w:r>
-        <w:rPr>
-          <w:rFonts w:ascii="Arial" w:hAnsi="Arial" w:cs="Arial"/>
-          <w:szCs w:val="18"/>
-        </w:rPr>
-        <w:t xml:space="preserve">explicit linkages </w:t>
-      </w:r>
-      <w:r>
-        <w:rPr>
-          <w:rFonts w:ascii="Arial" w:hAnsi="Arial" w:cs="Arial"/>
-          <w:szCs w:val="18"/>
-        </w:rPr>
-        <w:t xml:space="preserve">within </w:t>
-      </w:r>
-      <w:r>
-        <w:rPr>
-          <w:rFonts w:ascii="Arial" w:hAnsi="Arial" w:cs="Arial"/>
-          <w:szCs w:val="18"/>
-        </w:rPr>
-        <w:t>the data.</w:t>
-      </w:r>
-      <w:r>
-        <w:rPr>
-          <w:rFonts w:ascii="Arial" w:hAnsi="Arial" w:cs="Arial"/>
-          <w:szCs w:val="18"/>
-        </w:rPr>
-        <w:t xml:space="preserve">  Linked Data provides flexible model for data with high validity</w:t>
+      <w:del w:id="15" w:author="aoliva" w:date="2017-07-29T09:52:00Z">
+        <w:r>
+          <w:rPr>
+            <w:rFonts w:ascii="Arial" w:hAnsi="Arial" w:cs="Arial"/>
+            <w:szCs w:val="18"/>
+          </w:rPr>
+          <w:delText xml:space="preserve">Storage </w:delText>
+        </w:r>
+      </w:del>
+      <w:ins w:id="16" w:author="aoliva" w:date="2017-07-29T09:52:00Z">
+        <w:r>
+          <w:rPr>
+            <w:rFonts w:ascii="Arial" w:hAnsi="Arial" w:cs="Arial"/>
+            <w:szCs w:val="18"/>
+          </w:rPr>
+          <w:t>The exchange</w:t>
+        </w:r>
+        <w:r>
+          <w:rPr>
+            <w:rFonts w:ascii="Arial" w:hAnsi="Arial" w:cs="Arial"/>
+            <w:szCs w:val="18"/>
+          </w:rPr>
+          <w:t xml:space="preserve"> </w:t>
+        </w:r>
+      </w:ins>
+      <w:r>
+        <w:rPr>
+          <w:rFonts w:ascii="Arial" w:hAnsi="Arial" w:cs="Arial"/>
+          <w:szCs w:val="18"/>
+        </w:rPr>
+        <w:t>of clinical trials data as Linked Data represents a paradigm shift from the SDTM model</w:t>
+      </w:r>
+      <w:ins w:id="17" w:author="aoliva" w:date="2017-07-29T09:51:00Z">
+        <w:r>
+          <w:rPr>
+            <w:rFonts w:ascii="Arial" w:hAnsi="Arial" w:cs="Arial"/>
+            <w:szCs w:val="18"/>
+          </w:rPr>
+          <w:t xml:space="preserve">. </w:t>
+        </w:r>
+      </w:ins>
+      <w:commentRangeStart w:id="18"/>
+      <w:del w:id="19" w:author="aoliva" w:date="2017-07-29T09:51:00Z">
+        <w:r>
+          <w:rPr>
+            <w:rFonts w:ascii="Arial" w:hAnsi="Arial" w:cs="Arial"/>
+            <w:szCs w:val="18"/>
+          </w:rPr>
+          <w:delText xml:space="preserve">. </w:delText>
+        </w:r>
+        <w:r>
+          <w:rPr>
+            <w:rFonts w:ascii="Arial" w:hAnsi="Arial" w:cs="Arial"/>
+            <w:szCs w:val="18"/>
+          </w:rPr>
+          <w:delText>A</w:delText>
+        </w:r>
+        <w:r>
+          <w:rPr>
+            <w:rFonts w:ascii="Arial" w:hAnsi="Arial" w:cs="Arial"/>
+            <w:szCs w:val="18"/>
+          </w:rPr>
+          <w:delText>s an e</w:delText>
+        </w:r>
+        <w:r>
+          <w:rPr>
+            <w:rFonts w:ascii="Arial" w:hAnsi="Arial" w:cs="Arial"/>
+            <w:szCs w:val="18"/>
+          </w:rPr>
+          <w:delText>xample, t</w:delText>
+        </w:r>
+        <w:r>
+          <w:rPr>
+            <w:rFonts w:ascii="Arial" w:hAnsi="Arial" w:cs="Arial"/>
+            <w:szCs w:val="18"/>
+          </w:rPr>
+          <w:delText xml:space="preserve">he RELREC </w:delText>
+        </w:r>
+        <w:commentRangeEnd w:id="18"/>
+        <w:r>
+          <w:rPr>
+            <w:rStyle w:val="CommentReference"/>
+          </w:rPr>
+          <w:commentReference w:id="18"/>
+        </w:r>
+        <w:r>
+          <w:rPr>
+            <w:rFonts w:ascii="Arial" w:hAnsi="Arial" w:cs="Arial"/>
+            <w:szCs w:val="18"/>
+          </w:rPr>
+          <w:delText xml:space="preserve">domain </w:delText>
+        </w:r>
+        <w:r>
+          <w:rPr>
+            <w:rFonts w:ascii="Arial" w:hAnsi="Arial" w:cs="Arial"/>
+            <w:szCs w:val="18"/>
+          </w:rPr>
+          <w:delText>becomes complete unnecessary</w:delText>
+        </w:r>
+        <w:r>
+          <w:rPr>
+            <w:rStyle w:val="EndnoteReference"/>
+            <w:rFonts w:ascii="Arial" w:hAnsi="Arial" w:cs="Arial"/>
+            <w:szCs w:val="18"/>
+          </w:rPr>
+          <w:endnoteReference w:id="1"/>
+        </w:r>
+        <w:r>
+          <w:rPr>
+            <w:rFonts w:ascii="Arial" w:hAnsi="Arial" w:cs="Arial"/>
+            <w:szCs w:val="18"/>
+          </w:rPr>
+          <w:delText xml:space="preserve"> </w:delText>
+        </w:r>
+        <w:r>
+          <w:rPr>
+            <w:rFonts w:ascii="Arial" w:hAnsi="Arial" w:cs="Arial"/>
+            <w:szCs w:val="18"/>
+          </w:rPr>
+          <w:delText xml:space="preserve">, replaced by integral metadata </w:delText>
+        </w:r>
+        <w:r>
+          <w:rPr>
+            <w:rFonts w:ascii="Arial" w:hAnsi="Arial" w:cs="Arial"/>
+            <w:szCs w:val="18"/>
+          </w:rPr>
+          <w:delText xml:space="preserve">and </w:delText>
+        </w:r>
+        <w:r>
+          <w:rPr>
+            <w:rFonts w:ascii="Arial" w:hAnsi="Arial" w:cs="Arial"/>
+            <w:szCs w:val="18"/>
+          </w:rPr>
+          <w:delText xml:space="preserve">explicit linkages </w:delText>
+        </w:r>
+        <w:r>
+          <w:rPr>
+            <w:rFonts w:ascii="Arial" w:hAnsi="Arial" w:cs="Arial"/>
+            <w:szCs w:val="18"/>
+          </w:rPr>
+          <w:delText xml:space="preserve">within </w:delText>
+        </w:r>
+        <w:r>
+          <w:rPr>
+            <w:rFonts w:ascii="Arial" w:hAnsi="Arial" w:cs="Arial"/>
+            <w:szCs w:val="18"/>
+          </w:rPr>
+          <w:delText>the data.</w:delText>
+        </w:r>
+        <w:r>
+          <w:rPr>
+            <w:rFonts w:ascii="Arial" w:hAnsi="Arial" w:cs="Arial"/>
+            <w:szCs w:val="18"/>
+          </w:rPr>
+          <w:delText xml:space="preserve">  </w:delText>
+        </w:r>
+      </w:del>
+      <w:r>
+        <w:rPr>
+          <w:rFonts w:ascii="Arial" w:hAnsi="Arial" w:cs="Arial"/>
+          <w:szCs w:val="18"/>
+        </w:rPr>
+        <w:t>Linked Data provides flexible model for data with high validity</w:t>
       </w:r>
       <w:r>
         <w:rPr>
@@ -1980,21 +2297,23 @@
           <w:szCs w:val="20"/>
         </w:rPr>
       </w:pPr>
+      <w:proofErr w:type="spellStart"/>
       <w:r>
         <w:rPr>
           <w:rFonts w:ascii="Arial" w:hAnsi="Arial" w:cs="Arial"/>
           <w:sz w:val="20"/>
           <w:szCs w:val="20"/>
         </w:rPr>
-        <w:t xml:space="preserve">PhUSE </w:t>
-      </w:r>
+        <w:t>PhUSE</w:t>
+      </w:r>
+      <w:proofErr w:type="spellEnd"/>
       <w:r>
         <w:rPr>
           <w:rFonts w:ascii="Arial" w:hAnsi="Arial" w:cs="Arial"/>
           <w:sz w:val="20"/>
           <w:szCs w:val="20"/>
         </w:rPr>
-        <w:t xml:space="preserve">CSS </w:t>
+        <w:t xml:space="preserve"> </w:t>
       </w:r>
       <w:r>
         <w:rPr>
@@ -2002,7 +2321,7 @@
           <w:sz w:val="20"/>
           <w:szCs w:val="20"/>
         </w:rPr>
-        <w:t>Project</w:t>
+        <w:t xml:space="preserve">CSS </w:t>
       </w:r>
       <w:r>
         <w:rPr>
@@ -2010,7 +2329,7 @@
           <w:sz w:val="20"/>
           <w:szCs w:val="20"/>
         </w:rPr>
-        <w:t xml:space="preserve">: </w:t>
+        <w:t>Project</w:t>
       </w:r>
       <w:r>
         <w:rPr>
@@ -2018,7 +2337,7 @@
           <w:sz w:val="20"/>
           <w:szCs w:val="20"/>
         </w:rPr>
-        <w:t>Clinical Trials Data as RDF (CTDasRDF)</w:t>
+        <w:t xml:space="preserve">: </w:t>
       </w:r>
       <w:r>
         <w:rPr>
@@ -2026,6 +2345,32 @@
           <w:sz w:val="20"/>
           <w:szCs w:val="20"/>
         </w:rPr>
+        <w:t>Clinical Trials Data as RDF (</w:t>
+      </w:r>
+      <w:proofErr w:type="spellStart"/>
+      <w:r>
+        <w:rPr>
+          <w:rFonts w:ascii="Arial" w:hAnsi="Arial" w:cs="Arial"/>
+          <w:sz w:val="20"/>
+          <w:szCs w:val="20"/>
+        </w:rPr>
+        <w:t>CTDasRDF</w:t>
+      </w:r>
+      <w:proofErr w:type="spellEnd"/>
+      <w:r>
+        <w:rPr>
+          <w:rFonts w:ascii="Arial" w:hAnsi="Arial" w:cs="Arial"/>
+          <w:sz w:val="20"/>
+          <w:szCs w:val="20"/>
+        </w:rPr>
+        <w:t>)</w:t>
+      </w:r>
+      <w:r>
+        <w:rPr>
+          <w:rFonts w:ascii="Arial" w:hAnsi="Arial" w:cs="Arial"/>
+          <w:sz w:val="20"/>
+          <w:szCs w:val="20"/>
+        </w:rPr>
         <w:t xml:space="preserve"> </w:t>
       </w:r>
     </w:p>
@@ -2045,7 +2390,23 @@
           <w:rFonts w:ascii="Arial" w:hAnsi="Arial" w:cs="Arial"/>
           <w:szCs w:val="18"/>
         </w:rPr>
-        <w:t xml:space="preserve">The CTDasRDF </w:t>
+        <w:t xml:space="preserve">The </w:t>
+      </w:r>
+      <w:proofErr w:type="spellStart"/>
+      <w:r>
+        <w:rPr>
+          <w:rFonts w:ascii="Arial" w:hAnsi="Arial" w:cs="Arial"/>
+          <w:szCs w:val="18"/>
+        </w:rPr>
+        <w:t>CTDasRDF</w:t>
+      </w:r>
+      <w:proofErr w:type="spellEnd"/>
+      <w:r>
+        <w:rPr>
+          <w:rFonts w:ascii="Arial" w:hAnsi="Arial" w:cs="Arial"/>
+          <w:szCs w:val="18"/>
+        </w:rPr>
+        <w:t xml:space="preserve"> </w:t>
       </w:r>
       <w:r>
         <w:rPr>
@@ -2059,7 +2420,39 @@
           <w:rFonts w:ascii="Arial" w:hAnsi="Arial" w:cs="Arial"/>
           <w:szCs w:val="18"/>
         </w:rPr>
-        <w:t xml:space="preserve">officially started at the PhUSE CSS conference in Silver Spring Maryland on March, 2017. SDTM was chosen as the staring point because </w:t>
+        <w:t xml:space="preserve">officially started at the </w:t>
+      </w:r>
+      <w:proofErr w:type="spellStart"/>
+      <w:r>
+        <w:rPr>
+          <w:rFonts w:ascii="Arial" w:hAnsi="Arial" w:cs="Arial"/>
+          <w:szCs w:val="18"/>
+        </w:rPr>
+        <w:t>PhUSE</w:t>
+      </w:r>
+      <w:proofErr w:type="spellEnd"/>
+      <w:r>
+        <w:rPr>
+          <w:rFonts w:ascii="Arial" w:hAnsi="Arial" w:cs="Arial"/>
+          <w:szCs w:val="18"/>
+        </w:rPr>
+        <w:t xml:space="preserve"> CSS conference in Silver Spring Maryland on March, 2017. SDTM was chosen as the star</w:t>
+      </w:r>
+      <w:ins w:id="22" w:author="aoliva" w:date="2017-07-29T09:52:00Z">
+        <w:r>
+          <w:rPr>
+            <w:rFonts w:ascii="Arial" w:hAnsi="Arial" w:cs="Arial"/>
+            <w:szCs w:val="18"/>
+          </w:rPr>
+          <w:t>t</w:t>
+        </w:r>
+      </w:ins>
+      <w:r>
+        <w:rPr>
+          <w:rFonts w:ascii="Arial" w:hAnsi="Arial" w:cs="Arial"/>
+          <w:szCs w:val="18"/>
+        </w:rPr>
+        <w:t xml:space="preserve">ing point because </w:t>
       </w:r>
       <w:r>
         <w:rPr>
@@ -2136,7 +2529,23 @@
           <w:rFonts w:ascii="Arial" w:hAnsi="Arial" w:cs="Arial"/>
           <w:szCs w:val="18"/>
         </w:rPr>
-        <w:t xml:space="preserve">more stable than ADaM, the implementation of which </w:t>
+        <w:t xml:space="preserve">more stable than </w:t>
+      </w:r>
+      <w:proofErr w:type="spellStart"/>
+      <w:r>
+        <w:rPr>
+          <w:rFonts w:ascii="Arial" w:hAnsi="Arial" w:cs="Arial"/>
+          <w:szCs w:val="18"/>
+        </w:rPr>
+        <w:t>ADaM</w:t>
+      </w:r>
+      <w:proofErr w:type="spellEnd"/>
+      <w:r>
+        <w:rPr>
+          <w:rFonts w:ascii="Arial" w:hAnsi="Arial" w:cs="Arial"/>
+          <w:szCs w:val="18"/>
+        </w:rPr>
+        <w:t xml:space="preserve">, the implementation of which </w:t>
       </w:r>
       <w:r>
         <w:rPr>
@@ -2164,7 +2573,23 @@
           <w:rFonts w:ascii="Arial" w:hAnsi="Arial" w:cs="Arial"/>
           <w:szCs w:val="18"/>
         </w:rPr>
-        <w:t xml:space="preserve"> SDTM data to support the project was immediately available thanks to the previous efforts of the PhUSE Scripts project (</w:t>
+        <w:t xml:space="preserve"> SDTM data to support the project was immediately available thanks to the previous efforts of the </w:t>
+      </w:r>
+      <w:proofErr w:type="spellStart"/>
+      <w:r>
+        <w:rPr>
+          <w:rFonts w:ascii="Arial" w:hAnsi="Arial" w:cs="Arial"/>
+          <w:szCs w:val="18"/>
+        </w:rPr>
+        <w:t>PhUSE</w:t>
+      </w:r>
+      <w:proofErr w:type="spellEnd"/>
+      <w:r>
+        <w:rPr>
+          <w:rFonts w:ascii="Arial" w:hAnsi="Arial" w:cs="Arial"/>
+          <w:szCs w:val="18"/>
+        </w:rPr>
+        <w:t xml:space="preserve"> Scripts project (</w:t>
       </w:r>
       <w:hyperlink r:id="rId10" w:history="1">
         <w:r>
@@ -2203,6 +2628,7 @@
         <w:spacing w:before="0"/>
         <w:jc w:val="both"/>
         <w:rPr>
+          <w:del w:id="23" w:author="aoliva" w:date="2017-07-29T09:54:00Z"/>
           <w:rFonts w:ascii="Arial" w:hAnsi="Arial" w:cs="Arial"/>
           <w:szCs w:val="18"/>
         </w:rPr>
@@ -2254,21 +2680,46 @@
           <w:rFonts w:ascii="Arial" w:hAnsi="Arial" w:cs="Arial"/>
           <w:szCs w:val="18"/>
         </w:rPr>
-        <w:t xml:space="preserve">into directly into RDF, the project instead </w:t>
-      </w:r>
-      <w:r>
-        <w:rPr>
-          <w:rFonts w:ascii="Arial" w:hAnsi="Arial" w:cs="Arial"/>
-          <w:szCs w:val="18"/>
-        </w:rPr>
-        <w:t xml:space="preserve">chose to </w:t>
-      </w:r>
-      <w:r>
-        <w:rPr>
-          <w:rFonts w:ascii="Arial" w:hAnsi="Arial" w:cs="Arial"/>
-          <w:szCs w:val="18"/>
-        </w:rPr>
-        <w:t xml:space="preserve">model the </w:t>
+        <w:t xml:space="preserve">into directly into RDF, the project </w:t>
+      </w:r>
+      <w:del w:id="24" w:author="aoliva" w:date="2017-07-29T09:53:00Z">
+        <w:r>
+          <w:rPr>
+            <w:rFonts w:ascii="Arial" w:hAnsi="Arial" w:cs="Arial"/>
+            <w:szCs w:val="18"/>
+          </w:rPr>
+          <w:delText xml:space="preserve">instead </w:delText>
+        </w:r>
+        <w:r>
+          <w:rPr>
+            <w:rFonts w:ascii="Arial" w:hAnsi="Arial" w:cs="Arial"/>
+            <w:szCs w:val="18"/>
+          </w:rPr>
+          <w:delText xml:space="preserve">chose to </w:delText>
+        </w:r>
+      </w:del>
+      <w:r>
+        <w:rPr>
+          <w:rFonts w:ascii="Arial" w:hAnsi="Arial" w:cs="Arial"/>
+          <w:szCs w:val="18"/>
+        </w:rPr>
+        <w:t>model</w:t>
+      </w:r>
+      <w:ins w:id="25" w:author="aoliva" w:date="2017-07-29T09:53:00Z">
+        <w:r>
+          <w:rPr>
+            <w:rFonts w:ascii="Arial" w:hAnsi="Arial" w:cs="Arial"/>
+            <w:szCs w:val="18"/>
+          </w:rPr>
+          <w:t>s</w:t>
+        </w:r>
+      </w:ins>
+      <w:r>
+        <w:rPr>
+          <w:rFonts w:ascii="Arial" w:hAnsi="Arial" w:cs="Arial"/>
+          <w:szCs w:val="18"/>
+        </w:rPr>
+        <w:t xml:space="preserve"> the </w:t>
       </w:r>
       <w:r>
         <w:rPr>
@@ -2624,7 +3075,6 @@
           <w:rFonts w:ascii="Arial" w:hAnsi="Arial" w:cs="Arial"/>
           <w:szCs w:val="18"/>
         </w:rPr>
-        <w:lastRenderedPageBreak/>
         <w:t>CDISC compliant data for submissions</w:t>
       </w:r>
       <w:r>
@@ -2676,6 +3126,7 @@
           <w:rFonts w:ascii="Arial" w:hAnsi="Arial" w:cs="Arial"/>
           <w:szCs w:val="18"/>
         </w:rPr>
+        <w:lastRenderedPageBreak/>
         <w:t xml:space="preserve">Generation of highly compliant, high quality SDTM domains for study submission. Costs for data review, validation and re-work will be greatly reduced. </w:t>
       </w:r>
     </w:p>
@@ -2743,9 +3194,103 @@
           <w:rFonts w:ascii="Arial" w:hAnsi="Arial" w:cs="Arial"/>
           <w:szCs w:val="18"/>
         </w:rPr>
-        <w:t xml:space="preserve">orrects previous modeling constructs (e.g. Adverse Events are not Observations, rather Medical </w:t>
-      </w:r>
-      <w:commentRangeStart w:id="3"/>
+        <w:t xml:space="preserve">orrects previous modeling constructs (e.g. </w:t>
+      </w:r>
+      <w:ins w:id="26" w:author="aoliva" w:date="2017-07-29T14:41:00Z">
+        <w:r>
+          <w:rPr>
+            <w:rFonts w:ascii="Arial" w:hAnsi="Arial" w:cs="Arial"/>
+            <w:szCs w:val="18"/>
+          </w:rPr>
+          <w:t xml:space="preserve">SDTM </w:t>
+        </w:r>
+      </w:ins>
+      <w:ins w:id="27" w:author="aoliva" w:date="2017-07-29T14:42:00Z">
+        <w:r>
+          <w:rPr>
+            <w:rFonts w:ascii="Arial" w:hAnsi="Arial" w:cs="Arial"/>
+            <w:szCs w:val="18"/>
+          </w:rPr>
+          <w:t xml:space="preserve">incorrectly </w:t>
+        </w:r>
+      </w:ins>
+      <w:ins w:id="28" w:author="aoliva" w:date="2017-07-29T14:41:00Z">
+        <w:r>
+          <w:rPr>
+            <w:rFonts w:ascii="Arial" w:hAnsi="Arial" w:cs="Arial"/>
+            <w:szCs w:val="18"/>
+          </w:rPr>
+          <w:t xml:space="preserve">models </w:t>
+        </w:r>
+      </w:ins>
+      <w:r>
+        <w:rPr>
+          <w:rFonts w:ascii="Arial" w:hAnsi="Arial" w:cs="Arial"/>
+          <w:szCs w:val="18"/>
+        </w:rPr>
+        <w:t xml:space="preserve">Adverse Events </w:t>
+      </w:r>
+      <w:del w:id="29" w:author="aoliva" w:date="2017-07-29T14:42:00Z">
+        <w:r>
+          <w:rPr>
+            <w:rFonts w:ascii="Arial" w:hAnsi="Arial" w:cs="Arial"/>
+            <w:szCs w:val="18"/>
+          </w:rPr>
+          <w:delText>are not</w:delText>
+        </w:r>
+      </w:del>
+      <w:ins w:id="30" w:author="aoliva" w:date="2017-07-29T14:42:00Z">
+        <w:r>
+          <w:rPr>
+            <w:rFonts w:ascii="Arial" w:hAnsi="Arial" w:cs="Arial"/>
+            <w:szCs w:val="18"/>
+          </w:rPr>
+          <w:t>as</w:t>
+        </w:r>
+      </w:ins>
+      <w:r>
+        <w:rPr>
+          <w:rFonts w:ascii="Arial" w:hAnsi="Arial" w:cs="Arial"/>
+          <w:szCs w:val="18"/>
+        </w:rPr>
+        <w:t xml:space="preserve"> Observations</w:t>
+      </w:r>
+      <w:ins w:id="31" w:author="aoliva" w:date="2017-07-29T14:42:00Z">
+        <w:r>
+          <w:rPr>
+            <w:rFonts w:ascii="Arial" w:hAnsi="Arial" w:cs="Arial"/>
+            <w:szCs w:val="18"/>
+          </w:rPr>
+          <w:t>; our ontology in RDF models them as</w:t>
+        </w:r>
+      </w:ins>
+      <w:del w:id="32" w:author="aoliva" w:date="2017-07-29T14:42:00Z">
+        <w:r>
+          <w:rPr>
+            <w:rFonts w:ascii="Arial" w:hAnsi="Arial" w:cs="Arial"/>
+            <w:szCs w:val="18"/>
+          </w:rPr>
+          <w:delText>,</w:delText>
+        </w:r>
+      </w:del>
+      <w:del w:id="33" w:author="aoliva" w:date="2017-07-29T14:43:00Z">
+        <w:r>
+          <w:rPr>
+            <w:rFonts w:ascii="Arial" w:hAnsi="Arial" w:cs="Arial"/>
+            <w:szCs w:val="18"/>
+          </w:rPr>
+          <w:delText xml:space="preserve"> rather</w:delText>
+        </w:r>
+      </w:del>
+      <w:r>
+        <w:rPr>
+          <w:rFonts w:ascii="Arial" w:hAnsi="Arial" w:cs="Arial"/>
+          <w:szCs w:val="18"/>
+        </w:rPr>
+        <w:t xml:space="preserve"> Medical </w:t>
+      </w:r>
+      <w:commentRangeStart w:id="34"/>
+      <w:commentRangeStart w:id="35"/>
       <w:r>
         <w:rPr>
           <w:rFonts w:ascii="Arial" w:hAnsi="Arial" w:cs="Arial"/>
@@ -2753,12 +3298,12 @@
         </w:rPr>
         <w:t>Conditions</w:t>
       </w:r>
-      <w:commentRangeEnd w:id="3"/>
+      <w:commentRangeEnd w:id="34"/>
       <w:r>
         <w:rPr>
           <w:rStyle w:val="CommentReference"/>
         </w:rPr>
-        <w:commentReference w:id="3"/>
+        <w:commentReference w:id="34"/>
       </w:r>
       <w:r>
         <w:rPr>
@@ -2772,7 +3317,37 @@
           <w:rFonts w:ascii="Arial" w:hAnsi="Arial" w:cs="Arial"/>
           <w:szCs w:val="18"/>
         </w:rPr>
-        <w:t>. If designed correctly, the model should be much more stable over time and easier to implement. Flexibility is increased since it is easier t</w:t>
+        <w:t xml:space="preserve">. </w:t>
+      </w:r>
+      <w:commentRangeEnd w:id="35"/>
+      <w:r>
+        <w:rPr>
+          <w:rStyle w:val="CommentReference"/>
+        </w:rPr>
+        <w:commentReference w:id="35"/>
+      </w:r>
+      <w:r>
+        <w:rPr>
+          <w:rFonts w:ascii="Arial" w:hAnsi="Arial" w:cs="Arial"/>
+          <w:szCs w:val="18"/>
+        </w:rPr>
+        <w:t xml:space="preserve">If designed correctly, the </w:t>
+      </w:r>
+      <w:ins w:id="36" w:author="aoliva" w:date="2017-07-29T14:44:00Z">
+        <w:r>
+          <w:rPr>
+            <w:rFonts w:ascii="Arial" w:hAnsi="Arial" w:cs="Arial"/>
+            <w:szCs w:val="18"/>
+          </w:rPr>
+          <w:t xml:space="preserve">RDF </w:t>
+        </w:r>
+      </w:ins>
+      <w:r>
+        <w:rPr>
+          <w:rFonts w:ascii="Arial" w:hAnsi="Arial" w:cs="Arial"/>
+          <w:szCs w:val="18"/>
+        </w:rPr>
+        <w:t>model should be much more stable over time and easier to implement. Flexibility is increased since it is easier t</w:t>
       </w:r>
       <w:r>
         <w:rPr>
@@ -2821,7 +3396,15 @@
           <w:rFonts w:ascii="Arial" w:hAnsi="Arial" w:cs="Arial"/>
           <w:szCs w:val="18"/>
         </w:rPr>
-        <w:t xml:space="preserve"> SDTM, A</w:t>
+        <w:t xml:space="preserve"> SDTM, </w:t>
+      </w:r>
+      <w:proofErr w:type="spellStart"/>
+      <w:r>
+        <w:rPr>
+          <w:rFonts w:ascii="Arial" w:hAnsi="Arial" w:cs="Arial"/>
+          <w:szCs w:val="18"/>
+        </w:rPr>
+        <w:t>A</w:t>
       </w:r>
       <w:r>
         <w:rPr>
@@ -2835,7 +3418,15 @@
           <w:rFonts w:ascii="Arial" w:hAnsi="Arial" w:cs="Arial"/>
           <w:szCs w:val="18"/>
         </w:rPr>
-        <w:t>aM, FHIR, etc.</w:t>
+        <w:t>aM</w:t>
+      </w:r>
+      <w:proofErr w:type="spellEnd"/>
+      <w:r>
+        <w:rPr>
+          <w:rFonts w:ascii="Arial" w:hAnsi="Arial" w:cs="Arial"/>
+          <w:szCs w:val="18"/>
+        </w:rPr>
+        <w:t>, FHIR, etc.</w:t>
       </w:r>
     </w:p>
     <w:p>
@@ -2928,14 +3519,103 @@
           <w:rFonts w:ascii="Arial" w:hAnsi="Arial" w:cs="Arial"/>
           <w:szCs w:val="18"/>
         </w:rPr>
-        <w:t xml:space="preserve">represent the entities present in the pilot study </w:t>
-      </w:r>
-      <w:r>
-        <w:rPr>
-          <w:rFonts w:ascii="Arial" w:hAnsi="Arial" w:cs="Arial"/>
-          <w:szCs w:val="18"/>
-        </w:rPr>
-        <w:t xml:space="preserve">DM and VS </w:t>
+        <w:t xml:space="preserve">represent the </w:t>
+      </w:r>
+      <w:del w:id="37" w:author="aoliva" w:date="2017-07-29T09:56:00Z">
+        <w:r>
+          <w:rPr>
+            <w:rFonts w:ascii="Arial" w:hAnsi="Arial" w:cs="Arial"/>
+            <w:szCs w:val="18"/>
+          </w:rPr>
+          <w:delText xml:space="preserve">entities </w:delText>
+        </w:r>
+      </w:del>
+      <w:ins w:id="38" w:author="aoliva" w:date="2017-07-29T09:56:00Z">
+        <w:r>
+          <w:rPr>
+            <w:rFonts w:ascii="Arial" w:hAnsi="Arial" w:cs="Arial"/>
+            <w:szCs w:val="18"/>
+          </w:rPr>
+          <w:t>concepts</w:t>
+        </w:r>
+        <w:r>
+          <w:rPr>
+            <w:rFonts w:ascii="Arial" w:hAnsi="Arial" w:cs="Arial"/>
+            <w:szCs w:val="18"/>
+          </w:rPr>
+          <w:t xml:space="preserve"> </w:t>
+        </w:r>
+      </w:ins>
+      <w:r>
+        <w:rPr>
+          <w:rFonts w:ascii="Arial" w:hAnsi="Arial" w:cs="Arial"/>
+          <w:szCs w:val="18"/>
+        </w:rPr>
+        <w:t xml:space="preserve">present in the pilot study </w:t>
+      </w:r>
+      <w:ins w:id="39" w:author="aoliva" w:date="2017-07-29T14:45:00Z">
+        <w:r>
+          <w:rPr>
+            <w:rFonts w:ascii="Arial" w:hAnsi="Arial" w:cs="Arial"/>
+            <w:szCs w:val="18"/>
+          </w:rPr>
+          <w:t>demographics (</w:t>
+        </w:r>
+      </w:ins>
+      <w:r>
+        <w:rPr>
+          <w:rFonts w:ascii="Arial" w:hAnsi="Arial" w:cs="Arial"/>
+          <w:szCs w:val="18"/>
+        </w:rPr>
+        <w:t>DM</w:t>
+      </w:r>
+      <w:ins w:id="40" w:author="aoliva" w:date="2017-07-29T14:45:00Z">
+        <w:r>
+          <w:rPr>
+            <w:rFonts w:ascii="Arial" w:hAnsi="Arial" w:cs="Arial"/>
+            <w:szCs w:val="18"/>
+          </w:rPr>
+          <w:t>)</w:t>
+        </w:r>
+      </w:ins>
+      <w:r>
+        <w:rPr>
+          <w:rFonts w:ascii="Arial" w:hAnsi="Arial" w:cs="Arial"/>
+          <w:szCs w:val="18"/>
+        </w:rPr>
+        <w:t xml:space="preserve"> and </w:t>
+      </w:r>
+      <w:ins w:id="41" w:author="aoliva" w:date="2017-07-29T14:45:00Z">
+        <w:r>
+          <w:rPr>
+            <w:rFonts w:ascii="Arial" w:hAnsi="Arial" w:cs="Arial"/>
+            <w:szCs w:val="18"/>
+          </w:rPr>
+          <w:t>vital signs (</w:t>
+        </w:r>
+      </w:ins>
+      <w:r>
+        <w:rPr>
+          <w:rFonts w:ascii="Arial" w:hAnsi="Arial" w:cs="Arial"/>
+          <w:szCs w:val="18"/>
+        </w:rPr>
+        <w:t>VS</w:t>
+      </w:r>
+      <w:ins w:id="42" w:author="aoliva" w:date="2017-07-29T14:45:00Z">
+        <w:r>
+          <w:rPr>
+            <w:rFonts w:ascii="Arial" w:hAnsi="Arial" w:cs="Arial"/>
+            <w:szCs w:val="18"/>
+          </w:rPr>
+          <w:t>)</w:t>
+        </w:r>
+      </w:ins>
+      <w:r>
+        <w:rPr>
+          <w:rFonts w:ascii="Arial" w:hAnsi="Arial" w:cs="Arial"/>
+          <w:szCs w:val="18"/>
+        </w:rPr>
+        <w:t xml:space="preserve"> </w:t>
       </w:r>
       <w:r>
         <w:rPr>
@@ -2963,7 +3643,23 @@
           <w:rFonts w:ascii="Arial" w:hAnsi="Arial" w:cs="Arial"/>
           <w:szCs w:val="18"/>
         </w:rPr>
-        <w:t xml:space="preserve">to the individual, or </w:t>
+        <w:t>to the individual</w:t>
+      </w:r>
+      <w:ins w:id="43" w:author="aoliva" w:date="2017-07-29T09:57:00Z">
+        <w:r>
+          <w:rPr>
+            <w:rFonts w:ascii="Arial" w:hAnsi="Arial" w:cs="Arial"/>
+            <w:szCs w:val="18"/>
+          </w:rPr>
+          <w:t xml:space="preserve"> (e.g. observations)</w:t>
+        </w:r>
+      </w:ins>
+      <w:r>
+        <w:rPr>
+          <w:rFonts w:ascii="Arial" w:hAnsi="Arial" w:cs="Arial"/>
+          <w:szCs w:val="18"/>
+        </w:rPr>
+        <w:t xml:space="preserve">, or </w:t>
       </w:r>
       <w:r>
         <w:rPr>
@@ -3005,7 +3701,23 @@
           <w:rFonts w:ascii="Arial" w:hAnsi="Arial" w:cs="Arial"/>
           <w:szCs w:val="18"/>
         </w:rPr>
-        <w:t>Both approaches have merit. The team chose the latter</w:t>
+        <w:t xml:space="preserve">Both approaches have merit. The team chose </w:t>
+      </w:r>
+      <w:ins w:id="44" w:author="aoliva" w:date="2017-07-29T14:46:00Z">
+        <w:r>
+          <w:rPr>
+            <w:rFonts w:ascii="Arial" w:hAnsi="Arial" w:cs="Arial"/>
+            <w:szCs w:val="18"/>
+          </w:rPr>
+          <w:t xml:space="preserve">to focus on </w:t>
+        </w:r>
+      </w:ins>
+      <w:r>
+        <w:rPr>
+          <w:rFonts w:ascii="Arial" w:hAnsi="Arial" w:cs="Arial"/>
+          <w:szCs w:val="18"/>
+        </w:rPr>
+        <w:t>the latter</w:t>
       </w:r>
       <w:r>
         <w:rPr>
@@ -3014,8 +3726,17 @@
           <w:sz w:val="18"/>
           <w:szCs w:val="18"/>
         </w:rPr>
-        <w:commentReference w:id="4"/>
-      </w:r>
+        <w:commentReference w:id="45"/>
+      </w:r>
+      <w:ins w:id="46" w:author="aoliva" w:date="2017-07-29T14:46:00Z">
+        <w:r>
+          <w:rPr>
+            <w:rFonts w:ascii="Arial" w:hAnsi="Arial" w:cs="Arial"/>
+            <w:szCs w:val="18"/>
+          </w:rPr>
+          <w:t xml:space="preserve"> so that it closely aligns with the pilot data, but a top-down approach was also used by incorporating BRIDG and HL7 RIM (Reference Information Model) concepts when necessary (e.g. Activities, Entities)</w:t>
+        </w:r>
+      </w:ins>
       <w:r>
         <w:rPr>
           <w:rFonts w:ascii="Arial" w:hAnsi="Arial" w:cs="Arial"/>
@@ -3052,9 +3773,25 @@
           <w:rFonts w:ascii="Arial" w:hAnsi="Arial" w:cs="Arial"/>
           <w:szCs w:val="18"/>
         </w:rPr>
-        <w:t>A second sub team converts data from the CDISCPilot01 SAS transport files to RDF using R scripts to transform the data to match the ontology model developed by the first subteam.</w:t>
-      </w:r>
-      <w:commentRangeStart w:id="5"/>
+        <w:t xml:space="preserve">A second sub team converts data from the CDISCPilot01 SAS transport files to RDF using R scripts to transform the data to match the ontology model developed by the first </w:t>
+      </w:r>
+      <w:proofErr w:type="spellStart"/>
+      <w:r>
+        <w:rPr>
+          <w:rFonts w:ascii="Arial" w:hAnsi="Arial" w:cs="Arial"/>
+          <w:szCs w:val="18"/>
+        </w:rPr>
+        <w:t>subteam</w:t>
+      </w:r>
+      <w:proofErr w:type="spellEnd"/>
+      <w:r>
+        <w:rPr>
+          <w:rFonts w:ascii="Arial" w:hAnsi="Arial" w:cs="Arial"/>
+          <w:szCs w:val="18"/>
+        </w:rPr>
+        <w:t>.</w:t>
+      </w:r>
+      <w:commentRangeStart w:id="47"/>
       <w:r>
         <w:rPr>
           <w:rFonts w:ascii="Arial" w:hAnsi="Arial" w:cs="Arial"/>
@@ -3062,12 +3799,12 @@
         </w:rPr>
         <w:t xml:space="preserve"> XXX</w:t>
       </w:r>
-      <w:commentRangeEnd w:id="5"/>
+      <w:commentRangeEnd w:id="47"/>
       <w:r>
         <w:rPr>
           <w:rStyle w:val="CommentReference"/>
         </w:rPr>
-        <w:commentReference w:id="5"/>
+        <w:commentReference w:id="47"/>
       </w:r>
       <w:r>
         <w:rPr>
@@ -3083,14 +3820,64 @@
         </w:rPr>
         <w:t xml:space="preserve">The resulting </w:t>
       </w:r>
-      <w:commentRangeStart w:id="6"/>
-      <w:r>
-        <w:rPr>
-          <w:rFonts w:ascii="Arial" w:hAnsi="Arial" w:cs="Arial"/>
-          <w:szCs w:val="18"/>
-        </w:rPr>
-        <w:t>RDF TTL files</w:t>
-      </w:r>
+      <w:commentRangeStart w:id="48"/>
+      <w:r>
+        <w:rPr>
+          <w:rFonts w:ascii="Arial" w:hAnsi="Arial" w:cs="Arial"/>
+          <w:szCs w:val="18"/>
+        </w:rPr>
+        <w:t xml:space="preserve">RDF </w:t>
+      </w:r>
+      <w:del w:id="49" w:author="aoliva" w:date="2017-07-29T14:49:00Z">
+        <w:r>
+          <w:rPr>
+            <w:rFonts w:ascii="Arial" w:hAnsi="Arial" w:cs="Arial"/>
+            <w:szCs w:val="18"/>
+          </w:rPr>
+          <w:delText xml:space="preserve">TTL </w:delText>
+        </w:r>
+      </w:del>
+      <w:r>
+        <w:rPr>
+          <w:rFonts w:ascii="Arial" w:hAnsi="Arial" w:cs="Arial"/>
+          <w:szCs w:val="18"/>
+        </w:rPr>
+        <w:t>files</w:t>
+      </w:r>
+      <w:ins w:id="50" w:author="aoliva" w:date="2017-07-29T14:49:00Z">
+        <w:r>
+          <w:rPr>
+            <w:rFonts w:ascii="Arial" w:hAnsi="Arial" w:cs="Arial"/>
+            <w:szCs w:val="18"/>
+          </w:rPr>
+          <w:t xml:space="preserve"> in Turtle </w:t>
+        </w:r>
+        <w:proofErr w:type="gramStart"/>
+        <w:r>
+          <w:rPr>
+            <w:rFonts w:ascii="Arial" w:hAnsi="Arial" w:cs="Arial"/>
+            <w:szCs w:val="18"/>
+          </w:rPr>
+          <w:t>(.</w:t>
+        </w:r>
+        <w:proofErr w:type="spellStart"/>
+        <w:r>
+          <w:rPr>
+            <w:rFonts w:ascii="Arial" w:hAnsi="Arial" w:cs="Arial"/>
+            <w:szCs w:val="18"/>
+          </w:rPr>
+          <w:t>ttl</w:t>
+        </w:r>
+        <w:proofErr w:type="spellEnd"/>
+        <w:proofErr w:type="gramEnd"/>
+        <w:r>
+          <w:rPr>
+            <w:rFonts w:ascii="Arial" w:hAnsi="Arial" w:cs="Arial"/>
+            <w:szCs w:val="18"/>
+          </w:rPr>
+          <w:t>) format</w:t>
+        </w:r>
+      </w:ins>
       <w:r>
         <w:rPr>
           <w:rFonts w:ascii="Arial" w:hAnsi="Arial" w:cs="Arial"/>
@@ -3098,12 +3885,12 @@
         </w:rPr>
         <w:t xml:space="preserve"> can be uploaded </w:t>
       </w:r>
-      <w:commentRangeEnd w:id="6"/>
+      <w:commentRangeEnd w:id="48"/>
       <w:r>
         <w:rPr>
           <w:rStyle w:val="CommentReference"/>
         </w:rPr>
-        <w:commentReference w:id="6"/>
+        <w:commentReference w:id="48"/>
       </w:r>
       <w:r>
         <w:rPr>
@@ -3112,6 +3899,7 @@
         </w:rPr>
         <w:t xml:space="preserve">into a </w:t>
       </w:r>
+      <w:proofErr w:type="spellStart"/>
       <w:r>
         <w:rPr>
           <w:rFonts w:ascii="Arial" w:hAnsi="Arial" w:cs="Arial"/>
@@ -3124,7 +3912,15 @@
           <w:rFonts w:ascii="Arial" w:hAnsi="Arial" w:cs="Arial"/>
           <w:szCs w:val="18"/>
         </w:rPr>
-        <w:t xml:space="preserve">riplestore or </w:t>
+        <w:t>riplestore</w:t>
+      </w:r>
+      <w:proofErr w:type="spellEnd"/>
+      <w:r>
+        <w:rPr>
+          <w:rFonts w:ascii="Arial" w:hAnsi="Arial" w:cs="Arial"/>
+          <w:szCs w:val="18"/>
+        </w:rPr>
+        <w:t xml:space="preserve"> or </w:t>
       </w:r>
       <w:r>
         <w:rPr>
@@ -3183,7 +3979,32 @@
           <w:rFonts w:ascii="Arial" w:hAnsi="Arial" w:cs="Arial"/>
           <w:szCs w:val="18"/>
         </w:rPr>
-        <w:t xml:space="preserve">queryable knowledgebase of clinical trials data includes the classification and structure of the model and its rule sets in addition to the instance data and metadata. </w:t>
+        <w:t>quer</w:t>
+      </w:r>
+      <w:ins w:id="51" w:author="aoliva" w:date="2017-07-29T14:48:00Z">
+        <w:r>
+          <w:rPr>
+            <w:rFonts w:ascii="Arial" w:hAnsi="Arial" w:cs="Arial"/>
+            <w:szCs w:val="18"/>
+          </w:rPr>
+          <w:t>y-</w:t>
+        </w:r>
+      </w:ins>
+      <w:del w:id="52" w:author="aoliva" w:date="2017-07-29T14:48:00Z">
+        <w:r>
+          <w:rPr>
+            <w:rFonts w:ascii="Arial" w:hAnsi="Arial" w:cs="Arial"/>
+            <w:szCs w:val="18"/>
+          </w:rPr>
+          <w:delText>y</w:delText>
+        </w:r>
+      </w:del>
+      <w:r>
+        <w:rPr>
+          <w:rFonts w:ascii="Arial" w:hAnsi="Arial" w:cs="Arial"/>
+          <w:szCs w:val="18"/>
+        </w:rPr>
+        <w:t xml:space="preserve">able knowledgebase of clinical trials data includes the classification and structure of the model and its rule sets in addition to the instance data and metadata. </w:t>
       </w:r>
       <w:r>
         <w:rPr>
@@ -3252,7 +4073,23 @@
           <w:rFonts w:ascii="Arial" w:hAnsi="Arial" w:cs="Arial"/>
           <w:szCs w:val="18"/>
         </w:rPr>
-        <w:t xml:space="preserve">All project files, data, and this paper are available from the project's Github repository: </w:t>
+        <w:t xml:space="preserve">All project files, data, and this paper are available from the project's </w:t>
+      </w:r>
+      <w:proofErr w:type="spellStart"/>
+      <w:r>
+        <w:rPr>
+          <w:rFonts w:ascii="Arial" w:hAnsi="Arial" w:cs="Arial"/>
+          <w:szCs w:val="18"/>
+        </w:rPr>
+        <w:t>Github</w:t>
+      </w:r>
+      <w:proofErr w:type="spellEnd"/>
+      <w:r>
+        <w:rPr>
+          <w:rFonts w:ascii="Arial" w:hAnsi="Arial" w:cs="Arial"/>
+          <w:szCs w:val="18"/>
+        </w:rPr>
+        <w:t xml:space="preserve"> repository: </w:t>
       </w:r>
       <w:r>
         <w:rPr>
@@ -3268,7 +4105,7 @@
         </w:rPr>
         <w:instrText xml:space="preserve"> HYPERLINK "</w:instrText>
       </w:r>
-      <w:commentRangeStart w:id="7"/>
+      <w:commentRangeStart w:id="53"/>
       <w:r>
         <w:rPr>
           <w:rFonts w:ascii="Arial" w:hAnsi="Arial" w:cs="Arial"/>
@@ -3276,7 +4113,7 @@
         </w:rPr>
         <w:instrText>https://github.com/phuse-org/CTDasRDF</w:instrText>
       </w:r>
-      <w:commentRangeEnd w:id="7"/>
+      <w:commentRangeEnd w:id="53"/>
       <w:r>
         <w:rPr>
           <w:rFonts w:ascii="Arial" w:hAnsi="Arial" w:cs="Arial"/>
@@ -3310,7 +4147,7 @@
         <w:rPr>
           <w:rStyle w:val="CommentReference"/>
         </w:rPr>
-        <w:commentReference w:id="7"/>
+        <w:commentReference w:id="53"/>
       </w:r>
     </w:p>
     <w:p>
@@ -3366,21 +4203,48 @@
         </w:rPr>
         <w:t xml:space="preserve"> and investigating the </w:t>
       </w:r>
-      <w:commentRangeStart w:id="8"/>
-      <w:r>
-        <w:rPr>
-          <w:rFonts w:ascii="Arial" w:hAnsi="Arial" w:cs="Arial"/>
-          <w:szCs w:val="18"/>
-        </w:rPr>
-        <w:t>generation of clinical summary reports.</w:t>
-      </w:r>
-      <w:commentRangeEnd w:id="8"/>
-      <w:r>
-        <w:rPr>
-          <w:rStyle w:val="CommentReference"/>
-        </w:rPr>
-        <w:commentReference w:id="8"/>
-      </w:r>
+      <w:ins w:id="54" w:author="aoliva" w:date="2017-07-29T14:50:00Z">
+        <w:r>
+          <w:rPr>
+            <w:rFonts w:ascii="Arial" w:hAnsi="Arial" w:cs="Arial"/>
+            <w:szCs w:val="18"/>
+          </w:rPr>
+          <w:t xml:space="preserve">automatic </w:t>
+        </w:r>
+      </w:ins>
+      <w:commentRangeStart w:id="55"/>
+      <w:r>
+        <w:rPr>
+          <w:rFonts w:ascii="Arial" w:hAnsi="Arial" w:cs="Arial"/>
+          <w:szCs w:val="18"/>
+        </w:rPr>
+        <w:t xml:space="preserve">generation of </w:t>
+      </w:r>
+      <w:del w:id="56" w:author="aoliva" w:date="2017-07-29T14:51:00Z">
+        <w:r>
+          <w:rPr>
+            <w:rFonts w:ascii="Arial" w:hAnsi="Arial" w:cs="Arial"/>
+            <w:szCs w:val="18"/>
+          </w:rPr>
+          <w:delText>clinical summary reports.</w:delText>
+        </w:r>
+        <w:commentRangeEnd w:id="55"/>
+        <w:r>
+          <w:rPr>
+            <w:rStyle w:val="CommentReference"/>
+          </w:rPr>
+          <w:commentReference w:id="55"/>
+        </w:r>
+      </w:del>
+      <w:ins w:id="57" w:author="aoliva" w:date="2017-07-29T14:51:00Z">
+        <w:r>
+          <w:rPr>
+            <w:rFonts w:ascii="Arial" w:hAnsi="Arial" w:cs="Arial"/>
+            <w:szCs w:val="18"/>
+          </w:rPr>
+          <w:t xml:space="preserve">blank case report forms. </w:t>
+        </w:r>
+      </w:ins>
     </w:p>
     <w:p>
       <w:pPr>
@@ -3402,16 +4266,100 @@
           <w:szCs w:val="16"/>
         </w:rPr>
       </w:pPr>
-      <w:commentRangeStart w:id="9"/>
+      <w:commentRangeStart w:id="58"/>
       <w:r>
         <w:rPr>
           <w:rFonts w:ascii="Arial" w:hAnsi="Arial" w:cs="Arial"/>
           <w:sz w:val="16"/>
           <w:szCs w:val="16"/>
         </w:rPr>
-        <w:t>The study "mini ontology"</w:t>
-      </w:r>
-      <w:commentRangeEnd w:id="9"/>
+        <w:t xml:space="preserve">The </w:t>
+      </w:r>
+      <w:ins w:id="59" w:author="aoliva" w:date="2017-07-29T14:51:00Z">
+        <w:r>
+          <w:rPr>
+            <w:rFonts w:ascii="Arial" w:hAnsi="Arial" w:cs="Arial"/>
+            <w:sz w:val="16"/>
+            <w:szCs w:val="16"/>
+          </w:rPr>
+          <w:t>S</w:t>
+        </w:r>
+      </w:ins>
+      <w:del w:id="60" w:author="aoliva" w:date="2017-07-29T14:51:00Z">
+        <w:r>
+          <w:rPr>
+            <w:rFonts w:ascii="Arial" w:hAnsi="Arial" w:cs="Arial"/>
+            <w:sz w:val="16"/>
+            <w:szCs w:val="16"/>
+          </w:rPr>
+          <w:delText>s</w:delText>
+        </w:r>
+      </w:del>
+      <w:r>
+        <w:rPr>
+          <w:rFonts w:ascii="Arial" w:hAnsi="Arial" w:cs="Arial"/>
+          <w:sz w:val="16"/>
+          <w:szCs w:val="16"/>
+        </w:rPr>
+        <w:t>tudy "</w:t>
+      </w:r>
+      <w:ins w:id="61" w:author="aoliva" w:date="2017-07-29T14:52:00Z">
+        <w:r>
+          <w:rPr>
+            <w:rFonts w:ascii="Arial" w:hAnsi="Arial" w:cs="Arial"/>
+            <w:sz w:val="16"/>
+            <w:szCs w:val="16"/>
+          </w:rPr>
+          <w:t>M</w:t>
+        </w:r>
+      </w:ins>
+      <w:del w:id="62" w:author="aoliva" w:date="2017-07-29T14:52:00Z">
+        <w:r>
+          <w:rPr>
+            <w:rFonts w:ascii="Arial" w:hAnsi="Arial" w:cs="Arial"/>
+            <w:sz w:val="16"/>
+            <w:szCs w:val="16"/>
+          </w:rPr>
+          <w:delText>m</w:delText>
+        </w:r>
+      </w:del>
+      <w:r>
+        <w:rPr>
+          <w:rFonts w:ascii="Arial" w:hAnsi="Arial" w:cs="Arial"/>
+          <w:sz w:val="16"/>
+          <w:szCs w:val="16"/>
+        </w:rPr>
+        <w:t xml:space="preserve">ini </w:t>
+      </w:r>
+      <w:ins w:id="63" w:author="aoliva" w:date="2017-07-29T14:52:00Z">
+        <w:r>
+          <w:rPr>
+            <w:rFonts w:ascii="Arial" w:hAnsi="Arial" w:cs="Arial"/>
+            <w:sz w:val="16"/>
+            <w:szCs w:val="16"/>
+          </w:rPr>
+          <w:t>O</w:t>
+        </w:r>
+      </w:ins>
+      <w:del w:id="64" w:author="aoliva" w:date="2017-07-29T14:52:00Z">
+        <w:r>
+          <w:rPr>
+            <w:rFonts w:ascii="Arial" w:hAnsi="Arial" w:cs="Arial"/>
+            <w:sz w:val="16"/>
+            <w:szCs w:val="16"/>
+          </w:rPr>
+          <w:delText>o</w:delText>
+        </w:r>
+      </w:del>
+      <w:r>
+        <w:rPr>
+          <w:rFonts w:ascii="Arial" w:hAnsi="Arial" w:cs="Arial"/>
+          <w:sz w:val="16"/>
+          <w:szCs w:val="16"/>
+        </w:rPr>
+        <w:t>ntology"</w:t>
+      </w:r>
+      <w:commentRangeEnd w:id="58"/>
       <w:r>
         <w:rPr>
           <w:rStyle w:val="CommentReference"/>
@@ -3419,8 +4367,671 @@
           <w:bCs w:val="0"/>
           <w:kern w:val="0"/>
         </w:rPr>
-        <w:commentReference w:id="9"/>
-      </w:r>
+        <w:commentReference w:id="58"/>
+      </w:r>
+    </w:p>
+    <w:p>
+      <w:pPr>
+        <w:pStyle w:val="PaperBody"/>
+        <w:spacing w:before="0"/>
+        <w:rPr>
+          <w:ins w:id="65" w:author="aoliva" w:date="2017-07-29T15:03:00Z"/>
+          <w:rFonts w:ascii="Arial" w:hAnsi="Arial" w:cs="Arial"/>
+          <w:szCs w:val="18"/>
+        </w:rPr>
+        <w:pPrChange w:id="66" w:author="aoliva" w:date="2017-07-29T14:53:00Z">
+          <w:pPr>
+            <w:pStyle w:val="PaperBody"/>
+            <w:numPr>
+              <w:numId w:val="8"/>
+            </w:numPr>
+            <w:tabs>
+              <w:tab w:val="num" w:pos="720"/>
+            </w:tabs>
+            <w:spacing w:before="0"/>
+            <w:ind w:left="720" w:hanging="360"/>
+            <w:jc w:val="both"/>
+          </w:pPr>
+        </w:pPrChange>
+      </w:pPr>
+      <w:ins w:id="67" w:author="aoliva" w:date="2017-07-29T14:53:00Z">
+        <w:r>
+          <w:rPr>
+            <w:rFonts w:ascii="Arial" w:hAnsi="Arial" w:cs="Arial"/>
+            <w:szCs w:val="18"/>
+          </w:rPr>
+          <w:t xml:space="preserve">The first step was to create a study “Mini-Ontology” using OWL (the web ontology language). </w:t>
+        </w:r>
+      </w:ins>
+      <w:ins w:id="68" w:author="aoliva" w:date="2017-07-29T14:54:00Z">
+        <w:r>
+          <w:rPr>
+            <w:rFonts w:ascii="Arial" w:hAnsi="Arial" w:cs="Arial"/>
+            <w:szCs w:val="18"/>
+          </w:rPr>
+          <w:t xml:space="preserve">We chose </w:t>
+        </w:r>
+      </w:ins>
+      <w:ins w:id="69" w:author="aoliva" w:date="2017-07-29T14:53:00Z">
+        <w:r>
+          <w:rPr>
+            <w:rFonts w:ascii="Arial" w:hAnsi="Arial" w:cs="Arial"/>
+            <w:szCs w:val="18"/>
+          </w:rPr>
+          <w:t xml:space="preserve">the concept of </w:t>
+        </w:r>
+      </w:ins>
+      <w:ins w:id="70" w:author="aoliva" w:date="2017-07-29T14:54:00Z">
+        <w:r>
+          <w:rPr>
+            <w:rFonts w:ascii="Arial" w:hAnsi="Arial" w:cs="Arial"/>
+            <w:szCs w:val="18"/>
+          </w:rPr>
+          <w:t xml:space="preserve">“mini” to reflect the strategy that </w:t>
+        </w:r>
+      </w:ins>
+      <w:ins w:id="71" w:author="aoliva" w:date="2017-07-29T14:55:00Z">
+        <w:r>
+          <w:rPr>
+            <w:rFonts w:ascii="Arial" w:hAnsi="Arial" w:cs="Arial"/>
+            <w:szCs w:val="18"/>
+          </w:rPr>
+          <w:t xml:space="preserve">we modeled </w:t>
+        </w:r>
+      </w:ins>
+      <w:ins w:id="72" w:author="aoliva" w:date="2017-07-29T14:54:00Z">
+        <w:r>
+          <w:rPr>
+            <w:rFonts w:ascii="Arial" w:hAnsi="Arial" w:cs="Arial"/>
+            <w:szCs w:val="18"/>
+          </w:rPr>
+          <w:t>only those concepts and relationships necessary to represent the data available in the SDTM DM and VS domains</w:t>
+        </w:r>
+      </w:ins>
+      <w:ins w:id="73" w:author="aoliva" w:date="2017-07-29T14:55:00Z">
+        <w:r>
+          <w:rPr>
+            <w:rFonts w:ascii="Arial" w:hAnsi="Arial" w:cs="Arial"/>
+            <w:szCs w:val="18"/>
+          </w:rPr>
+          <w:t xml:space="preserve">. Therefore, the study ontology is not complete, but this approach minimizes complexity and, with future iterations, tests the hypothesis that an iterative model development is not only feasible, but in fact desirable. By basing the data model on an </w:t>
+        </w:r>
+      </w:ins>
+      <w:ins w:id="74" w:author="aoliva" w:date="2017-07-29T14:57:00Z">
+        <w:r>
+          <w:rPr>
+            <w:rFonts w:ascii="Arial" w:hAnsi="Arial" w:cs="Arial"/>
+            <w:szCs w:val="18"/>
+          </w:rPr>
+          <w:t>ontological</w:t>
+        </w:r>
+      </w:ins>
+      <w:ins w:id="75" w:author="aoliva" w:date="2017-07-29T14:55:00Z">
+        <w:r>
+          <w:rPr>
+            <w:rFonts w:ascii="Arial" w:hAnsi="Arial" w:cs="Arial"/>
+            <w:szCs w:val="18"/>
+          </w:rPr>
+          <w:t xml:space="preserve"> </w:t>
+        </w:r>
+      </w:ins>
+      <w:ins w:id="76" w:author="aoliva" w:date="2017-07-29T14:57:00Z">
+        <w:r>
+          <w:rPr>
+            <w:rFonts w:ascii="Arial" w:hAnsi="Arial" w:cs="Arial"/>
+            <w:szCs w:val="18"/>
+          </w:rPr>
+          <w:t xml:space="preserve">schema ensures not only the resulting instance data is well formed, structurally consistent, but also valid. For example, SDTM contains numerous </w:t>
+        </w:r>
+      </w:ins>
+      <w:ins w:id="77" w:author="aoliva" w:date="2017-07-29T14:58:00Z">
+        <w:r>
+          <w:rPr>
+            <w:rFonts w:ascii="Arial" w:hAnsi="Arial" w:cs="Arial"/>
+            <w:szCs w:val="18"/>
+          </w:rPr>
+          <w:t xml:space="preserve">“operationally” defined variables such as study day and baseline flags. By </w:t>
+        </w:r>
+      </w:ins>
+      <w:ins w:id="78" w:author="aoliva" w:date="2017-07-29T14:59:00Z">
+        <w:r>
+          <w:rPr>
+            <w:rFonts w:ascii="Arial" w:hAnsi="Arial" w:cs="Arial"/>
+            <w:szCs w:val="18"/>
+          </w:rPr>
+          <w:t>“operationally” we mean these variables have standard definitions and derivations across studies so that their der</w:t>
+        </w:r>
+      </w:ins>
+      <w:ins w:id="79" w:author="aoliva" w:date="2017-07-29T15:00:00Z">
+        <w:r>
+          <w:rPr>
+            <w:rFonts w:ascii="Arial" w:hAnsi="Arial" w:cs="Arial"/>
+            <w:szCs w:val="18"/>
+          </w:rPr>
+          <w:t xml:space="preserve">ivation can be expressed in a machine-readable expression using SPIN (SPARQL Inference Notation), thereby enabling their standard derivation using inferencing. This </w:t>
+        </w:r>
+      </w:ins>
+      <w:ins w:id="80" w:author="aoliva" w:date="2017-07-29T15:01:00Z">
+        <w:r>
+          <w:rPr>
+            <w:rFonts w:ascii="Arial" w:hAnsi="Arial" w:cs="Arial"/>
+            <w:szCs w:val="18"/>
+          </w:rPr>
+          <w:t xml:space="preserve">provides greater level of accuracy and consistency </w:t>
+        </w:r>
+      </w:ins>
+      <w:ins w:id="81" w:author="aoliva" w:date="2017-07-29T15:02:00Z">
+        <w:r>
+          <w:rPr>
+            <w:rFonts w:ascii="Arial" w:hAnsi="Arial" w:cs="Arial"/>
+            <w:szCs w:val="18"/>
+          </w:rPr>
+          <w:t>than what is currently being achieved.</w:t>
+        </w:r>
+      </w:ins>
+      <w:ins w:id="82" w:author="aoliva" w:date="2017-07-29T14:59:00Z">
+        <w:r>
+          <w:rPr>
+            <w:rFonts w:ascii="Arial" w:hAnsi="Arial" w:cs="Arial"/>
+            <w:szCs w:val="18"/>
+          </w:rPr>
+          <w:t xml:space="preserve"> </w:t>
+        </w:r>
+      </w:ins>
+    </w:p>
+    <w:p>
+      <w:pPr>
+        <w:pStyle w:val="PaperBody"/>
+        <w:spacing w:before="0"/>
+        <w:rPr>
+          <w:ins w:id="83" w:author="aoliva" w:date="2017-07-29T15:03:00Z"/>
+          <w:rFonts w:ascii="Arial" w:hAnsi="Arial" w:cs="Arial"/>
+          <w:szCs w:val="18"/>
+        </w:rPr>
+        <w:pPrChange w:id="84" w:author="aoliva" w:date="2017-07-29T14:53:00Z">
+          <w:pPr>
+            <w:pStyle w:val="PaperBody"/>
+            <w:numPr>
+              <w:numId w:val="8"/>
+            </w:numPr>
+            <w:tabs>
+              <w:tab w:val="num" w:pos="720"/>
+            </w:tabs>
+            <w:spacing w:before="0"/>
+            <w:ind w:left="720" w:hanging="360"/>
+            <w:jc w:val="both"/>
+          </w:pPr>
+        </w:pPrChange>
+      </w:pPr>
+    </w:p>
+    <w:p>
+      <w:pPr>
+        <w:pStyle w:val="PaperBody"/>
+        <w:spacing w:before="0"/>
+        <w:rPr>
+          <w:ins w:id="85" w:author="aoliva" w:date="2017-07-29T15:14:00Z"/>
+          <w:rFonts w:ascii="Arial" w:hAnsi="Arial" w:cs="Arial"/>
+          <w:szCs w:val="18"/>
+        </w:rPr>
+        <w:pPrChange w:id="86" w:author="aoliva" w:date="2017-07-29T14:53:00Z">
+          <w:pPr>
+            <w:pStyle w:val="PaperBody"/>
+            <w:numPr>
+              <w:numId w:val="8"/>
+            </w:numPr>
+            <w:tabs>
+              <w:tab w:val="num" w:pos="720"/>
+            </w:tabs>
+            <w:spacing w:before="0"/>
+            <w:ind w:left="720" w:hanging="360"/>
+            <w:jc w:val="both"/>
+          </w:pPr>
+        </w:pPrChange>
+      </w:pPr>
+      <w:ins w:id="87" w:author="aoliva" w:date="2017-07-29T15:03:00Z">
+        <w:r>
+          <w:rPr>
+            <w:rFonts w:ascii="Arial" w:hAnsi="Arial" w:cs="Arial"/>
+            <w:szCs w:val="18"/>
+          </w:rPr>
+          <w:t xml:space="preserve">The fundamental “core” of the mini-ontology consists of a handful of classes and relationships. It treats a study as a collection of Activities that are performed on Persons (i.e. </w:t>
+        </w:r>
+        <w:proofErr w:type="spellStart"/>
+        <w:r>
+          <w:rPr>
+            <w:rFonts w:ascii="Arial" w:hAnsi="Arial" w:cs="Arial"/>
+            <w:szCs w:val="18"/>
+          </w:rPr>
+          <w:t>HumanStudySubject</w:t>
+        </w:r>
+        <w:proofErr w:type="spellEnd"/>
+        <w:r>
+          <w:rPr>
+            <w:rFonts w:ascii="Arial" w:hAnsi="Arial" w:cs="Arial"/>
+            <w:szCs w:val="18"/>
+          </w:rPr>
+          <w:t>)</w:t>
+        </w:r>
+      </w:ins>
+      <w:ins w:id="88" w:author="aoliva" w:date="2017-07-29T15:04:00Z">
+        <w:r>
+          <w:rPr>
+            <w:rFonts w:ascii="Arial" w:hAnsi="Arial" w:cs="Arial"/>
+            <w:szCs w:val="18"/>
+          </w:rPr>
+          <w:t xml:space="preserve">. </w:t>
+        </w:r>
+      </w:ins>
+      <w:ins w:id="89" w:author="aoliva" w:date="2017-07-29T15:12:00Z">
+        <w:r>
+          <w:rPr>
+            <w:rFonts w:ascii="Arial" w:hAnsi="Arial" w:cs="Arial"/>
+            <w:szCs w:val="18"/>
+          </w:rPr>
+          <w:t xml:space="preserve">Persons may be afflicted by one or more Medical Conditions. </w:t>
+        </w:r>
+      </w:ins>
+      <w:ins w:id="90" w:author="aoliva" w:date="2017-07-29T15:04:00Z">
+        <w:r>
+          <w:rPr>
+            <w:rFonts w:ascii="Arial" w:hAnsi="Arial" w:cs="Arial"/>
+            <w:szCs w:val="18"/>
+          </w:rPr>
+          <w:t>It also recognizes that studies contain</w:t>
+        </w:r>
+        <w:r>
+          <w:rPr>
+            <w:rFonts w:ascii="Arial" w:hAnsi="Arial" w:cs="Arial"/>
+            <w:szCs w:val="18"/>
+          </w:rPr>
+          <w:t xml:space="preserve"> different types of activiti</w:t>
+        </w:r>
+        <w:r>
+          <w:rPr>
+            <w:rFonts w:ascii="Arial" w:hAnsi="Arial" w:cs="Arial"/>
+            <w:szCs w:val="18"/>
+          </w:rPr>
+          <w:t>es</w:t>
+        </w:r>
+        <w:r>
+          <w:rPr>
+            <w:rFonts w:ascii="Arial" w:hAnsi="Arial" w:cs="Arial"/>
+            <w:szCs w:val="18"/>
+          </w:rPr>
+          <w:t>: administrative activities (e.g. obtain informed consent, randomization), Interventions (e.g. product administration, surgery), Observations, Analyses). It further recognizes that all Activities have Outcomes, which in the case of Observations, are</w:t>
+        </w:r>
+        <w:r>
+          <w:rPr>
+            <w:rFonts w:ascii="Arial" w:hAnsi="Arial" w:cs="Arial"/>
+            <w:szCs w:val="18"/>
+          </w:rPr>
+          <w:t xml:space="preserve"> the Results</w:t>
+        </w:r>
+        <w:r>
+          <w:rPr>
+            <w:rFonts w:ascii="Arial" w:hAnsi="Arial" w:cs="Arial"/>
+            <w:szCs w:val="18"/>
+          </w:rPr>
+          <w:t xml:space="preserve">. The Results </w:t>
+        </w:r>
+      </w:ins>
+      <w:ins w:id="91" w:author="aoliva" w:date="2017-07-29T15:08:00Z">
+        <w:r>
+          <w:rPr>
+            <w:rFonts w:ascii="Arial" w:hAnsi="Arial" w:cs="Arial"/>
+            <w:szCs w:val="18"/>
+          </w:rPr>
+          <w:t xml:space="preserve">can be represented using standard categorical terms from a dictionary or can be numeric data with or without associated units. </w:t>
+        </w:r>
+      </w:ins>
+      <w:ins w:id="92" w:author="aoliva" w:date="2017-07-29T15:09:00Z">
+        <w:r>
+          <w:rPr>
+            <w:rFonts w:ascii="Arial" w:hAnsi="Arial" w:cs="Arial"/>
+            <w:szCs w:val="18"/>
+          </w:rPr>
+          <w:t>Activities also have Rules that determine, for example, when Activities can be performed</w:t>
+        </w:r>
+      </w:ins>
+      <w:ins w:id="93" w:author="aoliva" w:date="2017-07-29T15:17:00Z">
+        <w:r>
+          <w:rPr>
+            <w:rFonts w:ascii="Arial" w:hAnsi="Arial" w:cs="Arial"/>
+            <w:szCs w:val="18"/>
+          </w:rPr>
+          <w:t xml:space="preserve">. A Rule is an Analysis because it takes as input the results of Observations to determine if the Rule is met (i.e. resolves to </w:t>
+        </w:r>
+      </w:ins>
+      <w:ins w:id="94" w:author="aoliva" w:date="2017-07-29T15:18:00Z">
+        <w:r>
+          <w:rPr>
+            <w:rFonts w:ascii="Arial" w:hAnsi="Arial" w:cs="Arial"/>
+            <w:szCs w:val="18"/>
+          </w:rPr>
+          <w:t>“true”) or is not met (resolves to “false</w:t>
+        </w:r>
+      </w:ins>
+      <w:ins w:id="95" w:author="aoliva" w:date="2017-07-29T15:19:00Z">
+        <w:r>
+          <w:rPr>
+            <w:rFonts w:ascii="Arial" w:hAnsi="Arial" w:cs="Arial"/>
+            <w:szCs w:val="18"/>
+          </w:rPr>
+          <w:t>”).</w:t>
+        </w:r>
+      </w:ins>
+      <w:ins w:id="96" w:author="aoliva" w:date="2017-07-29T15:09:00Z">
+        <w:r>
+          <w:rPr>
+            <w:rFonts w:ascii="Arial" w:hAnsi="Arial" w:cs="Arial"/>
+            <w:szCs w:val="18"/>
+          </w:rPr>
+          <w:t xml:space="preserve"> The </w:t>
+        </w:r>
+      </w:ins>
+      <w:ins w:id="97" w:author="aoliva" w:date="2017-07-29T15:10:00Z">
+        <w:r>
+          <w:rPr>
+            <w:rFonts w:ascii="Arial" w:hAnsi="Arial" w:cs="Arial"/>
+            <w:szCs w:val="18"/>
+          </w:rPr>
+          <w:t xml:space="preserve">“core” mini-ontology therefore has the following class structure: </w:t>
+        </w:r>
+      </w:ins>
+    </w:p>
+    <w:p>
+      <w:pPr>
+        <w:pStyle w:val="PaperBody"/>
+        <w:numPr>
+          <w:ilvl w:val="0"/>
+          <w:numId w:val="31"/>
+        </w:numPr>
+        <w:spacing w:before="0"/>
+        <w:rPr>
+          <w:ins w:id="98" w:author="aoliva" w:date="2017-07-29T15:14:00Z"/>
+          <w:rFonts w:ascii="Arial" w:hAnsi="Arial" w:cs="Arial"/>
+          <w:szCs w:val="18"/>
+        </w:rPr>
+        <w:pPrChange w:id="99" w:author="aoliva" w:date="2017-07-29T15:14:00Z">
+          <w:pPr>
+            <w:pStyle w:val="PaperBody"/>
+            <w:numPr>
+              <w:numId w:val="8"/>
+            </w:numPr>
+            <w:tabs>
+              <w:tab w:val="num" w:pos="720"/>
+            </w:tabs>
+            <w:spacing w:before="0"/>
+            <w:ind w:left="720" w:hanging="360"/>
+            <w:jc w:val="both"/>
+          </w:pPr>
+        </w:pPrChange>
+      </w:pPr>
+      <w:ins w:id="100" w:author="aoliva" w:date="2017-07-29T15:14:00Z">
+        <w:r>
+          <w:rPr>
+            <w:rFonts w:ascii="Arial" w:hAnsi="Arial" w:cs="Arial"/>
+            <w:szCs w:val="18"/>
+          </w:rPr>
+          <w:t>Activity</w:t>
+        </w:r>
+      </w:ins>
+    </w:p>
+    <w:p>
+      <w:pPr>
+        <w:pStyle w:val="PaperBody"/>
+        <w:numPr>
+          <w:ilvl w:val="1"/>
+          <w:numId w:val="31"/>
+        </w:numPr>
+        <w:spacing w:before="0"/>
+        <w:rPr>
+          <w:ins w:id="101" w:author="aoliva" w:date="2017-07-29T15:15:00Z"/>
+          <w:rFonts w:ascii="Arial" w:hAnsi="Arial" w:cs="Arial"/>
+          <w:szCs w:val="18"/>
+        </w:rPr>
+        <w:pPrChange w:id="102" w:author="aoliva" w:date="2017-07-29T15:15:00Z">
+          <w:pPr>
+            <w:pStyle w:val="PaperBody"/>
+            <w:numPr>
+              <w:numId w:val="8"/>
+            </w:numPr>
+            <w:tabs>
+              <w:tab w:val="num" w:pos="720"/>
+            </w:tabs>
+            <w:spacing w:before="0"/>
+            <w:ind w:left="720" w:hanging="360"/>
+            <w:jc w:val="both"/>
+          </w:pPr>
+        </w:pPrChange>
+      </w:pPr>
+      <w:ins w:id="103" w:author="aoliva" w:date="2017-07-29T15:15:00Z">
+        <w:r>
+          <w:rPr>
+            <w:rFonts w:ascii="Arial" w:hAnsi="Arial" w:cs="Arial"/>
+            <w:szCs w:val="18"/>
+          </w:rPr>
+          <w:t>Observation</w:t>
+        </w:r>
+      </w:ins>
+    </w:p>
+    <w:p>
+      <w:pPr>
+        <w:pStyle w:val="PaperBody"/>
+        <w:numPr>
+          <w:ilvl w:val="1"/>
+          <w:numId w:val="31"/>
+        </w:numPr>
+        <w:spacing w:before="0"/>
+        <w:rPr>
+          <w:ins w:id="104" w:author="aoliva" w:date="2017-07-29T15:19:00Z"/>
+          <w:rFonts w:ascii="Arial" w:hAnsi="Arial" w:cs="Arial"/>
+          <w:szCs w:val="18"/>
+        </w:rPr>
+        <w:pPrChange w:id="105" w:author="aoliva" w:date="2017-07-29T15:15:00Z">
+          <w:pPr>
+            <w:pStyle w:val="PaperBody"/>
+            <w:numPr>
+              <w:numId w:val="8"/>
+            </w:numPr>
+            <w:tabs>
+              <w:tab w:val="num" w:pos="720"/>
+            </w:tabs>
+            <w:spacing w:before="0"/>
+            <w:ind w:left="720" w:hanging="360"/>
+            <w:jc w:val="both"/>
+          </w:pPr>
+        </w:pPrChange>
+      </w:pPr>
+      <w:ins w:id="106" w:author="aoliva" w:date="2017-07-29T15:15:00Z">
+        <w:r>
+          <w:rPr>
+            <w:rFonts w:ascii="Arial" w:hAnsi="Arial" w:cs="Arial"/>
+            <w:szCs w:val="18"/>
+          </w:rPr>
+          <w:t>Analysis</w:t>
+        </w:r>
+      </w:ins>
+    </w:p>
+    <w:p>
+      <w:pPr>
+        <w:pStyle w:val="PaperBody"/>
+        <w:numPr>
+          <w:ilvl w:val="2"/>
+          <w:numId w:val="31"/>
+        </w:numPr>
+        <w:spacing w:before="0"/>
+        <w:rPr>
+          <w:ins w:id="107" w:author="aoliva" w:date="2017-07-29T15:15:00Z"/>
+          <w:rFonts w:ascii="Arial" w:hAnsi="Arial" w:cs="Arial"/>
+          <w:szCs w:val="18"/>
+        </w:rPr>
+        <w:pPrChange w:id="108" w:author="aoliva" w:date="2017-07-29T15:19:00Z">
+          <w:pPr>
+            <w:pStyle w:val="PaperBody"/>
+            <w:numPr>
+              <w:numId w:val="8"/>
+            </w:numPr>
+            <w:tabs>
+              <w:tab w:val="num" w:pos="720"/>
+            </w:tabs>
+            <w:spacing w:before="0"/>
+            <w:ind w:left="720" w:hanging="360"/>
+            <w:jc w:val="both"/>
+          </w:pPr>
+        </w:pPrChange>
+      </w:pPr>
+      <w:ins w:id="109" w:author="aoliva" w:date="2017-07-29T15:19:00Z">
+        <w:r>
+          <w:rPr>
+            <w:rFonts w:ascii="Arial" w:hAnsi="Arial" w:cs="Arial"/>
+            <w:szCs w:val="18"/>
+          </w:rPr>
+          <w:t>Rule</w:t>
+        </w:r>
+      </w:ins>
+    </w:p>
+    <w:p>
+      <w:pPr>
+        <w:pStyle w:val="PaperBody"/>
+        <w:numPr>
+          <w:ilvl w:val="0"/>
+          <w:numId w:val="31"/>
+        </w:numPr>
+        <w:spacing w:before="0"/>
+        <w:rPr>
+          <w:ins w:id="110" w:author="aoliva" w:date="2017-07-29T15:15:00Z"/>
+          <w:rFonts w:ascii="Arial" w:hAnsi="Arial" w:cs="Arial"/>
+          <w:szCs w:val="18"/>
+        </w:rPr>
+        <w:pPrChange w:id="111" w:author="aoliva" w:date="2017-07-29T15:15:00Z">
+          <w:pPr>
+            <w:pStyle w:val="PaperBody"/>
+            <w:numPr>
+              <w:numId w:val="8"/>
+            </w:numPr>
+            <w:tabs>
+              <w:tab w:val="num" w:pos="720"/>
+            </w:tabs>
+            <w:spacing w:before="0"/>
+            <w:ind w:left="720" w:hanging="360"/>
+            <w:jc w:val="both"/>
+          </w:pPr>
+        </w:pPrChange>
+      </w:pPr>
+      <w:ins w:id="112" w:author="aoliva" w:date="2017-07-29T15:15:00Z">
+        <w:r>
+          <w:rPr>
+            <w:rFonts w:ascii="Arial" w:hAnsi="Arial" w:cs="Arial"/>
+            <w:szCs w:val="18"/>
+          </w:rPr>
+          <w:t>Entity</w:t>
+        </w:r>
+      </w:ins>
+    </w:p>
+    <w:p>
+      <w:pPr>
+        <w:pStyle w:val="PaperBody"/>
+        <w:numPr>
+          <w:ilvl w:val="1"/>
+          <w:numId w:val="31"/>
+        </w:numPr>
+        <w:spacing w:before="0"/>
+        <w:rPr>
+          <w:ins w:id="113" w:author="aoliva" w:date="2017-07-29T15:22:00Z"/>
+          <w:rFonts w:ascii="Arial" w:hAnsi="Arial" w:cs="Arial"/>
+          <w:szCs w:val="18"/>
+        </w:rPr>
+        <w:pPrChange w:id="114" w:author="aoliva" w:date="2017-07-29T15:15:00Z">
+          <w:pPr>
+            <w:pStyle w:val="PaperBody"/>
+            <w:numPr>
+              <w:numId w:val="8"/>
+            </w:numPr>
+            <w:tabs>
+              <w:tab w:val="num" w:pos="720"/>
+            </w:tabs>
+            <w:spacing w:before="0"/>
+            <w:ind w:left="720" w:hanging="360"/>
+            <w:jc w:val="both"/>
+          </w:pPr>
+        </w:pPrChange>
+      </w:pPr>
+      <w:proofErr w:type="spellStart"/>
+      <w:ins w:id="115" w:author="aoliva" w:date="2017-07-29T15:22:00Z">
+        <w:r>
+          <w:rPr>
+            <w:rFonts w:ascii="Arial" w:hAnsi="Arial" w:cs="Arial"/>
+            <w:szCs w:val="18"/>
+          </w:rPr>
+          <w:lastRenderedPageBreak/>
+          <w:t>HumanStudySubject</w:t>
+        </w:r>
+        <w:proofErr w:type="spellEnd"/>
+      </w:ins>
+    </w:p>
+    <w:p>
+      <w:pPr>
+        <w:pStyle w:val="PaperBody"/>
+        <w:numPr>
+          <w:ilvl w:val="1"/>
+          <w:numId w:val="31"/>
+        </w:numPr>
+        <w:spacing w:before="0"/>
+        <w:rPr>
+          <w:ins w:id="116" w:author="aoliva" w:date="2017-07-29T15:10:00Z"/>
+          <w:rFonts w:ascii="Arial" w:hAnsi="Arial" w:cs="Arial"/>
+          <w:szCs w:val="18"/>
+        </w:rPr>
+        <w:pPrChange w:id="117" w:author="aoliva" w:date="2017-07-29T15:15:00Z">
+          <w:pPr>
+            <w:pStyle w:val="PaperBody"/>
+            <w:numPr>
+              <w:numId w:val="8"/>
+            </w:numPr>
+            <w:tabs>
+              <w:tab w:val="num" w:pos="720"/>
+            </w:tabs>
+            <w:spacing w:before="0"/>
+            <w:ind w:left="720" w:hanging="360"/>
+            <w:jc w:val="both"/>
+          </w:pPr>
+        </w:pPrChange>
+      </w:pPr>
+      <w:ins w:id="118" w:author="aoliva" w:date="2017-07-29T15:22:00Z">
+        <w:r>
+          <w:rPr>
+            <w:rFonts w:ascii="Arial" w:hAnsi="Arial" w:cs="Arial"/>
+            <w:szCs w:val="18"/>
+          </w:rPr>
+          <w:t>Medical Condition</w:t>
+        </w:r>
+      </w:ins>
+    </w:p>
+    <w:p>
+      <w:pPr>
+        <w:pStyle w:val="PaperBody"/>
+        <w:spacing w:before="0"/>
+        <w:rPr>
+          <w:ins w:id="119" w:author="aoliva" w:date="2017-07-29T14:53:00Z"/>
+          <w:rFonts w:ascii="Arial" w:hAnsi="Arial" w:cs="Arial"/>
+          <w:szCs w:val="18"/>
+        </w:rPr>
+        <w:pPrChange w:id="120" w:author="aoliva" w:date="2017-07-29T14:53:00Z">
+          <w:pPr>
+            <w:pStyle w:val="PaperBody"/>
+            <w:numPr>
+              <w:numId w:val="8"/>
+            </w:numPr>
+            <w:tabs>
+              <w:tab w:val="num" w:pos="720"/>
+            </w:tabs>
+            <w:spacing w:before="0"/>
+            <w:ind w:left="720" w:hanging="360"/>
+            <w:jc w:val="both"/>
+          </w:pPr>
+        </w:pPrChange>
+      </w:pPr>
     </w:p>
     <w:p>
       <w:pPr>
@@ -3432,25 +5043,28 @@
         <w:spacing w:before="0"/>
         <w:jc w:val="both"/>
         <w:rPr>
-          <w:rFonts w:ascii="Arial" w:hAnsi="Arial" w:cs="Arial"/>
-          <w:szCs w:val="18"/>
-        </w:rPr>
-      </w:pPr>
-      <w:r>
-        <w:rPr>
-          <w:rFonts w:ascii="Arial" w:hAnsi="Arial" w:cs="Arial"/>
-          <w:szCs w:val="18"/>
-        </w:rPr>
-        <w:t xml:space="preserve">Basing the data model on an ontological schema ensures not only the resulting (instance) data is well-formed, structurally consistent, and valid. It also ensures the data accurately captures the real-world clinical trial concepts accurately. </w:t>
-      </w:r>
-      <w:r>
-        <w:rPr>
-          <w:rFonts w:ascii="Arial" w:hAnsi="Arial" w:cs="Arial"/>
-          <w:szCs w:val="18"/>
-          <w:highlight w:val="lightGray"/>
-        </w:rPr>
-        <w:t>[Could add example of AE as an Observation vs. a Condition?]</w:t>
-      </w:r>
+          <w:del w:id="121" w:author="aoliva" w:date="2017-07-29T15:02:00Z"/>
+          <w:rFonts w:ascii="Arial" w:hAnsi="Arial" w:cs="Arial"/>
+          <w:szCs w:val="18"/>
+        </w:rPr>
+      </w:pPr>
+      <w:del w:id="122" w:author="aoliva" w:date="2017-07-29T15:02:00Z">
+        <w:r>
+          <w:rPr>
+            <w:rFonts w:ascii="Arial" w:hAnsi="Arial" w:cs="Arial"/>
+            <w:szCs w:val="18"/>
+          </w:rPr>
+          <w:delText xml:space="preserve">Basing the data model on an ontological schema ensures not only the resulting (instance) data is well-formed, structurally consistent, and valid. It also ensures the data accurately captures the real-world clinical trial concepts accurately. </w:delText>
+        </w:r>
+        <w:r>
+          <w:rPr>
+            <w:rFonts w:ascii="Arial" w:hAnsi="Arial" w:cs="Arial"/>
+            <w:szCs w:val="18"/>
+            <w:highlight w:val="lightGray"/>
+          </w:rPr>
+          <w:delText>[Could add example of AE as an Observation vs. a Condition?]</w:delText>
+        </w:r>
+      </w:del>
     </w:p>
     <w:p>
       <w:pPr>
@@ -3462,17 +5076,20 @@
         <w:spacing w:before="0"/>
         <w:jc w:val="both"/>
         <w:rPr>
-          <w:rFonts w:ascii="Arial" w:hAnsi="Arial" w:cs="Arial"/>
-          <w:szCs w:val="18"/>
-        </w:rPr>
-      </w:pPr>
-      <w:r>
-        <w:rPr>
-          <w:rFonts w:ascii="Arial" w:hAnsi="Arial" w:cs="Arial"/>
-          <w:szCs w:val="18"/>
-        </w:rPr>
-        <w:t>A human Study is a set of Activities conducted on Persons (i.e. HumanStudySubject)</w:t>
-      </w:r>
+          <w:del w:id="123" w:author="aoliva" w:date="2017-07-29T15:11:00Z"/>
+          <w:rFonts w:ascii="Arial" w:hAnsi="Arial" w:cs="Arial"/>
+          <w:szCs w:val="18"/>
+        </w:rPr>
+      </w:pPr>
+      <w:del w:id="124" w:author="aoliva" w:date="2017-07-29T15:11:00Z">
+        <w:r>
+          <w:rPr>
+            <w:rFonts w:ascii="Arial" w:hAnsi="Arial" w:cs="Arial"/>
+            <w:szCs w:val="18"/>
+          </w:rPr>
+          <w:delText>A human Study is a set of Activities conducted on Persons (i.e. HumanStudySubject)</w:delText>
+        </w:r>
+      </w:del>
     </w:p>
     <w:p>
       <w:pPr>
@@ -3484,17 +5101,20 @@
         <w:spacing w:before="0"/>
         <w:jc w:val="both"/>
         <w:rPr>
-          <w:rFonts w:ascii="Arial" w:hAnsi="Arial" w:cs="Arial"/>
-          <w:szCs w:val="18"/>
-        </w:rPr>
-      </w:pPr>
-      <w:r>
-        <w:rPr>
-          <w:rFonts w:ascii="Arial" w:hAnsi="Arial" w:cs="Arial"/>
-          <w:szCs w:val="18"/>
-        </w:rPr>
-        <w:t>Rules determine when those activities are performed</w:t>
-      </w:r>
+          <w:del w:id="125" w:author="aoliva" w:date="2017-07-29T15:11:00Z"/>
+          <w:rFonts w:ascii="Arial" w:hAnsi="Arial" w:cs="Arial"/>
+          <w:szCs w:val="18"/>
+        </w:rPr>
+      </w:pPr>
+      <w:del w:id="126" w:author="aoliva" w:date="2017-07-29T15:11:00Z">
+        <w:r>
+          <w:rPr>
+            <w:rFonts w:ascii="Arial" w:hAnsi="Arial" w:cs="Arial"/>
+            <w:szCs w:val="18"/>
+          </w:rPr>
+          <w:delText>Rules determine when those activities are performed</w:delText>
+        </w:r>
+      </w:del>
     </w:p>
     <w:p>
       <w:pPr>
@@ -3506,17 +5126,20 @@
         <w:spacing w:before="0"/>
         <w:jc w:val="both"/>
         <w:rPr>
-          <w:rFonts w:ascii="Arial" w:hAnsi="Arial" w:cs="Arial"/>
-          <w:szCs w:val="18"/>
-        </w:rPr>
-      </w:pPr>
-      <w:r>
-        <w:rPr>
-          <w:rFonts w:ascii="Arial" w:hAnsi="Arial" w:cs="Arial"/>
-          <w:szCs w:val="18"/>
-        </w:rPr>
-        <w:t xml:space="preserve">The Outcomes of the activities (e.g. observation results) are Analyzed to make conclusions. </w:t>
-      </w:r>
+          <w:del w:id="127" w:author="aoliva" w:date="2017-07-29T15:11:00Z"/>
+          <w:rFonts w:ascii="Arial" w:hAnsi="Arial" w:cs="Arial"/>
+          <w:szCs w:val="18"/>
+        </w:rPr>
+      </w:pPr>
+      <w:del w:id="128" w:author="aoliva" w:date="2017-07-29T15:11:00Z">
+        <w:r>
+          <w:rPr>
+            <w:rFonts w:ascii="Arial" w:hAnsi="Arial" w:cs="Arial"/>
+            <w:szCs w:val="18"/>
+          </w:rPr>
+          <w:delText xml:space="preserve">The Outcomes of the activities (e.g. observation results) are Analyzed to make conclusions. </w:delText>
+        </w:r>
+      </w:del>
     </w:p>
     <w:p>
       <w:pPr>
@@ -3528,17 +5151,20 @@
         <w:spacing w:before="0"/>
         <w:jc w:val="both"/>
         <w:rPr>
-          <w:rFonts w:ascii="Arial" w:hAnsi="Arial" w:cs="Arial"/>
-          <w:szCs w:val="18"/>
-        </w:rPr>
-      </w:pPr>
-      <w:r>
-        <w:rPr>
-          <w:rFonts w:ascii="Arial" w:hAnsi="Arial" w:cs="Arial"/>
-          <w:szCs w:val="18"/>
-        </w:rPr>
-        <w:t>These form the central study ontology ”Core Classes”</w:t>
-      </w:r>
+          <w:del w:id="129" w:author="aoliva" w:date="2017-07-29T15:11:00Z"/>
+          <w:rFonts w:ascii="Arial" w:hAnsi="Arial" w:cs="Arial"/>
+          <w:szCs w:val="18"/>
+        </w:rPr>
+      </w:pPr>
+      <w:del w:id="130" w:author="aoliva" w:date="2017-07-29T15:11:00Z">
+        <w:r>
+          <w:rPr>
+            <w:rFonts w:ascii="Arial" w:hAnsi="Arial" w:cs="Arial"/>
+            <w:szCs w:val="18"/>
+          </w:rPr>
+          <w:delText>These form the central study ontology ”Core Classes”</w:delText>
+        </w:r>
+      </w:del>
     </w:p>
     <w:p>
       <w:pPr>
@@ -3550,17 +5176,47 @@
         <w:spacing w:before="0"/>
         <w:jc w:val="both"/>
         <w:rPr>
-          <w:rFonts w:ascii="Arial" w:hAnsi="Arial" w:cs="Arial"/>
-          <w:szCs w:val="18"/>
-        </w:rPr>
-      </w:pPr>
-      <w:r>
-        <w:rPr>
-          <w:rFonts w:ascii="Arial" w:hAnsi="Arial" w:cs="Arial"/>
-          <w:szCs w:val="18"/>
-        </w:rPr>
-        <w:t>Activity</w:t>
-      </w:r>
+          <w:del w:id="131" w:author="aoliva" w:date="2017-07-29T15:23:00Z"/>
+          <w:rFonts w:ascii="Arial" w:hAnsi="Arial" w:cs="Arial"/>
+          <w:szCs w:val="18"/>
+        </w:rPr>
+      </w:pPr>
+      <w:ins w:id="132" w:author="aoliva" w:date="2017-07-29T15:23:00Z">
+        <w:r>
+          <w:rPr>
+            <w:rFonts w:ascii="Arial" w:hAnsi="Arial" w:cs="Arial"/>
+            <w:szCs w:val="18"/>
+          </w:rPr>
+          <w:t>A more detailed</w:t>
+        </w:r>
+      </w:ins>
+      <w:ins w:id="133" w:author="aoliva" w:date="2017-07-29T15:35:00Z">
+        <w:r>
+          <w:rPr>
+            <w:rFonts w:ascii="Arial" w:hAnsi="Arial" w:cs="Arial"/>
+            <w:szCs w:val="18"/>
+          </w:rPr>
+          <w:t xml:space="preserve"> concept map</w:t>
+        </w:r>
+      </w:ins>
+      <w:ins w:id="134" w:author="aoliva" w:date="2017-07-29T15:23:00Z">
+        <w:r>
+          <w:rPr>
+            <w:rFonts w:ascii="Arial" w:hAnsi="Arial" w:cs="Arial"/>
+            <w:szCs w:val="18"/>
+          </w:rPr>
+          <w:t xml:space="preserve"> is shown below. It includes links to external data sources such as controlled terminologies and SDTM schemas allowing the extraction of instance data into highly-compliant SDTM domains. </w:t>
+        </w:r>
+      </w:ins>
+      <w:del w:id="135" w:author="aoliva" w:date="2017-07-29T15:23:00Z">
+        <w:r>
+          <w:rPr>
+            <w:rFonts w:ascii="Arial" w:hAnsi="Arial" w:cs="Arial"/>
+            <w:szCs w:val="18"/>
+          </w:rPr>
+          <w:delText>Activity</w:delText>
+        </w:r>
+      </w:del>
     </w:p>
     <w:p>
       <w:pPr>
@@ -3572,17 +5228,20 @@
         <w:spacing w:before="0"/>
         <w:jc w:val="both"/>
         <w:rPr>
-          <w:rFonts w:ascii="Arial" w:hAnsi="Arial" w:cs="Arial"/>
-          <w:szCs w:val="18"/>
-        </w:rPr>
-      </w:pPr>
-      <w:r>
-        <w:rPr>
-          <w:rFonts w:ascii="Arial" w:hAnsi="Arial" w:cs="Arial"/>
-          <w:szCs w:val="18"/>
-        </w:rPr>
-        <w:t>Observation</w:t>
-      </w:r>
+          <w:del w:id="136" w:author="aoliva" w:date="2017-07-29T15:23:00Z"/>
+          <w:rFonts w:ascii="Arial" w:hAnsi="Arial" w:cs="Arial"/>
+          <w:szCs w:val="18"/>
+        </w:rPr>
+      </w:pPr>
+      <w:del w:id="137" w:author="aoliva" w:date="2017-07-29T15:23:00Z">
+        <w:r>
+          <w:rPr>
+            <w:rFonts w:ascii="Arial" w:hAnsi="Arial" w:cs="Arial"/>
+            <w:szCs w:val="18"/>
+          </w:rPr>
+          <w:delText>Observation</w:delText>
+        </w:r>
+      </w:del>
     </w:p>
     <w:p>
       <w:pPr>
@@ -3594,17 +5253,20 @@
         <w:spacing w:before="0"/>
         <w:jc w:val="both"/>
         <w:rPr>
-          <w:rFonts w:ascii="Arial" w:hAnsi="Arial" w:cs="Arial"/>
-          <w:szCs w:val="18"/>
-        </w:rPr>
-      </w:pPr>
-      <w:r>
-        <w:rPr>
-          <w:rFonts w:ascii="Arial" w:hAnsi="Arial" w:cs="Arial"/>
-          <w:szCs w:val="18"/>
-        </w:rPr>
-        <w:t>Analysis</w:t>
-      </w:r>
+          <w:del w:id="138" w:author="aoliva" w:date="2017-07-29T15:23:00Z"/>
+          <w:rFonts w:ascii="Arial" w:hAnsi="Arial" w:cs="Arial"/>
+          <w:szCs w:val="18"/>
+        </w:rPr>
+      </w:pPr>
+      <w:del w:id="139" w:author="aoliva" w:date="2017-07-29T15:23:00Z">
+        <w:r>
+          <w:rPr>
+            <w:rFonts w:ascii="Arial" w:hAnsi="Arial" w:cs="Arial"/>
+            <w:szCs w:val="18"/>
+          </w:rPr>
+          <w:delText>Analysis</w:delText>
+        </w:r>
+      </w:del>
     </w:p>
     <w:p>
       <w:pPr>
@@ -3616,17 +5278,20 @@
         <w:spacing w:before="0"/>
         <w:jc w:val="both"/>
         <w:rPr>
-          <w:rFonts w:ascii="Arial" w:hAnsi="Arial" w:cs="Arial"/>
-          <w:szCs w:val="18"/>
-        </w:rPr>
-      </w:pPr>
-      <w:r>
-        <w:rPr>
-          <w:rFonts w:ascii="Arial" w:hAnsi="Arial" w:cs="Arial"/>
-          <w:szCs w:val="18"/>
-        </w:rPr>
-        <w:t>ActivityOutcome</w:t>
-      </w:r>
+          <w:del w:id="140" w:author="aoliva" w:date="2017-07-29T15:23:00Z"/>
+          <w:rFonts w:ascii="Arial" w:hAnsi="Arial" w:cs="Arial"/>
+          <w:szCs w:val="18"/>
+        </w:rPr>
+      </w:pPr>
+      <w:del w:id="141" w:author="aoliva" w:date="2017-07-29T15:23:00Z">
+        <w:r>
+          <w:rPr>
+            <w:rFonts w:ascii="Arial" w:hAnsi="Arial" w:cs="Arial"/>
+            <w:szCs w:val="18"/>
+          </w:rPr>
+          <w:delText>ActivityOutcome</w:delText>
+        </w:r>
+      </w:del>
     </w:p>
     <w:p>
       <w:pPr>
@@ -3638,17 +5303,20 @@
         <w:spacing w:before="0"/>
         <w:jc w:val="both"/>
         <w:rPr>
-          <w:rFonts w:ascii="Arial" w:hAnsi="Arial" w:cs="Arial"/>
-          <w:szCs w:val="18"/>
-        </w:rPr>
-      </w:pPr>
-      <w:r>
-        <w:rPr>
-          <w:rFonts w:ascii="Arial" w:hAnsi="Arial" w:cs="Arial"/>
-          <w:szCs w:val="18"/>
-        </w:rPr>
-        <w:t>Entity</w:t>
-      </w:r>
+          <w:del w:id="142" w:author="aoliva" w:date="2017-07-29T15:23:00Z"/>
+          <w:rFonts w:ascii="Arial" w:hAnsi="Arial" w:cs="Arial"/>
+          <w:szCs w:val="18"/>
+        </w:rPr>
+      </w:pPr>
+      <w:del w:id="143" w:author="aoliva" w:date="2017-07-29T15:23:00Z">
+        <w:r>
+          <w:rPr>
+            <w:rFonts w:ascii="Arial" w:hAnsi="Arial" w:cs="Arial"/>
+            <w:szCs w:val="18"/>
+          </w:rPr>
+          <w:delText>Entity</w:delText>
+        </w:r>
+      </w:del>
     </w:p>
     <w:p>
       <w:pPr>
@@ -3660,17 +5328,20 @@
         <w:spacing w:before="0"/>
         <w:jc w:val="both"/>
         <w:rPr>
-          <w:rFonts w:ascii="Arial" w:hAnsi="Arial" w:cs="Arial"/>
-          <w:szCs w:val="18"/>
-        </w:rPr>
-      </w:pPr>
-      <w:r>
-        <w:rPr>
-          <w:rFonts w:ascii="Arial" w:hAnsi="Arial" w:cs="Arial"/>
-          <w:szCs w:val="18"/>
-        </w:rPr>
-        <w:t>HumanStudySubject</w:t>
-      </w:r>
+          <w:del w:id="144" w:author="aoliva" w:date="2017-07-29T15:23:00Z"/>
+          <w:rFonts w:ascii="Arial" w:hAnsi="Arial" w:cs="Arial"/>
+          <w:szCs w:val="18"/>
+        </w:rPr>
+      </w:pPr>
+      <w:del w:id="145" w:author="aoliva" w:date="2017-07-29T15:23:00Z">
+        <w:r>
+          <w:rPr>
+            <w:rFonts w:ascii="Arial" w:hAnsi="Arial" w:cs="Arial"/>
+            <w:szCs w:val="18"/>
+          </w:rPr>
+          <w:delText>HumanStudySubject</w:delText>
+        </w:r>
+      </w:del>
     </w:p>
     <w:p>
       <w:pPr>
@@ -3682,17 +5353,20 @@
         <w:spacing w:before="0"/>
         <w:jc w:val="both"/>
         <w:rPr>
-          <w:rFonts w:ascii="Arial" w:hAnsi="Arial" w:cs="Arial"/>
-          <w:szCs w:val="18"/>
-        </w:rPr>
-      </w:pPr>
-      <w:r>
-        <w:rPr>
-          <w:rFonts w:ascii="Arial" w:hAnsi="Arial" w:cs="Arial"/>
-          <w:szCs w:val="18"/>
-        </w:rPr>
-        <w:t>Rule</w:t>
-      </w:r>
+          <w:del w:id="146" w:author="aoliva" w:date="2017-07-29T15:23:00Z"/>
+          <w:rFonts w:ascii="Arial" w:hAnsi="Arial" w:cs="Arial"/>
+          <w:szCs w:val="18"/>
+        </w:rPr>
+      </w:pPr>
+      <w:del w:id="147" w:author="aoliva" w:date="2017-07-29T15:23:00Z">
+        <w:r>
+          <w:rPr>
+            <w:rFonts w:ascii="Arial" w:hAnsi="Arial" w:cs="Arial"/>
+            <w:szCs w:val="18"/>
+          </w:rPr>
+          <w:delText>Rule</w:delText>
+        </w:r>
+      </w:del>
     </w:p>
     <w:p>
       <w:pPr>
@@ -3701,6 +5375,7 @@
         <w:spacing w:before="0"/>
         <w:jc w:val="both"/>
         <w:rPr>
+          <w:del w:id="148" w:author="aoliva" w:date="2017-07-29T15:23:00Z"/>
           <w:rFonts w:ascii="Arial" w:hAnsi="Arial" w:cs="Arial"/>
           <w:szCs w:val="18"/>
         </w:rPr>
@@ -3725,20 +5400,103 @@
         <w:widowControl/>
         <w:spacing w:before="0"/>
         <w:jc w:val="both"/>
-      </w:pPr>
-      <w:commentRangeStart w:id="10"/>
-      <w:r>
         <w:rPr>
           <w:rFonts w:ascii="Arial" w:hAnsi="Arial" w:cs="Arial"/>
           <w:noProof/>
           <w:szCs w:val="18"/>
         </w:rPr>
-        <w:lastRenderedPageBreak/>
+      </w:pPr>
+    </w:p>
+    <w:p>
+      <w:pPr>
+        <w:pStyle w:val="PaperBody"/>
+        <w:keepNext/>
+        <w:widowControl/>
+        <w:spacing w:before="0"/>
+        <w:jc w:val="both"/>
+      </w:pPr>
+      <w:r>
+        <w:rPr>
+          <w:rStyle w:val="CommentReference"/>
+        </w:rPr>
+        <w:commentReference w:id="149"/>
+      </w:r>
+    </w:p>
+    <w:p>
+      <w:pPr>
+        <w:pStyle w:val="Caption"/>
+        <w:jc w:val="both"/>
+        <w:rPr>
+          <w:rFonts w:ascii="Arial" w:hAnsi="Arial" w:cs="Arial"/>
+          <w:color w:val="auto"/>
+        </w:rPr>
+      </w:pPr>
+      <w:r>
+        <w:rPr>
+          <w:color w:val="auto"/>
+        </w:rPr>
+        <w:t xml:space="preserve">Figure </w:t>
+      </w:r>
+      <w:r>
+        <w:rPr>
+          <w:color w:val="auto"/>
+        </w:rPr>
+        <w:fldChar w:fldCharType="begin"/>
+      </w:r>
+      <w:r>
+        <w:rPr>
+          <w:color w:val="auto"/>
+        </w:rPr>
+        <w:instrText xml:space="preserve"> SEQ Figure \* ARABIC </w:instrText>
+      </w:r>
+      <w:r>
+        <w:rPr>
+          <w:color w:val="auto"/>
+        </w:rPr>
+        <w:fldChar w:fldCharType="separate"/>
+      </w:r>
+      <w:r>
+        <w:rPr>
+          <w:noProof/>
+          <w:color w:val="auto"/>
+        </w:rPr>
+        <w:t>1</w:t>
+      </w:r>
+      <w:r>
+        <w:rPr>
+          <w:color w:val="auto"/>
+        </w:rPr>
+        <w:fldChar w:fldCharType="end"/>
+      </w:r>
+      <w:r>
+        <w:rPr>
+          <w:color w:val="auto"/>
+        </w:rPr>
+        <w:t xml:space="preserve"> Minimal Study Ontology</w:t>
+      </w:r>
+    </w:p>
+    <w:p>
+      <w:pPr>
+        <w:pStyle w:val="PaperBody"/>
+        <w:widowControl/>
+        <w:spacing w:before="0"/>
+        <w:jc w:val="both"/>
+        <w:rPr>
+          <w:rFonts w:ascii="Arial" w:hAnsi="Arial" w:cs="Arial"/>
+          <w:szCs w:val="18"/>
+        </w:rPr>
+      </w:pPr>
+      <w:r>
+        <w:rPr>
+          <w:rFonts w:ascii="Arial" w:hAnsi="Arial" w:cs="Arial"/>
+          <w:noProof/>
+          <w:szCs w:val="18"/>
+        </w:rPr>
         <w:drawing>
-          <wp:inline distT="0" distB="0" distL="0" distR="0" wp14:anchorId="453D9004" wp14:editId="6FD86753">
-            <wp:extent cx="6030595" cy="3773805"/>
-            <wp:effectExtent l="0" t="0" r="8255" b="0"/>
-            <wp:docPr id="1" name="Picture 1"/>
+          <wp:inline distT="0" distB="0" distL="0" distR="0" wp14:anchorId="049ED7AA" wp14:editId="06642BE5">
+            <wp:extent cx="6400800" cy="4015105"/>
+            <wp:effectExtent l="0" t="0" r="0" b="0"/>
+            <wp:docPr id="4" name="Picture 4"/>
             <wp:cNvGraphicFramePr>
               <a:graphicFrameLocks xmlns:a="http://schemas.openxmlformats.org/drawingml/2006/main" noChangeAspect="1"/>
             </wp:cNvGraphicFramePr>
@@ -3746,36 +5504,29 @@
               <a:graphicData uri="http://schemas.openxmlformats.org/drawingml/2006/picture">
                 <pic:pic xmlns:pic="http://schemas.openxmlformats.org/drawingml/2006/picture">
                   <pic:nvPicPr>
-                    <pic:cNvPr id="0" name="Picture 1"/>
-                    <pic:cNvPicPr>
-                      <a:picLocks noChangeAspect="1" noChangeArrowheads="1"/>
-                    </pic:cNvPicPr>
+                    <pic:cNvPr id="4" name="Screen Shot 2017-07-29 at 15.33.20.png"/>
+                    <pic:cNvPicPr/>
                   </pic:nvPicPr>
                   <pic:blipFill>
-                    <a:blip r:embed="rId11">
+                    <a:blip r:embed="rId11" cstate="print">
                       <a:extLst>
                         <a:ext uri="{28A0092B-C50C-407E-A947-70E740481C1C}">
                           <a14:useLocalDpi xmlns:a14="http://schemas.microsoft.com/office/drawing/2010/main" val="0"/>
                         </a:ext>
                       </a:extLst>
                     </a:blip>
-                    <a:srcRect/>
                     <a:stretch>
                       <a:fillRect/>
                     </a:stretch>
                   </pic:blipFill>
-                  <pic:spPr bwMode="auto">
+                  <pic:spPr>
                     <a:xfrm>
                       <a:off x="0" y="0"/>
-                      <a:ext cx="6030595" cy="3773805"/>
+                      <a:ext cx="6400800" cy="4015105"/>
                     </a:xfrm>
                     <a:prstGeom prst="rect">
                       <a:avLst/>
                     </a:prstGeom>
-                    <a:noFill/>
-                    <a:ln>
-                      <a:noFill/>
-                    </a:ln>
                   </pic:spPr>
                 </pic:pic>
               </a:graphicData>
@@ -3783,78 +5534,6 @@
           </wp:inline>
         </w:drawing>
       </w:r>
-      <w:commentRangeEnd w:id="10"/>
-      <w:r>
-        <w:rPr>
-          <w:rStyle w:val="CommentReference"/>
-        </w:rPr>
-        <w:commentReference w:id="10"/>
-      </w:r>
-    </w:p>
-    <w:p>
-      <w:pPr>
-        <w:pStyle w:val="Caption"/>
-        <w:jc w:val="both"/>
-        <w:rPr>
-          <w:rFonts w:ascii="Arial" w:hAnsi="Arial" w:cs="Arial"/>
-          <w:color w:val="auto"/>
-        </w:rPr>
-      </w:pPr>
-      <w:r>
-        <w:rPr>
-          <w:color w:val="auto"/>
-        </w:rPr>
-        <w:t xml:space="preserve">Figure </w:t>
-      </w:r>
-      <w:r>
-        <w:rPr>
-          <w:color w:val="auto"/>
-        </w:rPr>
-        <w:fldChar w:fldCharType="begin"/>
-      </w:r>
-      <w:r>
-        <w:rPr>
-          <w:color w:val="auto"/>
-        </w:rPr>
-        <w:instrText xml:space="preserve"> SEQ Figure \* ARABIC </w:instrText>
-      </w:r>
-      <w:r>
-        <w:rPr>
-          <w:color w:val="auto"/>
-        </w:rPr>
-        <w:fldChar w:fldCharType="separate"/>
-      </w:r>
-      <w:r>
-        <w:rPr>
-          <w:noProof/>
-          <w:color w:val="auto"/>
-        </w:rPr>
-        <w:t>1</w:t>
-      </w:r>
-      <w:r>
-        <w:rPr>
-          <w:color w:val="auto"/>
-        </w:rPr>
-        <w:fldChar w:fldCharType="end"/>
-      </w:r>
-      <w:r>
-        <w:rPr>
-          <w:color w:val="auto"/>
-        </w:rPr>
-        <w:t xml:space="preserve"> Minimal Study Ontology</w:t>
-      </w:r>
-    </w:p>
-    <w:p>
-      <w:pPr>
-        <w:pStyle w:val="PaperBody"/>
-        <w:widowControl/>
-        <w:spacing w:before="0"/>
-        <w:jc w:val="both"/>
-        <w:rPr>
-          <w:rFonts w:ascii="Arial" w:hAnsi="Arial" w:cs="Arial"/>
-          <w:szCs w:val="18"/>
-        </w:rPr>
-      </w:pPr>
     </w:p>
     <w:p>
       <w:pPr>
@@ -3876,114 +5555,6 @@
         <w:spacing w:before="0"/>
         <w:jc w:val="both"/>
       </w:pPr>
-      <w:r>
-        <w:rPr>
-          <w:rFonts w:ascii="Arial" w:hAnsi="Arial" w:cs="Arial"/>
-          <w:noProof/>
-          <w:szCs w:val="18"/>
-        </w:rPr>
-        <w:drawing>
-          <wp:inline distT="0" distB="0" distL="0" distR="0" wp14:anchorId="18439163" wp14:editId="72E501FA">
-            <wp:extent cx="6400800" cy="2880360"/>
-            <wp:effectExtent l="0" t="0" r="0" b="0"/>
-            <wp:docPr id="2" name="Picture 2"/>
-            <wp:cNvGraphicFramePr>
-              <a:graphicFrameLocks xmlns:a="http://schemas.openxmlformats.org/drawingml/2006/main" noChangeAspect="1"/>
-            </wp:cNvGraphicFramePr>
-            <a:graphic xmlns:a="http://schemas.openxmlformats.org/drawingml/2006/main">
-              <a:graphicData uri="http://schemas.openxmlformats.org/drawingml/2006/picture">
-                <pic:pic xmlns:pic="http://schemas.openxmlformats.org/drawingml/2006/picture">
-                  <pic:nvPicPr>
-                    <pic:cNvPr id="0" name="Picture 2"/>
-                    <pic:cNvPicPr>
-                      <a:picLocks noChangeAspect="1" noChangeArrowheads="1"/>
-                    </pic:cNvPicPr>
-                  </pic:nvPicPr>
-                  <pic:blipFill>
-                    <a:blip r:embed="rId12">
-                      <a:extLst>
-                        <a:ext uri="{28A0092B-C50C-407E-A947-70E740481C1C}">
-                          <a14:useLocalDpi xmlns:a14="http://schemas.microsoft.com/office/drawing/2010/main" val="0"/>
-                        </a:ext>
-                      </a:extLst>
-                    </a:blip>
-                    <a:srcRect/>
-                    <a:stretch>
-                      <a:fillRect/>
-                    </a:stretch>
-                  </pic:blipFill>
-                  <pic:spPr bwMode="auto">
-                    <a:xfrm>
-                      <a:off x="0" y="0"/>
-                      <a:ext cx="6400800" cy="2880360"/>
-                    </a:xfrm>
-                    <a:prstGeom prst="rect">
-                      <a:avLst/>
-                    </a:prstGeom>
-                    <a:noFill/>
-                    <a:ln>
-                      <a:noFill/>
-                    </a:ln>
-                  </pic:spPr>
-                </pic:pic>
-              </a:graphicData>
-            </a:graphic>
-          </wp:inline>
-        </w:drawing>
-      </w:r>
-    </w:p>
-    <w:p>
-      <w:pPr>
-        <w:pStyle w:val="Caption"/>
-        <w:jc w:val="both"/>
-        <w:rPr>
-          <w:rFonts w:ascii="Arial" w:hAnsi="Arial" w:cs="Arial"/>
-          <w:color w:val="auto"/>
-        </w:rPr>
-      </w:pPr>
-      <w:r>
-        <w:rPr>
-          <w:color w:val="auto"/>
-        </w:rPr>
-        <w:t xml:space="preserve">Figure </w:t>
-      </w:r>
-      <w:r>
-        <w:rPr>
-          <w:color w:val="auto"/>
-        </w:rPr>
-        <w:fldChar w:fldCharType="begin"/>
-      </w:r>
-      <w:r>
-        <w:rPr>
-          <w:color w:val="auto"/>
-        </w:rPr>
-        <w:instrText xml:space="preserve"> SEQ Figure \* ARABIC </w:instrText>
-      </w:r>
-      <w:r>
-        <w:rPr>
-          <w:color w:val="auto"/>
-        </w:rPr>
-        <w:fldChar w:fldCharType="separate"/>
-      </w:r>
-      <w:r>
-        <w:rPr>
-          <w:noProof/>
-          <w:color w:val="auto"/>
-        </w:rPr>
-        <w:t>2</w:t>
-      </w:r>
-      <w:r>
-        <w:rPr>
-          <w:color w:val="auto"/>
-        </w:rPr>
-        <w:fldChar w:fldCharType="end"/>
-      </w:r>
-      <w:r>
-        <w:rPr>
-          <w:color w:val="auto"/>
-        </w:rPr>
-        <w:t xml:space="preserve"> Minimal Study Ontology - OWL Representation</w:t>
-      </w:r>
     </w:p>
     <w:p>
       <w:pPr>
@@ -4008,6 +5579,8 @@
           <w:szCs w:val="18"/>
         </w:rPr>
       </w:pPr>
+      <w:bookmarkStart w:id="150" w:name="_GoBack"/>
+      <w:bookmarkEnd w:id="150"/>
     </w:p>
     <w:p>
       <w:pPr>
@@ -4095,7 +5668,7 @@
         <w:spacing w:before="0"/>
         <w:jc w:val="both"/>
       </w:pPr>
-      <w:commentRangeStart w:id="11"/>
+      <w:commentRangeStart w:id="151"/>
       <w:r>
         <w:rPr>
           <w:rFonts w:ascii="Arial" w:hAnsi="Arial" w:cs="Arial"/>
@@ -4121,7 +5694,7 @@
                     </pic:cNvPicPr>
                   </pic:nvPicPr>
                   <pic:blipFill>
-                    <a:blip r:embed="rId13">
+                    <a:blip r:embed="rId12">
                       <a:extLst>
                         <a:ext uri="{28A0092B-C50C-407E-A947-70E740481C1C}">
                           <a14:useLocalDpi xmlns:a14="http://schemas.microsoft.com/office/drawing/2010/main" val="0"/>
@@ -4152,12 +5725,12 @@
           </wp:inline>
         </w:drawing>
       </w:r>
-      <w:commentRangeEnd w:id="11"/>
+      <w:commentRangeEnd w:id="151"/>
       <w:r>
         <w:rPr>
           <w:rStyle w:val="CommentReference"/>
         </w:rPr>
-        <w:commentReference w:id="11"/>
+        <w:commentReference w:id="151"/>
       </w:r>
     </w:p>
     <w:p>
@@ -4266,7 +5839,27 @@
           <w:sz w:val="18"/>
           <w:szCs w:val="18"/>
         </w:rPr>
-        <w:t>RDF is uniquely designed to link together multiple standards to facilitate implementation: SDTM, CDISC Terminology, WHO Drug Dictionary, MedDRA, etc.</w:t>
+        <w:t xml:space="preserve">RDF is uniquely designed to link together multiple standards to facilitate implementation: SDTM, CDISC Terminology, WHO Drug Dictionary, </w:t>
+      </w:r>
+      <w:proofErr w:type="spellStart"/>
+      <w:r>
+        <w:rPr>
+          <w:rFonts w:ascii="Arial" w:hAnsi="Arial" w:cs="Arial"/>
+          <w:color w:val="222222"/>
+          <w:sz w:val="18"/>
+          <w:szCs w:val="18"/>
+        </w:rPr>
+        <w:t>MedDRA</w:t>
+      </w:r>
+      <w:proofErr w:type="spellEnd"/>
+      <w:r>
+        <w:rPr>
+          <w:rFonts w:ascii="Arial" w:hAnsi="Arial" w:cs="Arial"/>
+          <w:color w:val="222222"/>
+          <w:sz w:val="18"/>
+          <w:szCs w:val="18"/>
+        </w:rPr>
+        <w:t>, etc.</w:t>
       </w:r>
     </w:p>
     <w:p>
@@ -4335,7 +5928,23 @@
           <w:rFonts w:ascii="Arial" w:hAnsi="Arial" w:cs="Arial"/>
           <w:szCs w:val="18"/>
         </w:rPr>
-        <w:t>A human Study is a set of Activities conducted on Persons (i.e. HumanStudySubject)</w:t>
+        <w:t xml:space="preserve">A human Study is a set of Activities conducted on Persons (i.e. </w:t>
+      </w:r>
+      <w:proofErr w:type="spellStart"/>
+      <w:r>
+        <w:rPr>
+          <w:rFonts w:ascii="Arial" w:hAnsi="Arial" w:cs="Arial"/>
+          <w:szCs w:val="18"/>
+        </w:rPr>
+        <w:t>HumanStudySubject</w:t>
+      </w:r>
+      <w:proofErr w:type="spellEnd"/>
+      <w:r>
+        <w:rPr>
+          <w:rFonts w:ascii="Arial" w:hAnsi="Arial" w:cs="Arial"/>
+          <w:szCs w:val="18"/>
+        </w:rPr>
+        <w:t>)</w:t>
       </w:r>
     </w:p>
     <w:p>
@@ -4401,7 +6010,23 @@
           <w:rFonts w:ascii="Arial" w:hAnsi="Arial" w:cs="Arial"/>
           <w:szCs w:val="18"/>
         </w:rPr>
-        <w:t>These form the central study ontology ”Core Classes”</w:t>
+        <w:t xml:space="preserve">These form the central study </w:t>
+      </w:r>
+      <w:proofErr w:type="gramStart"/>
+      <w:r>
+        <w:rPr>
+          <w:rFonts w:ascii="Arial" w:hAnsi="Arial" w:cs="Arial"/>
+          <w:szCs w:val="18"/>
+        </w:rPr>
+        <w:t>ontology ”Core</w:t>
+      </w:r>
+      <w:proofErr w:type="gramEnd"/>
+      <w:r>
+        <w:rPr>
+          <w:rFonts w:ascii="Arial" w:hAnsi="Arial" w:cs="Arial"/>
+          <w:szCs w:val="18"/>
+        </w:rPr>
+        <w:t xml:space="preserve"> Classes”</w:t>
       </w:r>
     </w:p>
     <w:p>
@@ -4484,6 +6109,7 @@
           <w:szCs w:val="18"/>
         </w:rPr>
       </w:pPr>
+      <w:proofErr w:type="spellStart"/>
       <w:r>
         <w:rPr>
           <w:rFonts w:ascii="Arial" w:hAnsi="Arial" w:cs="Arial"/>
@@ -4491,6 +6117,7 @@
         </w:rPr>
         <w:t>ActivityOutcome</w:t>
       </w:r>
+      <w:proofErr w:type="spellEnd"/>
     </w:p>
     <w:p>
       <w:pPr>
@@ -4528,6 +6155,7 @@
           <w:szCs w:val="18"/>
         </w:rPr>
       </w:pPr>
+      <w:proofErr w:type="spellStart"/>
       <w:r>
         <w:rPr>
           <w:rFonts w:ascii="Arial" w:hAnsi="Arial" w:cs="Arial"/>
@@ -4535,6 +6163,7 @@
         </w:rPr>
         <w:t>HumanStudySubject</w:t>
       </w:r>
+      <w:proofErr w:type="spellEnd"/>
     </w:p>
     <w:p>
       <w:pPr>
@@ -4702,7 +6331,27 @@
           <w:sz w:val="18"/>
           <w:szCs w:val="18"/>
         </w:rPr>
-        <w:t>In addition, validation rules, quality checks etc can all be expressed in the RDF....</w:t>
+        <w:t xml:space="preserve">In addition, validation rules, quality checks </w:t>
+      </w:r>
+      <w:proofErr w:type="spellStart"/>
+      <w:r>
+        <w:rPr>
+          <w:rFonts w:ascii="Arial" w:hAnsi="Arial" w:cs="Arial"/>
+          <w:color w:val="222222"/>
+          <w:sz w:val="18"/>
+          <w:szCs w:val="18"/>
+        </w:rPr>
+        <w:t>etc</w:t>
+      </w:r>
+      <w:proofErr w:type="spellEnd"/>
+      <w:r>
+        <w:rPr>
+          <w:rFonts w:ascii="Arial" w:hAnsi="Arial" w:cs="Arial"/>
+          <w:color w:val="222222"/>
+          <w:sz w:val="18"/>
+          <w:szCs w:val="18"/>
+        </w:rPr>
+        <w:t xml:space="preserve"> can all be expressed in the RDF....</w:t>
       </w:r>
     </w:p>
     <w:p>
@@ -4866,7 +6515,23 @@
           <w:rFonts w:ascii="Arial" w:hAnsi="Arial" w:cs="Arial"/>
           <w:szCs w:val="18"/>
         </w:rPr>
-        <w:t>Generation becomes a query to extract the metadata this is now integral to the same data used to create the SDTM.  In the future, this set of data+integrated metadata could be all that is needed for delivery.</w:t>
+        <w:t xml:space="preserve">Generation becomes a query to extract the metadata this is now integral to the same data used to create the SDTM.  In the future, this set of </w:t>
+      </w:r>
+      <w:proofErr w:type="spellStart"/>
+      <w:r>
+        <w:rPr>
+          <w:rFonts w:ascii="Arial" w:hAnsi="Arial" w:cs="Arial"/>
+          <w:szCs w:val="18"/>
+        </w:rPr>
+        <w:t>data+integrated</w:t>
+      </w:r>
+      <w:proofErr w:type="spellEnd"/>
+      <w:r>
+        <w:rPr>
+          <w:rFonts w:ascii="Arial" w:hAnsi="Arial" w:cs="Arial"/>
+          <w:szCs w:val="18"/>
+        </w:rPr>
+        <w:t xml:space="preserve"> metadata could be all that is needed for delivery.</w:t>
       </w:r>
     </w:p>
     <w:p>
@@ -5089,9 +6754,41 @@
           <w:rFonts w:ascii="Arial" w:hAnsi="Arial" w:cs="Arial"/>
           <w:szCs w:val="18"/>
         </w:rPr>
-        <w:t>RDF was chosen for this project for several reasons. There is strong support in the development community, with several open source or free databases for RDF (called triplestores and quadstores) [</w:t>
-      </w:r>
-      <w:commentRangeStart w:id="12"/>
+        <w:t xml:space="preserve">RDF was chosen for this project for several reasons. There is strong support in the development community, with several open source or free databases for RDF (called </w:t>
+      </w:r>
+      <w:proofErr w:type="spellStart"/>
+      <w:r>
+        <w:rPr>
+          <w:rFonts w:ascii="Arial" w:hAnsi="Arial" w:cs="Arial"/>
+          <w:szCs w:val="18"/>
+        </w:rPr>
+        <w:t>triplestores</w:t>
+      </w:r>
+      <w:proofErr w:type="spellEnd"/>
+      <w:r>
+        <w:rPr>
+          <w:rFonts w:ascii="Arial" w:hAnsi="Arial" w:cs="Arial"/>
+          <w:szCs w:val="18"/>
+        </w:rPr>
+        <w:t xml:space="preserve"> and </w:t>
+      </w:r>
+      <w:proofErr w:type="spellStart"/>
+      <w:r>
+        <w:rPr>
+          <w:rFonts w:ascii="Arial" w:hAnsi="Arial" w:cs="Arial"/>
+          <w:szCs w:val="18"/>
+        </w:rPr>
+        <w:t>quadstores</w:t>
+      </w:r>
+      <w:proofErr w:type="spellEnd"/>
+      <w:r>
+        <w:rPr>
+          <w:rFonts w:ascii="Arial" w:hAnsi="Arial" w:cs="Arial"/>
+          <w:szCs w:val="18"/>
+        </w:rPr>
+        <w:t>) [</w:t>
+      </w:r>
+      <w:commentRangeStart w:id="152"/>
       <w:r>
         <w:rPr>
           <w:rFonts w:ascii="Arial" w:hAnsi="Arial" w:cs="Arial"/>
@@ -5100,12 +6797,12 @@
         </w:rPr>
         <w:t>cite</w:t>
       </w:r>
-      <w:commentRangeEnd w:id="12"/>
+      <w:commentRangeEnd w:id="152"/>
       <w:r>
         <w:rPr>
           <w:rStyle w:val="CommentReference"/>
         </w:rPr>
-        <w:commentReference w:id="12"/>
+        <w:commentReference w:id="152"/>
       </w:r>
       <w:r>
         <w:rPr>
@@ -5219,14 +6916,14 @@
           <w:rFonts w:ascii="Arial" w:hAnsi="Arial" w:cs="Arial"/>
         </w:rPr>
       </w:pPr>
-      <w:commentRangeStart w:id="13"/>
+      <w:commentRangeStart w:id="153"/>
       <w:r>
         <w:rPr>
           <w:rFonts w:ascii="Arial" w:hAnsi="Arial" w:cs="Arial"/>
         </w:rPr>
         <w:t>Conclusion</w:t>
       </w:r>
-      <w:commentRangeEnd w:id="13"/>
+      <w:commentRangeEnd w:id="153"/>
       <w:r>
         <w:rPr>
           <w:rStyle w:val="CommentReference"/>
@@ -5234,7 +6931,7 @@
           <w:b w:val="0"/>
           <w:caps w:val="0"/>
         </w:rPr>
-        <w:commentReference w:id="13"/>
+        <w:commentReference w:id="153"/>
       </w:r>
     </w:p>
     <w:p>
@@ -5274,15 +6971,16 @@
           <w:color w:val="222222"/>
           <w:szCs w:val="18"/>
         </w:rPr>
-        <w:t>ke those from wearables, ingesti</w:t>
-      </w:r>
+        <w:t xml:space="preserve">ke those from wearables, </w:t>
+      </w:r>
+      <w:proofErr w:type="spellStart"/>
       <w:r>
         <w:rPr>
           <w:rFonts w:ascii="Arial" w:hAnsi="Arial" w:cs="Arial"/>
           <w:color w:val="222222"/>
           <w:szCs w:val="18"/>
         </w:rPr>
-        <w:t>bles, and social media result in an increasingly diverse and complex array of data sources. Data models and structures evolv</w:t>
+        <w:t>ingesti</w:t>
       </w:r>
       <w:r>
         <w:rPr>
@@ -5290,6 +6988,23 @@
           <w:color w:val="222222"/>
           <w:szCs w:val="18"/>
         </w:rPr>
+        <w:t>bles</w:t>
+      </w:r>
+      <w:proofErr w:type="spellEnd"/>
+      <w:r>
+        <w:rPr>
+          <w:rFonts w:ascii="Arial" w:hAnsi="Arial" w:cs="Arial"/>
+          <w:color w:val="222222"/>
+          <w:szCs w:val="18"/>
+        </w:rPr>
+        <w:t>, and social media result in an increasingly diverse and complex array of data sources. Data models and structures evolv</w:t>
+      </w:r>
+      <w:r>
+        <w:rPr>
+          <w:rFonts w:ascii="Arial" w:hAnsi="Arial" w:cs="Arial"/>
+          <w:color w:val="222222"/>
+          <w:szCs w:val="18"/>
+        </w:rPr>
         <w:t xml:space="preserve">e along with these technologies and flexibility of </w:t>
       </w:r>
       <w:r>
@@ -5307,6 +7022,8 @@
         </w:rPr>
         <w:t xml:space="preserve"> </w:t>
       </w:r>
+      <w:proofErr w:type="spellStart"/>
+      <w:proofErr w:type="gramStart"/>
       <w:r>
         <w:rPr>
           <w:rFonts w:ascii="Arial" w:hAnsi="Arial" w:cs="Arial"/>
@@ -5315,6 +7032,8 @@
         </w:rPr>
         <w:t>owl:equivalentClass</w:t>
       </w:r>
+      <w:proofErr w:type="spellEnd"/>
+      <w:proofErr w:type="gramEnd"/>
       <w:r>
         <w:rPr>
           <w:rFonts w:ascii="Arial" w:hAnsi="Arial" w:cs="Arial"/>
@@ -5329,14 +7048,24 @@
           <w:color w:val="222222"/>
           <w:szCs w:val="18"/>
         </w:rPr>
-        <w:t xml:space="preserve"> owl:sameAs</w:t>
-      </w:r>
+        <w:t xml:space="preserve"> </w:t>
+      </w:r>
+      <w:proofErr w:type="spellStart"/>
       <w:r>
         <w:rPr>
           <w:rFonts w:ascii="Arial" w:hAnsi="Arial" w:cs="Arial"/>
           <w:color w:val="222222"/>
           <w:szCs w:val="18"/>
         </w:rPr>
+        <w:t>owl:sameAs</w:t>
+      </w:r>
+      <w:proofErr w:type="spellEnd"/>
+      <w:r>
+        <w:rPr>
+          <w:rFonts w:ascii="Arial" w:hAnsi="Arial" w:cs="Arial"/>
+          <w:color w:val="222222"/>
+          <w:szCs w:val="18"/>
+        </w:rPr>
         <w:t xml:space="preserve"> facilitate compatibility with legacy data or other standards. </w:t>
       </w:r>
     </w:p>
@@ -5370,12 +7099,21 @@
         </w:rPr>
         <w:t xml:space="preserve">This paper is not a proposal to replace current CDISC standards. Rather, it is a way forward to ensure their continued development. Any interim solution in evolution of standards should provide backward </w:t>
       </w:r>
-      <w:r>
-        <w:rPr>
-          <w:rFonts w:ascii="Arial" w:hAnsi="Arial" w:cs="Arial"/>
-          <w:szCs w:val="18"/>
-        </w:rPr>
-        <w:t>backward compatibility</w:t>
+      <w:proofErr w:type="spellStart"/>
+      <w:r>
+        <w:rPr>
+          <w:rFonts w:ascii="Arial" w:hAnsi="Arial" w:cs="Arial"/>
+          <w:szCs w:val="18"/>
+        </w:rPr>
+        <w:t>backward</w:t>
+      </w:r>
+      <w:proofErr w:type="spellEnd"/>
+      <w:r>
+        <w:rPr>
+          <w:rFonts w:ascii="Arial" w:hAnsi="Arial" w:cs="Arial"/>
+          <w:szCs w:val="18"/>
+        </w:rPr>
+        <w:t xml:space="preserve"> compatibility</w:t>
       </w:r>
       <w:sdt>
         <w:sdtPr>
@@ -5549,7 +7287,23 @@
           <w:rFonts w:ascii="Arial" w:hAnsi="Arial" w:cs="Arial"/>
           <w:szCs w:val="18"/>
         </w:rPr>
-        <w:t>It is foreseeable that in the future, companies could provide an a secure SPARQL endpoint to a regulatory agency for data submission. Templated, standardized queries would create the data necessary for review along with documentation, summary, and DEFINE information. Alternatively, development of Semantic Blockchain could be used as secure delivery Linked Data.</w:t>
+        <w:t xml:space="preserve">It is foreseeable that in the future, companies could provide an a secure SPARQL endpoint to a regulatory agency for data submission. Templated, standardized queries would create the data necessary for review along with documentation, summary, and DEFINE information. Alternatively, development of Semantic </w:t>
+      </w:r>
+      <w:proofErr w:type="spellStart"/>
+      <w:r>
+        <w:rPr>
+          <w:rFonts w:ascii="Arial" w:hAnsi="Arial" w:cs="Arial"/>
+          <w:szCs w:val="18"/>
+        </w:rPr>
+        <w:t>Blockchain</w:t>
+      </w:r>
+      <w:proofErr w:type="spellEnd"/>
+      <w:r>
+        <w:rPr>
+          <w:rFonts w:ascii="Arial" w:hAnsi="Arial" w:cs="Arial"/>
+          <w:szCs w:val="18"/>
+        </w:rPr>
+        <w:t xml:space="preserve"> could be used as secure delivery Linked Data.</w:t>
       </w:r>
     </w:p>
     <w:p>
@@ -5743,7 +7497,7 @@
         </w:rPr>
         <w:t>CUT CONCEPTS/</w:t>
       </w:r>
-      <w:commentRangeStart w:id="14"/>
+      <w:commentRangeStart w:id="154"/>
       <w:r>
         <w:rPr>
           <w:rFonts w:ascii="Arial" w:hAnsi="Arial" w:cs="Arial"/>
@@ -5752,12 +7506,12 @@
         </w:rPr>
         <w:t>TEXT</w:t>
       </w:r>
-      <w:commentRangeEnd w:id="14"/>
+      <w:commentRangeEnd w:id="154"/>
       <w:r>
         <w:rPr>
           <w:rStyle w:val="CommentReference"/>
         </w:rPr>
-        <w:commentReference w:id="14"/>
+        <w:commentReference w:id="154"/>
       </w:r>
     </w:p>
     <w:p>
@@ -5787,12 +7541,21 @@
           <w:szCs w:val="18"/>
         </w:rPr>
       </w:pPr>
-      <w:r>
-        <w:rPr>
-          <w:rFonts w:ascii="Arial" w:hAnsi="Arial" w:cs="Arial"/>
-          <w:szCs w:val="18"/>
-        </w:rPr>
-        <w:t xml:space="preserve">Datensparsamkeit </w:t>
+      <w:proofErr w:type="spellStart"/>
+      <w:r>
+        <w:rPr>
+          <w:rFonts w:ascii="Arial" w:hAnsi="Arial" w:cs="Arial"/>
+          <w:szCs w:val="18"/>
+        </w:rPr>
+        <w:t>Datensparsamkeit</w:t>
+      </w:r>
+      <w:proofErr w:type="spellEnd"/>
+      <w:r>
+        <w:rPr>
+          <w:rFonts w:ascii="Arial" w:hAnsi="Arial" w:cs="Arial"/>
+          <w:szCs w:val="18"/>
+        </w:rPr>
+        <w:t xml:space="preserve"> </w:t>
       </w:r>
       <w:sdt>
         <w:sdtPr>
@@ -5922,14 +7685,14 @@
           <w:rFonts w:ascii="Arial" w:hAnsi="Arial" w:cs="Arial"/>
         </w:rPr>
       </w:pPr>
-      <w:commentRangeStart w:id="15"/>
+      <w:commentRangeStart w:id="155"/>
       <w:r>
         <w:rPr>
           <w:rFonts w:ascii="Arial" w:hAnsi="Arial" w:cs="Arial"/>
         </w:rPr>
         <w:t>References</w:t>
       </w:r>
-      <w:commentRangeEnd w:id="15"/>
+      <w:commentRangeEnd w:id="155"/>
       <w:r>
         <w:rPr>
           <w:rStyle w:val="CommentReference"/>
@@ -5937,7 +7700,7 @@
           <w:b w:val="0"/>
           <w:caps w:val="0"/>
         </w:rPr>
-        <w:commentReference w:id="15"/>
+        <w:commentReference w:id="155"/>
       </w:r>
     </w:p>
     <w:p>
@@ -6648,12 +8411,21 @@
           <w:szCs w:val="18"/>
         </w:rPr>
       </w:pPr>
-      <w:r>
-        <w:rPr>
-          <w:rFonts w:ascii="Arial" w:hAnsi="Arial" w:cs="Arial"/>
-          <w:szCs w:val="18"/>
-        </w:rPr>
-        <w:t>PhUSE "Emerging Trends and Technologies" working group</w:t>
+      <w:proofErr w:type="spellStart"/>
+      <w:r>
+        <w:rPr>
+          <w:rFonts w:ascii="Arial" w:hAnsi="Arial" w:cs="Arial"/>
+          <w:szCs w:val="18"/>
+        </w:rPr>
+        <w:t>PhUSE</w:t>
+      </w:r>
+      <w:proofErr w:type="spellEnd"/>
+      <w:r>
+        <w:rPr>
+          <w:rFonts w:ascii="Arial" w:hAnsi="Arial" w:cs="Arial"/>
+          <w:szCs w:val="18"/>
+        </w:rPr>
+        <w:t xml:space="preserve"> "Emerging Trends and Technologies" working group</w:t>
       </w:r>
     </w:p>
     <w:p>
@@ -6676,7 +8448,23 @@
           <w:rFonts w:ascii="Arial" w:hAnsi="Arial" w:cs="Arial"/>
           <w:szCs w:val="18"/>
         </w:rPr>
-        <w:t>"SDTM as RDF" PhUSE project team members</w:t>
+        <w:t xml:space="preserve">"SDTM as RDF" </w:t>
+      </w:r>
+      <w:proofErr w:type="spellStart"/>
+      <w:r>
+        <w:rPr>
+          <w:rFonts w:ascii="Arial" w:hAnsi="Arial" w:cs="Arial"/>
+          <w:szCs w:val="18"/>
+        </w:rPr>
+        <w:t>PhUSE</w:t>
+      </w:r>
+      <w:proofErr w:type="spellEnd"/>
+      <w:r>
+        <w:rPr>
+          <w:rFonts w:ascii="Arial" w:hAnsi="Arial" w:cs="Arial"/>
+          <w:szCs w:val="18"/>
+        </w:rPr>
+        <w:t xml:space="preserve"> project team members</w:t>
       </w:r>
     </w:p>
     <w:p>
@@ -6699,7 +8487,55 @@
           <w:rFonts w:ascii="Arial" w:hAnsi="Arial" w:cs="Arial"/>
           <w:szCs w:val="18"/>
         </w:rPr>
-        <w:t xml:space="preserve">R-project, Egon Willighagen for rrdf </w:t>
+        <w:t xml:space="preserve">R-project, </w:t>
+      </w:r>
+      <w:proofErr w:type="spellStart"/>
+      <w:r>
+        <w:rPr>
+          <w:rFonts w:ascii="Arial" w:hAnsi="Arial" w:cs="Arial"/>
+          <w:szCs w:val="18"/>
+        </w:rPr>
+        <w:t>Egon</w:t>
+      </w:r>
+      <w:proofErr w:type="spellEnd"/>
+      <w:r>
+        <w:rPr>
+          <w:rFonts w:ascii="Arial" w:hAnsi="Arial" w:cs="Arial"/>
+          <w:szCs w:val="18"/>
+        </w:rPr>
+        <w:t xml:space="preserve"> </w:t>
+      </w:r>
+      <w:proofErr w:type="spellStart"/>
+      <w:r>
+        <w:rPr>
+          <w:rFonts w:ascii="Arial" w:hAnsi="Arial" w:cs="Arial"/>
+          <w:szCs w:val="18"/>
+        </w:rPr>
+        <w:t>Willighagen</w:t>
+      </w:r>
+      <w:proofErr w:type="spellEnd"/>
+      <w:r>
+        <w:rPr>
+          <w:rFonts w:ascii="Arial" w:hAnsi="Arial" w:cs="Arial"/>
+          <w:szCs w:val="18"/>
+        </w:rPr>
+        <w:t xml:space="preserve"> for </w:t>
+      </w:r>
+      <w:proofErr w:type="spellStart"/>
+      <w:r>
+        <w:rPr>
+          <w:rFonts w:ascii="Arial" w:hAnsi="Arial" w:cs="Arial"/>
+          <w:szCs w:val="18"/>
+        </w:rPr>
+        <w:t>rrdf</w:t>
+      </w:r>
+      <w:proofErr w:type="spellEnd"/>
+      <w:r>
+        <w:rPr>
+          <w:rFonts w:ascii="Arial" w:hAnsi="Arial" w:cs="Arial"/>
+          <w:szCs w:val="18"/>
+        </w:rPr>
+        <w:t xml:space="preserve"> </w:t>
       </w:r>
     </w:p>
     <w:p>
@@ -6722,7 +8558,23 @@
           <w:rFonts w:ascii="Arial" w:hAnsi="Arial" w:cs="Arial"/>
           <w:szCs w:val="18"/>
         </w:rPr>
-        <w:t xml:space="preserve">Frederik Malfait &amp; CDISC </w:t>
+        <w:t xml:space="preserve">Frederik </w:t>
+      </w:r>
+      <w:proofErr w:type="spellStart"/>
+      <w:r>
+        <w:rPr>
+          <w:rFonts w:ascii="Arial" w:hAnsi="Arial" w:cs="Arial"/>
+          <w:szCs w:val="18"/>
+        </w:rPr>
+        <w:t>Malfait</w:t>
+      </w:r>
+      <w:proofErr w:type="spellEnd"/>
+      <w:r>
+        <w:rPr>
+          <w:rFonts w:ascii="Arial" w:hAnsi="Arial" w:cs="Arial"/>
+          <w:szCs w:val="18"/>
+        </w:rPr>
+        <w:t xml:space="preserve"> &amp; CDISC </w:t>
       </w:r>
     </w:p>
     <w:p>
@@ -6767,7 +8619,23 @@
           <w:rFonts w:ascii="Arial" w:hAnsi="Arial" w:cs="Arial"/>
           <w:szCs w:val="18"/>
         </w:rPr>
-        <w:t>based on free, open-source software and the efforts of volunteers in PhUSE working groups. Please support those who donate their time and expertise through your own collaboration, participation, and promotion of these activities.</w:t>
+        <w:t xml:space="preserve">based on free, open-source software and the efforts of volunteers in </w:t>
+      </w:r>
+      <w:proofErr w:type="spellStart"/>
+      <w:r>
+        <w:rPr>
+          <w:rFonts w:ascii="Arial" w:hAnsi="Arial" w:cs="Arial"/>
+          <w:szCs w:val="18"/>
+        </w:rPr>
+        <w:t>PhUSE</w:t>
+      </w:r>
+      <w:proofErr w:type="spellEnd"/>
+      <w:r>
+        <w:rPr>
+          <w:rFonts w:ascii="Arial" w:hAnsi="Arial" w:cs="Arial"/>
+          <w:szCs w:val="18"/>
+        </w:rPr>
+        <w:t xml:space="preserve"> working groups. Please support those who donate their time and expertise through your own collaboration, participation, and promotion of these activities.</w:t>
       </w:r>
       <w:r>
         <w:rPr>
@@ -6888,8 +8756,33 @@
                 <w:rFonts w:ascii="Arial" w:hAnsi="Arial" w:cs="Arial"/>
                 <w:szCs w:val="18"/>
               </w:rPr>
-              <w:t>UCB BioSciences, Inc</w:t>
+              <w:t xml:space="preserve">UCB </w:t>
             </w:r>
+            <w:proofErr w:type="spellStart"/>
+            <w:r>
+              <w:rPr>
+                <w:rFonts w:ascii="Arial" w:hAnsi="Arial" w:cs="Arial"/>
+                <w:szCs w:val="18"/>
+              </w:rPr>
+              <w:t>BioSciences</w:t>
+            </w:r>
+            <w:proofErr w:type="spellEnd"/>
+            <w:r>
+              <w:rPr>
+                <w:rFonts w:ascii="Arial" w:hAnsi="Arial" w:cs="Arial"/>
+                <w:szCs w:val="18"/>
+              </w:rPr>
+              <w:t xml:space="preserve">, </w:t>
+            </w:r>
+            <w:proofErr w:type="spellStart"/>
+            <w:r>
+              <w:rPr>
+                <w:rFonts w:ascii="Arial" w:hAnsi="Arial" w:cs="Arial"/>
+                <w:szCs w:val="18"/>
+              </w:rPr>
+              <w:t>Inc</w:t>
+            </w:r>
+            <w:proofErr w:type="spellEnd"/>
           </w:p>
           <w:p>
             <w:pPr>
@@ -6920,6 +8813,7 @@
                 <w:szCs w:val="18"/>
               </w:rPr>
             </w:pPr>
+            <w:proofErr w:type="gramStart"/>
             <w:r>
               <w:rPr>
                 <w:rFonts w:ascii="Arial" w:hAnsi="Arial" w:cs="Arial"/>
@@ -6943,7 +8837,18 @@
                 <w:szCs w:val="18"/>
                 <w:u w:val="none"/>
               </w:rPr>
-              <w:t>(work)</w:t>
+              <w:t>(</w:t>
+            </w:r>
+            <w:proofErr w:type="gramEnd"/>
+            <w:r>
+              <w:rPr>
+                <w:rStyle w:val="Hyperlink"/>
+                <w:rFonts w:ascii="Arial" w:hAnsi="Arial" w:cs="Arial"/>
+                <w:color w:val="000000" w:themeColor="text1"/>
+                <w:szCs w:val="18"/>
+                <w:u w:val="none"/>
+              </w:rPr>
+              <w:t>work)</w:t>
             </w:r>
           </w:p>
           <w:p>
@@ -7008,7 +8913,7 @@
                           </pic:cNvPicPr>
                         </pic:nvPicPr>
                         <pic:blipFill>
-                          <a:blip r:embed="rId14" cstate="print">
+                          <a:blip r:embed="rId13" cstate="print">
                             <a:extLst>
                               <a:ext uri="{28A0092B-C50C-407E-A947-70E740481C1C}">
                                 <a14:useLocalDpi xmlns:a14="http://schemas.microsoft.com/office/drawing/2010/main" val="0"/>
@@ -7045,8 +8950,20 @@
                 <w:szCs w:val="18"/>
                 <w:u w:val="none"/>
               </w:rPr>
-              <w:t xml:space="preserve">   @NovasTaylor</w:t>
+              <w:t xml:space="preserve">   @</w:t>
             </w:r>
+            <w:proofErr w:type="spellStart"/>
+            <w:r>
+              <w:rPr>
+                <w:rStyle w:val="Hyperlink"/>
+                <w:rFonts w:ascii="Arial" w:hAnsi="Arial" w:cs="Arial"/>
+                <w:color w:val="000000" w:themeColor="text1"/>
+                <w:szCs w:val="18"/>
+                <w:u w:val="none"/>
+              </w:rPr>
+              <w:t>NovasTaylor</w:t>
+            </w:r>
+            <w:proofErr w:type="spellEnd"/>
           </w:p>
           <w:p>
             <w:pPr>
@@ -7088,13 +9005,13 @@
                   <v:path o:extrusionok="f" gradientshapeok="t" o:connecttype="rect"/>
                   <o:lock v:ext="edit" aspectratio="t"/>
                 </v:shapetype>
-                <v:shape id="_x0000_i1025" type="#_x0000_t75" style="width:11.85pt;height:11.85pt" o:ole="">
-                  <v:imagedata r:id="rId15" o:title=""/>
+                <v:shape id="_x0000_i1025" type="#_x0000_t75" style="width:11.8pt;height:11.8pt" o:ole="">
+                  <v:imagedata r:id="rId14" o:title=""/>
                 </v:shape>
-                <o:OLEObject Type="Embed" ProgID="PBrush" ShapeID="_x0000_i1025" DrawAspect="Content" ObjectID="_1562824187" r:id="rId16"/>
+                <o:OLEObject Type="Embed" ProgID="PBrush" ShapeID="_x0000_i1025" DrawAspect="Content" ObjectID="_1562847933" r:id="rId15"/>
               </w:object>
             </w:r>
-            <w:hyperlink r:id="rId17" w:history="1">
+            <w:hyperlink r:id="rId16" w:history="1">
               <w:r>
                 <w:rPr>
                   <w:rStyle w:val="Hyperlink"/>
@@ -7223,7 +9140,7 @@
                           </pic:cNvPicPr>
                         </pic:nvPicPr>
                         <pic:blipFill>
-                          <a:blip r:embed="rId14" cstate="print">
+                          <a:blip r:embed="rId13" cstate="print">
                             <a:extLst>
                               <a:ext uri="{28A0092B-C50C-407E-A947-70E740481C1C}">
                                 <a14:useLocalDpi xmlns:a14="http://schemas.microsoft.com/office/drawing/2010/main" val="0"/>
@@ -7274,10 +9191,10 @@
                 <w:rFonts w:ascii="Arial" w:hAnsi="Arial" w:cs="Arial"/>
               </w:rPr>
               <w:object w:dxaOrig="250" w:dyaOrig="250" w14:anchorId="0D9013CD">
-                <v:shape id="_x0000_i1026" type="#_x0000_t75" style="width:11.85pt;height:11.85pt" o:ole="">
-                  <v:imagedata r:id="rId15" o:title=""/>
+                <v:shape id="_x0000_i1026" type="#_x0000_t75" style="width:11.8pt;height:11.8pt" o:ole="">
+                  <v:imagedata r:id="rId14" o:title=""/>
                 </v:shape>
-                <o:OLEObject Type="Embed" ProgID="PBrush" ShapeID="_x0000_i1026" DrawAspect="Content" ObjectID="_1562824188" r:id="rId18"/>
+                <o:OLEObject Type="Embed" ProgID="PBrush" ShapeID="_x0000_i1026" DrawAspect="Content" ObjectID="_1562847934" r:id="rId17"/>
               </w:object>
             </w:r>
             <w:r>
@@ -7389,10 +9306,10 @@
       </w:pPr>
     </w:p>
     <w:sectPr>
-      <w:headerReference w:type="default" r:id="rId19"/>
-      <w:footerReference w:type="default" r:id="rId20"/>
-      <w:headerReference w:type="first" r:id="rId21"/>
-      <w:footerReference w:type="first" r:id="rId22"/>
+      <w:headerReference w:type="default" r:id="rId18"/>
+      <w:footerReference w:type="default" r:id="rId19"/>
+      <w:headerReference w:type="first" r:id="rId20"/>
+      <w:footerReference w:type="first" r:id="rId21"/>
       <w:endnotePr>
         <w:numFmt w:val="decimal"/>
       </w:endnotePr>
@@ -7407,7 +9324,7 @@
 
 <file path=word/comments.xml><?xml version="1.0" encoding="utf-8"?>
 <w:comments xmlns:wpc="http://schemas.microsoft.com/office/word/2010/wordprocessingCanvas" xmlns:mo="http://schemas.microsoft.com/office/mac/office/2008/main" xmlns:mc="http://schemas.openxmlformats.org/markup-compatibility/2006" xmlns:mv="urn:schemas-microsoft-com:mac:vml" xmlns:o="urn:schemas-microsoft-com:office:office" xmlns:r="http://schemas.openxmlformats.org/officeDocument/2006/relationships" xmlns:m="http://schemas.openxmlformats.org/officeDocument/2006/math" xmlns:v="urn:schemas-microsoft-com:vml" xmlns:wp14="http://schemas.microsoft.com/office/word/2010/wordprocessingDrawing" xmlns:wp="http://schemas.openxmlformats.org/drawingml/2006/wordprocessingDrawing" xmlns:w10="urn:schemas-microsoft-com:office:word" xmlns:w="http://schemas.openxmlformats.org/wordprocessingml/2006/main" xmlns:w14="http://schemas.microsoft.com/office/word/2010/wordml" xmlns:w15="http://schemas.microsoft.com/office/word/2012/wordml" xmlns:wpg="http://schemas.microsoft.com/office/word/2010/wordprocessingGroup" xmlns:wpi="http://schemas.microsoft.com/office/word/2010/wordprocessingInk" xmlns:wne="http://schemas.microsoft.com/office/word/2006/wordml" xmlns:wps="http://schemas.microsoft.com/office/word/2010/wordprocessingShape" mc:Ignorable="w14 w15 wp14">
-  <w:comment w:id="1" w:author="Tim Williams" w:date="2017-07-23T19:19:00Z" w:initials="TW">
+  <w:comment w:id="8" w:author="Tim Williams" w:date="2017-07-23T19:19:00Z" w:initials="TW">
     <w:p>
       <w:pPr>
         <w:pStyle w:val="CommentText"/>
@@ -7426,7 +9343,7 @@
       </w:r>
     </w:p>
   </w:comment>
-  <w:comment w:id="2" w:author="Tim Williams" w:date="2017-07-23T19:42:00Z" w:initials="TW">
+  <w:comment w:id="9" w:author="aoliva" w:date="2017-07-29T09:50:00Z" w:initials="ao">
     <w:p>
       <w:pPr>
         <w:pStyle w:val="CommentText"/>
@@ -7438,11 +9355,27 @@
         <w:annotationRef/>
       </w:r>
       <w:r>
+        <w:t>Agreed, changed to a placeholder for now</w:t>
+      </w:r>
+    </w:p>
+  </w:comment>
+  <w:comment w:id="18" w:author="Tim Williams" w:date="2017-07-23T19:42:00Z" w:initials="TW">
+    <w:p>
+      <w:pPr>
+        <w:pStyle w:val="CommentText"/>
+      </w:pPr>
+      <w:r>
+        <w:rPr>
+          <w:rStyle w:val="CommentReference"/>
+        </w:rPr>
+        <w:annotationRef/>
+      </w:r>
+      <w:r>
         <w:t>does not really fit here?</w:t>
       </w:r>
     </w:p>
   </w:comment>
-  <w:comment w:id="3" w:author="Tim Williams" w:date="2017-07-24T12:07:00Z" w:initials="TW">
+  <w:comment w:id="34" w:author="Tim Williams" w:date="2017-07-24T12:07:00Z" w:initials="TW">
     <w:p>
       <w:pPr>
         <w:pStyle w:val="CommentText"/>
@@ -7464,7 +9397,7 @@
       </w:r>
     </w:p>
   </w:comment>
-  <w:comment w:id="4" w:author="Tim Williams" w:date="2017-05-01T13:02:00Z" w:initials="TW">
+  <w:comment w:id="35" w:author="aoliva" w:date="2017-07-29T14:44:00Z" w:initials="ao">
     <w:p>
       <w:pPr>
         <w:pStyle w:val="CommentText"/>
@@ -7476,11 +9409,27 @@
         <w:annotationRef/>
       </w:r>
       <w:r>
+        <w:t>How does this sound?</w:t>
+      </w:r>
+    </w:p>
+  </w:comment>
+  <w:comment w:id="45" w:author="Tim Williams" w:date="2017-05-01T13:02:00Z" w:initials="TW">
+    <w:p>
+      <w:pPr>
+        <w:pStyle w:val="CommentText"/>
+      </w:pPr>
+      <w:r>
+        <w:rPr>
+          <w:rStyle w:val="CommentReference"/>
+        </w:rPr>
+        <w:annotationRef/>
+      </w:r>
+      <w:r>
         <w:t>AO:  Do we need further explanation why?</w:t>
       </w:r>
     </w:p>
   </w:comment>
-  <w:comment w:id="5" w:author="Tim Williams" w:date="2017-07-24T12:19:00Z" w:initials="TW">
+  <w:comment w:id="47" w:author="Tim Williams" w:date="2017-07-24T12:19:00Z" w:initials="TW">
     <w:p>
       <w:pPr>
         <w:pStyle w:val="CommentText"/>
@@ -7496,7 +9445,7 @@
       </w:r>
     </w:p>
   </w:comment>
-  <w:comment w:id="6" w:author="Tim Williams" w:date="2017-07-24T12:20:00Z" w:initials="TW">
+  <w:comment w:id="48" w:author="Tim Williams" w:date="2017-07-24T12:20:00Z" w:initials="TW">
     <w:p>
       <w:pPr>
         <w:pStyle w:val="CommentText"/>
@@ -7512,7 +9461,7 @@
       </w:r>
     </w:p>
   </w:comment>
-  <w:comment w:id="7" w:author="Tim Williams" w:date="2017-04-27T13:03:00Z" w:initials="TW">
+  <w:comment w:id="53" w:author="Tim Williams" w:date="2017-04-27T13:03:00Z" w:initials="TW">
     <w:p>
       <w:pPr>
         <w:pStyle w:val="CommentText"/>
@@ -7528,7 +9477,7 @@
       </w:r>
     </w:p>
   </w:comment>
-  <w:comment w:id="8" w:author="Tim Williams" w:date="2017-07-24T12:29:00Z" w:initials="TW">
+  <w:comment w:id="55" w:author="Tim Williams" w:date="2017-07-24T12:29:00Z" w:initials="TW">
     <w:p>
       <w:pPr>
         <w:pStyle w:val="CommentText"/>
@@ -7540,11 +9489,19 @@
         <w:annotationRef/>
       </w:r>
       <w:r>
-        <w:t>AO: I may have got this wrong. Also may want to move to or repeat in Conclusion.</w:t>
+        <w:t xml:space="preserve">AO: I may have got this wrong. </w:t>
+      </w:r>
+      <w:proofErr w:type="gramStart"/>
+      <w:r>
+        <w:t>Also</w:t>
+      </w:r>
+      <w:proofErr w:type="gramEnd"/>
+      <w:r>
+        <w:t xml:space="preserve"> may want to move to or repeat in Conclusion.</w:t>
       </w:r>
     </w:p>
   </w:comment>
-  <w:comment w:id="9" w:author="Tim Williams" w:date="2017-07-24T13:31:00Z" w:initials="TW">
+  <w:comment w:id="58" w:author="Tim Williams" w:date="2017-07-24T13:31:00Z" w:initials="TW">
     <w:p>
       <w:pPr>
         <w:pStyle w:val="CommentText"/>
@@ -7560,7 +9517,7 @@
       </w:r>
     </w:p>
   </w:comment>
-  <w:comment w:id="10" w:author="Tim Williams" w:date="2017-04-27T12:55:00Z" w:initials="TW">
+  <w:comment w:id="149" w:author="Tim Williams" w:date="2017-04-27T12:55:00Z" w:initials="TW">
     <w:p>
       <w:pPr>
         <w:pStyle w:val="CommentText"/>
@@ -7576,7 +9533,7 @@
       </w:r>
     </w:p>
   </w:comment>
-  <w:comment w:id="11" w:author="Tim Williams" w:date="2017-04-27T12:57:00Z" w:initials="TW">
+  <w:comment w:id="151" w:author="Tim Williams" w:date="2017-04-27T12:57:00Z" w:initials="TW">
     <w:p>
       <w:pPr>
         <w:pStyle w:val="CommentText"/>
@@ -7592,7 +9549,7 @@
       </w:r>
     </w:p>
   </w:comment>
-  <w:comment w:id="12" w:author="Tim Williams" w:date="2017-07-24T12:43:00Z" w:initials="TW">
+  <w:comment w:id="152" w:author="Tim Williams" w:date="2017-07-24T12:43:00Z" w:initials="TW">
     <w:p>
       <w:pPr>
         <w:pStyle w:val="CommentText"/>
@@ -7604,11 +9561,19 @@
         <w:annotationRef/>
       </w:r>
       <w:r>
-        <w:t>TW: Add a ref that lists the ones available: Eg: Wiki.</w:t>
+        <w:t xml:space="preserve">TW: Add a ref that lists the ones available: </w:t>
+      </w:r>
+      <w:proofErr w:type="spellStart"/>
+      <w:r>
+        <w:t>Eg</w:t>
+      </w:r>
+      <w:proofErr w:type="spellEnd"/>
+      <w:r>
+        <w:t>: Wiki.</w:t>
       </w:r>
     </w:p>
   </w:comment>
-  <w:comment w:id="13" w:author="Tim Williams" w:date="2017-07-24T13:56:00Z" w:initials="TW">
+  <w:comment w:id="153" w:author="Tim Williams" w:date="2017-07-24T13:56:00Z" w:initials="TW">
     <w:p>
       <w:pPr>
         <w:pStyle w:val="CommentText"/>
@@ -7624,7 +9589,7 @@
       </w:r>
     </w:p>
   </w:comment>
-  <w:comment w:id="14" w:author="Tim Williams" w:date="2017-07-24T12:49:00Z" w:initials="TW">
+  <w:comment w:id="154" w:author="Tim Williams" w:date="2017-07-24T12:49:00Z" w:initials="TW">
     <w:p>
       <w:pPr>
         <w:pStyle w:val="CommentText"/>
@@ -7640,7 +9605,7 @@
       </w:r>
     </w:p>
   </w:comment>
-  <w:comment w:id="15" w:author="Tim Williams" w:date="2017-05-01T12:06:00Z" w:initials="TW">
+  <w:comment w:id="155" w:author="Tim Williams" w:date="2017-05-01T12:06:00Z" w:initials="TW">
     <w:p>
       <w:pPr>
         <w:pStyle w:val="CommentText"/>
@@ -7662,8 +9627,10 @@
 <file path=word/commentsExtended.xml><?xml version="1.0" encoding="utf-8"?>
 <w15:commentsEx xmlns:wpc="http://schemas.microsoft.com/office/word/2010/wordprocessingCanvas" xmlns:mo="http://schemas.microsoft.com/office/mac/office/2008/main" xmlns:mc="http://schemas.openxmlformats.org/markup-compatibility/2006" xmlns:mv="urn:schemas-microsoft-com:mac:vml" xmlns:o="urn:schemas-microsoft-com:office:office" xmlns:r="http://schemas.openxmlformats.org/officeDocument/2006/relationships" xmlns:m="http://schemas.openxmlformats.org/officeDocument/2006/math" xmlns:v="urn:schemas-microsoft-com:vml" xmlns:wp14="http://schemas.microsoft.com/office/word/2010/wordprocessingDrawing" xmlns:wp="http://schemas.openxmlformats.org/drawingml/2006/wordprocessingDrawing" xmlns:w10="urn:schemas-microsoft-com:office:word" xmlns:w="http://schemas.openxmlformats.org/wordprocessingml/2006/main" xmlns:w14="http://schemas.microsoft.com/office/word/2010/wordml" xmlns:w15="http://schemas.microsoft.com/office/word/2012/wordml" xmlns:wpg="http://schemas.microsoft.com/office/word/2010/wordprocessingGroup" xmlns:wpi="http://schemas.microsoft.com/office/word/2010/wordprocessingInk" xmlns:wne="http://schemas.microsoft.com/office/word/2006/wordml" xmlns:wps="http://schemas.microsoft.com/office/word/2010/wordprocessingShape" mc:Ignorable="w14 w15 wp14">
   <w15:commentEx w15:paraId="0D22B53B" w15:done="0"/>
+  <w15:commentEx w15:paraId="77B4609E" w15:paraIdParent="0D22B53B" w15:done="0"/>
   <w15:commentEx w15:paraId="3EC84940" w15:done="0"/>
   <w15:commentEx w15:paraId="2A4F4837" w15:done="0"/>
+  <w15:commentEx w15:paraId="086FA9A3" w15:done="0"/>
   <w15:commentEx w15:paraId="68F06AAF" w15:done="0"/>
   <w15:commentEx w15:paraId="46746D61" w15:done="0"/>
   <w15:commentEx w15:paraId="06BEFD82" w15:done="0"/>
@@ -7700,28 +9667,31 @@
       <w:pPr>
         <w:pStyle w:val="EndnoteText"/>
         <w:rPr>
+          <w:del w:id="20" w:author="aoliva" w:date="2017-07-29T09:51:00Z"/>
           <w:rFonts w:ascii="Arial" w:hAnsi="Arial" w:cs="Arial"/>
           <w:sz w:val="18"/>
           <w:szCs w:val="18"/>
         </w:rPr>
       </w:pPr>
-      <w:r>
-        <w:rPr>
-          <w:rStyle w:val="EndnoteReference"/>
-          <w:rFonts w:ascii="Arial" w:hAnsi="Arial" w:cs="Arial"/>
-          <w:sz w:val="18"/>
-          <w:szCs w:val="18"/>
-        </w:rPr>
-        <w:endnoteRef/>
-      </w:r>
-      <w:r>
-        <w:rPr>
-          <w:rFonts w:ascii="Arial" w:hAnsi="Arial" w:cs="Arial"/>
-          <w:sz w:val="18"/>
-          <w:szCs w:val="18"/>
-        </w:rPr>
-        <w:t xml:space="preserve"> Don't panic! RELREC can be recreated as needed just like any other SDTM domain, based on rule sets applied to the data and metadata in the triplestore.</w:t>
-      </w:r>
+      <w:del w:id="21" w:author="aoliva" w:date="2017-07-29T09:51:00Z">
+        <w:r>
+          <w:rPr>
+            <w:rStyle w:val="EndnoteReference"/>
+            <w:rFonts w:ascii="Arial" w:hAnsi="Arial" w:cs="Arial"/>
+            <w:sz w:val="18"/>
+            <w:szCs w:val="18"/>
+          </w:rPr>
+          <w:endnoteRef/>
+        </w:r>
+        <w:r>
+          <w:rPr>
+            <w:rFonts w:ascii="Arial" w:hAnsi="Arial" w:cs="Arial"/>
+            <w:sz w:val="18"/>
+            <w:szCs w:val="18"/>
+          </w:rPr>
+          <w:delText xml:space="preserve"> Don't panic! RELREC can be recreated as needed just like any other SDTM domain, based on rule sets applied to the data and metadata in the triplestore.</w:delText>
+        </w:r>
+      </w:del>
     </w:p>
   </w:endnote>
   <w:endnote w:id="2">
@@ -7897,6 +9867,7 @@
         <w:sz w:val="24"/>
       </w:rPr>
     </w:pPr>
+    <w:proofErr w:type="spellStart"/>
     <w:r>
       <w:rPr>
         <w:rFonts w:ascii="Arial" w:hAnsi="Arial" w:cs="Arial"/>
@@ -7904,7 +9875,17 @@
         <w:bCs/>
         <w:sz w:val="24"/>
       </w:rPr>
-      <w:t>PhUSE 2016</w:t>
+      <w:t>PhUSE</w:t>
+    </w:r>
+    <w:proofErr w:type="spellEnd"/>
+    <w:r>
+      <w:rPr>
+        <w:rFonts w:ascii="Arial" w:hAnsi="Arial" w:cs="Arial"/>
+        <w:b/>
+        <w:bCs/>
+        <w:sz w:val="24"/>
+      </w:rPr>
+      <w:t xml:space="preserve"> 2016</w:t>
     </w:r>
     <w:r>
       <w:rPr>
@@ -10127,6 +12108,119 @@
     </w:lvl>
   </w:abstractNum>
   <w:abstractNum w:abstractNumId="27">
+    <w:nsid w:val="6B9F0E72"/>
+    <w:multiLevelType w:val="hybridMultilevel"/>
+    <w:tmpl w:val="D6D06CF0"/>
+    <w:lvl w:ilvl="0" w:tplc="04090001">
+      <w:start w:val="1"/>
+      <w:numFmt w:val="bullet"/>
+      <w:lvlText w:val=""/>
+      <w:lvlJc w:val="left"/>
+      <w:pPr>
+        <w:ind w:left="720" w:hanging="360"/>
+      </w:pPr>
+      <w:rPr>
+        <w:rFonts w:ascii="Symbol" w:hAnsi="Symbol" w:hint="default"/>
+      </w:rPr>
+    </w:lvl>
+    <w:lvl w:ilvl="1" w:tplc="04090003">
+      <w:start w:val="1"/>
+      <w:numFmt w:val="bullet"/>
+      <w:lvlText w:val="o"/>
+      <w:lvlJc w:val="left"/>
+      <w:pPr>
+        <w:ind w:left="1440" w:hanging="360"/>
+      </w:pPr>
+      <w:rPr>
+        <w:rFonts w:ascii="Courier New" w:hAnsi="Courier New" w:cs="Courier New" w:hint="default"/>
+      </w:rPr>
+    </w:lvl>
+    <w:lvl w:ilvl="2" w:tplc="04090005">
+      <w:start w:val="1"/>
+      <w:numFmt w:val="bullet"/>
+      <w:lvlText w:val=""/>
+      <w:lvlJc w:val="left"/>
+      <w:pPr>
+        <w:ind w:left="2160" w:hanging="360"/>
+      </w:pPr>
+      <w:rPr>
+        <w:rFonts w:ascii="Wingdings" w:hAnsi="Wingdings" w:hint="default"/>
+      </w:rPr>
+    </w:lvl>
+    <w:lvl w:ilvl="3" w:tplc="04090001" w:tentative="1">
+      <w:start w:val="1"/>
+      <w:numFmt w:val="bullet"/>
+      <w:lvlText w:val=""/>
+      <w:lvlJc w:val="left"/>
+      <w:pPr>
+        <w:ind w:left="2880" w:hanging="360"/>
+      </w:pPr>
+      <w:rPr>
+        <w:rFonts w:ascii="Symbol" w:hAnsi="Symbol" w:hint="default"/>
+      </w:rPr>
+    </w:lvl>
+    <w:lvl w:ilvl="4" w:tplc="04090003" w:tentative="1">
+      <w:start w:val="1"/>
+      <w:numFmt w:val="bullet"/>
+      <w:lvlText w:val="o"/>
+      <w:lvlJc w:val="left"/>
+      <w:pPr>
+        <w:ind w:left="3600" w:hanging="360"/>
+      </w:pPr>
+      <w:rPr>
+        <w:rFonts w:ascii="Courier New" w:hAnsi="Courier New" w:cs="Courier New" w:hint="default"/>
+      </w:rPr>
+    </w:lvl>
+    <w:lvl w:ilvl="5" w:tplc="04090005" w:tentative="1">
+      <w:start w:val="1"/>
+      <w:numFmt w:val="bullet"/>
+      <w:lvlText w:val=""/>
+      <w:lvlJc w:val="left"/>
+      <w:pPr>
+        <w:ind w:left="4320" w:hanging="360"/>
+      </w:pPr>
+      <w:rPr>
+        <w:rFonts w:ascii="Wingdings" w:hAnsi="Wingdings" w:hint="default"/>
+      </w:rPr>
+    </w:lvl>
+    <w:lvl w:ilvl="6" w:tplc="04090001" w:tentative="1">
+      <w:start w:val="1"/>
+      <w:numFmt w:val="bullet"/>
+      <w:lvlText w:val=""/>
+      <w:lvlJc w:val="left"/>
+      <w:pPr>
+        <w:ind w:left="5040" w:hanging="360"/>
+      </w:pPr>
+      <w:rPr>
+        <w:rFonts w:ascii="Symbol" w:hAnsi="Symbol" w:hint="default"/>
+      </w:rPr>
+    </w:lvl>
+    <w:lvl w:ilvl="7" w:tplc="04090003" w:tentative="1">
+      <w:start w:val="1"/>
+      <w:numFmt w:val="bullet"/>
+      <w:lvlText w:val="o"/>
+      <w:lvlJc w:val="left"/>
+      <w:pPr>
+        <w:ind w:left="5760" w:hanging="360"/>
+      </w:pPr>
+      <w:rPr>
+        <w:rFonts w:ascii="Courier New" w:hAnsi="Courier New" w:cs="Courier New" w:hint="default"/>
+      </w:rPr>
+    </w:lvl>
+    <w:lvl w:ilvl="8" w:tplc="04090005" w:tentative="1">
+      <w:start w:val="1"/>
+      <w:numFmt w:val="bullet"/>
+      <w:lvlText w:val=""/>
+      <w:lvlJc w:val="left"/>
+      <w:pPr>
+        <w:ind w:left="6480" w:hanging="360"/>
+      </w:pPr>
+      <w:rPr>
+        <w:rFonts w:ascii="Wingdings" w:hAnsi="Wingdings" w:hint="default"/>
+      </w:rPr>
+    </w:lvl>
+  </w:abstractNum>
+  <w:abstractNum w:abstractNumId="28">
     <w:nsid w:val="721316CC"/>
     <w:multiLevelType w:val="hybridMultilevel"/>
     <w:tmpl w:val="914C74F0"/>
@@ -10239,7 +12333,7 @@
       </w:rPr>
     </w:lvl>
   </w:abstractNum>
-  <w:abstractNum w:abstractNumId="28">
+  <w:abstractNum w:abstractNumId="29">
     <w:nsid w:val="73792C4F"/>
     <w:multiLevelType w:val="multilevel"/>
     <w:tmpl w:val="2184138A"/>
@@ -10388,7 +12482,7 @@
       </w:rPr>
     </w:lvl>
   </w:abstractNum>
-  <w:abstractNum w:abstractNumId="29">
+  <w:abstractNum w:abstractNumId="30">
     <w:nsid w:val="78D42583"/>
     <w:multiLevelType w:val="hybridMultilevel"/>
     <w:tmpl w:val="7D42BC32"/>
@@ -10505,7 +12599,7 @@
     <w:abstractNumId w:val="12"/>
   </w:num>
   <w:num w:numId="2">
-    <w:abstractNumId w:val="28"/>
+    <w:abstractNumId w:val="29"/>
   </w:num>
   <w:num w:numId="3">
     <w:abstractNumId w:val="15"/>
@@ -10538,7 +12632,7 @@
     <w:abstractNumId w:val="22"/>
   </w:num>
   <w:num w:numId="13">
-    <w:abstractNumId w:val="27"/>
+    <w:abstractNumId w:val="28"/>
   </w:num>
   <w:num w:numId="14">
     <w:abstractNumId w:val="20"/>
@@ -10583,13 +12677,16 @@
     <w:abstractNumId w:val="10"/>
   </w:num>
   <w:num w:numId="28">
-    <w:abstractNumId w:val="29"/>
+    <w:abstractNumId w:val="30"/>
   </w:num>
   <w:num w:numId="29">
     <w:abstractNumId w:val="26"/>
   </w:num>
   <w:num w:numId="30">
     <w:abstractNumId w:val="11"/>
+  </w:num>
+  <w:num w:numId="31">
+    <w:abstractNumId w:val="27"/>
   </w:num>
   <w:numIdMacAtCleanup w:val="13"/>
 </w:numbering>
@@ -12162,7 +14259,7 @@
 </file>
 
 <file path=customXml/itemProps1.xml><?xml version="1.0" encoding="utf-8"?>
-<ds:datastoreItem xmlns:ds="http://schemas.openxmlformats.org/officeDocument/2006/customXml" ds:itemID="{CEE0F46E-CFB8-924A-8A8C-6E4CBBB07328}">
+<ds:datastoreItem xmlns:ds="http://schemas.openxmlformats.org/officeDocument/2006/customXml" ds:itemID="{77EDE37F-E6AA-5443-9A22-3C67F728DA3A}">
   <ds:schemaRefs>
     <ds:schemaRef ds:uri="http://schemas.openxmlformats.org/officeDocument/2006/bibliography"/>
   </ds:schemaRefs>

</xml_diff>

<commit_message>
more edits to include updated figure of the various files and how they fit together.
</commit_message>
<xml_diff>
--- a/doc/Pubs/Annual2017/aann_PhUSE2017.docx
+++ b/doc/Pubs/Annual2017/aann_PhUSE2017.docx
@@ -177,23 +177,7 @@
           <w:rFonts w:ascii="Arial" w:hAnsi="Arial" w:cs="Arial"/>
           <w:szCs w:val="18"/>
         </w:rPr>
-        <w:t xml:space="preserve">After more than a decade since the implementation of CDISC SDTM as the standard for clinical trials data exchange, our industry continues to struggle with significant implementation challenges: [a] standards non-conformance resulting in a high incidence of rejection criteria for submissions (1). [b] Costs converting between versions. [c] Limitations of the </w:t>
-      </w:r>
-      <w:proofErr w:type="gramStart"/>
-      <w:r>
-        <w:rPr>
-          <w:rFonts w:ascii="Arial" w:hAnsi="Arial" w:cs="Arial"/>
-          <w:szCs w:val="18"/>
-        </w:rPr>
-        <w:t>two dimensional</w:t>
-      </w:r>
-      <w:proofErr w:type="gramEnd"/>
-      <w:r>
-        <w:rPr>
-          <w:rFonts w:ascii="Arial" w:hAnsi="Arial" w:cs="Arial"/>
-          <w:szCs w:val="18"/>
-        </w:rPr>
-        <w:t xml:space="preserve"> format and lack of intrinsic metadata. [d] Challenges linking to other standards and data.</w:t>
+        <w:t>After more than a decade since the implementation of CDISC SDTM as the standard for clinical trials data exchange, our industry continues to struggle with significant implementation challenges: [a] standards non-conformance resulting in a high incidence of rejection criteria for submissions (1). [b] Costs converting between versions. [c] Limitations of the two dimensional format and lack of intrinsic metadata. [d] Challenges linking to other standards and data.</w:t>
       </w:r>
     </w:p>
     <w:p>
@@ -238,23 +222,7 @@
           <w:rFonts w:ascii="Arial" w:hAnsi="Arial" w:cs="Arial"/>
           <w:szCs w:val="18"/>
         </w:rPr>
-        <w:t xml:space="preserve">, and methods adopted by the </w:t>
-      </w:r>
-      <w:proofErr w:type="spellStart"/>
-      <w:r>
-        <w:rPr>
-          <w:rFonts w:ascii="Arial" w:hAnsi="Arial" w:cs="Arial"/>
-          <w:szCs w:val="18"/>
-        </w:rPr>
-        <w:t>PhUSE</w:t>
-      </w:r>
-      <w:proofErr w:type="spellEnd"/>
-      <w:r>
-        <w:rPr>
-          <w:rFonts w:ascii="Arial" w:hAnsi="Arial" w:cs="Arial"/>
-          <w:szCs w:val="18"/>
-        </w:rPr>
-        <w:t xml:space="preserve"> project “</w:t>
+        <w:t>, and methods adopted by the PhUSE project “</w:t>
       </w:r>
       <w:r>
         <w:rPr>
@@ -311,23 +279,7 @@
           <w:rFonts w:ascii="Arial" w:hAnsi="Arial" w:cs="Arial"/>
           <w:szCs w:val="18"/>
         </w:rPr>
-        <w:t xml:space="preserve"> a future-proof, multi-dimensional data store for clinical trials data while enabling strong compliance to past, present, and future submission standards. Linked Data is uniquely positioned to bring together multiple standards including SDTM, CDISC Terminology, WHO Drug, </w:t>
-      </w:r>
-      <w:proofErr w:type="spellStart"/>
-      <w:r>
-        <w:rPr>
-          <w:rFonts w:ascii="Arial" w:hAnsi="Arial" w:cs="Arial"/>
-          <w:szCs w:val="18"/>
-        </w:rPr>
-        <w:t>MedDRA</w:t>
-      </w:r>
-      <w:proofErr w:type="spellEnd"/>
-      <w:r>
-        <w:rPr>
-          <w:rFonts w:ascii="Arial" w:hAnsi="Arial" w:cs="Arial"/>
-          <w:szCs w:val="18"/>
-        </w:rPr>
-        <w:t>, and others.</w:t>
+        <w:t xml:space="preserve"> a future-proof, multi-dimensional data store for clinical trials data while enabling strong compliance to past, present, and future submission standards. Linked Data is uniquely positioned to bring together multiple standards including SDTM, CDISC Terminology, WHO Drug, MedDRA, and others.</w:t>
       </w:r>
       <w:r>
         <w:rPr>
@@ -361,23 +313,7 @@
           <w:rFonts w:ascii="Arial" w:hAnsi="Arial" w:cs="Arial"/>
           <w:szCs w:val="18"/>
         </w:rPr>
-        <w:t>*(1</w:t>
-      </w:r>
-      <w:proofErr w:type="gramStart"/>
-      <w:r>
-        <w:rPr>
-          <w:rFonts w:ascii="Arial" w:hAnsi="Arial" w:cs="Arial"/>
-          <w:szCs w:val="18"/>
-        </w:rPr>
-        <w:t>)  Citation</w:t>
-      </w:r>
-      <w:proofErr w:type="gramEnd"/>
-      <w:r>
-        <w:rPr>
-          <w:rFonts w:ascii="Arial" w:hAnsi="Arial" w:cs="Arial"/>
-          <w:szCs w:val="18"/>
-        </w:rPr>
-        <w:t xml:space="preserve"> from FDA to be added.</w:t>
+        <w:t>*(1)  Citation from FDA to be added.</w:t>
       </w:r>
     </w:p>
     <w:p>
@@ -868,44 +804,16 @@
           <w:sz w:val="18"/>
           <w:szCs w:val="18"/>
         </w:rPr>
-        <w:t>Analysis Dataset Model (</w:t>
-      </w:r>
-      <w:proofErr w:type="spellStart"/>
+        <w:t>Analysis Dataset Model (ADaM)</w:t>
+      </w:r>
       <w:r>
         <w:rPr>
           <w:rFonts w:ascii="Arial" w:hAnsi="Arial" w:cs="Arial"/>
           <w:sz w:val="18"/>
           <w:szCs w:val="18"/>
         </w:rPr>
-        <w:t>ADaM</w:t>
-      </w:r>
-      <w:proofErr w:type="spellEnd"/>
-      <w:r>
-        <w:rPr>
-          <w:rFonts w:ascii="Arial" w:hAnsi="Arial" w:cs="Arial"/>
-          <w:sz w:val="18"/>
-          <w:szCs w:val="18"/>
-        </w:rPr>
-        <w:t>)</w:t>
-      </w:r>
-      <w:r>
-        <w:rPr>
-          <w:rFonts w:ascii="Arial" w:hAnsi="Arial" w:cs="Arial"/>
-          <w:sz w:val="18"/>
-          <w:szCs w:val="18"/>
-        </w:rPr>
-        <w:t xml:space="preserve">, and </w:t>
-      </w:r>
-      <w:proofErr w:type="gramStart"/>
-      <w:r>
-        <w:rPr>
-          <w:rFonts w:ascii="Arial" w:hAnsi="Arial" w:cs="Arial"/>
-          <w:sz w:val="18"/>
-          <w:szCs w:val="18"/>
-        </w:rPr>
-        <w:t>Define.XML .</w:t>
-      </w:r>
-      <w:proofErr w:type="gramEnd"/>
+        <w:t>, and Define.XML .</w:t>
+      </w:r>
       <w:r>
         <w:rPr>
           <w:rFonts w:ascii="Arial" w:hAnsi="Arial" w:cs="Arial"/>
@@ -1193,25 +1101,7 @@
           <w:sz w:val="18"/>
           <w:szCs w:val="18"/>
         </w:rPr>
-        <w:t xml:space="preserve"> representative values for the study (STUDYID), treatment arm information (not just arm, but also the coded value for ARM, ARMCD</w:t>
-      </w:r>
-      <w:proofErr w:type="gramStart"/>
-      <w:r>
-        <w:rPr>
-          <w:rFonts w:ascii="Arial" w:hAnsi="Arial" w:cs="Arial"/>
-          <w:sz w:val="18"/>
-          <w:szCs w:val="18"/>
-        </w:rPr>
-        <w:t>) ,</w:t>
-      </w:r>
-      <w:proofErr w:type="gramEnd"/>
-      <w:r>
-        <w:rPr>
-          <w:rFonts w:ascii="Arial" w:hAnsi="Arial" w:cs="Arial"/>
-          <w:sz w:val="18"/>
-          <w:szCs w:val="18"/>
-        </w:rPr>
-        <w:t xml:space="preserve"> and units for the age column.  These individual concepts are best modeled independently for each type of concept they represent, with the benefit of decreasing redundancy in the data. Similar arguments can be made for each domain in SDTM, and especially the supplemental domains in the earlier SDTM versions.</w:t>
+        <w:t xml:space="preserve"> representative values for the study (STUDYID), treatment arm information (not just arm, but also the coded value for ARM, ARMCD) , and units for the age column.  These individual concepts are best modeled independently for each type of concept they represent, with the benefit of decreasing redundancy in the data. Similar arguments can be made for each domain in SDTM, and especially the supplemental domains in the earlier SDTM versions.</w:t>
       </w:r>
     </w:p>
     <w:p>
@@ -2104,14 +1994,7 @@
             <w:rFonts w:ascii="Arial" w:hAnsi="Arial" w:cs="Arial"/>
             <w:szCs w:val="18"/>
           </w:rPr>
-          <w:t>The exchange</w:t>
-        </w:r>
-        <w:r>
-          <w:rPr>
-            <w:rFonts w:ascii="Arial" w:hAnsi="Arial" w:cs="Arial"/>
-            <w:szCs w:val="18"/>
-          </w:rPr>
-          <w:t xml:space="preserve"> </w:t>
+          <w:t xml:space="preserve">The exchange </w:t>
         </w:r>
       </w:ins>
       <w:r>
@@ -2297,23 +2180,21 @@
           <w:szCs w:val="20"/>
         </w:rPr>
       </w:pPr>
-      <w:proofErr w:type="spellStart"/>
       <w:r>
         <w:rPr>
           <w:rFonts w:ascii="Arial" w:hAnsi="Arial" w:cs="Arial"/>
           <w:sz w:val="20"/>
           <w:szCs w:val="20"/>
         </w:rPr>
-        <w:t>PhUSE</w:t>
-      </w:r>
-      <w:proofErr w:type="spellEnd"/>
+        <w:t xml:space="preserve">PhUSE </w:t>
+      </w:r>
       <w:r>
         <w:rPr>
           <w:rFonts w:ascii="Arial" w:hAnsi="Arial" w:cs="Arial"/>
           <w:sz w:val="20"/>
           <w:szCs w:val="20"/>
         </w:rPr>
-        <w:t xml:space="preserve"> </w:t>
+        <w:t xml:space="preserve">CSS </w:t>
       </w:r>
       <w:r>
         <w:rPr>
@@ -2321,7 +2202,7 @@
           <w:sz w:val="20"/>
           <w:szCs w:val="20"/>
         </w:rPr>
-        <w:t xml:space="preserve">CSS </w:t>
+        <w:t>Project</w:t>
       </w:r>
       <w:r>
         <w:rPr>
@@ -2329,7 +2210,7 @@
           <w:sz w:val="20"/>
           <w:szCs w:val="20"/>
         </w:rPr>
-        <w:t>Project</w:t>
+        <w:t xml:space="preserve">: </w:t>
       </w:r>
       <w:r>
         <w:rPr>
@@ -2337,7 +2218,7 @@
           <w:sz w:val="20"/>
           <w:szCs w:val="20"/>
         </w:rPr>
-        <w:t xml:space="preserve">: </w:t>
+        <w:t>Clinical Trials Data as RDF (CTDasRDF)</w:t>
       </w:r>
       <w:r>
         <w:rPr>
@@ -2345,32 +2226,6 @@
           <w:sz w:val="20"/>
           <w:szCs w:val="20"/>
         </w:rPr>
-        <w:t>Clinical Trials Data as RDF (</w:t>
-      </w:r>
-      <w:proofErr w:type="spellStart"/>
-      <w:r>
-        <w:rPr>
-          <w:rFonts w:ascii="Arial" w:hAnsi="Arial" w:cs="Arial"/>
-          <w:sz w:val="20"/>
-          <w:szCs w:val="20"/>
-        </w:rPr>
-        <w:t>CTDasRDF</w:t>
-      </w:r>
-      <w:proofErr w:type="spellEnd"/>
-      <w:r>
-        <w:rPr>
-          <w:rFonts w:ascii="Arial" w:hAnsi="Arial" w:cs="Arial"/>
-          <w:sz w:val="20"/>
-          <w:szCs w:val="20"/>
-        </w:rPr>
-        <w:t>)</w:t>
-      </w:r>
-      <w:r>
-        <w:rPr>
-          <w:rFonts w:ascii="Arial" w:hAnsi="Arial" w:cs="Arial"/>
-          <w:sz w:val="20"/>
-          <w:szCs w:val="20"/>
-        </w:rPr>
         <w:t xml:space="preserve"> </w:t>
       </w:r>
     </w:p>
@@ -2390,23 +2245,7 @@
           <w:rFonts w:ascii="Arial" w:hAnsi="Arial" w:cs="Arial"/>
           <w:szCs w:val="18"/>
         </w:rPr>
-        <w:t xml:space="preserve">The </w:t>
-      </w:r>
-      <w:proofErr w:type="spellStart"/>
-      <w:r>
-        <w:rPr>
-          <w:rFonts w:ascii="Arial" w:hAnsi="Arial" w:cs="Arial"/>
-          <w:szCs w:val="18"/>
-        </w:rPr>
-        <w:t>CTDasRDF</w:t>
-      </w:r>
-      <w:proofErr w:type="spellEnd"/>
-      <w:r>
-        <w:rPr>
-          <w:rFonts w:ascii="Arial" w:hAnsi="Arial" w:cs="Arial"/>
-          <w:szCs w:val="18"/>
-        </w:rPr>
-        <w:t xml:space="preserve"> </w:t>
+        <w:t xml:space="preserve">The CTDasRDF </w:t>
       </w:r>
       <w:r>
         <w:rPr>
@@ -2420,23 +2259,7 @@
           <w:rFonts w:ascii="Arial" w:hAnsi="Arial" w:cs="Arial"/>
           <w:szCs w:val="18"/>
         </w:rPr>
-        <w:t xml:space="preserve">officially started at the </w:t>
-      </w:r>
-      <w:proofErr w:type="spellStart"/>
-      <w:r>
-        <w:rPr>
-          <w:rFonts w:ascii="Arial" w:hAnsi="Arial" w:cs="Arial"/>
-          <w:szCs w:val="18"/>
-        </w:rPr>
-        <w:t>PhUSE</w:t>
-      </w:r>
-      <w:proofErr w:type="spellEnd"/>
-      <w:r>
-        <w:rPr>
-          <w:rFonts w:ascii="Arial" w:hAnsi="Arial" w:cs="Arial"/>
-          <w:szCs w:val="18"/>
-        </w:rPr>
-        <w:t xml:space="preserve"> CSS conference in Silver Spring Maryland on March, 2017. SDTM was chosen as the star</w:t>
+        <w:t>officially started at the PhUSE CSS conference in Silver Spring Maryland on March, 2017. SDTM was chosen as the star</w:t>
       </w:r>
       <w:ins w:id="22" w:author="aoliva" w:date="2017-07-29T09:52:00Z">
         <w:r>
@@ -2529,23 +2352,7 @@
           <w:rFonts w:ascii="Arial" w:hAnsi="Arial" w:cs="Arial"/>
           <w:szCs w:val="18"/>
         </w:rPr>
-        <w:t xml:space="preserve">more stable than </w:t>
-      </w:r>
-      <w:proofErr w:type="spellStart"/>
-      <w:r>
-        <w:rPr>
-          <w:rFonts w:ascii="Arial" w:hAnsi="Arial" w:cs="Arial"/>
-          <w:szCs w:val="18"/>
-        </w:rPr>
-        <w:t>ADaM</w:t>
-      </w:r>
-      <w:proofErr w:type="spellEnd"/>
-      <w:r>
-        <w:rPr>
-          <w:rFonts w:ascii="Arial" w:hAnsi="Arial" w:cs="Arial"/>
-          <w:szCs w:val="18"/>
-        </w:rPr>
-        <w:t xml:space="preserve">, the implementation of which </w:t>
+        <w:t xml:space="preserve">more stable than ADaM, the implementation of which </w:t>
       </w:r>
       <w:r>
         <w:rPr>
@@ -2573,23 +2380,7 @@
           <w:rFonts w:ascii="Arial" w:hAnsi="Arial" w:cs="Arial"/>
           <w:szCs w:val="18"/>
         </w:rPr>
-        <w:t xml:space="preserve"> SDTM data to support the project was immediately available thanks to the previous efforts of the </w:t>
-      </w:r>
-      <w:proofErr w:type="spellStart"/>
-      <w:r>
-        <w:rPr>
-          <w:rFonts w:ascii="Arial" w:hAnsi="Arial" w:cs="Arial"/>
-          <w:szCs w:val="18"/>
-        </w:rPr>
-        <w:t>PhUSE</w:t>
-      </w:r>
-      <w:proofErr w:type="spellEnd"/>
-      <w:r>
-        <w:rPr>
-          <w:rFonts w:ascii="Arial" w:hAnsi="Arial" w:cs="Arial"/>
-          <w:szCs w:val="18"/>
-        </w:rPr>
-        <w:t xml:space="preserve"> Scripts project (</w:t>
+        <w:t xml:space="preserve"> SDTM data to support the project was immediately available thanks to the previous efforts of the PhUSE Scripts project (</w:t>
       </w:r>
       <w:hyperlink r:id="rId10" w:history="1">
         <w:r>
@@ -2896,12 +2687,30 @@
         </w:rPr>
         <w:t xml:space="preserve">creating the relevant sections of the </w:t>
       </w:r>
-      <w:r>
-        <w:rPr>
-          <w:rFonts w:ascii="Arial" w:hAnsi="Arial" w:cs="Arial"/>
-          <w:szCs w:val="18"/>
-        </w:rPr>
-        <w:t xml:space="preserve">DEFINE </w:t>
+      <w:ins w:id="26" w:author="aoliva" w:date="2017-07-30T07:52:00Z">
+        <w:r>
+          <w:rPr>
+            <w:rFonts w:ascii="Arial" w:hAnsi="Arial" w:cs="Arial"/>
+            <w:szCs w:val="18"/>
+          </w:rPr>
+          <w:t>define.xml</w:t>
+        </w:r>
+      </w:ins>
+      <w:del w:id="27" w:author="aoliva" w:date="2017-07-30T07:52:00Z">
+        <w:r>
+          <w:rPr>
+            <w:rFonts w:ascii="Arial" w:hAnsi="Arial" w:cs="Arial"/>
+            <w:szCs w:val="18"/>
+          </w:rPr>
+          <w:delText>DEFINE</w:delText>
+        </w:r>
+      </w:del>
+      <w:r>
+        <w:rPr>
+          <w:rFonts w:ascii="Arial" w:hAnsi="Arial" w:cs="Arial"/>
+          <w:szCs w:val="18"/>
+        </w:rPr>
+        <w:t xml:space="preserve"> </w:t>
       </w:r>
       <w:r>
         <w:rPr>
@@ -3196,7 +3005,7 @@
         </w:rPr>
         <w:t xml:space="preserve">orrects previous modeling constructs (e.g. </w:t>
       </w:r>
-      <w:ins w:id="26" w:author="aoliva" w:date="2017-07-29T14:41:00Z">
+      <w:ins w:id="28" w:author="aoliva" w:date="2017-07-29T14:41:00Z">
         <w:r>
           <w:rPr>
             <w:rFonts w:ascii="Arial" w:hAnsi="Arial" w:cs="Arial"/>
@@ -3204,17 +3013,6 @@
           </w:rPr>
           <w:t xml:space="preserve">SDTM </w:t>
         </w:r>
-      </w:ins>
-      <w:ins w:id="27" w:author="aoliva" w:date="2017-07-29T14:42:00Z">
-        <w:r>
-          <w:rPr>
-            <w:rFonts w:ascii="Arial" w:hAnsi="Arial" w:cs="Arial"/>
-            <w:szCs w:val="18"/>
-          </w:rPr>
-          <w:t xml:space="preserve">incorrectly </w:t>
-        </w:r>
-      </w:ins>
-      <w:ins w:id="28" w:author="aoliva" w:date="2017-07-29T14:41:00Z">
         <w:r>
           <w:rPr>
             <w:rFonts w:ascii="Arial" w:hAnsi="Arial" w:cs="Arial"/>
@@ -3261,10 +3059,28 @@
             <w:rFonts w:ascii="Arial" w:hAnsi="Arial" w:cs="Arial"/>
             <w:szCs w:val="18"/>
           </w:rPr>
-          <w:t>; our ontology in RDF models them as</w:t>
+          <w:t xml:space="preserve">; </w:t>
         </w:r>
       </w:ins>
-      <w:del w:id="32" w:author="aoliva" w:date="2017-07-29T14:42:00Z">
+      <w:ins w:id="32" w:author="aoliva" w:date="2017-07-30T07:55:00Z">
+        <w:r>
+          <w:rPr>
+            <w:rFonts w:ascii="Arial" w:hAnsi="Arial" w:cs="Arial"/>
+            <w:szCs w:val="18"/>
+          </w:rPr>
+          <w:t xml:space="preserve">whereas we believe they are best modeled as </w:t>
+        </w:r>
+      </w:ins>
+      <w:ins w:id="33" w:author="aoliva" w:date="2017-07-29T14:42:00Z">
+        <w:r>
+          <w:rPr>
+            <w:rFonts w:ascii="Arial" w:hAnsi="Arial" w:cs="Arial"/>
+            <w:szCs w:val="18"/>
+          </w:rPr>
+          <w:t>as</w:t>
+        </w:r>
+      </w:ins>
+      <w:del w:id="34" w:author="aoliva" w:date="2017-07-29T14:42:00Z">
         <w:r>
           <w:rPr>
             <w:rFonts w:ascii="Arial" w:hAnsi="Arial" w:cs="Arial"/>
@@ -3273,7 +3089,7 @@
           <w:delText>,</w:delText>
         </w:r>
       </w:del>
-      <w:del w:id="33" w:author="aoliva" w:date="2017-07-29T14:43:00Z">
+      <w:del w:id="35" w:author="aoliva" w:date="2017-07-29T14:43:00Z">
         <w:r>
           <w:rPr>
             <w:rFonts w:ascii="Arial" w:hAnsi="Arial" w:cs="Arial"/>
@@ -3289,8 +3105,8 @@
         </w:rPr>
         <w:t xml:space="preserve"> Medical </w:t>
       </w:r>
-      <w:commentRangeStart w:id="34"/>
-      <w:commentRangeStart w:id="35"/>
+      <w:commentRangeStart w:id="36"/>
+      <w:commentRangeStart w:id="37"/>
       <w:r>
         <w:rPr>
           <w:rFonts w:ascii="Arial" w:hAnsi="Arial" w:cs="Arial"/>
@@ -3298,12 +3114,12 @@
         </w:rPr>
         <w:t>Conditions</w:t>
       </w:r>
-      <w:commentRangeEnd w:id="34"/>
+      <w:commentRangeEnd w:id="36"/>
       <w:r>
         <w:rPr>
           <w:rStyle w:val="CommentReference"/>
         </w:rPr>
-        <w:commentReference w:id="34"/>
+        <w:commentReference w:id="36"/>
       </w:r>
       <w:r>
         <w:rPr>
@@ -3319,12 +3135,12 @@
         </w:rPr>
         <w:t xml:space="preserve">. </w:t>
       </w:r>
-      <w:commentRangeEnd w:id="35"/>
+      <w:commentRangeEnd w:id="37"/>
       <w:r>
         <w:rPr>
           <w:rStyle w:val="CommentReference"/>
         </w:rPr>
-        <w:commentReference w:id="35"/>
+        <w:commentReference w:id="37"/>
       </w:r>
       <w:r>
         <w:rPr>
@@ -3333,7 +3149,7 @@
         </w:rPr>
         <w:t xml:space="preserve">If designed correctly, the </w:t>
       </w:r>
-      <w:ins w:id="36" w:author="aoliva" w:date="2017-07-29T14:44:00Z">
+      <w:ins w:id="38" w:author="aoliva" w:date="2017-07-29T14:44:00Z">
         <w:r>
           <w:rPr>
             <w:rFonts w:ascii="Arial" w:hAnsi="Arial" w:cs="Arial"/>
@@ -3396,15 +3212,7 @@
           <w:rFonts w:ascii="Arial" w:hAnsi="Arial" w:cs="Arial"/>
           <w:szCs w:val="18"/>
         </w:rPr>
-        <w:t xml:space="preserve"> SDTM, </w:t>
-      </w:r>
-      <w:proofErr w:type="spellStart"/>
-      <w:r>
-        <w:rPr>
-          <w:rFonts w:ascii="Arial" w:hAnsi="Arial" w:cs="Arial"/>
-          <w:szCs w:val="18"/>
-        </w:rPr>
-        <w:t>A</w:t>
+        <w:t xml:space="preserve"> SDTM, A</w:t>
       </w:r>
       <w:r>
         <w:rPr>
@@ -3418,15 +3226,7 @@
           <w:rFonts w:ascii="Arial" w:hAnsi="Arial" w:cs="Arial"/>
           <w:szCs w:val="18"/>
         </w:rPr>
-        <w:t>aM</w:t>
-      </w:r>
-      <w:proofErr w:type="spellEnd"/>
-      <w:r>
-        <w:rPr>
-          <w:rFonts w:ascii="Arial" w:hAnsi="Arial" w:cs="Arial"/>
-          <w:szCs w:val="18"/>
-        </w:rPr>
-        <w:t>, FHIR, etc.</w:t>
+        <w:t>aM, FHIR, etc.</w:t>
       </w:r>
     </w:p>
     <w:p>
@@ -3521,7 +3321,7 @@
         </w:rPr>
         <w:t xml:space="preserve">represent the </w:t>
       </w:r>
-      <w:del w:id="37" w:author="aoliva" w:date="2017-07-29T09:56:00Z">
+      <w:del w:id="39" w:author="aoliva" w:date="2017-07-29T09:56:00Z">
         <w:r>
           <w:rPr>
             <w:rFonts w:ascii="Arial" w:hAnsi="Arial" w:cs="Arial"/>
@@ -3530,20 +3330,13 @@
           <w:delText xml:space="preserve">entities </w:delText>
         </w:r>
       </w:del>
-      <w:ins w:id="38" w:author="aoliva" w:date="2017-07-29T09:56:00Z">
-        <w:r>
-          <w:rPr>
-            <w:rFonts w:ascii="Arial" w:hAnsi="Arial" w:cs="Arial"/>
-            <w:szCs w:val="18"/>
-          </w:rPr>
-          <w:t>concepts</w:t>
-        </w:r>
-        <w:r>
-          <w:rPr>
-            <w:rFonts w:ascii="Arial" w:hAnsi="Arial" w:cs="Arial"/>
-            <w:szCs w:val="18"/>
-          </w:rPr>
-          <w:t xml:space="preserve"> </w:t>
+      <w:ins w:id="40" w:author="aoliva" w:date="2017-07-29T09:56:00Z">
+        <w:r>
+          <w:rPr>
+            <w:rFonts w:ascii="Arial" w:hAnsi="Arial" w:cs="Arial"/>
+            <w:szCs w:val="18"/>
+          </w:rPr>
+          <w:t xml:space="preserve">concepts </w:t>
         </w:r>
       </w:ins>
       <w:r>
@@ -3553,7 +3346,7 @@
         </w:rPr>
         <w:t xml:space="preserve">present in the pilot study </w:t>
       </w:r>
-      <w:ins w:id="39" w:author="aoliva" w:date="2017-07-29T14:45:00Z">
+      <w:ins w:id="41" w:author="aoliva" w:date="2017-07-29T14:45:00Z">
         <w:r>
           <w:rPr>
             <w:rFonts w:ascii="Arial" w:hAnsi="Arial" w:cs="Arial"/>
@@ -3569,7 +3362,7 @@
         </w:rPr>
         <w:t>DM</w:t>
       </w:r>
-      <w:ins w:id="40" w:author="aoliva" w:date="2017-07-29T14:45:00Z">
+      <w:ins w:id="42" w:author="aoliva" w:date="2017-07-29T14:45:00Z">
         <w:r>
           <w:rPr>
             <w:rFonts w:ascii="Arial" w:hAnsi="Arial" w:cs="Arial"/>
@@ -3585,7 +3378,7 @@
         </w:rPr>
         <w:t xml:space="preserve"> and </w:t>
       </w:r>
-      <w:ins w:id="41" w:author="aoliva" w:date="2017-07-29T14:45:00Z">
+      <w:ins w:id="43" w:author="aoliva" w:date="2017-07-29T14:45:00Z">
         <w:r>
           <w:rPr>
             <w:rFonts w:ascii="Arial" w:hAnsi="Arial" w:cs="Arial"/>
@@ -3601,7 +3394,7 @@
         </w:rPr>
         <w:t>VS</w:t>
       </w:r>
-      <w:ins w:id="42" w:author="aoliva" w:date="2017-07-29T14:45:00Z">
+      <w:ins w:id="44" w:author="aoliva" w:date="2017-07-29T14:45:00Z">
         <w:r>
           <w:rPr>
             <w:rFonts w:ascii="Arial" w:hAnsi="Arial" w:cs="Arial"/>
@@ -3645,7 +3438,7 @@
         </w:rPr>
         <w:t>to the individual</w:t>
       </w:r>
-      <w:ins w:id="43" w:author="aoliva" w:date="2017-07-29T09:57:00Z">
+      <w:ins w:id="45" w:author="aoliva" w:date="2017-07-29T09:57:00Z">
         <w:r>
           <w:rPr>
             <w:rFonts w:ascii="Arial" w:hAnsi="Arial" w:cs="Arial"/>
@@ -3703,7 +3496,7 @@
         </w:rPr>
         <w:t xml:space="preserve">Both approaches have merit. The team chose </w:t>
       </w:r>
-      <w:ins w:id="44" w:author="aoliva" w:date="2017-07-29T14:46:00Z">
+      <w:ins w:id="46" w:author="aoliva" w:date="2017-07-29T14:46:00Z">
         <w:r>
           <w:rPr>
             <w:rFonts w:ascii="Arial" w:hAnsi="Arial" w:cs="Arial"/>
@@ -3726,9 +3519,9 @@
           <w:sz w:val="18"/>
           <w:szCs w:val="18"/>
         </w:rPr>
-        <w:commentReference w:id="45"/>
-      </w:r>
-      <w:ins w:id="46" w:author="aoliva" w:date="2017-07-29T14:46:00Z">
+        <w:commentReference w:id="47"/>
+      </w:r>
+      <w:ins w:id="48" w:author="aoliva" w:date="2017-07-29T14:46:00Z">
         <w:r>
           <w:rPr>
             <w:rFonts w:ascii="Arial" w:hAnsi="Arial" w:cs="Arial"/>
@@ -3744,6 +3537,15 @@
         </w:rPr>
         <w:t>.</w:t>
       </w:r>
+      <w:ins w:id="49" w:author="aoliva" w:date="2017-07-30T07:57:00Z">
+        <w:r>
+          <w:rPr>
+            <w:rFonts w:ascii="Arial" w:hAnsi="Arial" w:cs="Arial"/>
+            <w:szCs w:val="18"/>
+          </w:rPr>
+          <w:t xml:space="preserve"> This in fact illustrates one of the benefits of RDF in that it can accommodate both approaches in an iterative fashion while preserving backwards compatibility with previous version. </w:t>
+        </w:r>
+      </w:ins>
     </w:p>
     <w:p>
       <w:pPr>
@@ -3773,25 +3575,9 @@
           <w:rFonts w:ascii="Arial" w:hAnsi="Arial" w:cs="Arial"/>
           <w:szCs w:val="18"/>
         </w:rPr>
-        <w:t xml:space="preserve">A second sub team converts data from the CDISCPilot01 SAS transport files to RDF using R scripts to transform the data to match the ontology model developed by the first </w:t>
-      </w:r>
-      <w:proofErr w:type="spellStart"/>
-      <w:r>
-        <w:rPr>
-          <w:rFonts w:ascii="Arial" w:hAnsi="Arial" w:cs="Arial"/>
-          <w:szCs w:val="18"/>
-        </w:rPr>
-        <w:t>subteam</w:t>
-      </w:r>
-      <w:proofErr w:type="spellEnd"/>
-      <w:r>
-        <w:rPr>
-          <w:rFonts w:ascii="Arial" w:hAnsi="Arial" w:cs="Arial"/>
-          <w:szCs w:val="18"/>
-        </w:rPr>
-        <w:t>.</w:t>
-      </w:r>
-      <w:commentRangeStart w:id="47"/>
+        <w:t>A second sub team converts data from the CDISCPilot01 SAS transport files to RDF using R scripts to transform the data to match the ontology model developed by the first subteam.</w:t>
+      </w:r>
+      <w:commentRangeStart w:id="50"/>
       <w:r>
         <w:rPr>
           <w:rFonts w:ascii="Arial" w:hAnsi="Arial" w:cs="Arial"/>
@@ -3799,12 +3585,12 @@
         </w:rPr>
         <w:t xml:space="preserve"> XXX</w:t>
       </w:r>
-      <w:commentRangeEnd w:id="47"/>
+      <w:commentRangeEnd w:id="50"/>
       <w:r>
         <w:rPr>
           <w:rStyle w:val="CommentReference"/>
         </w:rPr>
-        <w:commentReference w:id="47"/>
+        <w:commentReference w:id="50"/>
       </w:r>
       <w:r>
         <w:rPr>
@@ -3820,7 +3606,7 @@
         </w:rPr>
         <w:t xml:space="preserve">The resulting </w:t>
       </w:r>
-      <w:commentRangeStart w:id="48"/>
+      <w:commentRangeStart w:id="51"/>
       <w:r>
         <w:rPr>
           <w:rFonts w:ascii="Arial" w:hAnsi="Arial" w:cs="Arial"/>
@@ -3828,7 +3614,7 @@
         </w:rPr>
         <w:t xml:space="preserve">RDF </w:t>
       </w:r>
-      <w:del w:id="49" w:author="aoliva" w:date="2017-07-29T14:49:00Z">
+      <w:del w:id="52" w:author="aoliva" w:date="2017-07-29T14:49:00Z">
         <w:r>
           <w:rPr>
             <w:rFonts w:ascii="Arial" w:hAnsi="Arial" w:cs="Arial"/>
@@ -3844,38 +3630,13 @@
         </w:rPr>
         <w:t>files</w:t>
       </w:r>
-      <w:ins w:id="50" w:author="aoliva" w:date="2017-07-29T14:49:00Z">
-        <w:r>
-          <w:rPr>
-            <w:rFonts w:ascii="Arial" w:hAnsi="Arial" w:cs="Arial"/>
-            <w:szCs w:val="18"/>
-          </w:rPr>
-          <w:t xml:space="preserve"> in Turtle </w:t>
-        </w:r>
-        <w:proofErr w:type="gramStart"/>
-        <w:r>
-          <w:rPr>
-            <w:rFonts w:ascii="Arial" w:hAnsi="Arial" w:cs="Arial"/>
-            <w:szCs w:val="18"/>
-          </w:rPr>
-          <w:t>(.</w:t>
-        </w:r>
-        <w:proofErr w:type="spellStart"/>
-        <w:r>
-          <w:rPr>
-            <w:rFonts w:ascii="Arial" w:hAnsi="Arial" w:cs="Arial"/>
-            <w:szCs w:val="18"/>
-          </w:rPr>
-          <w:t>ttl</w:t>
-        </w:r>
-        <w:proofErr w:type="spellEnd"/>
-        <w:proofErr w:type="gramEnd"/>
-        <w:r>
-          <w:rPr>
-            <w:rFonts w:ascii="Arial" w:hAnsi="Arial" w:cs="Arial"/>
-            <w:szCs w:val="18"/>
-          </w:rPr>
-          <w:t>) format</w:t>
+      <w:ins w:id="53" w:author="aoliva" w:date="2017-07-29T14:49:00Z">
+        <w:r>
+          <w:rPr>
+            <w:rFonts w:ascii="Arial" w:hAnsi="Arial" w:cs="Arial"/>
+            <w:szCs w:val="18"/>
+          </w:rPr>
+          <w:t xml:space="preserve"> in Turtle (.ttl) format</w:t>
         </w:r>
       </w:ins>
       <w:r>
@@ -3885,12 +3646,12 @@
         </w:rPr>
         <w:t xml:space="preserve"> can be uploaded </w:t>
       </w:r>
-      <w:commentRangeEnd w:id="48"/>
+      <w:commentRangeEnd w:id="51"/>
       <w:r>
         <w:rPr>
           <w:rStyle w:val="CommentReference"/>
         </w:rPr>
-        <w:commentReference w:id="48"/>
+        <w:commentReference w:id="51"/>
       </w:r>
       <w:r>
         <w:rPr>
@@ -3899,7 +3660,6 @@
         </w:rPr>
         <w:t xml:space="preserve">into a </w:t>
       </w:r>
-      <w:proofErr w:type="spellStart"/>
       <w:r>
         <w:rPr>
           <w:rFonts w:ascii="Arial" w:hAnsi="Arial" w:cs="Arial"/>
@@ -3912,15 +3672,7 @@
           <w:rFonts w:ascii="Arial" w:hAnsi="Arial" w:cs="Arial"/>
           <w:szCs w:val="18"/>
         </w:rPr>
-        <w:t>riplestore</w:t>
-      </w:r>
-      <w:proofErr w:type="spellEnd"/>
-      <w:r>
-        <w:rPr>
-          <w:rFonts w:ascii="Arial" w:hAnsi="Arial" w:cs="Arial"/>
-          <w:szCs w:val="18"/>
-        </w:rPr>
-        <w:t xml:space="preserve"> or </w:t>
+        <w:t xml:space="preserve">riplestore or </w:t>
       </w:r>
       <w:r>
         <w:rPr>
@@ -3981,7 +3733,7 @@
         </w:rPr>
         <w:t>quer</w:t>
       </w:r>
-      <w:ins w:id="51" w:author="aoliva" w:date="2017-07-29T14:48:00Z">
+      <w:ins w:id="54" w:author="aoliva" w:date="2017-07-29T14:48:00Z">
         <w:r>
           <w:rPr>
             <w:rFonts w:ascii="Arial" w:hAnsi="Arial" w:cs="Arial"/>
@@ -3990,7 +3742,7 @@
           <w:t>y-</w:t>
         </w:r>
       </w:ins>
-      <w:del w:id="52" w:author="aoliva" w:date="2017-07-29T14:48:00Z">
+      <w:del w:id="55" w:author="aoliva" w:date="2017-07-29T14:48:00Z">
         <w:r>
           <w:rPr>
             <w:rFonts w:ascii="Arial" w:hAnsi="Arial" w:cs="Arial"/>
@@ -4073,23 +3825,7 @@
           <w:rFonts w:ascii="Arial" w:hAnsi="Arial" w:cs="Arial"/>
           <w:szCs w:val="18"/>
         </w:rPr>
-        <w:t xml:space="preserve">All project files, data, and this paper are available from the project's </w:t>
-      </w:r>
-      <w:proofErr w:type="spellStart"/>
-      <w:r>
-        <w:rPr>
-          <w:rFonts w:ascii="Arial" w:hAnsi="Arial" w:cs="Arial"/>
-          <w:szCs w:val="18"/>
-        </w:rPr>
-        <w:t>Github</w:t>
-      </w:r>
-      <w:proofErr w:type="spellEnd"/>
-      <w:r>
-        <w:rPr>
-          <w:rFonts w:ascii="Arial" w:hAnsi="Arial" w:cs="Arial"/>
-          <w:szCs w:val="18"/>
-        </w:rPr>
-        <w:t xml:space="preserve"> repository: </w:t>
+        <w:t xml:space="preserve">All project files, data, and this paper are available from the project's Github repository: </w:t>
       </w:r>
       <w:r>
         <w:rPr>
@@ -4105,7 +3841,7 @@
         </w:rPr>
         <w:instrText xml:space="preserve"> HYPERLINK "</w:instrText>
       </w:r>
-      <w:commentRangeStart w:id="53"/>
+      <w:commentRangeStart w:id="56"/>
       <w:r>
         <w:rPr>
           <w:rFonts w:ascii="Arial" w:hAnsi="Arial" w:cs="Arial"/>
@@ -4113,7 +3849,7 @@
         </w:rPr>
         <w:instrText>https://github.com/phuse-org/CTDasRDF</w:instrText>
       </w:r>
-      <w:commentRangeEnd w:id="53"/>
+      <w:commentRangeEnd w:id="56"/>
       <w:r>
         <w:rPr>
           <w:rFonts w:ascii="Arial" w:hAnsi="Arial" w:cs="Arial"/>
@@ -4147,7 +3883,7 @@
         <w:rPr>
           <w:rStyle w:val="CommentReference"/>
         </w:rPr>
-        <w:commentReference w:id="53"/>
+        <w:commentReference w:id="56"/>
       </w:r>
     </w:p>
     <w:p>
@@ -4203,7 +3939,7 @@
         </w:rPr>
         <w:t xml:space="preserve"> and investigating the </w:t>
       </w:r>
-      <w:ins w:id="54" w:author="aoliva" w:date="2017-07-29T14:50:00Z">
+      <w:ins w:id="57" w:author="aoliva" w:date="2017-07-29T14:50:00Z">
         <w:r>
           <w:rPr>
             <w:rFonts w:ascii="Arial" w:hAnsi="Arial" w:cs="Arial"/>
@@ -4212,7 +3948,7 @@
           <w:t xml:space="preserve">automatic </w:t>
         </w:r>
       </w:ins>
-      <w:commentRangeStart w:id="55"/>
+      <w:commentRangeStart w:id="58"/>
       <w:r>
         <w:rPr>
           <w:rFonts w:ascii="Arial" w:hAnsi="Arial" w:cs="Arial"/>
@@ -4220,7 +3956,7 @@
         </w:rPr>
         <w:t xml:space="preserve">generation of </w:t>
       </w:r>
-      <w:del w:id="56" w:author="aoliva" w:date="2017-07-29T14:51:00Z">
+      <w:del w:id="59" w:author="aoliva" w:date="2017-07-29T14:51:00Z">
         <w:r>
           <w:rPr>
             <w:rFonts w:ascii="Arial" w:hAnsi="Arial" w:cs="Arial"/>
@@ -4228,15 +3964,15 @@
           </w:rPr>
           <w:delText>clinical summary reports.</w:delText>
         </w:r>
-        <w:commentRangeEnd w:id="55"/>
+        <w:commentRangeEnd w:id="58"/>
         <w:r>
           <w:rPr>
             <w:rStyle w:val="CommentReference"/>
           </w:rPr>
-          <w:commentReference w:id="55"/>
+          <w:commentReference w:id="58"/>
         </w:r>
       </w:del>
-      <w:ins w:id="57" w:author="aoliva" w:date="2017-07-29T14:51:00Z">
+      <w:ins w:id="60" w:author="aoliva" w:date="2017-07-29T14:51:00Z">
         <w:r>
           <w:rPr>
             <w:rFonts w:ascii="Arial" w:hAnsi="Arial" w:cs="Arial"/>
@@ -4266,7 +4002,7 @@
           <w:szCs w:val="16"/>
         </w:rPr>
       </w:pPr>
-      <w:commentRangeStart w:id="58"/>
+      <w:commentRangeStart w:id="61"/>
       <w:r>
         <w:rPr>
           <w:rFonts w:ascii="Arial" w:hAnsi="Arial" w:cs="Arial"/>
@@ -4275,7 +4011,7 @@
         </w:rPr>
         <w:t xml:space="preserve">The </w:t>
       </w:r>
-      <w:ins w:id="59" w:author="aoliva" w:date="2017-07-29T14:51:00Z">
+      <w:ins w:id="62" w:author="aoliva" w:date="2017-07-29T14:51:00Z">
         <w:r>
           <w:rPr>
             <w:rFonts w:ascii="Arial" w:hAnsi="Arial" w:cs="Arial"/>
@@ -4285,7 +4021,7 @@
           <w:t>S</w:t>
         </w:r>
       </w:ins>
-      <w:del w:id="60" w:author="aoliva" w:date="2017-07-29T14:51:00Z">
+      <w:del w:id="63" w:author="aoliva" w:date="2017-07-29T14:51:00Z">
         <w:r>
           <w:rPr>
             <w:rFonts w:ascii="Arial" w:hAnsi="Arial" w:cs="Arial"/>
@@ -4303,7 +4039,7 @@
         </w:rPr>
         <w:t>tudy "</w:t>
       </w:r>
-      <w:ins w:id="61" w:author="aoliva" w:date="2017-07-29T14:52:00Z">
+      <w:ins w:id="64" w:author="aoliva" w:date="2017-07-29T14:52:00Z">
         <w:r>
           <w:rPr>
             <w:rFonts w:ascii="Arial" w:hAnsi="Arial" w:cs="Arial"/>
@@ -4313,7 +4049,7 @@
           <w:t>M</w:t>
         </w:r>
       </w:ins>
-      <w:del w:id="62" w:author="aoliva" w:date="2017-07-29T14:52:00Z">
+      <w:del w:id="65" w:author="aoliva" w:date="2017-07-29T14:52:00Z">
         <w:r>
           <w:rPr>
             <w:rFonts w:ascii="Arial" w:hAnsi="Arial" w:cs="Arial"/>
@@ -4331,7 +4067,7 @@
         </w:rPr>
         <w:t xml:space="preserve">ini </w:t>
       </w:r>
-      <w:ins w:id="63" w:author="aoliva" w:date="2017-07-29T14:52:00Z">
+      <w:ins w:id="66" w:author="aoliva" w:date="2017-07-29T14:52:00Z">
         <w:r>
           <w:rPr>
             <w:rFonts w:ascii="Arial" w:hAnsi="Arial" w:cs="Arial"/>
@@ -4341,7 +4077,7 @@
           <w:t>O</w:t>
         </w:r>
       </w:ins>
-      <w:del w:id="64" w:author="aoliva" w:date="2017-07-29T14:52:00Z">
+      <w:del w:id="67" w:author="aoliva" w:date="2017-07-29T14:52:00Z">
         <w:r>
           <w:rPr>
             <w:rFonts w:ascii="Arial" w:hAnsi="Arial" w:cs="Arial"/>
@@ -4359,7 +4095,7 @@
         </w:rPr>
         <w:t>ntology"</w:t>
       </w:r>
-      <w:commentRangeEnd w:id="58"/>
+      <w:commentRangeEnd w:id="61"/>
       <w:r>
         <w:rPr>
           <w:rStyle w:val="CommentReference"/>
@@ -4367,19 +4103,19 @@
           <w:bCs w:val="0"/>
           <w:kern w:val="0"/>
         </w:rPr>
-        <w:commentReference w:id="58"/>
-      </w:r>
-    </w:p>
-    <w:p>
-      <w:pPr>
-        <w:pStyle w:val="PaperBody"/>
-        <w:spacing w:before="0"/>
-        <w:rPr>
-          <w:ins w:id="65" w:author="aoliva" w:date="2017-07-29T15:03:00Z"/>
-          <w:rFonts w:ascii="Arial" w:hAnsi="Arial" w:cs="Arial"/>
-          <w:szCs w:val="18"/>
-        </w:rPr>
-        <w:pPrChange w:id="66" w:author="aoliva" w:date="2017-07-29T14:53:00Z">
+        <w:commentReference w:id="61"/>
+      </w:r>
+    </w:p>
+    <w:p>
+      <w:pPr>
+        <w:pStyle w:val="PaperBody"/>
+        <w:spacing w:before="0"/>
+        <w:rPr>
+          <w:ins w:id="68" w:author="aoliva" w:date="2017-07-29T15:03:00Z"/>
+          <w:rFonts w:ascii="Arial" w:hAnsi="Arial" w:cs="Arial"/>
+          <w:szCs w:val="18"/>
+        </w:rPr>
+        <w:pPrChange w:id="69" w:author="aoliva" w:date="2017-07-29T14:53:00Z">
           <w:pPr>
             <w:pStyle w:val="PaperBody"/>
             <w:numPr>
@@ -4394,7 +4130,7 @@
           </w:pPr>
         </w:pPrChange>
       </w:pPr>
-      <w:ins w:id="67" w:author="aoliva" w:date="2017-07-29T14:53:00Z">
+      <w:ins w:id="70" w:author="aoliva" w:date="2017-07-29T14:53:00Z">
         <w:r>
           <w:rPr>
             <w:rFonts w:ascii="Arial" w:hAnsi="Arial" w:cs="Arial"/>
@@ -4403,7 +4139,7 @@
           <w:t xml:space="preserve">The first step was to create a study “Mini-Ontology” using OWL (the web ontology language). </w:t>
         </w:r>
       </w:ins>
-      <w:ins w:id="68" w:author="aoliva" w:date="2017-07-29T14:54:00Z">
+      <w:ins w:id="71" w:author="aoliva" w:date="2017-07-29T14:54:00Z">
         <w:r>
           <w:rPr>
             <w:rFonts w:ascii="Arial" w:hAnsi="Arial" w:cs="Arial"/>
@@ -4412,7 +4148,7 @@
           <w:t xml:space="preserve">We chose </w:t>
         </w:r>
       </w:ins>
-      <w:ins w:id="69" w:author="aoliva" w:date="2017-07-29T14:53:00Z">
+      <w:ins w:id="72" w:author="aoliva" w:date="2017-07-29T14:53:00Z">
         <w:r>
           <w:rPr>
             <w:rFonts w:ascii="Arial" w:hAnsi="Arial" w:cs="Arial"/>
@@ -4421,16 +4157,43 @@
           <w:t xml:space="preserve">the concept of </w:t>
         </w:r>
       </w:ins>
-      <w:ins w:id="70" w:author="aoliva" w:date="2017-07-29T14:54:00Z">
-        <w:r>
-          <w:rPr>
-            <w:rFonts w:ascii="Arial" w:hAnsi="Arial" w:cs="Arial"/>
-            <w:szCs w:val="18"/>
-          </w:rPr>
-          <w:t xml:space="preserve">“mini” to reflect the strategy that </w:t>
+      <w:ins w:id="73" w:author="aoliva" w:date="2017-07-30T07:59:00Z">
+        <w:r>
+          <w:rPr>
+            <w:rFonts w:ascii="Arial" w:hAnsi="Arial" w:cs="Arial"/>
+            <w:szCs w:val="18"/>
+          </w:rPr>
+          <w:t xml:space="preserve">a </w:t>
         </w:r>
       </w:ins>
-      <w:ins w:id="71" w:author="aoliva" w:date="2017-07-29T14:55:00Z">
+      <w:ins w:id="74" w:author="aoliva" w:date="2017-07-29T14:54:00Z">
+        <w:r>
+          <w:rPr>
+            <w:rFonts w:ascii="Arial" w:hAnsi="Arial" w:cs="Arial"/>
+            <w:szCs w:val="18"/>
+          </w:rPr>
+          <w:t xml:space="preserve">“mini” </w:t>
+        </w:r>
+      </w:ins>
+      <w:ins w:id="75" w:author="aoliva" w:date="2017-07-30T07:59:00Z">
+        <w:r>
+          <w:rPr>
+            <w:rFonts w:ascii="Arial" w:hAnsi="Arial" w:cs="Arial"/>
+            <w:szCs w:val="18"/>
+          </w:rPr>
+          <w:t xml:space="preserve">ontology </w:t>
+        </w:r>
+      </w:ins>
+      <w:ins w:id="76" w:author="aoliva" w:date="2017-07-29T14:54:00Z">
+        <w:r>
+          <w:rPr>
+            <w:rFonts w:ascii="Arial" w:hAnsi="Arial" w:cs="Arial"/>
+            <w:szCs w:val="18"/>
+          </w:rPr>
+          <w:t xml:space="preserve">to reflect the strategy that </w:t>
+        </w:r>
+      </w:ins>
+      <w:ins w:id="77" w:author="aoliva" w:date="2017-07-29T14:55:00Z">
         <w:r>
           <w:rPr>
             <w:rFonts w:ascii="Arial" w:hAnsi="Arial" w:cs="Arial"/>
@@ -4439,7 +4202,7 @@
           <w:t xml:space="preserve">we modeled </w:t>
         </w:r>
       </w:ins>
-      <w:ins w:id="72" w:author="aoliva" w:date="2017-07-29T14:54:00Z">
+      <w:ins w:id="78" w:author="aoliva" w:date="2017-07-29T14:54:00Z">
         <w:r>
           <w:rPr>
             <w:rFonts w:ascii="Arial" w:hAnsi="Arial" w:cs="Arial"/>
@@ -4448,7 +4211,7 @@
           <w:t>only those concepts and relationships necessary to represent the data available in the SDTM DM and VS domains</w:t>
         </w:r>
       </w:ins>
-      <w:ins w:id="73" w:author="aoliva" w:date="2017-07-29T14:55:00Z">
+      <w:ins w:id="79" w:author="aoliva" w:date="2017-07-29T14:55:00Z">
         <w:r>
           <w:rPr>
             <w:rFonts w:ascii="Arial" w:hAnsi="Arial" w:cs="Arial"/>
@@ -4457,7 +4220,7 @@
           <w:t xml:space="preserve">. Therefore, the study ontology is not complete, but this approach minimizes complexity and, with future iterations, tests the hypothesis that an iterative model development is not only feasible, but in fact desirable. By basing the data model on an </w:t>
         </w:r>
       </w:ins>
-      <w:ins w:id="74" w:author="aoliva" w:date="2017-07-29T14:57:00Z">
+      <w:ins w:id="80" w:author="aoliva" w:date="2017-07-29T14:57:00Z">
         <w:r>
           <w:rPr>
             <w:rFonts w:ascii="Arial" w:hAnsi="Arial" w:cs="Arial"/>
@@ -4466,7 +4229,7 @@
           <w:t>ontological</w:t>
         </w:r>
       </w:ins>
-      <w:ins w:id="75" w:author="aoliva" w:date="2017-07-29T14:55:00Z">
+      <w:ins w:id="81" w:author="aoliva" w:date="2017-07-29T14:55:00Z">
         <w:r>
           <w:rPr>
             <w:rFonts w:ascii="Arial" w:hAnsi="Arial" w:cs="Arial"/>
@@ -4475,7 +4238,7 @@
           <w:t xml:space="preserve"> </w:t>
         </w:r>
       </w:ins>
-      <w:ins w:id="76" w:author="aoliva" w:date="2017-07-29T14:57:00Z">
+      <w:ins w:id="82" w:author="aoliva" w:date="2017-07-29T14:57:00Z">
         <w:r>
           <w:rPr>
             <w:rFonts w:ascii="Arial" w:hAnsi="Arial" w:cs="Arial"/>
@@ -4484,7 +4247,7 @@
           <w:t xml:space="preserve">schema ensures not only the resulting instance data is well formed, structurally consistent, but also valid. For example, SDTM contains numerous </w:t>
         </w:r>
       </w:ins>
-      <w:ins w:id="77" w:author="aoliva" w:date="2017-07-29T14:58:00Z">
+      <w:ins w:id="83" w:author="aoliva" w:date="2017-07-29T14:58:00Z">
         <w:r>
           <w:rPr>
             <w:rFonts w:ascii="Arial" w:hAnsi="Arial" w:cs="Arial"/>
@@ -4493,7 +4256,7 @@
           <w:t xml:space="preserve">“operationally” defined variables such as study day and baseline flags. By </w:t>
         </w:r>
       </w:ins>
-      <w:ins w:id="78" w:author="aoliva" w:date="2017-07-29T14:59:00Z">
+      <w:ins w:id="84" w:author="aoliva" w:date="2017-07-29T14:59:00Z">
         <w:r>
           <w:rPr>
             <w:rFonts w:ascii="Arial" w:hAnsi="Arial" w:cs="Arial"/>
@@ -4502,16 +4265,57 @@
           <w:t>“operationally” we mean these variables have standard definitions and derivations across studies so that their der</w:t>
         </w:r>
       </w:ins>
-      <w:ins w:id="79" w:author="aoliva" w:date="2017-07-29T15:00:00Z">
-        <w:r>
-          <w:rPr>
-            <w:rFonts w:ascii="Arial" w:hAnsi="Arial" w:cs="Arial"/>
-            <w:szCs w:val="18"/>
-          </w:rPr>
-          <w:t xml:space="preserve">ivation can be expressed in a machine-readable expression using SPIN (SPARQL Inference Notation), thereby enabling their standard derivation using inferencing. This </w:t>
+      <w:ins w:id="85" w:author="aoliva" w:date="2017-07-29T15:00:00Z">
+        <w:r>
+          <w:rPr>
+            <w:rFonts w:ascii="Arial" w:hAnsi="Arial" w:cs="Arial"/>
+            <w:szCs w:val="18"/>
+          </w:rPr>
+          <w:t>ivation can be expressed in a machine-readable expression using SPIN (SPARQL Inference Notation)</w:t>
+        </w:r>
+        <w:r>
+          <w:rPr>
+            <w:rFonts w:ascii="Arial" w:hAnsi="Arial" w:cs="Arial"/>
+            <w:szCs w:val="18"/>
+          </w:rPr>
+          <w:t xml:space="preserve">, thereby enabling their </w:t>
+        </w:r>
+        <w:r>
+          <w:rPr>
+            <w:rFonts w:ascii="Arial" w:hAnsi="Arial" w:cs="Arial"/>
+            <w:szCs w:val="18"/>
+          </w:rPr>
+          <w:t xml:space="preserve">derivation </w:t>
         </w:r>
       </w:ins>
-      <w:ins w:id="80" w:author="aoliva" w:date="2017-07-29T15:01:00Z">
+      <w:ins w:id="86" w:author="aoliva" w:date="2017-07-30T08:00:00Z">
+        <w:r>
+          <w:rPr>
+            <w:rFonts w:ascii="Arial" w:hAnsi="Arial" w:cs="Arial"/>
+            <w:szCs w:val="18"/>
+          </w:rPr>
+          <w:t xml:space="preserve">“on the fly” </w:t>
+        </w:r>
+      </w:ins>
+      <w:ins w:id="87" w:author="aoliva" w:date="2017-07-29T15:00:00Z">
+        <w:r>
+          <w:rPr>
+            <w:rFonts w:ascii="Arial" w:hAnsi="Arial" w:cs="Arial"/>
+            <w:szCs w:val="18"/>
+          </w:rPr>
+          <w:t xml:space="preserve">using inferencing. This </w:t>
+        </w:r>
+      </w:ins>
+      <w:ins w:id="88" w:author="aoliva" w:date="2017-07-30T08:00:00Z">
+        <w:r>
+          <w:rPr>
+            <w:rFonts w:ascii="Arial" w:hAnsi="Arial" w:cs="Arial"/>
+            <w:szCs w:val="18"/>
+          </w:rPr>
+          <w:t xml:space="preserve">approach </w:t>
+        </w:r>
+      </w:ins>
+      <w:ins w:id="89" w:author="aoliva" w:date="2017-07-29T15:01:00Z">
         <w:r>
           <w:rPr>
             <w:rFonts w:ascii="Arial" w:hAnsi="Arial" w:cs="Arial"/>
@@ -4520,7 +4324,7 @@
           <w:t xml:space="preserve">provides greater level of accuracy and consistency </w:t>
         </w:r>
       </w:ins>
-      <w:ins w:id="81" w:author="aoliva" w:date="2017-07-29T15:02:00Z">
+      <w:ins w:id="90" w:author="aoliva" w:date="2017-07-29T15:02:00Z">
         <w:r>
           <w:rPr>
             <w:rFonts w:ascii="Arial" w:hAnsi="Arial" w:cs="Arial"/>
@@ -4529,7 +4333,7 @@
           <w:t>than what is currently being achieved.</w:t>
         </w:r>
       </w:ins>
-      <w:ins w:id="82" w:author="aoliva" w:date="2017-07-29T14:59:00Z">
+      <w:ins w:id="91" w:author="aoliva" w:date="2017-07-29T14:59:00Z">
         <w:r>
           <w:rPr>
             <w:rFonts w:ascii="Arial" w:hAnsi="Arial" w:cs="Arial"/>
@@ -4544,11 +4348,11 @@
         <w:pStyle w:val="PaperBody"/>
         <w:spacing w:before="0"/>
         <w:rPr>
-          <w:ins w:id="83" w:author="aoliva" w:date="2017-07-29T15:03:00Z"/>
-          <w:rFonts w:ascii="Arial" w:hAnsi="Arial" w:cs="Arial"/>
-          <w:szCs w:val="18"/>
-        </w:rPr>
-        <w:pPrChange w:id="84" w:author="aoliva" w:date="2017-07-29T14:53:00Z">
+          <w:ins w:id="92" w:author="aoliva" w:date="2017-07-29T15:03:00Z"/>
+          <w:rFonts w:ascii="Arial" w:hAnsi="Arial" w:cs="Arial"/>
+          <w:szCs w:val="18"/>
+        </w:rPr>
+        <w:pPrChange w:id="93" w:author="aoliva" w:date="2017-07-29T14:53:00Z">
           <w:pPr>
             <w:pStyle w:val="PaperBody"/>
             <w:numPr>
@@ -4569,11 +4373,11 @@
         <w:pStyle w:val="PaperBody"/>
         <w:spacing w:before="0"/>
         <w:rPr>
-          <w:ins w:id="85" w:author="aoliva" w:date="2017-07-29T15:14:00Z"/>
-          <w:rFonts w:ascii="Arial" w:hAnsi="Arial" w:cs="Arial"/>
-          <w:szCs w:val="18"/>
-        </w:rPr>
-        <w:pPrChange w:id="86" w:author="aoliva" w:date="2017-07-29T14:53:00Z">
+          <w:ins w:id="94" w:author="aoliva" w:date="2017-07-29T15:14:00Z"/>
+          <w:rFonts w:ascii="Arial" w:hAnsi="Arial" w:cs="Arial"/>
+          <w:szCs w:val="18"/>
+        </w:rPr>
+        <w:pPrChange w:id="95" w:author="aoliva" w:date="2017-07-29T14:53:00Z">
           <w:pPr>
             <w:pStyle w:val="PaperBody"/>
             <w:numPr>
@@ -4588,32 +4392,16 @@
           </w:pPr>
         </w:pPrChange>
       </w:pPr>
-      <w:ins w:id="87" w:author="aoliva" w:date="2017-07-29T15:03:00Z">
-        <w:r>
-          <w:rPr>
-            <w:rFonts w:ascii="Arial" w:hAnsi="Arial" w:cs="Arial"/>
-            <w:szCs w:val="18"/>
-          </w:rPr>
-          <w:t xml:space="preserve">The fundamental “core” of the mini-ontology consists of a handful of classes and relationships. It treats a study as a collection of Activities that are performed on Persons (i.e. </w:t>
-        </w:r>
-        <w:proofErr w:type="spellStart"/>
-        <w:r>
-          <w:rPr>
-            <w:rFonts w:ascii="Arial" w:hAnsi="Arial" w:cs="Arial"/>
-            <w:szCs w:val="18"/>
-          </w:rPr>
-          <w:t>HumanStudySubject</w:t>
-        </w:r>
-        <w:proofErr w:type="spellEnd"/>
-        <w:r>
-          <w:rPr>
-            <w:rFonts w:ascii="Arial" w:hAnsi="Arial" w:cs="Arial"/>
-            <w:szCs w:val="18"/>
-          </w:rPr>
-          <w:t>)</w:t>
+      <w:ins w:id="96" w:author="aoliva" w:date="2017-07-29T15:03:00Z">
+        <w:r>
+          <w:rPr>
+            <w:rFonts w:ascii="Arial" w:hAnsi="Arial" w:cs="Arial"/>
+            <w:szCs w:val="18"/>
+          </w:rPr>
+          <w:t>The fundamental “core” of the mini-ontology consists of a handful of classes and relationships. It treats a study as a collection of Activities that are performed on Persons (i.e. HumanStudySubject)</w:t>
         </w:r>
       </w:ins>
-      <w:ins w:id="88" w:author="aoliva" w:date="2017-07-29T15:04:00Z">
+      <w:ins w:id="97" w:author="aoliva" w:date="2017-07-29T15:04:00Z">
         <w:r>
           <w:rPr>
             <w:rFonts w:ascii="Arial" w:hAnsi="Arial" w:cs="Arial"/>
@@ -4622,7 +4410,7 @@
           <w:t xml:space="preserve">. </w:t>
         </w:r>
       </w:ins>
-      <w:ins w:id="89" w:author="aoliva" w:date="2017-07-29T15:12:00Z">
+      <w:ins w:id="98" w:author="aoliva" w:date="2017-07-29T15:12:00Z">
         <w:r>
           <w:rPr>
             <w:rFonts w:ascii="Arial" w:hAnsi="Arial" w:cs="Arial"/>
@@ -4631,7 +4419,7 @@
           <w:t xml:space="preserve">Persons may be afflicted by one or more Medical Conditions. </w:t>
         </w:r>
       </w:ins>
-      <w:ins w:id="90" w:author="aoliva" w:date="2017-07-29T15:04:00Z">
+      <w:ins w:id="99" w:author="aoliva" w:date="2017-07-29T15:04:00Z">
         <w:r>
           <w:rPr>
             <w:rFonts w:ascii="Arial" w:hAnsi="Arial" w:cs="Arial"/>
@@ -4675,7 +4463,7 @@
           <w:t xml:space="preserve">. The Results </w:t>
         </w:r>
       </w:ins>
-      <w:ins w:id="91" w:author="aoliva" w:date="2017-07-29T15:08:00Z">
+      <w:ins w:id="100" w:author="aoliva" w:date="2017-07-29T15:08:00Z">
         <w:r>
           <w:rPr>
             <w:rFonts w:ascii="Arial" w:hAnsi="Arial" w:cs="Arial"/>
@@ -4684,7 +4472,16 @@
           <w:t xml:space="preserve">can be represented using standard categorical terms from a dictionary or can be numeric data with or without associated units. </w:t>
         </w:r>
       </w:ins>
-      <w:ins w:id="92" w:author="aoliva" w:date="2017-07-29T15:09:00Z">
+      <w:ins w:id="101" w:author="aoliva" w:date="2017-07-30T08:01:00Z">
+        <w:r>
+          <w:rPr>
+            <w:rFonts w:ascii="Arial" w:hAnsi="Arial" w:cs="Arial"/>
+            <w:szCs w:val="18"/>
+          </w:rPr>
+          <w:t xml:space="preserve">Analyses are processes that take as input Activity Outcomes and generates useful analysis results. </w:t>
+        </w:r>
+      </w:ins>
+      <w:ins w:id="102" w:author="aoliva" w:date="2017-07-29T15:09:00Z">
         <w:r>
           <w:rPr>
             <w:rFonts w:ascii="Arial" w:hAnsi="Arial" w:cs="Arial"/>
@@ -4693,7 +4490,7 @@
           <w:t>Activities also have Rules that determine, for example, when Activities can be performed</w:t>
         </w:r>
       </w:ins>
-      <w:ins w:id="93" w:author="aoliva" w:date="2017-07-29T15:17:00Z">
+      <w:ins w:id="103" w:author="aoliva" w:date="2017-07-29T15:17:00Z">
         <w:r>
           <w:rPr>
             <w:rFonts w:ascii="Arial" w:hAnsi="Arial" w:cs="Arial"/>
@@ -4702,7 +4499,7 @@
           <w:t xml:space="preserve">. A Rule is an Analysis because it takes as input the results of Observations to determine if the Rule is met (i.e. resolves to </w:t>
         </w:r>
       </w:ins>
-      <w:ins w:id="94" w:author="aoliva" w:date="2017-07-29T15:18:00Z">
+      <w:ins w:id="104" w:author="aoliva" w:date="2017-07-29T15:18:00Z">
         <w:r>
           <w:rPr>
             <w:rFonts w:ascii="Arial" w:hAnsi="Arial" w:cs="Arial"/>
@@ -4711,7 +4508,7 @@
           <w:t>“true”) or is not met (resolves to “false</w:t>
         </w:r>
       </w:ins>
-      <w:ins w:id="95" w:author="aoliva" w:date="2017-07-29T15:19:00Z">
+      <w:ins w:id="105" w:author="aoliva" w:date="2017-07-29T15:19:00Z">
         <w:r>
           <w:rPr>
             <w:rFonts w:ascii="Arial" w:hAnsi="Arial" w:cs="Arial"/>
@@ -4720,7 +4517,7 @@
           <w:t>”).</w:t>
         </w:r>
       </w:ins>
-      <w:ins w:id="96" w:author="aoliva" w:date="2017-07-29T15:09:00Z">
+      <w:ins w:id="106" w:author="aoliva" w:date="2017-07-29T15:09:00Z">
         <w:r>
           <w:rPr>
             <w:rFonts w:ascii="Arial" w:hAnsi="Arial" w:cs="Arial"/>
@@ -4729,7 +4526,7 @@
           <w:t xml:space="preserve"> The </w:t>
         </w:r>
       </w:ins>
-      <w:ins w:id="97" w:author="aoliva" w:date="2017-07-29T15:10:00Z">
+      <w:ins w:id="107" w:author="aoliva" w:date="2017-07-29T15:10:00Z">
         <w:r>
           <w:rPr>
             <w:rFonts w:ascii="Arial" w:hAnsi="Arial" w:cs="Arial"/>
@@ -4748,11 +4545,11 @@
         </w:numPr>
         <w:spacing w:before="0"/>
         <w:rPr>
-          <w:ins w:id="98" w:author="aoliva" w:date="2017-07-29T15:14:00Z"/>
-          <w:rFonts w:ascii="Arial" w:hAnsi="Arial" w:cs="Arial"/>
-          <w:szCs w:val="18"/>
-        </w:rPr>
-        <w:pPrChange w:id="99" w:author="aoliva" w:date="2017-07-29T15:14:00Z">
+          <w:ins w:id="108" w:author="aoliva" w:date="2017-07-29T15:14:00Z"/>
+          <w:rFonts w:ascii="Arial" w:hAnsi="Arial" w:cs="Arial"/>
+          <w:szCs w:val="18"/>
+        </w:rPr>
+        <w:pPrChange w:id="109" w:author="aoliva" w:date="2017-07-29T15:14:00Z">
           <w:pPr>
             <w:pStyle w:val="PaperBody"/>
             <w:numPr>
@@ -4767,7 +4564,7 @@
           </w:pPr>
         </w:pPrChange>
       </w:pPr>
-      <w:ins w:id="100" w:author="aoliva" w:date="2017-07-29T15:14:00Z">
+      <w:ins w:id="110" w:author="aoliva" w:date="2017-07-29T15:14:00Z">
         <w:r>
           <w:rPr>
             <w:rFonts w:ascii="Arial" w:hAnsi="Arial" w:cs="Arial"/>
@@ -4786,11 +4583,11 @@
         </w:numPr>
         <w:spacing w:before="0"/>
         <w:rPr>
-          <w:ins w:id="101" w:author="aoliva" w:date="2017-07-29T15:15:00Z"/>
-          <w:rFonts w:ascii="Arial" w:hAnsi="Arial" w:cs="Arial"/>
-          <w:szCs w:val="18"/>
-        </w:rPr>
-        <w:pPrChange w:id="102" w:author="aoliva" w:date="2017-07-29T15:15:00Z">
+          <w:ins w:id="111" w:author="aoliva" w:date="2017-07-29T15:15:00Z"/>
+          <w:rFonts w:ascii="Arial" w:hAnsi="Arial" w:cs="Arial"/>
+          <w:szCs w:val="18"/>
+        </w:rPr>
+        <w:pPrChange w:id="112" w:author="aoliva" w:date="2017-07-29T15:15:00Z">
           <w:pPr>
             <w:pStyle w:val="PaperBody"/>
             <w:numPr>
@@ -4805,7 +4602,7 @@
           </w:pPr>
         </w:pPrChange>
       </w:pPr>
-      <w:ins w:id="103" w:author="aoliva" w:date="2017-07-29T15:15:00Z">
+      <w:ins w:id="113" w:author="aoliva" w:date="2017-07-29T15:15:00Z">
         <w:r>
           <w:rPr>
             <w:rFonts w:ascii="Arial" w:hAnsi="Arial" w:cs="Arial"/>
@@ -4824,11 +4621,11 @@
         </w:numPr>
         <w:spacing w:before="0"/>
         <w:rPr>
-          <w:ins w:id="104" w:author="aoliva" w:date="2017-07-29T15:19:00Z"/>
-          <w:rFonts w:ascii="Arial" w:hAnsi="Arial" w:cs="Arial"/>
-          <w:szCs w:val="18"/>
-        </w:rPr>
-        <w:pPrChange w:id="105" w:author="aoliva" w:date="2017-07-29T15:15:00Z">
+          <w:ins w:id="114" w:author="aoliva" w:date="2017-07-29T15:19:00Z"/>
+          <w:rFonts w:ascii="Arial" w:hAnsi="Arial" w:cs="Arial"/>
+          <w:szCs w:val="18"/>
+        </w:rPr>
+        <w:pPrChange w:id="115" w:author="aoliva" w:date="2017-07-29T15:15:00Z">
           <w:pPr>
             <w:pStyle w:val="PaperBody"/>
             <w:numPr>
@@ -4843,12 +4640,13 @@
           </w:pPr>
         </w:pPrChange>
       </w:pPr>
-      <w:ins w:id="106" w:author="aoliva" w:date="2017-07-29T15:15:00Z">
-        <w:r>
-          <w:rPr>
-            <w:rFonts w:ascii="Arial" w:hAnsi="Arial" w:cs="Arial"/>
-            <w:szCs w:val="18"/>
-          </w:rPr>
+      <w:ins w:id="116" w:author="aoliva" w:date="2017-07-29T15:15:00Z">
+        <w:r>
+          <w:rPr>
+            <w:rFonts w:ascii="Arial" w:hAnsi="Arial" w:cs="Arial"/>
+            <w:szCs w:val="18"/>
+          </w:rPr>
+          <w:lastRenderedPageBreak/>
           <w:t>Analysis</w:t>
         </w:r>
       </w:ins>
@@ -4862,11 +4660,11 @@
         </w:numPr>
         <w:spacing w:before="0"/>
         <w:rPr>
-          <w:ins w:id="107" w:author="aoliva" w:date="2017-07-29T15:15:00Z"/>
-          <w:rFonts w:ascii="Arial" w:hAnsi="Arial" w:cs="Arial"/>
-          <w:szCs w:val="18"/>
-        </w:rPr>
-        <w:pPrChange w:id="108" w:author="aoliva" w:date="2017-07-29T15:19:00Z">
+          <w:ins w:id="117" w:author="aoliva" w:date="2017-07-29T15:15:00Z"/>
+          <w:rFonts w:ascii="Arial" w:hAnsi="Arial" w:cs="Arial"/>
+          <w:szCs w:val="18"/>
+        </w:rPr>
+        <w:pPrChange w:id="118" w:author="aoliva" w:date="2017-07-29T15:19:00Z">
           <w:pPr>
             <w:pStyle w:val="PaperBody"/>
             <w:numPr>
@@ -4881,7 +4679,7 @@
           </w:pPr>
         </w:pPrChange>
       </w:pPr>
-      <w:ins w:id="109" w:author="aoliva" w:date="2017-07-29T15:19:00Z">
+      <w:ins w:id="119" w:author="aoliva" w:date="2017-07-29T15:19:00Z">
         <w:r>
           <w:rPr>
             <w:rFonts w:ascii="Arial" w:hAnsi="Arial" w:cs="Arial"/>
@@ -4900,11 +4698,11 @@
         </w:numPr>
         <w:spacing w:before="0"/>
         <w:rPr>
-          <w:ins w:id="110" w:author="aoliva" w:date="2017-07-29T15:15:00Z"/>
-          <w:rFonts w:ascii="Arial" w:hAnsi="Arial" w:cs="Arial"/>
-          <w:szCs w:val="18"/>
-        </w:rPr>
-        <w:pPrChange w:id="111" w:author="aoliva" w:date="2017-07-29T15:15:00Z">
+          <w:ins w:id="120" w:author="aoliva" w:date="2017-07-29T15:15:00Z"/>
+          <w:rFonts w:ascii="Arial" w:hAnsi="Arial" w:cs="Arial"/>
+          <w:szCs w:val="18"/>
+        </w:rPr>
+        <w:pPrChange w:id="121" w:author="aoliva" w:date="2017-07-29T15:15:00Z">
           <w:pPr>
             <w:pStyle w:val="PaperBody"/>
             <w:numPr>
@@ -4919,7 +4717,7 @@
           </w:pPr>
         </w:pPrChange>
       </w:pPr>
-      <w:ins w:id="112" w:author="aoliva" w:date="2017-07-29T15:15:00Z">
+      <w:ins w:id="122" w:author="aoliva" w:date="2017-07-29T15:15:00Z">
         <w:r>
           <w:rPr>
             <w:rFonts w:ascii="Arial" w:hAnsi="Arial" w:cs="Arial"/>
@@ -4938,11 +4736,11 @@
         </w:numPr>
         <w:spacing w:before="0"/>
         <w:rPr>
-          <w:ins w:id="113" w:author="aoliva" w:date="2017-07-29T15:22:00Z"/>
-          <w:rFonts w:ascii="Arial" w:hAnsi="Arial" w:cs="Arial"/>
-          <w:szCs w:val="18"/>
-        </w:rPr>
-        <w:pPrChange w:id="114" w:author="aoliva" w:date="2017-07-29T15:15:00Z">
+          <w:ins w:id="123" w:author="aoliva" w:date="2017-07-29T15:22:00Z"/>
+          <w:rFonts w:ascii="Arial" w:hAnsi="Arial" w:cs="Arial"/>
+          <w:szCs w:val="18"/>
+        </w:rPr>
+        <w:pPrChange w:id="124" w:author="aoliva" w:date="2017-07-29T15:15:00Z">
           <w:pPr>
             <w:pStyle w:val="PaperBody"/>
             <w:numPr>
@@ -4957,17 +4755,14 @@
           </w:pPr>
         </w:pPrChange>
       </w:pPr>
-      <w:proofErr w:type="spellStart"/>
-      <w:ins w:id="115" w:author="aoliva" w:date="2017-07-29T15:22:00Z">
-        <w:r>
-          <w:rPr>
-            <w:rFonts w:ascii="Arial" w:hAnsi="Arial" w:cs="Arial"/>
-            <w:szCs w:val="18"/>
-          </w:rPr>
-          <w:lastRenderedPageBreak/>
+      <w:ins w:id="125" w:author="aoliva" w:date="2017-07-29T15:22:00Z">
+        <w:r>
+          <w:rPr>
+            <w:rFonts w:ascii="Arial" w:hAnsi="Arial" w:cs="Arial"/>
+            <w:szCs w:val="18"/>
+          </w:rPr>
           <w:t>HumanStudySubject</w:t>
         </w:r>
-        <w:proofErr w:type="spellEnd"/>
       </w:ins>
     </w:p>
     <w:p>
@@ -4979,11 +4774,11 @@
         </w:numPr>
         <w:spacing w:before="0"/>
         <w:rPr>
-          <w:ins w:id="116" w:author="aoliva" w:date="2017-07-29T15:10:00Z"/>
-          <w:rFonts w:ascii="Arial" w:hAnsi="Arial" w:cs="Arial"/>
-          <w:szCs w:val="18"/>
-        </w:rPr>
-        <w:pPrChange w:id="117" w:author="aoliva" w:date="2017-07-29T15:15:00Z">
+          <w:ins w:id="126" w:author="aoliva" w:date="2017-07-29T15:10:00Z"/>
+          <w:rFonts w:ascii="Arial" w:hAnsi="Arial" w:cs="Arial"/>
+          <w:szCs w:val="18"/>
+        </w:rPr>
+        <w:pPrChange w:id="127" w:author="aoliva" w:date="2017-07-29T15:15:00Z">
           <w:pPr>
             <w:pStyle w:val="PaperBody"/>
             <w:numPr>
@@ -4998,7 +4793,7 @@
           </w:pPr>
         </w:pPrChange>
       </w:pPr>
-      <w:ins w:id="118" w:author="aoliva" w:date="2017-07-29T15:22:00Z">
+      <w:ins w:id="128" w:author="aoliva" w:date="2017-07-29T15:22:00Z">
         <w:r>
           <w:rPr>
             <w:rFonts w:ascii="Arial" w:hAnsi="Arial" w:cs="Arial"/>
@@ -5013,11 +4808,11 @@
         <w:pStyle w:val="PaperBody"/>
         <w:spacing w:before="0"/>
         <w:rPr>
-          <w:ins w:id="119" w:author="aoliva" w:date="2017-07-29T14:53:00Z"/>
-          <w:rFonts w:ascii="Arial" w:hAnsi="Arial" w:cs="Arial"/>
-          <w:szCs w:val="18"/>
-        </w:rPr>
-        <w:pPrChange w:id="120" w:author="aoliva" w:date="2017-07-29T14:53:00Z">
+          <w:ins w:id="129" w:author="aoliva" w:date="2017-07-29T14:53:00Z"/>
+          <w:rFonts w:ascii="Arial" w:hAnsi="Arial" w:cs="Arial"/>
+          <w:szCs w:val="18"/>
+        </w:rPr>
+        <w:pPrChange w:id="130" w:author="aoliva" w:date="2017-07-29T14:53:00Z">
           <w:pPr>
             <w:pStyle w:val="PaperBody"/>
             <w:numPr>
@@ -5043,12 +4838,12 @@
         <w:spacing w:before="0"/>
         <w:jc w:val="both"/>
         <w:rPr>
-          <w:del w:id="121" w:author="aoliva" w:date="2017-07-29T15:02:00Z"/>
-          <w:rFonts w:ascii="Arial" w:hAnsi="Arial" w:cs="Arial"/>
-          <w:szCs w:val="18"/>
-        </w:rPr>
-      </w:pPr>
-      <w:del w:id="122" w:author="aoliva" w:date="2017-07-29T15:02:00Z">
+          <w:del w:id="131" w:author="aoliva" w:date="2017-07-29T15:02:00Z"/>
+          <w:rFonts w:ascii="Arial" w:hAnsi="Arial" w:cs="Arial"/>
+          <w:szCs w:val="18"/>
+        </w:rPr>
+      </w:pPr>
+      <w:del w:id="132" w:author="aoliva" w:date="2017-07-29T15:02:00Z">
         <w:r>
           <w:rPr>
             <w:rFonts w:ascii="Arial" w:hAnsi="Arial" w:cs="Arial"/>
@@ -5076,12 +4871,12 @@
         <w:spacing w:before="0"/>
         <w:jc w:val="both"/>
         <w:rPr>
-          <w:del w:id="123" w:author="aoliva" w:date="2017-07-29T15:11:00Z"/>
-          <w:rFonts w:ascii="Arial" w:hAnsi="Arial" w:cs="Arial"/>
-          <w:szCs w:val="18"/>
-        </w:rPr>
-      </w:pPr>
-      <w:del w:id="124" w:author="aoliva" w:date="2017-07-29T15:11:00Z">
+          <w:del w:id="133" w:author="aoliva" w:date="2017-07-29T15:11:00Z"/>
+          <w:rFonts w:ascii="Arial" w:hAnsi="Arial" w:cs="Arial"/>
+          <w:szCs w:val="18"/>
+        </w:rPr>
+      </w:pPr>
+      <w:del w:id="134" w:author="aoliva" w:date="2017-07-29T15:11:00Z">
         <w:r>
           <w:rPr>
             <w:rFonts w:ascii="Arial" w:hAnsi="Arial" w:cs="Arial"/>
@@ -5101,12 +4896,12 @@
         <w:spacing w:before="0"/>
         <w:jc w:val="both"/>
         <w:rPr>
-          <w:del w:id="125" w:author="aoliva" w:date="2017-07-29T15:11:00Z"/>
-          <w:rFonts w:ascii="Arial" w:hAnsi="Arial" w:cs="Arial"/>
-          <w:szCs w:val="18"/>
-        </w:rPr>
-      </w:pPr>
-      <w:del w:id="126" w:author="aoliva" w:date="2017-07-29T15:11:00Z">
+          <w:del w:id="135" w:author="aoliva" w:date="2017-07-29T15:11:00Z"/>
+          <w:rFonts w:ascii="Arial" w:hAnsi="Arial" w:cs="Arial"/>
+          <w:szCs w:val="18"/>
+        </w:rPr>
+      </w:pPr>
+      <w:del w:id="136" w:author="aoliva" w:date="2017-07-29T15:11:00Z">
         <w:r>
           <w:rPr>
             <w:rFonts w:ascii="Arial" w:hAnsi="Arial" w:cs="Arial"/>
@@ -5126,12 +4921,12 @@
         <w:spacing w:before="0"/>
         <w:jc w:val="both"/>
         <w:rPr>
-          <w:del w:id="127" w:author="aoliva" w:date="2017-07-29T15:11:00Z"/>
-          <w:rFonts w:ascii="Arial" w:hAnsi="Arial" w:cs="Arial"/>
-          <w:szCs w:val="18"/>
-        </w:rPr>
-      </w:pPr>
-      <w:del w:id="128" w:author="aoliva" w:date="2017-07-29T15:11:00Z">
+          <w:del w:id="137" w:author="aoliva" w:date="2017-07-29T15:11:00Z"/>
+          <w:rFonts w:ascii="Arial" w:hAnsi="Arial" w:cs="Arial"/>
+          <w:szCs w:val="18"/>
+        </w:rPr>
+      </w:pPr>
+      <w:del w:id="138" w:author="aoliva" w:date="2017-07-29T15:11:00Z">
         <w:r>
           <w:rPr>
             <w:rFonts w:ascii="Arial" w:hAnsi="Arial" w:cs="Arial"/>
@@ -5151,12 +4946,12 @@
         <w:spacing w:before="0"/>
         <w:jc w:val="both"/>
         <w:rPr>
-          <w:del w:id="129" w:author="aoliva" w:date="2017-07-29T15:11:00Z"/>
-          <w:rFonts w:ascii="Arial" w:hAnsi="Arial" w:cs="Arial"/>
-          <w:szCs w:val="18"/>
-        </w:rPr>
-      </w:pPr>
-      <w:del w:id="130" w:author="aoliva" w:date="2017-07-29T15:11:00Z">
+          <w:del w:id="139" w:author="aoliva" w:date="2017-07-29T15:11:00Z"/>
+          <w:rFonts w:ascii="Arial" w:hAnsi="Arial" w:cs="Arial"/>
+          <w:szCs w:val="18"/>
+        </w:rPr>
+      </w:pPr>
+      <w:del w:id="140" w:author="aoliva" w:date="2017-07-29T15:11:00Z">
         <w:r>
           <w:rPr>
             <w:rFonts w:ascii="Arial" w:hAnsi="Arial" w:cs="Arial"/>
@@ -5176,12 +4971,12 @@
         <w:spacing w:before="0"/>
         <w:jc w:val="both"/>
         <w:rPr>
-          <w:del w:id="131" w:author="aoliva" w:date="2017-07-29T15:23:00Z"/>
-          <w:rFonts w:ascii="Arial" w:hAnsi="Arial" w:cs="Arial"/>
-          <w:szCs w:val="18"/>
-        </w:rPr>
-      </w:pPr>
-      <w:ins w:id="132" w:author="aoliva" w:date="2017-07-29T15:23:00Z">
+          <w:del w:id="141" w:author="aoliva" w:date="2017-07-29T15:23:00Z"/>
+          <w:rFonts w:ascii="Arial" w:hAnsi="Arial" w:cs="Arial"/>
+          <w:szCs w:val="18"/>
+        </w:rPr>
+      </w:pPr>
+      <w:ins w:id="142" w:author="aoliva" w:date="2017-07-29T15:23:00Z">
         <w:r>
           <w:rPr>
             <w:rFonts w:ascii="Arial" w:hAnsi="Arial" w:cs="Arial"/>
@@ -5190,7 +4985,7 @@
           <w:t>A more detailed</w:t>
         </w:r>
       </w:ins>
-      <w:ins w:id="133" w:author="aoliva" w:date="2017-07-29T15:35:00Z">
+      <w:ins w:id="143" w:author="aoliva" w:date="2017-07-29T15:35:00Z">
         <w:r>
           <w:rPr>
             <w:rFonts w:ascii="Arial" w:hAnsi="Arial" w:cs="Arial"/>
@@ -5199,7 +4994,7 @@
           <w:t xml:space="preserve"> concept map</w:t>
         </w:r>
       </w:ins>
-      <w:ins w:id="134" w:author="aoliva" w:date="2017-07-29T15:23:00Z">
+      <w:ins w:id="144" w:author="aoliva" w:date="2017-07-29T15:23:00Z">
         <w:r>
           <w:rPr>
             <w:rFonts w:ascii="Arial" w:hAnsi="Arial" w:cs="Arial"/>
@@ -5208,7 +5003,7 @@
           <w:t xml:space="preserve"> is shown below. It includes links to external data sources such as controlled terminologies and SDTM schemas allowing the extraction of instance data into highly-compliant SDTM domains. </w:t>
         </w:r>
       </w:ins>
-      <w:del w:id="135" w:author="aoliva" w:date="2017-07-29T15:23:00Z">
+      <w:del w:id="145" w:author="aoliva" w:date="2017-07-29T15:23:00Z">
         <w:r>
           <w:rPr>
             <w:rFonts w:ascii="Arial" w:hAnsi="Arial" w:cs="Arial"/>
@@ -5228,12 +5023,12 @@
         <w:spacing w:before="0"/>
         <w:jc w:val="both"/>
         <w:rPr>
-          <w:del w:id="136" w:author="aoliva" w:date="2017-07-29T15:23:00Z"/>
-          <w:rFonts w:ascii="Arial" w:hAnsi="Arial" w:cs="Arial"/>
-          <w:szCs w:val="18"/>
-        </w:rPr>
-      </w:pPr>
-      <w:del w:id="137" w:author="aoliva" w:date="2017-07-29T15:23:00Z">
+          <w:del w:id="146" w:author="aoliva" w:date="2017-07-29T15:23:00Z"/>
+          <w:rFonts w:ascii="Arial" w:hAnsi="Arial" w:cs="Arial"/>
+          <w:szCs w:val="18"/>
+        </w:rPr>
+      </w:pPr>
+      <w:del w:id="147" w:author="aoliva" w:date="2017-07-29T15:23:00Z">
         <w:r>
           <w:rPr>
             <w:rFonts w:ascii="Arial" w:hAnsi="Arial" w:cs="Arial"/>
@@ -5253,12 +5048,12 @@
         <w:spacing w:before="0"/>
         <w:jc w:val="both"/>
         <w:rPr>
-          <w:del w:id="138" w:author="aoliva" w:date="2017-07-29T15:23:00Z"/>
-          <w:rFonts w:ascii="Arial" w:hAnsi="Arial" w:cs="Arial"/>
-          <w:szCs w:val="18"/>
-        </w:rPr>
-      </w:pPr>
-      <w:del w:id="139" w:author="aoliva" w:date="2017-07-29T15:23:00Z">
+          <w:del w:id="148" w:author="aoliva" w:date="2017-07-29T15:23:00Z"/>
+          <w:rFonts w:ascii="Arial" w:hAnsi="Arial" w:cs="Arial"/>
+          <w:szCs w:val="18"/>
+        </w:rPr>
+      </w:pPr>
+      <w:del w:id="149" w:author="aoliva" w:date="2017-07-29T15:23:00Z">
         <w:r>
           <w:rPr>
             <w:rFonts w:ascii="Arial" w:hAnsi="Arial" w:cs="Arial"/>
@@ -5278,12 +5073,12 @@
         <w:spacing w:before="0"/>
         <w:jc w:val="both"/>
         <w:rPr>
-          <w:del w:id="140" w:author="aoliva" w:date="2017-07-29T15:23:00Z"/>
-          <w:rFonts w:ascii="Arial" w:hAnsi="Arial" w:cs="Arial"/>
-          <w:szCs w:val="18"/>
-        </w:rPr>
-      </w:pPr>
-      <w:del w:id="141" w:author="aoliva" w:date="2017-07-29T15:23:00Z">
+          <w:del w:id="150" w:author="aoliva" w:date="2017-07-29T15:23:00Z"/>
+          <w:rFonts w:ascii="Arial" w:hAnsi="Arial" w:cs="Arial"/>
+          <w:szCs w:val="18"/>
+        </w:rPr>
+      </w:pPr>
+      <w:del w:id="151" w:author="aoliva" w:date="2017-07-29T15:23:00Z">
         <w:r>
           <w:rPr>
             <w:rFonts w:ascii="Arial" w:hAnsi="Arial" w:cs="Arial"/>
@@ -5303,12 +5098,12 @@
         <w:spacing w:before="0"/>
         <w:jc w:val="both"/>
         <w:rPr>
-          <w:del w:id="142" w:author="aoliva" w:date="2017-07-29T15:23:00Z"/>
-          <w:rFonts w:ascii="Arial" w:hAnsi="Arial" w:cs="Arial"/>
-          <w:szCs w:val="18"/>
-        </w:rPr>
-      </w:pPr>
-      <w:del w:id="143" w:author="aoliva" w:date="2017-07-29T15:23:00Z">
+          <w:del w:id="152" w:author="aoliva" w:date="2017-07-29T15:23:00Z"/>
+          <w:rFonts w:ascii="Arial" w:hAnsi="Arial" w:cs="Arial"/>
+          <w:szCs w:val="18"/>
+        </w:rPr>
+      </w:pPr>
+      <w:del w:id="153" w:author="aoliva" w:date="2017-07-29T15:23:00Z">
         <w:r>
           <w:rPr>
             <w:rFonts w:ascii="Arial" w:hAnsi="Arial" w:cs="Arial"/>
@@ -5328,12 +5123,12 @@
         <w:spacing w:before="0"/>
         <w:jc w:val="both"/>
         <w:rPr>
-          <w:del w:id="144" w:author="aoliva" w:date="2017-07-29T15:23:00Z"/>
-          <w:rFonts w:ascii="Arial" w:hAnsi="Arial" w:cs="Arial"/>
-          <w:szCs w:val="18"/>
-        </w:rPr>
-      </w:pPr>
-      <w:del w:id="145" w:author="aoliva" w:date="2017-07-29T15:23:00Z">
+          <w:del w:id="154" w:author="aoliva" w:date="2017-07-29T15:23:00Z"/>
+          <w:rFonts w:ascii="Arial" w:hAnsi="Arial" w:cs="Arial"/>
+          <w:szCs w:val="18"/>
+        </w:rPr>
+      </w:pPr>
+      <w:del w:id="155" w:author="aoliva" w:date="2017-07-29T15:23:00Z">
         <w:r>
           <w:rPr>
             <w:rFonts w:ascii="Arial" w:hAnsi="Arial" w:cs="Arial"/>
@@ -5353,12 +5148,12 @@
         <w:spacing w:before="0"/>
         <w:jc w:val="both"/>
         <w:rPr>
-          <w:del w:id="146" w:author="aoliva" w:date="2017-07-29T15:23:00Z"/>
-          <w:rFonts w:ascii="Arial" w:hAnsi="Arial" w:cs="Arial"/>
-          <w:szCs w:val="18"/>
-        </w:rPr>
-      </w:pPr>
-      <w:del w:id="147" w:author="aoliva" w:date="2017-07-29T15:23:00Z">
+          <w:del w:id="156" w:author="aoliva" w:date="2017-07-29T15:23:00Z"/>
+          <w:rFonts w:ascii="Arial" w:hAnsi="Arial" w:cs="Arial"/>
+          <w:szCs w:val="18"/>
+        </w:rPr>
+      </w:pPr>
+      <w:del w:id="157" w:author="aoliva" w:date="2017-07-29T15:23:00Z">
         <w:r>
           <w:rPr>
             <w:rFonts w:ascii="Arial" w:hAnsi="Arial" w:cs="Arial"/>
@@ -5375,7 +5170,7 @@
         <w:spacing w:before="0"/>
         <w:jc w:val="both"/>
         <w:rPr>
-          <w:del w:id="148" w:author="aoliva" w:date="2017-07-29T15:23:00Z"/>
+          <w:del w:id="158" w:author="aoliva" w:date="2017-07-29T15:23:00Z"/>
           <w:rFonts w:ascii="Arial" w:hAnsi="Arial" w:cs="Arial"/>
           <w:szCs w:val="18"/>
         </w:rPr>
@@ -5419,7 +5214,7 @@
         <w:rPr>
           <w:rStyle w:val="CommentReference"/>
         </w:rPr>
-        <w:commentReference w:id="149"/>
+        <w:commentReference w:id="159"/>
       </w:r>
     </w:p>
     <w:p>
@@ -5579,8 +5374,6 @@
           <w:szCs w:val="18"/>
         </w:rPr>
       </w:pPr>
-      <w:bookmarkStart w:id="150" w:name="_GoBack"/>
-      <w:bookmarkEnd w:id="150"/>
     </w:p>
     <w:p>
       <w:pPr>
@@ -5620,10 +5413,33 @@
         <w:spacing w:before="0"/>
         <w:jc w:val="both"/>
         <w:rPr>
-          <w:rFonts w:ascii="Arial" w:hAnsi="Arial" w:cs="Arial"/>
-          <w:szCs w:val="18"/>
-        </w:rPr>
-      </w:pPr>
+          <w:ins w:id="160" w:author="aoliva" w:date="2017-07-30T08:04:00Z"/>
+          <w:rFonts w:ascii="Arial" w:hAnsi="Arial" w:cs="Arial"/>
+          <w:szCs w:val="18"/>
+        </w:rPr>
+      </w:pPr>
+    </w:p>
+    <w:p>
+      <w:pPr>
+        <w:pStyle w:val="PaperBody"/>
+        <w:widowControl/>
+        <w:spacing w:before="0"/>
+        <w:jc w:val="both"/>
+        <w:rPr>
+          <w:ins w:id="161" w:author="aoliva" w:date="2017-07-30T08:04:00Z"/>
+          <w:rFonts w:ascii="Arial" w:hAnsi="Arial" w:cs="Arial"/>
+          <w:szCs w:val="18"/>
+        </w:rPr>
+      </w:pPr>
+      <w:ins w:id="162" w:author="aoliva" w:date="2017-07-30T08:04:00Z">
+        <w:r>
+          <w:rPr>
+            <w:rFonts w:ascii="Arial" w:hAnsi="Arial" w:cs="Arial"/>
+            <w:szCs w:val="18"/>
+          </w:rPr>
+          <w:t>In order to achieve one of the major goals of the project, the automated generation of highly conformant SDTM data for submission, we chose to leverage previous work:</w:t>
+        </w:r>
+      </w:ins>
     </w:p>
     <w:p>
       <w:pPr>
@@ -5631,22 +5447,664 @@
         <w:widowControl/>
         <w:numPr>
           <w:ilvl w:val="0"/>
-          <w:numId w:val="4"/>
+          <w:numId w:val="32"/>
         </w:numPr>
         <w:spacing w:before="0"/>
         <w:jc w:val="both"/>
         <w:rPr>
-          <w:rFonts w:ascii="Arial" w:hAnsi="Arial" w:cs="Arial"/>
-          <w:szCs w:val="18"/>
-        </w:rPr>
-      </w:pPr>
-      <w:r>
-        <w:rPr>
-          <w:rFonts w:ascii="Arial" w:hAnsi="Arial" w:cs="Arial"/>
-          <w:szCs w:val="18"/>
-        </w:rPr>
-        <w:t>Leveraging pre-existing work</w:t>
-      </w:r>
+          <w:del w:id="163" w:author="aoliva" w:date="2017-07-30T08:07:00Z"/>
+          <w:rFonts w:ascii="Arial" w:hAnsi="Arial" w:cs="Arial"/>
+          <w:szCs w:val="18"/>
+        </w:rPr>
+        <w:pPrChange w:id="164" w:author="aoliva" w:date="2017-07-30T08:07:00Z">
+          <w:pPr>
+            <w:pStyle w:val="PaperBody"/>
+            <w:widowControl/>
+            <w:spacing w:before="0"/>
+            <w:jc w:val="both"/>
+          </w:pPr>
+        </w:pPrChange>
+      </w:pPr>
+      <w:ins w:id="165" w:author="aoliva" w:date="2017-07-30T08:06:00Z">
+        <w:r>
+          <w:rPr>
+            <w:rFonts w:ascii="Arial" w:hAnsi="Arial" w:cs="Arial"/>
+            <w:szCs w:val="18"/>
+          </w:rPr>
+          <w:t xml:space="preserve">The PhuSE CDISC to RDF project, which modeled the CDISC standards using RDF. This work enables the derivation </w:t>
+        </w:r>
+      </w:ins>
+      <w:ins w:id="166" w:author="aoliva" w:date="2017-07-30T08:07:00Z">
+        <w:r>
+          <w:rPr>
+            <w:rFonts w:ascii="Arial" w:hAnsi="Arial" w:cs="Arial"/>
+            <w:szCs w:val="18"/>
+          </w:rPr>
+          <w:t>of SDTM datasets from the knowledgebase.</w:t>
+        </w:r>
+      </w:ins>
+    </w:p>
+    <w:p>
+      <w:pPr>
+        <w:pStyle w:val="PaperBody"/>
+        <w:widowControl/>
+        <w:numPr>
+          <w:ilvl w:val="0"/>
+          <w:numId w:val="32"/>
+        </w:numPr>
+        <w:spacing w:before="0"/>
+        <w:jc w:val="both"/>
+        <w:rPr>
+          <w:ins w:id="167" w:author="aoliva" w:date="2017-07-30T08:08:00Z"/>
+          <w:rFonts w:ascii="Arial" w:hAnsi="Arial" w:cs="Arial"/>
+          <w:szCs w:val="18"/>
+        </w:rPr>
+        <w:pPrChange w:id="168" w:author="aoliva" w:date="2017-07-30T08:06:00Z">
+          <w:pPr>
+            <w:pStyle w:val="PaperBody"/>
+            <w:widowControl/>
+            <w:spacing w:before="0"/>
+            <w:jc w:val="both"/>
+          </w:pPr>
+        </w:pPrChange>
+      </w:pPr>
+    </w:p>
+    <w:p>
+      <w:pPr>
+        <w:pStyle w:val="PaperBody"/>
+        <w:widowControl/>
+        <w:numPr>
+          <w:ilvl w:val="0"/>
+          <w:numId w:val="32"/>
+        </w:numPr>
+        <w:spacing w:before="0"/>
+        <w:jc w:val="both"/>
+        <w:rPr>
+          <w:ins w:id="169" w:author="aoliva" w:date="2017-07-30T08:08:00Z"/>
+          <w:rFonts w:ascii="Arial" w:hAnsi="Arial" w:cs="Arial"/>
+          <w:szCs w:val="18"/>
+        </w:rPr>
+        <w:pPrChange w:id="170" w:author="aoliva" w:date="2017-07-30T08:07:00Z">
+          <w:pPr>
+            <w:pStyle w:val="PaperBody"/>
+            <w:widowControl/>
+            <w:spacing w:before="0"/>
+            <w:jc w:val="both"/>
+          </w:pPr>
+        </w:pPrChange>
+      </w:pPr>
+      <w:ins w:id="171" w:author="aoliva" w:date="2017-07-30T08:08:00Z">
+        <w:r>
+          <w:rPr>
+            <w:rFonts w:ascii="Arial" w:hAnsi="Arial" w:cs="Arial"/>
+            <w:szCs w:val="18"/>
+          </w:rPr>
+          <w:t>SDTM terminology in RDF, which is published by the National Cancer Institute and allows linking of important concepts in the mini-ontology to the controlled terms defined by CDISC</w:t>
+        </w:r>
+      </w:ins>
+    </w:p>
+    <w:p>
+      <w:pPr>
+        <w:pStyle w:val="PaperBody"/>
+        <w:widowControl/>
+        <w:numPr>
+          <w:ilvl w:val="0"/>
+          <w:numId w:val="32"/>
+        </w:numPr>
+        <w:spacing w:before="0"/>
+        <w:jc w:val="both"/>
+        <w:rPr>
+          <w:ins w:id="172" w:author="aoliva" w:date="2017-07-30T08:09:00Z"/>
+          <w:rFonts w:ascii="Arial" w:hAnsi="Arial" w:cs="Arial"/>
+          <w:szCs w:val="18"/>
+        </w:rPr>
+        <w:pPrChange w:id="173" w:author="aoliva" w:date="2017-07-30T08:07:00Z">
+          <w:pPr>
+            <w:pStyle w:val="PaperBody"/>
+            <w:widowControl/>
+            <w:spacing w:before="0"/>
+            <w:jc w:val="both"/>
+          </w:pPr>
+        </w:pPrChange>
+      </w:pPr>
+      <w:ins w:id="174" w:author="aoliva" w:date="2017-07-30T08:09:00Z">
+        <w:r>
+          <w:rPr>
+            <w:rFonts w:ascii="Arial" w:hAnsi="Arial" w:cs="Arial"/>
+            <w:szCs w:val="18"/>
+          </w:rPr>
+          <w:t>BRIDG 4.2 ontology, which allows reuse of existing BRIDG concepts in the ontology as needed</w:t>
+        </w:r>
+      </w:ins>
+    </w:p>
+    <w:p>
+      <w:pPr>
+        <w:pStyle w:val="PaperBody"/>
+        <w:widowControl/>
+        <w:numPr>
+          <w:ilvl w:val="0"/>
+          <w:numId w:val="32"/>
+        </w:numPr>
+        <w:spacing w:before="0"/>
+        <w:jc w:val="both"/>
+        <w:rPr>
+          <w:ins w:id="175" w:author="aoliva" w:date="2017-07-30T08:11:00Z"/>
+          <w:rFonts w:ascii="Arial" w:hAnsi="Arial" w:cs="Arial"/>
+          <w:szCs w:val="18"/>
+        </w:rPr>
+        <w:pPrChange w:id="176" w:author="aoliva" w:date="2017-07-30T08:07:00Z">
+          <w:pPr>
+            <w:pStyle w:val="PaperBody"/>
+            <w:widowControl/>
+            <w:spacing w:before="0"/>
+            <w:jc w:val="both"/>
+          </w:pPr>
+        </w:pPrChange>
+      </w:pPr>
+      <w:ins w:id="177" w:author="aoliva" w:date="2017-07-30T08:10:00Z">
+        <w:r>
+          <w:rPr>
+            <w:rFonts w:ascii="Arial" w:hAnsi="Arial" w:cs="Arial"/>
+            <w:szCs w:val="18"/>
+          </w:rPr>
+          <w:t>W3C Time ontology, which provides a standard representation of temporal concepts</w:t>
+        </w:r>
+      </w:ins>
+      <w:ins w:id="178" w:author="aoliva" w:date="2017-07-30T08:11:00Z">
+        <w:r>
+          <w:rPr>
+            <w:rFonts w:ascii="Arial" w:hAnsi="Arial" w:cs="Arial"/>
+            <w:szCs w:val="18"/>
+          </w:rPr>
+          <w:t xml:space="preserve"> in RDF</w:t>
+        </w:r>
+      </w:ins>
+      <w:ins w:id="179" w:author="aoliva" w:date="2017-07-30T08:10:00Z">
+        <w:r>
+          <w:rPr>
+            <w:rFonts w:ascii="Arial" w:hAnsi="Arial" w:cs="Arial"/>
+            <w:szCs w:val="18"/>
+          </w:rPr>
+          <w:t xml:space="preserve"> (instants, intervals, start/end dates, etc.) </w:t>
+        </w:r>
+      </w:ins>
+    </w:p>
+    <w:p>
+      <w:pPr>
+        <w:pStyle w:val="PaperBody"/>
+        <w:widowControl/>
+        <w:spacing w:before="0"/>
+        <w:jc w:val="both"/>
+        <w:rPr>
+          <w:ins w:id="180" w:author="aoliva" w:date="2017-07-30T08:11:00Z"/>
+          <w:rFonts w:ascii="Arial" w:hAnsi="Arial" w:cs="Arial"/>
+          <w:szCs w:val="18"/>
+        </w:rPr>
+      </w:pPr>
+    </w:p>
+    <w:p>
+      <w:pPr>
+        <w:pStyle w:val="PaperBody"/>
+        <w:widowControl/>
+        <w:spacing w:before="0"/>
+        <w:jc w:val="both"/>
+        <w:rPr>
+          <w:ins w:id="181" w:author="aoliva" w:date="2017-07-30T08:14:00Z"/>
+          <w:rFonts w:ascii="Arial" w:hAnsi="Arial" w:cs="Arial"/>
+          <w:szCs w:val="18"/>
+        </w:rPr>
+      </w:pPr>
+      <w:ins w:id="182" w:author="aoliva" w:date="2017-07-30T08:11:00Z">
+        <w:r>
+          <w:rPr>
+            <w:rFonts w:ascii="Arial" w:hAnsi="Arial" w:cs="Arial"/>
+            <w:szCs w:val="18"/>
+          </w:rPr>
+          <w:t xml:space="preserve">We were able to link these various external data sources to the mini-ontology to create a single seamless graph. The development process included the creation of various RDF files in turtle format based on the type of data and how we envision the data will be managed in a production environment. A brief description of each file follows below. </w:t>
+        </w:r>
+      </w:ins>
+    </w:p>
+    <w:p>
+      <w:pPr>
+        <w:pStyle w:val="PaperBody"/>
+        <w:widowControl/>
+        <w:spacing w:before="0"/>
+        <w:jc w:val="both"/>
+        <w:rPr>
+          <w:ins w:id="183" w:author="aoliva" w:date="2017-07-30T08:14:00Z"/>
+          <w:rFonts w:ascii="Arial" w:hAnsi="Arial" w:cs="Arial"/>
+          <w:szCs w:val="18"/>
+        </w:rPr>
+      </w:pPr>
+    </w:p>
+    <w:p>
+      <w:pPr>
+        <w:pStyle w:val="PaperBody"/>
+        <w:widowControl/>
+        <w:numPr>
+          <w:ilvl w:val="0"/>
+          <w:numId w:val="33"/>
+        </w:numPr>
+        <w:spacing w:before="0"/>
+        <w:rPr>
+          <w:ins w:id="184" w:author="aoliva" w:date="2017-07-30T08:18:00Z"/>
+          <w:rFonts w:ascii="Arial" w:hAnsi="Arial" w:cs="Arial"/>
+          <w:szCs w:val="18"/>
+        </w:rPr>
+        <w:pPrChange w:id="185" w:author="aoliva" w:date="2017-07-30T08:16:00Z">
+          <w:pPr>
+            <w:pStyle w:val="PaperBody"/>
+            <w:widowControl/>
+            <w:spacing w:before="0"/>
+            <w:jc w:val="both"/>
+          </w:pPr>
+        </w:pPrChange>
+      </w:pPr>
+      <w:ins w:id="186" w:author="aoliva" w:date="2017-07-30T08:16:00Z">
+        <w:r>
+          <w:rPr>
+            <w:rFonts w:ascii="Arial" w:hAnsi="Arial" w:cs="Arial"/>
+            <w:szCs w:val="18"/>
+          </w:rPr>
+          <w:lastRenderedPageBreak/>
+          <w:t xml:space="preserve">code.ttl  -- this file contains or links to resources representing defined concepts such as controlled terminologies. It includes Defined Activites. It </w:t>
+        </w:r>
+      </w:ins>
+      <w:ins w:id="187" w:author="aoliva" w:date="2017-07-30T08:18:00Z">
+        <w:r>
+          <w:rPr>
+            <w:rFonts w:ascii="Arial" w:hAnsi="Arial" w:cs="Arial"/>
+            <w:szCs w:val="18"/>
+          </w:rPr>
+          <w:t>currently</w:t>
+        </w:r>
+      </w:ins>
+      <w:ins w:id="188" w:author="aoliva" w:date="2017-07-30T08:16:00Z">
+        <w:r>
+          <w:rPr>
+            <w:rFonts w:ascii="Arial" w:hAnsi="Arial" w:cs="Arial"/>
+            <w:szCs w:val="18"/>
+          </w:rPr>
+          <w:t xml:space="preserve"> </w:t>
+        </w:r>
+      </w:ins>
+      <w:ins w:id="189" w:author="aoliva" w:date="2017-07-30T08:18:00Z">
+        <w:r>
+          <w:rPr>
+            <w:rFonts w:ascii="Arial" w:hAnsi="Arial" w:cs="Arial"/>
+            <w:szCs w:val="18"/>
+          </w:rPr>
+          <w:t>provides links to sdtm terminology and the time ontology. In the future, it can be expanded to link to other terminologies in RDF such as MedDRA, LOINC, and the WHO Drug Dictionary.</w:t>
+        </w:r>
+      </w:ins>
+      <w:ins w:id="190" w:author="aoliva" w:date="2017-07-30T08:23:00Z">
+        <w:r>
+          <w:rPr>
+            <w:rFonts w:ascii="Arial" w:hAnsi="Arial" w:cs="Arial"/>
+            <w:szCs w:val="18"/>
+          </w:rPr>
+          <w:t xml:space="preserve">  It is anticipated that this file will reside and be maintained on a public site for all implementers to reference, although various links to proprietary terminologies may be restricted based on licensing agreements. </w:t>
+        </w:r>
+      </w:ins>
+    </w:p>
+    <w:p>
+      <w:pPr>
+        <w:pStyle w:val="PaperBody"/>
+        <w:widowControl/>
+        <w:numPr>
+          <w:ilvl w:val="0"/>
+          <w:numId w:val="33"/>
+        </w:numPr>
+        <w:spacing w:before="0"/>
+        <w:rPr>
+          <w:ins w:id="191" w:author="aoliva" w:date="2017-07-30T08:16:00Z"/>
+          <w:rFonts w:ascii="Arial" w:hAnsi="Arial" w:cs="Arial"/>
+          <w:szCs w:val="18"/>
+        </w:rPr>
+        <w:pPrChange w:id="192" w:author="aoliva" w:date="2017-07-30T08:16:00Z">
+          <w:pPr>
+            <w:pStyle w:val="PaperBody"/>
+            <w:widowControl/>
+            <w:spacing w:before="0"/>
+            <w:jc w:val="both"/>
+          </w:pPr>
+        </w:pPrChange>
+      </w:pPr>
+      <w:ins w:id="193" w:author="aoliva" w:date="2017-07-30T08:19:00Z">
+        <w:r>
+          <w:rPr>
+            <w:rFonts w:ascii="Arial" w:hAnsi="Arial" w:cs="Arial"/>
+            <w:szCs w:val="18"/>
+          </w:rPr>
+          <w:t>study.ttl – contains the study metatmodel in OWL</w:t>
+        </w:r>
+      </w:ins>
+      <w:ins w:id="194" w:author="aoliva" w:date="2017-07-30T08:16:00Z">
+        <w:r>
+          <w:rPr>
+            <w:rFonts w:ascii="Arial" w:hAnsi="Arial" w:cs="Arial"/>
+            <w:szCs w:val="18"/>
+          </w:rPr>
+          <w:t>. It contains the core classes and relationships previously discussed that are common to all studies. This ontology imports code.ttl</w:t>
+        </w:r>
+      </w:ins>
+      <w:ins w:id="195" w:author="aoliva" w:date="2017-07-30T08:25:00Z">
+        <w:r>
+          <w:rPr>
+            <w:rFonts w:ascii="Arial" w:hAnsi="Arial" w:cs="Arial"/>
+            <w:szCs w:val="18"/>
+          </w:rPr>
+          <w:t xml:space="preserve">. It is anticipated that this file will also be publicly available on the web. </w:t>
+        </w:r>
+      </w:ins>
+    </w:p>
+    <w:p>
+      <w:pPr>
+        <w:pStyle w:val="PaperBody"/>
+        <w:widowControl/>
+        <w:numPr>
+          <w:ilvl w:val="0"/>
+          <w:numId w:val="33"/>
+        </w:numPr>
+        <w:spacing w:before="0"/>
+        <w:rPr>
+          <w:ins w:id="196" w:author="aoliva" w:date="2017-07-30T08:26:00Z"/>
+          <w:rFonts w:ascii="Arial" w:hAnsi="Arial" w:cs="Arial"/>
+          <w:szCs w:val="18"/>
+        </w:rPr>
+        <w:pPrChange w:id="197" w:author="aoliva" w:date="2017-07-30T08:16:00Z">
+          <w:pPr>
+            <w:pStyle w:val="PaperBody"/>
+            <w:widowControl/>
+            <w:spacing w:before="0"/>
+            <w:jc w:val="both"/>
+          </w:pPr>
+        </w:pPrChange>
+      </w:pPr>
+      <w:ins w:id="198" w:author="aoliva" w:date="2017-07-30T08:21:00Z">
+        <w:r>
+          <w:rPr>
+            <w:rFonts w:ascii="Arial" w:hAnsi="Arial" w:cs="Arial"/>
+            <w:szCs w:val="18"/>
+          </w:rPr>
+          <w:t>c</w:t>
+        </w:r>
+        <w:r>
+          <w:rPr>
+            <w:rFonts w:ascii="Arial" w:hAnsi="Arial" w:cs="Arial"/>
+            <w:szCs w:val="18"/>
+          </w:rPr>
+          <w:t>discpilot01-protocol</w:t>
+        </w:r>
+      </w:ins>
+      <w:ins w:id="199" w:author="aoliva" w:date="2017-07-30T08:28:00Z">
+        <w:r>
+          <w:rPr>
+            <w:rFonts w:ascii="Arial" w:hAnsi="Arial" w:cs="Arial"/>
+            <w:szCs w:val="18"/>
+          </w:rPr>
+          <w:t>.ttl</w:t>
+        </w:r>
+      </w:ins>
+      <w:ins w:id="200" w:author="aoliva" w:date="2017-07-30T08:21:00Z">
+        <w:r>
+          <w:rPr>
+            <w:rFonts w:ascii="Arial" w:hAnsi="Arial" w:cs="Arial"/>
+            <w:szCs w:val="18"/>
+          </w:rPr>
+          <w:t xml:space="preserve"> – contains the concepts and relationships</w:t>
+        </w:r>
+        <w:r>
+          <w:rPr>
+            <w:rFonts w:ascii="Arial" w:hAnsi="Arial" w:cs="Arial"/>
+            <w:szCs w:val="18"/>
+          </w:rPr>
+          <w:t xml:space="preserve"> that are specific for the protocol of the pilot study. It contains the protocol-specified activities, rule sets, and controlled terms/value sets. It imports the study.ttl ontology. It is expected that this file will be the primary source to generate the blank case report form and the define.xml contents. </w:t>
+        </w:r>
+      </w:ins>
+      <w:ins w:id="201" w:author="aoliva" w:date="2017-07-30T08:25:00Z">
+        <w:r>
+          <w:rPr>
+            <w:rFonts w:ascii="Arial" w:hAnsi="Arial" w:cs="Arial"/>
+            <w:szCs w:val="18"/>
+          </w:rPr>
+          <w:t xml:space="preserve">Since study protocols are considered proprietary, it is expected this file </w:t>
+        </w:r>
+      </w:ins>
+      <w:ins w:id="202" w:author="aoliva" w:date="2017-07-30T08:26:00Z">
+        <w:r>
+          <w:rPr>
+            <w:rFonts w:ascii="Arial" w:hAnsi="Arial" w:cs="Arial"/>
+            <w:szCs w:val="18"/>
+          </w:rPr>
+          <w:t>will</w:t>
+        </w:r>
+      </w:ins>
+      <w:ins w:id="203" w:author="aoliva" w:date="2017-07-30T08:25:00Z">
+        <w:r>
+          <w:rPr>
+            <w:rFonts w:ascii="Arial" w:hAnsi="Arial" w:cs="Arial"/>
+            <w:szCs w:val="18"/>
+          </w:rPr>
+          <w:t xml:space="preserve"> </w:t>
+        </w:r>
+      </w:ins>
+      <w:ins w:id="204" w:author="aoliva" w:date="2017-07-30T08:26:00Z">
+        <w:r>
+          <w:rPr>
+            <w:rFonts w:ascii="Arial" w:hAnsi="Arial" w:cs="Arial"/>
+            <w:szCs w:val="18"/>
+          </w:rPr>
+          <w:t>reside behind a firewall with restricted access. It also defined a separate namespace called custom: to store protocol-specific concepts</w:t>
+        </w:r>
+      </w:ins>
+      <w:ins w:id="205" w:author="aoliva" w:date="2017-07-30T08:27:00Z">
+        <w:r>
+          <w:rPr>
+            <w:rFonts w:ascii="Arial" w:hAnsi="Arial" w:cs="Arial"/>
+            <w:szCs w:val="18"/>
+          </w:rPr>
+          <w:t xml:space="preserve"> and custom terms</w:t>
+        </w:r>
+      </w:ins>
+      <w:ins w:id="206" w:author="aoliva" w:date="2017-07-30T08:26:00Z">
+        <w:r>
+          <w:rPr>
+            <w:rFonts w:ascii="Arial" w:hAnsi="Arial" w:cs="Arial"/>
+            <w:szCs w:val="18"/>
+          </w:rPr>
+          <w:t xml:space="preserve"> that are not present</w:t>
+        </w:r>
+      </w:ins>
+      <w:ins w:id="207" w:author="aoliva" w:date="2017-07-30T08:27:00Z">
+        <w:r>
+          <w:rPr>
+            <w:rFonts w:ascii="Arial" w:hAnsi="Arial" w:cs="Arial"/>
+            <w:szCs w:val="18"/>
+          </w:rPr>
+          <w:t xml:space="preserve"> in code.ttl</w:t>
+        </w:r>
+      </w:ins>
+    </w:p>
+    <w:p>
+      <w:pPr>
+        <w:pStyle w:val="PaperBody"/>
+        <w:widowControl/>
+        <w:numPr>
+          <w:ilvl w:val="0"/>
+          <w:numId w:val="33"/>
+        </w:numPr>
+        <w:spacing w:before="0"/>
+        <w:rPr>
+          <w:ins w:id="208" w:author="aoliva" w:date="2017-07-30T08:28:00Z"/>
+          <w:rFonts w:ascii="Arial" w:hAnsi="Arial" w:cs="Arial"/>
+          <w:szCs w:val="18"/>
+        </w:rPr>
+        <w:pPrChange w:id="209" w:author="aoliva" w:date="2017-07-30T08:16:00Z">
+          <w:pPr>
+            <w:pStyle w:val="PaperBody"/>
+            <w:widowControl/>
+            <w:spacing w:before="0"/>
+            <w:jc w:val="both"/>
+          </w:pPr>
+        </w:pPrChange>
+      </w:pPr>
+      <w:ins w:id="210" w:author="aoliva" w:date="2017-07-30T08:28:00Z">
+        <w:r>
+          <w:rPr>
+            <w:rFonts w:ascii="Arial" w:hAnsi="Arial" w:cs="Arial"/>
+            <w:szCs w:val="18"/>
+          </w:rPr>
+          <w:t>cdiscpilot01.ttl – contains the instance data for the study. It imports the cdiscpilot01-protocol.ttl file</w:t>
+        </w:r>
+      </w:ins>
+      <w:ins w:id="211" w:author="aoliva" w:date="2017-07-30T08:48:00Z">
+        <w:r>
+          <w:rPr>
+            <w:rFonts w:ascii="Arial" w:hAnsi="Arial" w:cs="Arial"/>
+            <w:szCs w:val="18"/>
+          </w:rPr>
+          <w:t xml:space="preserve">. This file also resides behind a firewall. </w:t>
+        </w:r>
+      </w:ins>
+    </w:p>
+    <w:p>
+      <w:pPr>
+        <w:pStyle w:val="PaperBody"/>
+        <w:widowControl/>
+        <w:numPr>
+          <w:ilvl w:val="0"/>
+          <w:numId w:val="33"/>
+        </w:numPr>
+        <w:spacing w:before="0"/>
+        <w:rPr>
+          <w:ins w:id="212" w:author="aoliva" w:date="2017-07-30T08:29:00Z"/>
+          <w:rFonts w:ascii="Arial" w:hAnsi="Arial" w:cs="Arial"/>
+          <w:szCs w:val="18"/>
+        </w:rPr>
+        <w:pPrChange w:id="213" w:author="aoliva" w:date="2017-07-30T08:16:00Z">
+          <w:pPr>
+            <w:pStyle w:val="PaperBody"/>
+            <w:widowControl/>
+            <w:spacing w:before="0"/>
+            <w:jc w:val="both"/>
+          </w:pPr>
+        </w:pPrChange>
+      </w:pPr>
+      <w:ins w:id="214" w:author="aoliva" w:date="2017-07-30T08:29:00Z">
+        <w:r>
+          <w:rPr>
+            <w:rFonts w:ascii="Arial" w:hAnsi="Arial" w:cs="Arial"/>
+            <w:szCs w:val="18"/>
+          </w:rPr>
+          <w:t>sdtm.ttl – contains or links to the sdtm ontologies that are useful in creating valid sdtm datasets from the knowledgebase.</w:t>
+        </w:r>
+      </w:ins>
+      <w:ins w:id="215" w:author="aoliva" w:date="2017-07-30T08:49:00Z">
+        <w:r>
+          <w:rPr>
+            <w:rFonts w:ascii="Arial" w:hAnsi="Arial" w:cs="Arial"/>
+            <w:szCs w:val="18"/>
+          </w:rPr>
+          <w:t xml:space="preserve"> This file is publicly available</w:t>
+        </w:r>
+      </w:ins>
+      <w:bookmarkStart w:id="216" w:name="_GoBack"/>
+      <w:bookmarkEnd w:id="216"/>
+    </w:p>
+    <w:p>
+      <w:pPr>
+        <w:pStyle w:val="PaperBody"/>
+        <w:widowControl/>
+        <w:numPr>
+          <w:ilvl w:val="0"/>
+          <w:numId w:val="33"/>
+        </w:numPr>
+        <w:spacing w:before="0"/>
+        <w:rPr>
+          <w:ins w:id="217" w:author="aoliva" w:date="2017-07-30T08:15:00Z"/>
+          <w:rFonts w:ascii="Arial" w:hAnsi="Arial" w:cs="Arial"/>
+          <w:szCs w:val="18"/>
+        </w:rPr>
+        <w:pPrChange w:id="218" w:author="aoliva" w:date="2017-07-30T08:16:00Z">
+          <w:pPr>
+            <w:pStyle w:val="PaperBody"/>
+            <w:widowControl/>
+            <w:spacing w:before="0"/>
+            <w:jc w:val="both"/>
+          </w:pPr>
+        </w:pPrChange>
+      </w:pPr>
+      <w:ins w:id="219" w:author="aoliva" w:date="2017-07-30T08:31:00Z">
+        <w:r>
+          <w:rPr>
+            <w:rFonts w:ascii="Arial" w:hAnsi="Arial" w:cs="Arial"/>
+            <w:szCs w:val="18"/>
+          </w:rPr>
+          <w:t>sdtm-</w:t>
+        </w:r>
+      </w:ins>
+      <w:ins w:id="220" w:author="aoliva" w:date="2017-07-30T08:30:00Z">
+        <w:r>
+          <w:rPr>
+            <w:rFonts w:ascii="Arial" w:hAnsi="Arial" w:cs="Arial"/>
+            <w:szCs w:val="18"/>
+          </w:rPr>
+          <w:t>cdiscpilot01</w:t>
+        </w:r>
+      </w:ins>
+      <w:ins w:id="221" w:author="aoliva" w:date="2017-07-30T08:31:00Z">
+        <w:r>
+          <w:rPr>
+            <w:rFonts w:ascii="Arial" w:hAnsi="Arial" w:cs="Arial"/>
+            <w:szCs w:val="18"/>
+          </w:rPr>
+          <w:t xml:space="preserve">.ttl – links the instance data in cdiscpilot01.ttl </w:t>
+        </w:r>
+      </w:ins>
+      <w:ins w:id="222" w:author="aoliva" w:date="2017-07-30T08:32:00Z">
+        <w:r>
+          <w:rPr>
+            <w:rFonts w:ascii="Arial" w:hAnsi="Arial" w:cs="Arial"/>
+            <w:szCs w:val="18"/>
+          </w:rPr>
+          <w:t>with the sdtm ontology in sdtm.ttl from which the sdtm datasets are derived</w:t>
+        </w:r>
+      </w:ins>
+    </w:p>
+    <w:p>
+      <w:pPr>
+        <w:pStyle w:val="PaperBody"/>
+        <w:widowControl/>
+        <w:spacing w:before="0"/>
+        <w:jc w:val="both"/>
+        <w:rPr>
+          <w:del w:id="223" w:author="aoliva" w:date="2017-07-30T08:07:00Z"/>
+          <w:rFonts w:ascii="Arial" w:hAnsi="Arial" w:cs="Arial"/>
+          <w:szCs w:val="18"/>
+        </w:rPr>
+        <w:pPrChange w:id="224" w:author="aoliva" w:date="2017-07-30T08:11:00Z">
+          <w:pPr>
+            <w:pStyle w:val="PaperBody"/>
+            <w:widowControl/>
+            <w:numPr>
+              <w:numId w:val="4"/>
+            </w:numPr>
+            <w:spacing w:before="0"/>
+            <w:ind w:left="720" w:hanging="360"/>
+            <w:jc w:val="both"/>
+          </w:pPr>
+        </w:pPrChange>
+      </w:pPr>
+      <w:del w:id="225" w:author="aoliva" w:date="2017-07-30T08:07:00Z">
+        <w:r>
+          <w:rPr>
+            <w:rFonts w:ascii="Arial" w:hAnsi="Arial" w:cs="Arial"/>
+            <w:szCs w:val="18"/>
+          </w:rPr>
+          <w:delText>Leveraging pre-existing work</w:delText>
+        </w:r>
+      </w:del>
     </w:p>
     <w:p>
       <w:pPr>
@@ -5668,19 +6126,75 @@
         <w:spacing w:before="0"/>
         <w:jc w:val="both"/>
       </w:pPr>
-      <w:commentRangeStart w:id="151"/>
-      <w:r>
-        <w:rPr>
-          <w:rFonts w:ascii="Arial" w:hAnsi="Arial" w:cs="Arial"/>
+      <w:r>
+        <w:rPr>
+          <w:rStyle w:val="CommentReference"/>
+        </w:rPr>
+        <w:commentReference w:id="226"/>
+      </w:r>
+    </w:p>
+    <w:p>
+      <w:pPr>
+        <w:pStyle w:val="Caption"/>
+        <w:jc w:val="both"/>
+        <w:rPr>
+          <w:color w:val="auto"/>
+        </w:rPr>
+      </w:pPr>
+      <w:r>
+        <w:rPr>
+          <w:color w:val="auto"/>
+        </w:rPr>
+        <w:t xml:space="preserve">Figure </w:t>
+      </w:r>
+      <w:r>
+        <w:rPr>
+          <w:color w:val="auto"/>
+        </w:rPr>
+        <w:fldChar w:fldCharType="begin"/>
+      </w:r>
+      <w:r>
+        <w:rPr>
+          <w:color w:val="auto"/>
+        </w:rPr>
+        <w:instrText xml:space="preserve"> SEQ Figure \* ARABIC </w:instrText>
+      </w:r>
+      <w:r>
+        <w:rPr>
+          <w:color w:val="auto"/>
+        </w:rPr>
+        <w:fldChar w:fldCharType="separate"/>
+      </w:r>
+      <w:r>
+        <w:rPr>
           <w:noProof/>
-          <w:szCs w:val="18"/>
-        </w:rPr>
-        <w:lastRenderedPageBreak/>
+          <w:color w:val="auto"/>
+        </w:rPr>
+        <w:t>3</w:t>
+      </w:r>
+      <w:r>
+        <w:rPr>
+          <w:color w:val="auto"/>
+        </w:rPr>
+        <w:fldChar w:fldCharType="end"/>
+      </w:r>
+      <w:r>
+        <w:rPr>
+          <w:color w:val="auto"/>
+        </w:rPr>
+        <w:t xml:space="preserve"> Importing Existing Data and Ontologies</w:t>
+      </w:r>
+    </w:p>
+    <w:p>
+      <w:r>
+        <w:rPr>
+          <w:noProof/>
+        </w:rPr>
         <w:drawing>
-          <wp:inline distT="0" distB="0" distL="0" distR="0" wp14:anchorId="7274FD72" wp14:editId="29CE3192">
-            <wp:extent cx="6395720" cy="3223895"/>
-            <wp:effectExtent l="0" t="0" r="5080" b="0"/>
-            <wp:docPr id="3" name="Picture 3"/>
+          <wp:inline distT="0" distB="0" distL="0" distR="0" wp14:anchorId="2FC241CD" wp14:editId="044E391B">
+            <wp:extent cx="6400800" cy="3197225"/>
+            <wp:effectExtent l="0" t="0" r="0" b="3175"/>
+            <wp:docPr id="1" name="Picture 1"/>
             <wp:cNvGraphicFramePr>
               <a:graphicFrameLocks xmlns:a="http://schemas.openxmlformats.org/drawingml/2006/main" noChangeAspect="1"/>
             </wp:cNvGraphicFramePr>
@@ -5688,36 +6202,29 @@
               <a:graphicData uri="http://schemas.openxmlformats.org/drawingml/2006/picture">
                 <pic:pic xmlns:pic="http://schemas.openxmlformats.org/drawingml/2006/picture">
                   <pic:nvPicPr>
-                    <pic:cNvPr id="0" name="Picture 3"/>
-                    <pic:cNvPicPr>
-                      <a:picLocks noChangeAspect="1" noChangeArrowheads="1"/>
-                    </pic:cNvPicPr>
+                    <pic:cNvPr id="1" name="Screen Shot 2017-07-30 at 08.43.38.png"/>
+                    <pic:cNvPicPr/>
                   </pic:nvPicPr>
                   <pic:blipFill>
-                    <a:blip r:embed="rId12">
+                    <a:blip r:embed="rId12" cstate="print">
                       <a:extLst>
                         <a:ext uri="{28A0092B-C50C-407E-A947-70E740481C1C}">
                           <a14:useLocalDpi xmlns:a14="http://schemas.microsoft.com/office/drawing/2010/main" val="0"/>
                         </a:ext>
                       </a:extLst>
                     </a:blip>
-                    <a:srcRect/>
                     <a:stretch>
                       <a:fillRect/>
                     </a:stretch>
                   </pic:blipFill>
-                  <pic:spPr bwMode="auto">
+                  <pic:spPr>
                     <a:xfrm>
                       <a:off x="0" y="0"/>
-                      <a:ext cx="6395720" cy="3223895"/>
+                      <a:ext cx="6400800" cy="3197225"/>
                     </a:xfrm>
                     <a:prstGeom prst="rect">
                       <a:avLst/>
                     </a:prstGeom>
-                    <a:noFill/>
-                    <a:ln>
-                      <a:noFill/>
-                    </a:ln>
                   </pic:spPr>
                 </pic:pic>
               </a:graphicData>
@@ -5725,67 +6232,8 @@
           </wp:inline>
         </w:drawing>
       </w:r>
-      <w:commentRangeEnd w:id="151"/>
-      <w:r>
-        <w:rPr>
-          <w:rStyle w:val="CommentReference"/>
-        </w:rPr>
-        <w:commentReference w:id="151"/>
-      </w:r>
-    </w:p>
-    <w:p>
-      <w:pPr>
-        <w:pStyle w:val="Caption"/>
-        <w:jc w:val="both"/>
-        <w:rPr>
-          <w:rFonts w:ascii="Arial" w:hAnsi="Arial" w:cs="Arial"/>
-          <w:color w:val="auto"/>
-        </w:rPr>
-      </w:pPr>
-      <w:r>
-        <w:rPr>
-          <w:color w:val="auto"/>
-        </w:rPr>
-        <w:t xml:space="preserve">Figure </w:t>
-      </w:r>
-      <w:r>
-        <w:rPr>
-          <w:color w:val="auto"/>
-        </w:rPr>
-        <w:fldChar w:fldCharType="begin"/>
-      </w:r>
-      <w:r>
-        <w:rPr>
-          <w:color w:val="auto"/>
-        </w:rPr>
-        <w:instrText xml:space="preserve"> SEQ Figure \* ARABIC </w:instrText>
-      </w:r>
-      <w:r>
-        <w:rPr>
-          <w:color w:val="auto"/>
-        </w:rPr>
-        <w:fldChar w:fldCharType="separate"/>
-      </w:r>
-      <w:r>
-        <w:rPr>
-          <w:noProof/>
-          <w:color w:val="auto"/>
-        </w:rPr>
-        <w:t>3</w:t>
-      </w:r>
-      <w:r>
-        <w:rPr>
-          <w:color w:val="auto"/>
-        </w:rPr>
-        <w:fldChar w:fldCharType="end"/>
-      </w:r>
-      <w:r>
-        <w:rPr>
-          <w:color w:val="auto"/>
-        </w:rPr>
-        <w:t xml:space="preserve"> Importing Existing Data and Ontologies</w:t>
-      </w:r>
-    </w:p>
+    </w:p>
+    <w:p/>
     <w:p>
       <w:pPr>
         <w:pStyle w:val="PaperBody"/>
@@ -5839,27 +6287,7 @@
           <w:sz w:val="18"/>
           <w:szCs w:val="18"/>
         </w:rPr>
-        <w:t xml:space="preserve">RDF is uniquely designed to link together multiple standards to facilitate implementation: SDTM, CDISC Terminology, WHO Drug Dictionary, </w:t>
-      </w:r>
-      <w:proofErr w:type="spellStart"/>
-      <w:r>
-        <w:rPr>
-          <w:rFonts w:ascii="Arial" w:hAnsi="Arial" w:cs="Arial"/>
-          <w:color w:val="222222"/>
-          <w:sz w:val="18"/>
-          <w:szCs w:val="18"/>
-        </w:rPr>
-        <w:t>MedDRA</w:t>
-      </w:r>
-      <w:proofErr w:type="spellEnd"/>
-      <w:r>
-        <w:rPr>
-          <w:rFonts w:ascii="Arial" w:hAnsi="Arial" w:cs="Arial"/>
-          <w:color w:val="222222"/>
-          <w:sz w:val="18"/>
-          <w:szCs w:val="18"/>
-        </w:rPr>
-        <w:t>, etc.</w:t>
+        <w:t>RDF is uniquely designed to link together multiple standards to facilitate implementation: SDTM, CDISC Terminology, WHO Drug Dictionary, MedDRA, etc.</w:t>
       </w:r>
     </w:p>
     <w:p>
@@ -5928,23 +6356,7 @@
           <w:rFonts w:ascii="Arial" w:hAnsi="Arial" w:cs="Arial"/>
           <w:szCs w:val="18"/>
         </w:rPr>
-        <w:t xml:space="preserve">A human Study is a set of Activities conducted on Persons (i.e. </w:t>
-      </w:r>
-      <w:proofErr w:type="spellStart"/>
-      <w:r>
-        <w:rPr>
-          <w:rFonts w:ascii="Arial" w:hAnsi="Arial" w:cs="Arial"/>
-          <w:szCs w:val="18"/>
-        </w:rPr>
-        <w:t>HumanStudySubject</w:t>
-      </w:r>
-      <w:proofErr w:type="spellEnd"/>
-      <w:r>
-        <w:rPr>
-          <w:rFonts w:ascii="Arial" w:hAnsi="Arial" w:cs="Arial"/>
-          <w:szCs w:val="18"/>
-        </w:rPr>
-        <w:t>)</w:t>
+        <w:t>A human Study is a set of Activities conducted on Persons (i.e. HumanStudySubject)</w:t>
       </w:r>
     </w:p>
     <w:p>
@@ -6010,23 +6422,7 @@
           <w:rFonts w:ascii="Arial" w:hAnsi="Arial" w:cs="Arial"/>
           <w:szCs w:val="18"/>
         </w:rPr>
-        <w:t xml:space="preserve">These form the central study </w:t>
-      </w:r>
-      <w:proofErr w:type="gramStart"/>
-      <w:r>
-        <w:rPr>
-          <w:rFonts w:ascii="Arial" w:hAnsi="Arial" w:cs="Arial"/>
-          <w:szCs w:val="18"/>
-        </w:rPr>
-        <w:t>ontology ”Core</w:t>
-      </w:r>
-      <w:proofErr w:type="gramEnd"/>
-      <w:r>
-        <w:rPr>
-          <w:rFonts w:ascii="Arial" w:hAnsi="Arial" w:cs="Arial"/>
-          <w:szCs w:val="18"/>
-        </w:rPr>
-        <w:t xml:space="preserve"> Classes”</w:t>
+        <w:t>These form the central study ontology ”Core Classes”</w:t>
       </w:r>
     </w:p>
     <w:p>
@@ -6109,7 +6505,6 @@
           <w:szCs w:val="18"/>
         </w:rPr>
       </w:pPr>
-      <w:proofErr w:type="spellStart"/>
       <w:r>
         <w:rPr>
           <w:rFonts w:ascii="Arial" w:hAnsi="Arial" w:cs="Arial"/>
@@ -6117,7 +6512,6 @@
         </w:rPr>
         <w:t>ActivityOutcome</w:t>
       </w:r>
-      <w:proofErr w:type="spellEnd"/>
     </w:p>
     <w:p>
       <w:pPr>
@@ -6155,15 +6549,14 @@
           <w:szCs w:val="18"/>
         </w:rPr>
       </w:pPr>
-      <w:proofErr w:type="spellStart"/>
-      <w:r>
-        <w:rPr>
-          <w:rFonts w:ascii="Arial" w:hAnsi="Arial" w:cs="Arial"/>
-          <w:szCs w:val="18"/>
-        </w:rPr>
+      <w:r>
+        <w:rPr>
+          <w:rFonts w:ascii="Arial" w:hAnsi="Arial" w:cs="Arial"/>
+          <w:szCs w:val="18"/>
+        </w:rPr>
+        <w:lastRenderedPageBreak/>
         <w:t>HumanStudySubject</w:t>
       </w:r>
-      <w:proofErr w:type="spellEnd"/>
     </w:p>
     <w:p>
       <w:pPr>
@@ -6331,27 +6724,7 @@
           <w:sz w:val="18"/>
           <w:szCs w:val="18"/>
         </w:rPr>
-        <w:t xml:space="preserve">In addition, validation rules, quality checks </w:t>
-      </w:r>
-      <w:proofErr w:type="spellStart"/>
-      <w:r>
-        <w:rPr>
-          <w:rFonts w:ascii="Arial" w:hAnsi="Arial" w:cs="Arial"/>
-          <w:color w:val="222222"/>
-          <w:sz w:val="18"/>
-          <w:szCs w:val="18"/>
-        </w:rPr>
-        <w:t>etc</w:t>
-      </w:r>
-      <w:proofErr w:type="spellEnd"/>
-      <w:r>
-        <w:rPr>
-          <w:rFonts w:ascii="Arial" w:hAnsi="Arial" w:cs="Arial"/>
-          <w:color w:val="222222"/>
-          <w:sz w:val="18"/>
-          <w:szCs w:val="18"/>
-        </w:rPr>
-        <w:t xml:space="preserve"> can all be expressed in the RDF....</w:t>
+        <w:t>In addition, validation rules, quality checks etc can all be expressed in the RDF....</w:t>
       </w:r>
     </w:p>
     <w:p>
@@ -6515,23 +6888,7 @@
           <w:rFonts w:ascii="Arial" w:hAnsi="Arial" w:cs="Arial"/>
           <w:szCs w:val="18"/>
         </w:rPr>
-        <w:t xml:space="preserve">Generation becomes a query to extract the metadata this is now integral to the same data used to create the SDTM.  In the future, this set of </w:t>
-      </w:r>
-      <w:proofErr w:type="spellStart"/>
-      <w:r>
-        <w:rPr>
-          <w:rFonts w:ascii="Arial" w:hAnsi="Arial" w:cs="Arial"/>
-          <w:szCs w:val="18"/>
-        </w:rPr>
-        <w:t>data+integrated</w:t>
-      </w:r>
-      <w:proofErr w:type="spellEnd"/>
-      <w:r>
-        <w:rPr>
-          <w:rFonts w:ascii="Arial" w:hAnsi="Arial" w:cs="Arial"/>
-          <w:szCs w:val="18"/>
-        </w:rPr>
-        <w:t xml:space="preserve"> metadata could be all that is needed for delivery.</w:t>
+        <w:t>Generation becomes a query to extract the metadata this is now integral to the same data used to create the SDTM.  In the future, this set of data+integrated metadata could be all that is needed for delivery.</w:t>
       </w:r>
     </w:p>
     <w:p>
@@ -6754,41 +7111,9 @@
           <w:rFonts w:ascii="Arial" w:hAnsi="Arial" w:cs="Arial"/>
           <w:szCs w:val="18"/>
         </w:rPr>
-        <w:t xml:space="preserve">RDF was chosen for this project for several reasons. There is strong support in the development community, with several open source or free databases for RDF (called </w:t>
-      </w:r>
-      <w:proofErr w:type="spellStart"/>
-      <w:r>
-        <w:rPr>
-          <w:rFonts w:ascii="Arial" w:hAnsi="Arial" w:cs="Arial"/>
-          <w:szCs w:val="18"/>
-        </w:rPr>
-        <w:t>triplestores</w:t>
-      </w:r>
-      <w:proofErr w:type="spellEnd"/>
-      <w:r>
-        <w:rPr>
-          <w:rFonts w:ascii="Arial" w:hAnsi="Arial" w:cs="Arial"/>
-          <w:szCs w:val="18"/>
-        </w:rPr>
-        <w:t xml:space="preserve"> and </w:t>
-      </w:r>
-      <w:proofErr w:type="spellStart"/>
-      <w:r>
-        <w:rPr>
-          <w:rFonts w:ascii="Arial" w:hAnsi="Arial" w:cs="Arial"/>
-          <w:szCs w:val="18"/>
-        </w:rPr>
-        <w:t>quadstores</w:t>
-      </w:r>
-      <w:proofErr w:type="spellEnd"/>
-      <w:r>
-        <w:rPr>
-          <w:rFonts w:ascii="Arial" w:hAnsi="Arial" w:cs="Arial"/>
-          <w:szCs w:val="18"/>
-        </w:rPr>
-        <w:t>) [</w:t>
-      </w:r>
-      <w:commentRangeStart w:id="152"/>
+        <w:t>RDF was chosen for this project for several reasons. There is strong support in the development community, with several open source or free databases for RDF (called triplestores and quadstores) [</w:t>
+      </w:r>
+      <w:commentRangeStart w:id="227"/>
       <w:r>
         <w:rPr>
           <w:rFonts w:ascii="Arial" w:hAnsi="Arial" w:cs="Arial"/>
@@ -6797,12 +7122,12 @@
         </w:rPr>
         <w:t>cite</w:t>
       </w:r>
-      <w:commentRangeEnd w:id="152"/>
+      <w:commentRangeEnd w:id="227"/>
       <w:r>
         <w:rPr>
           <w:rStyle w:val="CommentReference"/>
         </w:rPr>
-        <w:commentReference w:id="152"/>
+        <w:commentReference w:id="227"/>
       </w:r>
       <w:r>
         <w:rPr>
@@ -6916,14 +7241,14 @@
           <w:rFonts w:ascii="Arial" w:hAnsi="Arial" w:cs="Arial"/>
         </w:rPr>
       </w:pPr>
-      <w:commentRangeStart w:id="153"/>
+      <w:commentRangeStart w:id="228"/>
       <w:r>
         <w:rPr>
           <w:rFonts w:ascii="Arial" w:hAnsi="Arial" w:cs="Arial"/>
         </w:rPr>
         <w:t>Conclusion</w:t>
       </w:r>
-      <w:commentRangeEnd w:id="153"/>
+      <w:commentRangeEnd w:id="228"/>
       <w:r>
         <w:rPr>
           <w:rStyle w:val="CommentReference"/>
@@ -6931,7 +7256,7 @@
           <w:b w:val="0"/>
           <w:caps w:val="0"/>
         </w:rPr>
-        <w:commentReference w:id="153"/>
+        <w:commentReference w:id="228"/>
       </w:r>
     </w:p>
     <w:p>
@@ -6971,16 +7296,15 @@
           <w:color w:val="222222"/>
           <w:szCs w:val="18"/>
         </w:rPr>
-        <w:t xml:space="preserve">ke those from wearables, </w:t>
-      </w:r>
-      <w:proofErr w:type="spellStart"/>
+        <w:t>ke those from wearables, ingesti</w:t>
+      </w:r>
       <w:r>
         <w:rPr>
           <w:rFonts w:ascii="Arial" w:hAnsi="Arial" w:cs="Arial"/>
           <w:color w:val="222222"/>
           <w:szCs w:val="18"/>
         </w:rPr>
-        <w:t>ingesti</w:t>
+        <w:t>bles, and social media result in an increasingly diverse and complex array of data sources. Data models and structures evolv</w:t>
       </w:r>
       <w:r>
         <w:rPr>
@@ -6988,16 +7312,22 @@
           <w:color w:val="222222"/>
           <w:szCs w:val="18"/>
         </w:rPr>
-        <w:t>bles</w:t>
-      </w:r>
-      <w:proofErr w:type="spellEnd"/>
+        <w:t xml:space="preserve">e along with these technologies and flexibility of </w:t>
+      </w:r>
+      <w:r>
+        <w:rPr>
+          <w:rFonts w:ascii="Arial" w:hAnsi="Arial" w:cs="Arial"/>
+          <w:szCs w:val="18"/>
+        </w:rPr>
+        <w:t>Linked Data means it is uniquely positioned to solve these challenges. When new content requirements emerge, just add more nodes to the graph. Powerful mapping constructs like</w:t>
+      </w:r>
       <w:r>
         <w:rPr>
           <w:rFonts w:ascii="Arial" w:hAnsi="Arial" w:cs="Arial"/>
           <w:color w:val="222222"/>
           <w:szCs w:val="18"/>
         </w:rPr>
-        <w:t>, and social media result in an increasingly diverse and complex array of data sources. Data models and structures evolv</w:t>
+        <w:t xml:space="preserve"> </w:t>
       </w:r>
       <w:r>
         <w:rPr>
@@ -7005,14 +7335,7 @@
           <w:color w:val="222222"/>
           <w:szCs w:val="18"/>
         </w:rPr>
-        <w:t xml:space="preserve">e along with these technologies and flexibility of </w:t>
-      </w:r>
-      <w:r>
-        <w:rPr>
-          <w:rFonts w:ascii="Arial" w:hAnsi="Arial" w:cs="Arial"/>
-          <w:szCs w:val="18"/>
-        </w:rPr>
-        <w:t>Linked Data means it is uniquely positioned to solve these challenges. When new content requirements emerge, just add more nodes to the graph. Powerful mapping constructs like</w:t>
+        <w:t>owl:equivalentClass</w:t>
       </w:r>
       <w:r>
         <w:rPr>
@@ -7020,52 +7343,22 @@
           <w:color w:val="222222"/>
           <w:szCs w:val="18"/>
         </w:rPr>
-        <w:t xml:space="preserve"> </w:t>
-      </w:r>
-      <w:proofErr w:type="spellStart"/>
-      <w:proofErr w:type="gramStart"/>
+        <w:t xml:space="preserve"> and</w:t>
+      </w:r>
       <w:r>
         <w:rPr>
           <w:rFonts w:ascii="Arial" w:hAnsi="Arial" w:cs="Arial"/>
           <w:color w:val="222222"/>
           <w:szCs w:val="18"/>
         </w:rPr>
-        <w:t>owl:equivalentClass</w:t>
-      </w:r>
-      <w:proofErr w:type="spellEnd"/>
-      <w:proofErr w:type="gramEnd"/>
+        <w:t xml:space="preserve"> owl:sameAs</w:t>
+      </w:r>
       <w:r>
         <w:rPr>
           <w:rFonts w:ascii="Arial" w:hAnsi="Arial" w:cs="Arial"/>
           <w:color w:val="222222"/>
           <w:szCs w:val="18"/>
         </w:rPr>
-        <w:t xml:space="preserve"> and</w:t>
-      </w:r>
-      <w:r>
-        <w:rPr>
-          <w:rFonts w:ascii="Arial" w:hAnsi="Arial" w:cs="Arial"/>
-          <w:color w:val="222222"/>
-          <w:szCs w:val="18"/>
-        </w:rPr>
-        <w:t xml:space="preserve"> </w:t>
-      </w:r>
-      <w:proofErr w:type="spellStart"/>
-      <w:r>
-        <w:rPr>
-          <w:rFonts w:ascii="Arial" w:hAnsi="Arial" w:cs="Arial"/>
-          <w:color w:val="222222"/>
-          <w:szCs w:val="18"/>
-        </w:rPr>
-        <w:t>owl:sameAs</w:t>
-      </w:r>
-      <w:proofErr w:type="spellEnd"/>
-      <w:r>
-        <w:rPr>
-          <w:rFonts w:ascii="Arial" w:hAnsi="Arial" w:cs="Arial"/>
-          <w:color w:val="222222"/>
-          <w:szCs w:val="18"/>
-        </w:rPr>
         <w:t xml:space="preserve"> facilitate compatibility with legacy data or other standards. </w:t>
       </w:r>
     </w:p>
@@ -7097,23 +7390,15 @@
           <w:rFonts w:ascii="Arial" w:hAnsi="Arial" w:cs="Arial"/>
           <w:szCs w:val="18"/>
         </w:rPr>
+        <w:lastRenderedPageBreak/>
         <w:t xml:space="preserve">This paper is not a proposal to replace current CDISC standards. Rather, it is a way forward to ensure their continued development. Any interim solution in evolution of standards should provide backward </w:t>
       </w:r>
-      <w:proofErr w:type="spellStart"/>
-      <w:r>
-        <w:rPr>
-          <w:rFonts w:ascii="Arial" w:hAnsi="Arial" w:cs="Arial"/>
-          <w:szCs w:val="18"/>
-        </w:rPr>
-        <w:t>backward</w:t>
-      </w:r>
-      <w:proofErr w:type="spellEnd"/>
-      <w:r>
-        <w:rPr>
-          <w:rFonts w:ascii="Arial" w:hAnsi="Arial" w:cs="Arial"/>
-          <w:szCs w:val="18"/>
-        </w:rPr>
-        <w:t xml:space="preserve"> compatibility</w:t>
+      <w:r>
+        <w:rPr>
+          <w:rFonts w:ascii="Arial" w:hAnsi="Arial" w:cs="Arial"/>
+          <w:szCs w:val="18"/>
+        </w:rPr>
+        <w:t>backward compatibility</w:t>
       </w:r>
       <w:sdt>
         <w:sdtPr>
@@ -7287,23 +7572,7 @@
           <w:rFonts w:ascii="Arial" w:hAnsi="Arial" w:cs="Arial"/>
           <w:szCs w:val="18"/>
         </w:rPr>
-        <w:t xml:space="preserve">It is foreseeable that in the future, companies could provide an a secure SPARQL endpoint to a regulatory agency for data submission. Templated, standardized queries would create the data necessary for review along with documentation, summary, and DEFINE information. Alternatively, development of Semantic </w:t>
-      </w:r>
-      <w:proofErr w:type="spellStart"/>
-      <w:r>
-        <w:rPr>
-          <w:rFonts w:ascii="Arial" w:hAnsi="Arial" w:cs="Arial"/>
-          <w:szCs w:val="18"/>
-        </w:rPr>
-        <w:t>Blockchain</w:t>
-      </w:r>
-      <w:proofErr w:type="spellEnd"/>
-      <w:r>
-        <w:rPr>
-          <w:rFonts w:ascii="Arial" w:hAnsi="Arial" w:cs="Arial"/>
-          <w:szCs w:val="18"/>
-        </w:rPr>
-        <w:t xml:space="preserve"> could be used as secure delivery Linked Data.</w:t>
+        <w:t>It is foreseeable that in the future, companies could provide an a secure SPARQL endpoint to a regulatory agency for data submission. Templated, standardized queries would create the data necessary for review along with documentation, summary, and DEFINE information. Alternatively, development of Semantic Blockchain could be used as secure delivery Linked Data.</w:t>
       </w:r>
     </w:p>
     <w:p>
@@ -7474,7 +7743,6 @@
           <w:rFonts w:ascii="Arial" w:hAnsi="Arial" w:cs="Arial"/>
           <w:szCs w:val="18"/>
         </w:rPr>
-        <w:lastRenderedPageBreak/>
         <w:t xml:space="preserve"> </w:t>
       </w:r>
     </w:p>
@@ -7497,7 +7765,7 @@
         </w:rPr>
         <w:t>CUT CONCEPTS/</w:t>
       </w:r>
-      <w:commentRangeStart w:id="154"/>
+      <w:commentRangeStart w:id="229"/>
       <w:r>
         <w:rPr>
           <w:rFonts w:ascii="Arial" w:hAnsi="Arial" w:cs="Arial"/>
@@ -7506,12 +7774,12 @@
         </w:rPr>
         <w:t>TEXT</w:t>
       </w:r>
-      <w:commentRangeEnd w:id="154"/>
+      <w:commentRangeEnd w:id="229"/>
       <w:r>
         <w:rPr>
           <w:rStyle w:val="CommentReference"/>
         </w:rPr>
-        <w:commentReference w:id="154"/>
+        <w:commentReference w:id="229"/>
       </w:r>
     </w:p>
     <w:p>
@@ -7541,21 +7809,12 @@
           <w:szCs w:val="18"/>
         </w:rPr>
       </w:pPr>
-      <w:proofErr w:type="spellStart"/>
-      <w:r>
-        <w:rPr>
-          <w:rFonts w:ascii="Arial" w:hAnsi="Arial" w:cs="Arial"/>
-          <w:szCs w:val="18"/>
-        </w:rPr>
-        <w:t>Datensparsamkeit</w:t>
-      </w:r>
-      <w:proofErr w:type="spellEnd"/>
-      <w:r>
-        <w:rPr>
-          <w:rFonts w:ascii="Arial" w:hAnsi="Arial" w:cs="Arial"/>
-          <w:szCs w:val="18"/>
-        </w:rPr>
-        <w:t xml:space="preserve"> </w:t>
+      <w:r>
+        <w:rPr>
+          <w:rFonts w:ascii="Arial" w:hAnsi="Arial" w:cs="Arial"/>
+          <w:szCs w:val="18"/>
+        </w:rPr>
+        <w:t xml:space="preserve">Datensparsamkeit </w:t>
       </w:r>
       <w:sdt>
         <w:sdtPr>
@@ -7685,14 +7944,14 @@
           <w:rFonts w:ascii="Arial" w:hAnsi="Arial" w:cs="Arial"/>
         </w:rPr>
       </w:pPr>
-      <w:commentRangeStart w:id="155"/>
+      <w:commentRangeStart w:id="230"/>
       <w:r>
         <w:rPr>
           <w:rFonts w:ascii="Arial" w:hAnsi="Arial" w:cs="Arial"/>
         </w:rPr>
         <w:t>References</w:t>
       </w:r>
-      <w:commentRangeEnd w:id="155"/>
+      <w:commentRangeEnd w:id="230"/>
       <w:r>
         <w:rPr>
           <w:rStyle w:val="CommentReference"/>
@@ -7700,7 +7959,7 @@
           <w:b w:val="0"/>
           <w:caps w:val="0"/>
         </w:rPr>
-        <w:commentReference w:id="155"/>
+        <w:commentReference w:id="230"/>
       </w:r>
     </w:p>
     <w:p>
@@ -8251,6 +8510,7 @@
           <w:bCs/>
           <w:noProof/>
         </w:rPr>
+        <w:lastRenderedPageBreak/>
         <w:t>16. W3C. SPARQL 1.1 Query Language. W3C Recommendation 21 March 2013. [Online] W3C. [Cited: 08 23, 2016.] http://www.w3.org/TR/sparql11-query/.</w:t>
       </w:r>
     </w:p>
@@ -8411,21 +8671,12 @@
           <w:szCs w:val="18"/>
         </w:rPr>
       </w:pPr>
-      <w:proofErr w:type="spellStart"/>
-      <w:r>
-        <w:rPr>
-          <w:rFonts w:ascii="Arial" w:hAnsi="Arial" w:cs="Arial"/>
-          <w:szCs w:val="18"/>
-        </w:rPr>
-        <w:t>PhUSE</w:t>
-      </w:r>
-      <w:proofErr w:type="spellEnd"/>
-      <w:r>
-        <w:rPr>
-          <w:rFonts w:ascii="Arial" w:hAnsi="Arial" w:cs="Arial"/>
-          <w:szCs w:val="18"/>
-        </w:rPr>
-        <w:t xml:space="preserve"> "Emerging Trends and Technologies" working group</w:t>
+      <w:r>
+        <w:rPr>
+          <w:rFonts w:ascii="Arial" w:hAnsi="Arial" w:cs="Arial"/>
+          <w:szCs w:val="18"/>
+        </w:rPr>
+        <w:t>PhUSE "Emerging Trends and Technologies" working group</w:t>
       </w:r>
     </w:p>
     <w:p>
@@ -8448,23 +8699,7 @@
           <w:rFonts w:ascii="Arial" w:hAnsi="Arial" w:cs="Arial"/>
           <w:szCs w:val="18"/>
         </w:rPr>
-        <w:t xml:space="preserve">"SDTM as RDF" </w:t>
-      </w:r>
-      <w:proofErr w:type="spellStart"/>
-      <w:r>
-        <w:rPr>
-          <w:rFonts w:ascii="Arial" w:hAnsi="Arial" w:cs="Arial"/>
-          <w:szCs w:val="18"/>
-        </w:rPr>
-        <w:t>PhUSE</w:t>
-      </w:r>
-      <w:proofErr w:type="spellEnd"/>
-      <w:r>
-        <w:rPr>
-          <w:rFonts w:ascii="Arial" w:hAnsi="Arial" w:cs="Arial"/>
-          <w:szCs w:val="18"/>
-        </w:rPr>
-        <w:t xml:space="preserve"> project team members</w:t>
+        <w:t>"SDTM as RDF" PhUSE project team members</w:t>
       </w:r>
     </w:p>
     <w:p>
@@ -8487,55 +8722,7 @@
           <w:rFonts w:ascii="Arial" w:hAnsi="Arial" w:cs="Arial"/>
           <w:szCs w:val="18"/>
         </w:rPr>
-        <w:t xml:space="preserve">R-project, </w:t>
-      </w:r>
-      <w:proofErr w:type="spellStart"/>
-      <w:r>
-        <w:rPr>
-          <w:rFonts w:ascii="Arial" w:hAnsi="Arial" w:cs="Arial"/>
-          <w:szCs w:val="18"/>
-        </w:rPr>
-        <w:t>Egon</w:t>
-      </w:r>
-      <w:proofErr w:type="spellEnd"/>
-      <w:r>
-        <w:rPr>
-          <w:rFonts w:ascii="Arial" w:hAnsi="Arial" w:cs="Arial"/>
-          <w:szCs w:val="18"/>
-        </w:rPr>
-        <w:t xml:space="preserve"> </w:t>
-      </w:r>
-      <w:proofErr w:type="spellStart"/>
-      <w:r>
-        <w:rPr>
-          <w:rFonts w:ascii="Arial" w:hAnsi="Arial" w:cs="Arial"/>
-          <w:szCs w:val="18"/>
-        </w:rPr>
-        <w:t>Willighagen</w:t>
-      </w:r>
-      <w:proofErr w:type="spellEnd"/>
-      <w:r>
-        <w:rPr>
-          <w:rFonts w:ascii="Arial" w:hAnsi="Arial" w:cs="Arial"/>
-          <w:szCs w:val="18"/>
-        </w:rPr>
-        <w:t xml:space="preserve"> for </w:t>
-      </w:r>
-      <w:proofErr w:type="spellStart"/>
-      <w:r>
-        <w:rPr>
-          <w:rFonts w:ascii="Arial" w:hAnsi="Arial" w:cs="Arial"/>
-          <w:szCs w:val="18"/>
-        </w:rPr>
-        <w:t>rrdf</w:t>
-      </w:r>
-      <w:proofErr w:type="spellEnd"/>
-      <w:r>
-        <w:rPr>
-          <w:rFonts w:ascii="Arial" w:hAnsi="Arial" w:cs="Arial"/>
-          <w:szCs w:val="18"/>
-        </w:rPr>
-        <w:t xml:space="preserve"> </w:t>
+        <w:t xml:space="preserve">R-project, Egon Willighagen for rrdf </w:t>
       </w:r>
     </w:p>
     <w:p>
@@ -8558,23 +8745,7 @@
           <w:rFonts w:ascii="Arial" w:hAnsi="Arial" w:cs="Arial"/>
           <w:szCs w:val="18"/>
         </w:rPr>
-        <w:t xml:space="preserve">Frederik </w:t>
-      </w:r>
-      <w:proofErr w:type="spellStart"/>
-      <w:r>
-        <w:rPr>
-          <w:rFonts w:ascii="Arial" w:hAnsi="Arial" w:cs="Arial"/>
-          <w:szCs w:val="18"/>
-        </w:rPr>
-        <w:t>Malfait</w:t>
-      </w:r>
-      <w:proofErr w:type="spellEnd"/>
-      <w:r>
-        <w:rPr>
-          <w:rFonts w:ascii="Arial" w:hAnsi="Arial" w:cs="Arial"/>
-          <w:szCs w:val="18"/>
-        </w:rPr>
-        <w:t xml:space="preserve"> &amp; CDISC </w:t>
+        <w:t xml:space="preserve">Frederik Malfait &amp; CDISC </w:t>
       </w:r>
     </w:p>
     <w:p>
@@ -8619,23 +8790,7 @@
           <w:rFonts w:ascii="Arial" w:hAnsi="Arial" w:cs="Arial"/>
           <w:szCs w:val="18"/>
         </w:rPr>
-        <w:t xml:space="preserve">based on free, open-source software and the efforts of volunteers in </w:t>
-      </w:r>
-      <w:proofErr w:type="spellStart"/>
-      <w:r>
-        <w:rPr>
-          <w:rFonts w:ascii="Arial" w:hAnsi="Arial" w:cs="Arial"/>
-          <w:szCs w:val="18"/>
-        </w:rPr>
-        <w:t>PhUSE</w:t>
-      </w:r>
-      <w:proofErr w:type="spellEnd"/>
-      <w:r>
-        <w:rPr>
-          <w:rFonts w:ascii="Arial" w:hAnsi="Arial" w:cs="Arial"/>
-          <w:szCs w:val="18"/>
-        </w:rPr>
-        <w:t xml:space="preserve"> working groups. Please support those who donate their time and expertise through your own collaboration, participation, and promotion of these activities.</w:t>
+        <w:t>based on free, open-source software and the efforts of volunteers in PhUSE working groups. Please support those who donate their time and expertise through your own collaboration, participation, and promotion of these activities.</w:t>
       </w:r>
       <w:r>
         <w:rPr>
@@ -8737,7 +8892,6 @@
                 <w:rFonts w:ascii="Arial" w:hAnsi="Arial" w:cs="Arial"/>
                 <w:szCs w:val="18"/>
               </w:rPr>
-              <w:lastRenderedPageBreak/>
               <w:t>Tim Williams</w:t>
             </w:r>
           </w:p>
@@ -8756,33 +8910,8 @@
                 <w:rFonts w:ascii="Arial" w:hAnsi="Arial" w:cs="Arial"/>
                 <w:szCs w:val="18"/>
               </w:rPr>
-              <w:t xml:space="preserve">UCB </w:t>
+              <w:t>UCB BioSciences, Inc</w:t>
             </w:r>
-            <w:proofErr w:type="spellStart"/>
-            <w:r>
-              <w:rPr>
-                <w:rFonts w:ascii="Arial" w:hAnsi="Arial" w:cs="Arial"/>
-                <w:szCs w:val="18"/>
-              </w:rPr>
-              <w:t>BioSciences</w:t>
-            </w:r>
-            <w:proofErr w:type="spellEnd"/>
-            <w:r>
-              <w:rPr>
-                <w:rFonts w:ascii="Arial" w:hAnsi="Arial" w:cs="Arial"/>
-                <w:szCs w:val="18"/>
-              </w:rPr>
-              <w:t xml:space="preserve">, </w:t>
-            </w:r>
-            <w:proofErr w:type="spellStart"/>
-            <w:r>
-              <w:rPr>
-                <w:rFonts w:ascii="Arial" w:hAnsi="Arial" w:cs="Arial"/>
-                <w:szCs w:val="18"/>
-              </w:rPr>
-              <w:t>Inc</w:t>
-            </w:r>
-            <w:proofErr w:type="spellEnd"/>
           </w:p>
           <w:p>
             <w:pPr>
@@ -8813,7 +8942,6 @@
                 <w:szCs w:val="18"/>
               </w:rPr>
             </w:pPr>
-            <w:proofErr w:type="gramStart"/>
             <w:r>
               <w:rPr>
                 <w:rFonts w:ascii="Arial" w:hAnsi="Arial" w:cs="Arial"/>
@@ -8837,18 +8965,7 @@
                 <w:szCs w:val="18"/>
                 <w:u w:val="none"/>
               </w:rPr>
-              <w:t>(</w:t>
-            </w:r>
-            <w:proofErr w:type="gramEnd"/>
-            <w:r>
-              <w:rPr>
-                <w:rStyle w:val="Hyperlink"/>
-                <w:rFonts w:ascii="Arial" w:hAnsi="Arial" w:cs="Arial"/>
-                <w:color w:val="000000" w:themeColor="text1"/>
-                <w:szCs w:val="18"/>
-                <w:u w:val="none"/>
-              </w:rPr>
-              <w:t>work)</w:t>
+              <w:t>(work)</w:t>
             </w:r>
           </w:p>
           <w:p>
@@ -8950,20 +9067,8 @@
                 <w:szCs w:val="18"/>
                 <w:u w:val="none"/>
               </w:rPr>
-              <w:t xml:space="preserve">   @</w:t>
+              <w:t xml:space="preserve">   @NovasTaylor</w:t>
             </w:r>
-            <w:proofErr w:type="spellStart"/>
-            <w:r>
-              <w:rPr>
-                <w:rStyle w:val="Hyperlink"/>
-                <w:rFonts w:ascii="Arial" w:hAnsi="Arial" w:cs="Arial"/>
-                <w:color w:val="000000" w:themeColor="text1"/>
-                <w:szCs w:val="18"/>
-                <w:u w:val="none"/>
-              </w:rPr>
-              <w:t>NovasTaylor</w:t>
-            </w:r>
-            <w:proofErr w:type="spellEnd"/>
           </w:p>
           <w:p>
             <w:pPr>
@@ -9008,7 +9113,7 @@
                 <v:shape id="_x0000_i1025" type="#_x0000_t75" style="width:11.8pt;height:11.8pt" o:ole="">
                   <v:imagedata r:id="rId14" o:title=""/>
                 </v:shape>
-                <o:OLEObject Type="Embed" ProgID="PBrush" ShapeID="_x0000_i1025" DrawAspect="Content" ObjectID="_1562847933" r:id="rId15"/>
+                <o:OLEObject Type="Embed" ProgID="PBrush" ShapeID="_x0000_i1025" DrawAspect="Content" ObjectID="_1562909717" r:id="rId15"/>
               </w:object>
             </w:r>
             <w:hyperlink r:id="rId16" w:history="1">
@@ -9194,7 +9299,7 @@
                 <v:shape id="_x0000_i1026" type="#_x0000_t75" style="width:11.8pt;height:11.8pt" o:ole="">
                   <v:imagedata r:id="rId14" o:title=""/>
                 </v:shape>
-                <o:OLEObject Type="Embed" ProgID="PBrush" ShapeID="_x0000_i1026" DrawAspect="Content" ObjectID="_1562847934" r:id="rId17"/>
+                <o:OLEObject Type="Embed" ProgID="PBrush" ShapeID="_x0000_i1026" DrawAspect="Content" ObjectID="_1562909718" r:id="rId17"/>
               </w:object>
             </w:r>
             <w:r>
@@ -9375,7 +9480,7 @@
       </w:r>
     </w:p>
   </w:comment>
-  <w:comment w:id="34" w:author="Tim Williams" w:date="2017-07-24T12:07:00Z" w:initials="TW">
+  <w:comment w:id="36" w:author="Tim Williams" w:date="2017-07-24T12:07:00Z" w:initials="TW">
     <w:p>
       <w:pPr>
         <w:pStyle w:val="CommentText"/>
@@ -9397,7 +9502,7 @@
       </w:r>
     </w:p>
   </w:comment>
-  <w:comment w:id="35" w:author="aoliva" w:date="2017-07-29T14:44:00Z" w:initials="ao">
+  <w:comment w:id="37" w:author="aoliva" w:date="2017-07-29T14:44:00Z" w:initials="ao">
     <w:p>
       <w:pPr>
         <w:pStyle w:val="CommentText"/>
@@ -9413,7 +9518,7 @@
       </w:r>
     </w:p>
   </w:comment>
-  <w:comment w:id="45" w:author="Tim Williams" w:date="2017-05-01T13:02:00Z" w:initials="TW">
+  <w:comment w:id="47" w:author="Tim Williams" w:date="2017-05-01T13:02:00Z" w:initials="TW">
     <w:p>
       <w:pPr>
         <w:pStyle w:val="CommentText"/>
@@ -9429,7 +9534,7 @@
       </w:r>
     </w:p>
   </w:comment>
-  <w:comment w:id="47" w:author="Tim Williams" w:date="2017-07-24T12:19:00Z" w:initials="TW">
+  <w:comment w:id="50" w:author="Tim Williams" w:date="2017-07-24T12:19:00Z" w:initials="TW">
     <w:p>
       <w:pPr>
         <w:pStyle w:val="CommentText"/>
@@ -9445,7 +9550,7 @@
       </w:r>
     </w:p>
   </w:comment>
-  <w:comment w:id="48" w:author="Tim Williams" w:date="2017-07-24T12:20:00Z" w:initials="TW">
+  <w:comment w:id="51" w:author="Tim Williams" w:date="2017-07-24T12:20:00Z" w:initials="TW">
     <w:p>
       <w:pPr>
         <w:pStyle w:val="CommentText"/>
@@ -9461,7 +9566,7 @@
       </w:r>
     </w:p>
   </w:comment>
-  <w:comment w:id="53" w:author="Tim Williams" w:date="2017-04-27T13:03:00Z" w:initials="TW">
+  <w:comment w:id="56" w:author="Tim Williams" w:date="2017-04-27T13:03:00Z" w:initials="TW">
     <w:p>
       <w:pPr>
         <w:pStyle w:val="CommentText"/>
@@ -9477,7 +9582,7 @@
       </w:r>
     </w:p>
   </w:comment>
-  <w:comment w:id="55" w:author="Tim Williams" w:date="2017-07-24T12:29:00Z" w:initials="TW">
+  <w:comment w:id="58" w:author="Tim Williams" w:date="2017-07-24T12:29:00Z" w:initials="TW">
     <w:p>
       <w:pPr>
         <w:pStyle w:val="CommentText"/>
@@ -9489,19 +9594,11 @@
         <w:annotationRef/>
       </w:r>
       <w:r>
-        <w:t xml:space="preserve">AO: I may have got this wrong. </w:t>
-      </w:r>
-      <w:proofErr w:type="gramStart"/>
-      <w:r>
-        <w:t>Also</w:t>
-      </w:r>
-      <w:proofErr w:type="gramEnd"/>
-      <w:r>
-        <w:t xml:space="preserve"> may want to move to or repeat in Conclusion.</w:t>
+        <w:t>AO: I may have got this wrong. Also may want to move to or repeat in Conclusion.</w:t>
       </w:r>
     </w:p>
   </w:comment>
-  <w:comment w:id="58" w:author="Tim Williams" w:date="2017-07-24T13:31:00Z" w:initials="TW">
+  <w:comment w:id="61" w:author="Tim Williams" w:date="2017-07-24T13:31:00Z" w:initials="TW">
     <w:p>
       <w:pPr>
         <w:pStyle w:val="CommentText"/>
@@ -9517,7 +9614,7 @@
       </w:r>
     </w:p>
   </w:comment>
-  <w:comment w:id="149" w:author="Tim Williams" w:date="2017-04-27T12:55:00Z" w:initials="TW">
+  <w:comment w:id="159" w:author="Tim Williams" w:date="2017-04-27T12:55:00Z" w:initials="TW">
     <w:p>
       <w:pPr>
         <w:pStyle w:val="CommentText"/>
@@ -9533,7 +9630,7 @@
       </w:r>
     </w:p>
   </w:comment>
-  <w:comment w:id="151" w:author="Tim Williams" w:date="2017-04-27T12:57:00Z" w:initials="TW">
+  <w:comment w:id="226" w:author="Tim Williams" w:date="2017-04-27T12:57:00Z" w:initials="TW">
     <w:p>
       <w:pPr>
         <w:pStyle w:val="CommentText"/>
@@ -9549,7 +9646,7 @@
       </w:r>
     </w:p>
   </w:comment>
-  <w:comment w:id="152" w:author="Tim Williams" w:date="2017-07-24T12:43:00Z" w:initials="TW">
+  <w:comment w:id="227" w:author="Tim Williams" w:date="2017-07-24T12:43:00Z" w:initials="TW">
     <w:p>
       <w:pPr>
         <w:pStyle w:val="CommentText"/>
@@ -9561,19 +9658,11 @@
         <w:annotationRef/>
       </w:r>
       <w:r>
-        <w:t xml:space="preserve">TW: Add a ref that lists the ones available: </w:t>
-      </w:r>
-      <w:proofErr w:type="spellStart"/>
-      <w:r>
-        <w:t>Eg</w:t>
-      </w:r>
-      <w:proofErr w:type="spellEnd"/>
-      <w:r>
-        <w:t>: Wiki.</w:t>
+        <w:t>TW: Add a ref that lists the ones available: Eg: Wiki.</w:t>
       </w:r>
     </w:p>
   </w:comment>
-  <w:comment w:id="153" w:author="Tim Williams" w:date="2017-07-24T13:56:00Z" w:initials="TW">
+  <w:comment w:id="228" w:author="Tim Williams" w:date="2017-07-24T13:56:00Z" w:initials="TW">
     <w:p>
       <w:pPr>
         <w:pStyle w:val="CommentText"/>
@@ -9589,7 +9678,7 @@
       </w:r>
     </w:p>
   </w:comment>
-  <w:comment w:id="154" w:author="Tim Williams" w:date="2017-07-24T12:49:00Z" w:initials="TW">
+  <w:comment w:id="229" w:author="Tim Williams" w:date="2017-07-24T12:49:00Z" w:initials="TW">
     <w:p>
       <w:pPr>
         <w:pStyle w:val="CommentText"/>
@@ -9605,7 +9694,7 @@
       </w:r>
     </w:p>
   </w:comment>
-  <w:comment w:id="155" w:author="Tim Williams" w:date="2017-05-01T12:06:00Z" w:initials="TW">
+  <w:comment w:id="230" w:author="Tim Williams" w:date="2017-05-01T12:06:00Z" w:initials="TW">
     <w:p>
       <w:pPr>
         <w:pStyle w:val="CommentText"/>
@@ -9759,7 +9848,7 @@
         <w:rFonts w:ascii="Arial" w:hAnsi="Arial"/>
         <w:noProof/>
       </w:rPr>
-      <w:t>1</w:t>
+      <w:t>4</w:t>
     </w:r>
     <w:r>
       <w:rPr>
@@ -9867,7 +9956,6 @@
         <w:sz w:val="24"/>
       </w:rPr>
     </w:pPr>
-    <w:proofErr w:type="spellStart"/>
     <w:r>
       <w:rPr>
         <w:rFonts w:ascii="Arial" w:hAnsi="Arial" w:cs="Arial"/>
@@ -9875,17 +9963,7 @@
         <w:bCs/>
         <w:sz w:val="24"/>
       </w:rPr>
-      <w:t>PhUSE</w:t>
-    </w:r>
-    <w:proofErr w:type="spellEnd"/>
-    <w:r>
-      <w:rPr>
-        <w:rFonts w:ascii="Arial" w:hAnsi="Arial" w:cs="Arial"/>
-        <w:b/>
-        <w:bCs/>
-        <w:sz w:val="24"/>
-      </w:rPr>
-      <w:t xml:space="preserve"> 2016</w:t>
+      <w:t>PhUSE 2016</w:t>
     </w:r>
     <w:r>
       <w:rPr>
@@ -10249,6 +10327,92 @@
     </w:lvl>
   </w:abstractNum>
   <w:abstractNum w:abstractNumId="11">
+    <w:nsid w:val="09BF111B"/>
+    <w:multiLevelType w:val="hybridMultilevel"/>
+    <w:tmpl w:val="B964B718"/>
+    <w:lvl w:ilvl="0" w:tplc="0409000F">
+      <w:start w:val="1"/>
+      <w:numFmt w:val="decimal"/>
+      <w:lvlText w:val="%1."/>
+      <w:lvlJc w:val="left"/>
+      <w:pPr>
+        <w:ind w:left="720" w:hanging="360"/>
+      </w:pPr>
+    </w:lvl>
+    <w:lvl w:ilvl="1" w:tplc="04090019" w:tentative="1">
+      <w:start w:val="1"/>
+      <w:numFmt w:val="lowerLetter"/>
+      <w:lvlText w:val="%2."/>
+      <w:lvlJc w:val="left"/>
+      <w:pPr>
+        <w:ind w:left="1440" w:hanging="360"/>
+      </w:pPr>
+    </w:lvl>
+    <w:lvl w:ilvl="2" w:tplc="0409001B" w:tentative="1">
+      <w:start w:val="1"/>
+      <w:numFmt w:val="lowerRoman"/>
+      <w:lvlText w:val="%3."/>
+      <w:lvlJc w:val="right"/>
+      <w:pPr>
+        <w:ind w:left="2160" w:hanging="180"/>
+      </w:pPr>
+    </w:lvl>
+    <w:lvl w:ilvl="3" w:tplc="0409000F" w:tentative="1">
+      <w:start w:val="1"/>
+      <w:numFmt w:val="decimal"/>
+      <w:lvlText w:val="%4."/>
+      <w:lvlJc w:val="left"/>
+      <w:pPr>
+        <w:ind w:left="2880" w:hanging="360"/>
+      </w:pPr>
+    </w:lvl>
+    <w:lvl w:ilvl="4" w:tplc="04090019" w:tentative="1">
+      <w:start w:val="1"/>
+      <w:numFmt w:val="lowerLetter"/>
+      <w:lvlText w:val="%5."/>
+      <w:lvlJc w:val="left"/>
+      <w:pPr>
+        <w:ind w:left="3600" w:hanging="360"/>
+      </w:pPr>
+    </w:lvl>
+    <w:lvl w:ilvl="5" w:tplc="0409001B" w:tentative="1">
+      <w:start w:val="1"/>
+      <w:numFmt w:val="lowerRoman"/>
+      <w:lvlText w:val="%6."/>
+      <w:lvlJc w:val="right"/>
+      <w:pPr>
+        <w:ind w:left="4320" w:hanging="180"/>
+      </w:pPr>
+    </w:lvl>
+    <w:lvl w:ilvl="6" w:tplc="0409000F" w:tentative="1">
+      <w:start w:val="1"/>
+      <w:numFmt w:val="decimal"/>
+      <w:lvlText w:val="%7."/>
+      <w:lvlJc w:val="left"/>
+      <w:pPr>
+        <w:ind w:left="5040" w:hanging="360"/>
+      </w:pPr>
+    </w:lvl>
+    <w:lvl w:ilvl="7" w:tplc="04090019" w:tentative="1">
+      <w:start w:val="1"/>
+      <w:numFmt w:val="lowerLetter"/>
+      <w:lvlText w:val="%8."/>
+      <w:lvlJc w:val="left"/>
+      <w:pPr>
+        <w:ind w:left="5760" w:hanging="360"/>
+      </w:pPr>
+    </w:lvl>
+    <w:lvl w:ilvl="8" w:tplc="0409001B" w:tentative="1">
+      <w:start w:val="1"/>
+      <w:numFmt w:val="lowerRoman"/>
+      <w:lvlText w:val="%9."/>
+      <w:lvlJc w:val="right"/>
+      <w:pPr>
+        <w:ind w:left="6480" w:hanging="180"/>
+      </w:pPr>
+    </w:lvl>
+  </w:abstractNum>
+  <w:abstractNum w:abstractNumId="12">
     <w:nsid w:val="0B045C4A"/>
     <w:multiLevelType w:val="hybridMultilevel"/>
     <w:tmpl w:val="B86A4C34"/>
@@ -10361,7 +10525,7 @@
       </w:rPr>
     </w:lvl>
   </w:abstractNum>
-  <w:abstractNum w:abstractNumId="12">
+  <w:abstractNum w:abstractNumId="13">
     <w:nsid w:val="19EA4A1E"/>
     <w:multiLevelType w:val="hybridMultilevel"/>
     <w:tmpl w:val="6174F452"/>
@@ -10474,7 +10638,7 @@
       </w:rPr>
     </w:lvl>
   </w:abstractNum>
-  <w:abstractNum w:abstractNumId="13">
+  <w:abstractNum w:abstractNumId="14">
     <w:nsid w:val="21E45B9F"/>
     <w:multiLevelType w:val="hybridMultilevel"/>
     <w:tmpl w:val="35768144"/>
@@ -10590,7 +10754,93 @@
       </w:rPr>
     </w:lvl>
   </w:abstractNum>
-  <w:abstractNum w:abstractNumId="14">
+  <w:abstractNum w:abstractNumId="15">
+    <w:nsid w:val="25501A96"/>
+    <w:multiLevelType w:val="hybridMultilevel"/>
+    <w:tmpl w:val="5FA4805C"/>
+    <w:lvl w:ilvl="0" w:tplc="0409000F">
+      <w:start w:val="1"/>
+      <w:numFmt w:val="decimal"/>
+      <w:lvlText w:val="%1."/>
+      <w:lvlJc w:val="left"/>
+      <w:pPr>
+        <w:ind w:left="720" w:hanging="360"/>
+      </w:pPr>
+    </w:lvl>
+    <w:lvl w:ilvl="1" w:tplc="04090019" w:tentative="1">
+      <w:start w:val="1"/>
+      <w:numFmt w:val="lowerLetter"/>
+      <w:lvlText w:val="%2."/>
+      <w:lvlJc w:val="left"/>
+      <w:pPr>
+        <w:ind w:left="1440" w:hanging="360"/>
+      </w:pPr>
+    </w:lvl>
+    <w:lvl w:ilvl="2" w:tplc="0409001B" w:tentative="1">
+      <w:start w:val="1"/>
+      <w:numFmt w:val="lowerRoman"/>
+      <w:lvlText w:val="%3."/>
+      <w:lvlJc w:val="right"/>
+      <w:pPr>
+        <w:ind w:left="2160" w:hanging="180"/>
+      </w:pPr>
+    </w:lvl>
+    <w:lvl w:ilvl="3" w:tplc="0409000F" w:tentative="1">
+      <w:start w:val="1"/>
+      <w:numFmt w:val="decimal"/>
+      <w:lvlText w:val="%4."/>
+      <w:lvlJc w:val="left"/>
+      <w:pPr>
+        <w:ind w:left="2880" w:hanging="360"/>
+      </w:pPr>
+    </w:lvl>
+    <w:lvl w:ilvl="4" w:tplc="04090019" w:tentative="1">
+      <w:start w:val="1"/>
+      <w:numFmt w:val="lowerLetter"/>
+      <w:lvlText w:val="%5."/>
+      <w:lvlJc w:val="left"/>
+      <w:pPr>
+        <w:ind w:left="3600" w:hanging="360"/>
+      </w:pPr>
+    </w:lvl>
+    <w:lvl w:ilvl="5" w:tplc="0409001B" w:tentative="1">
+      <w:start w:val="1"/>
+      <w:numFmt w:val="lowerRoman"/>
+      <w:lvlText w:val="%6."/>
+      <w:lvlJc w:val="right"/>
+      <w:pPr>
+        <w:ind w:left="4320" w:hanging="180"/>
+      </w:pPr>
+    </w:lvl>
+    <w:lvl w:ilvl="6" w:tplc="0409000F" w:tentative="1">
+      <w:start w:val="1"/>
+      <w:numFmt w:val="decimal"/>
+      <w:lvlText w:val="%7."/>
+      <w:lvlJc w:val="left"/>
+      <w:pPr>
+        <w:ind w:left="5040" w:hanging="360"/>
+      </w:pPr>
+    </w:lvl>
+    <w:lvl w:ilvl="7" w:tplc="04090019" w:tentative="1">
+      <w:start w:val="1"/>
+      <w:numFmt w:val="lowerLetter"/>
+      <w:lvlText w:val="%8."/>
+      <w:lvlJc w:val="left"/>
+      <w:pPr>
+        <w:ind w:left="5760" w:hanging="360"/>
+      </w:pPr>
+    </w:lvl>
+    <w:lvl w:ilvl="8" w:tplc="0409001B" w:tentative="1">
+      <w:start w:val="1"/>
+      <w:numFmt w:val="lowerRoman"/>
+      <w:lvlText w:val="%9."/>
+      <w:lvlJc w:val="right"/>
+      <w:pPr>
+        <w:ind w:left="6480" w:hanging="180"/>
+      </w:pPr>
+    </w:lvl>
+  </w:abstractNum>
+  <w:abstractNum w:abstractNumId="16">
     <w:nsid w:val="27A771C3"/>
     <w:multiLevelType w:val="hybridMultilevel"/>
     <w:tmpl w:val="0C8CCBA8"/>
@@ -10703,7 +10953,7 @@
       </w:rPr>
     </w:lvl>
   </w:abstractNum>
-  <w:abstractNum w:abstractNumId="15">
+  <w:abstractNum w:abstractNumId="17">
     <w:nsid w:val="2AF52620"/>
     <w:multiLevelType w:val="hybridMultilevel"/>
     <w:tmpl w:val="9DCAE2C0"/>
@@ -10816,7 +11066,7 @@
       </w:rPr>
     </w:lvl>
   </w:abstractNum>
-  <w:abstractNum w:abstractNumId="16">
+  <w:abstractNum w:abstractNumId="18">
     <w:nsid w:val="3BA02E24"/>
     <w:multiLevelType w:val="hybridMultilevel"/>
     <w:tmpl w:val="86B2EEEA"/>
@@ -10929,7 +11179,7 @@
       </w:rPr>
     </w:lvl>
   </w:abstractNum>
-  <w:abstractNum w:abstractNumId="17">
+  <w:abstractNum w:abstractNumId="19">
     <w:nsid w:val="3FB83E60"/>
     <w:multiLevelType w:val="hybridMultilevel"/>
     <w:tmpl w:val="30104136"/>
@@ -11042,7 +11292,7 @@
       </w:rPr>
     </w:lvl>
   </w:abstractNum>
-  <w:abstractNum w:abstractNumId="18">
+  <w:abstractNum w:abstractNumId="20">
     <w:nsid w:val="3FD64845"/>
     <w:multiLevelType w:val="hybridMultilevel"/>
     <w:tmpl w:val="79983478"/>
@@ -11180,7 +11430,7 @@
       </w:rPr>
     </w:lvl>
   </w:abstractNum>
-  <w:abstractNum w:abstractNumId="19">
+  <w:abstractNum w:abstractNumId="21">
     <w:nsid w:val="47CD4578"/>
     <w:multiLevelType w:val="hybridMultilevel"/>
     <w:tmpl w:val="B9C0A758"/>
@@ -11293,7 +11543,7 @@
       </w:rPr>
     </w:lvl>
   </w:abstractNum>
-  <w:abstractNum w:abstractNumId="20">
+  <w:abstractNum w:abstractNumId="22">
     <w:nsid w:val="556954AA"/>
     <w:multiLevelType w:val="hybridMultilevel"/>
     <w:tmpl w:val="6D943CEE"/>
@@ -11379,7 +11629,7 @@
       </w:pPr>
     </w:lvl>
   </w:abstractNum>
-  <w:abstractNum w:abstractNumId="21">
+  <w:abstractNum w:abstractNumId="23">
     <w:nsid w:val="59FE32E8"/>
     <w:multiLevelType w:val="hybridMultilevel"/>
     <w:tmpl w:val="4F24823E"/>
@@ -11492,7 +11742,7 @@
       </w:rPr>
     </w:lvl>
   </w:abstractNum>
-  <w:abstractNum w:abstractNumId="22">
+  <w:abstractNum w:abstractNumId="24">
     <w:nsid w:val="60317EC4"/>
     <w:multiLevelType w:val="hybridMultilevel"/>
     <w:tmpl w:val="1460F1DA"/>
@@ -11605,7 +11855,7 @@
       </w:rPr>
     </w:lvl>
   </w:abstractNum>
-  <w:abstractNum w:abstractNumId="23">
+  <w:abstractNum w:abstractNumId="25">
     <w:nsid w:val="622E5CA2"/>
     <w:multiLevelType w:val="hybridMultilevel"/>
     <w:tmpl w:val="09F0948A"/>
@@ -11718,7 +11968,7 @@
       </w:rPr>
     </w:lvl>
   </w:abstractNum>
-  <w:abstractNum w:abstractNumId="24">
+  <w:abstractNum w:abstractNumId="26">
     <w:nsid w:val="63DD5AA6"/>
     <w:multiLevelType w:val="hybridMultilevel"/>
     <w:tmpl w:val="C4661CF4"/>
@@ -11856,7 +12106,7 @@
       </w:rPr>
     </w:lvl>
   </w:abstractNum>
-  <w:abstractNum w:abstractNumId="25">
+  <w:abstractNum w:abstractNumId="27">
     <w:nsid w:val="68B93BC9"/>
     <w:multiLevelType w:val="hybridMultilevel"/>
     <w:tmpl w:val="BAFE119A"/>
@@ -11994,7 +12244,7 @@
       </w:rPr>
     </w:lvl>
   </w:abstractNum>
-  <w:abstractNum w:abstractNumId="26">
+  <w:abstractNum w:abstractNumId="28">
     <w:nsid w:val="69831B9B"/>
     <w:multiLevelType w:val="hybridMultilevel"/>
     <w:tmpl w:val="8D0CA756"/>
@@ -12107,7 +12357,7 @@
       </w:rPr>
     </w:lvl>
   </w:abstractNum>
-  <w:abstractNum w:abstractNumId="27">
+  <w:abstractNum w:abstractNumId="29">
     <w:nsid w:val="6B9F0E72"/>
     <w:multiLevelType w:val="hybridMultilevel"/>
     <w:tmpl w:val="D6D06CF0"/>
@@ -12220,7 +12470,7 @@
       </w:rPr>
     </w:lvl>
   </w:abstractNum>
-  <w:abstractNum w:abstractNumId="28">
+  <w:abstractNum w:abstractNumId="30">
     <w:nsid w:val="721316CC"/>
     <w:multiLevelType w:val="hybridMultilevel"/>
     <w:tmpl w:val="914C74F0"/>
@@ -12333,7 +12583,7 @@
       </w:rPr>
     </w:lvl>
   </w:abstractNum>
-  <w:abstractNum w:abstractNumId="29">
+  <w:abstractNum w:abstractNumId="31">
     <w:nsid w:val="73792C4F"/>
     <w:multiLevelType w:val="multilevel"/>
     <w:tmpl w:val="2184138A"/>
@@ -12482,7 +12732,7 @@
       </w:rPr>
     </w:lvl>
   </w:abstractNum>
-  <w:abstractNum w:abstractNumId="30">
+  <w:abstractNum w:abstractNumId="32">
     <w:nsid w:val="78D42583"/>
     <w:multiLevelType w:val="hybridMultilevel"/>
     <w:tmpl w:val="7D42BC32"/>
@@ -12596,52 +12846,52 @@
     </w:lvl>
   </w:abstractNum>
   <w:num w:numId="1">
-    <w:abstractNumId w:val="12"/>
+    <w:abstractNumId w:val="13"/>
   </w:num>
   <w:num w:numId="2">
-    <w:abstractNumId w:val="29"/>
+    <w:abstractNumId w:val="31"/>
   </w:num>
   <w:num w:numId="3">
-    <w:abstractNumId w:val="15"/>
+    <w:abstractNumId w:val="17"/>
   </w:num>
   <w:num w:numId="4">
+    <w:abstractNumId w:val="23"/>
+  </w:num>
+  <w:num w:numId="5">
     <w:abstractNumId w:val="21"/>
   </w:num>
-  <w:num w:numId="5">
-    <w:abstractNumId w:val="19"/>
+  <w:num w:numId="6">
+    <w:abstractNumId w:val="27"/>
   </w:num>
-  <w:num w:numId="6">
+  <w:num w:numId="7">
+    <w:abstractNumId w:val="26"/>
+  </w:num>
+  <w:num w:numId="8">
+    <w:abstractNumId w:val="20"/>
+  </w:num>
+  <w:num w:numId="9">
+    <w:abstractNumId w:val="14"/>
+  </w:num>
+  <w:num w:numId="10">
+    <w:abstractNumId w:val="16"/>
+  </w:num>
+  <w:num w:numId="11">
+    <w:abstractNumId w:val="18"/>
+  </w:num>
+  <w:num w:numId="12">
+    <w:abstractNumId w:val="24"/>
+  </w:num>
+  <w:num w:numId="13">
+    <w:abstractNumId w:val="30"/>
+  </w:num>
+  <w:num w:numId="14">
+    <w:abstractNumId w:val="22"/>
+  </w:num>
+  <w:num w:numId="15">
     <w:abstractNumId w:val="25"/>
   </w:num>
-  <w:num w:numId="7">
-    <w:abstractNumId w:val="24"/>
-  </w:num>
-  <w:num w:numId="8">
-    <w:abstractNumId w:val="18"/>
-  </w:num>
-  <w:num w:numId="9">
-    <w:abstractNumId w:val="13"/>
-  </w:num>
-  <w:num w:numId="10">
-    <w:abstractNumId w:val="14"/>
-  </w:num>
-  <w:num w:numId="11">
-    <w:abstractNumId w:val="16"/>
-  </w:num>
-  <w:num w:numId="12">
-    <w:abstractNumId w:val="22"/>
-  </w:num>
-  <w:num w:numId="13">
-    <w:abstractNumId w:val="28"/>
-  </w:num>
-  <w:num w:numId="14">
-    <w:abstractNumId w:val="20"/>
-  </w:num>
-  <w:num w:numId="15">
-    <w:abstractNumId w:val="23"/>
-  </w:num>
   <w:num w:numId="16">
-    <w:abstractNumId w:val="17"/>
+    <w:abstractNumId w:val="19"/>
   </w:num>
   <w:num w:numId="17">
     <w:abstractNumId w:val="0"/>
@@ -12677,16 +12927,22 @@
     <w:abstractNumId w:val="10"/>
   </w:num>
   <w:num w:numId="28">
-    <w:abstractNumId w:val="30"/>
+    <w:abstractNumId w:val="32"/>
   </w:num>
   <w:num w:numId="29">
-    <w:abstractNumId w:val="26"/>
+    <w:abstractNumId w:val="28"/>
   </w:num>
   <w:num w:numId="30">
+    <w:abstractNumId w:val="12"/>
+  </w:num>
+  <w:num w:numId="31">
+    <w:abstractNumId w:val="29"/>
+  </w:num>
+  <w:num w:numId="32">
     <w:abstractNumId w:val="11"/>
   </w:num>
-  <w:num w:numId="31">
-    <w:abstractNumId w:val="27"/>
+  <w:num w:numId="33">
+    <w:abstractNumId w:val="15"/>
   </w:num>
   <w:numIdMacAtCleanup w:val="13"/>
 </w:numbering>
@@ -13611,6 +13867,31 @@
       <w:szCs w:val="26"/>
     </w:rPr>
   </w:style>
+  <w:style w:type="paragraph" w:styleId="DocumentMap">
+    <w:name w:val="Document Map"/>
+    <w:basedOn w:val="Normal"/>
+    <w:link w:val="DocumentMapChar"/>
+    <w:uiPriority w:val="99"/>
+    <w:semiHidden/>
+    <w:unhideWhenUsed/>
+    <w:rsid w:val="00816D1D"/>
+    <w:rPr>
+      <w:sz w:val="24"/>
+      <w:szCs w:val="24"/>
+    </w:rPr>
+  </w:style>
+  <w:style w:type="character" w:customStyle="1" w:styleId="DocumentMapChar">
+    <w:name w:val="Document Map Char"/>
+    <w:basedOn w:val="DefaultParagraphFont"/>
+    <w:link w:val="DocumentMap"/>
+    <w:uiPriority w:val="99"/>
+    <w:semiHidden/>
+    <w:rsid w:val="00816D1D"/>
+    <w:rPr>
+      <w:sz w:val="24"/>
+      <w:szCs w:val="24"/>
+    </w:rPr>
+  </w:style>
 </w:styles>
 </file>
 
@@ -14259,7 +14540,7 @@
 </file>
 
 <file path=customXml/itemProps1.xml><?xml version="1.0" encoding="utf-8"?>
-<ds:datastoreItem xmlns:ds="http://schemas.openxmlformats.org/officeDocument/2006/customXml" ds:itemID="{77EDE37F-E6AA-5443-9A22-3C67F728DA3A}">
+<ds:datastoreItem xmlns:ds="http://schemas.openxmlformats.org/officeDocument/2006/customXml" ds:itemID="{20FCCCF0-EC18-BA4E-A233-2B72283E9AD9}">
   <ds:schemaRefs>
     <ds:schemaRef ds:uri="http://schemas.openxmlformats.org/officeDocument/2006/bibliography"/>
   </ds:schemaRefs>

</xml_diff>

<commit_message>
latest round of edits by Armando
</commit_message>
<xml_diff>
--- a/doc/Pubs/Annual2017/aann_PhUSE2017.docx
+++ b/doc/Pubs/Annual2017/aann_PhUSE2017.docx
@@ -428,6 +428,16 @@
         </w:rPr>
         <w:t xml:space="preserve"> drug development and regulatory review.</w:t>
       </w:r>
+      <w:ins w:id="0" w:author="aoliva" w:date="2017-08-14T12:53:00Z">
+        <w:r>
+          <w:rPr>
+            <w:rFonts w:ascii="Arial" w:hAnsi="Arial" w:cs="Arial"/>
+            <w:sz w:val="18"/>
+            <w:szCs w:val="18"/>
+          </w:rPr>
+          <w:t xml:space="preserve"> The CDISC mission statement emphasizes the development of data standards for medical research: </w:t>
+        </w:r>
+      </w:ins>
     </w:p>
     <w:p>
       <w:pPr>
@@ -1057,7 +1067,7 @@
         </w:rPr>
         <w:t xml:space="preserve"> lead to challenges in standardized data representation and implementation. The design of each SDTM domain was chosen to represent discrete categories of information. DM is the primary source of demographics information, yet by design it </w:t>
       </w:r>
-      <w:ins w:id="0" w:author="aoliva" w:date="2017-07-29T09:12:00Z">
+      <w:ins w:id="1" w:author="aoliva" w:date="2017-07-29T09:12:00Z">
         <w:r>
           <w:rPr>
             <w:rFonts w:ascii="Arial" w:hAnsi="Arial" w:cs="Arial"/>
@@ -1067,7 +1077,7 @@
           <w:t>also</w:t>
         </w:r>
       </w:ins>
-      <w:del w:id="1" w:author="aoliva" w:date="2017-07-29T09:12:00Z">
+      <w:del w:id="2" w:author="aoliva" w:date="2017-07-29T09:12:00Z">
         <w:r>
           <w:rPr>
             <w:rFonts w:ascii="Arial" w:hAnsi="Arial" w:cs="Arial"/>
@@ -1085,7 +1095,7 @@
         </w:rPr>
         <w:t xml:space="preserve"> include</w:t>
       </w:r>
-      <w:ins w:id="2" w:author="aoliva" w:date="2017-07-29T09:12:00Z">
+      <w:ins w:id="3" w:author="aoliva" w:date="2017-07-29T09:12:00Z">
         <w:r>
           <w:rPr>
             <w:rFonts w:ascii="Arial" w:hAnsi="Arial" w:cs="Arial"/>
@@ -1301,7 +1311,7 @@
           <w:rFonts w:ascii="Arial" w:hAnsi="Arial" w:cs="Arial"/>
           <w:sz w:val="18"/>
           <w:szCs w:val="18"/>
-          <w:rPrChange w:id="3" w:author="aoliva" w:date="2017-07-29T09:13:00Z">
+          <w:rPrChange w:id="4" w:author="aoliva" w:date="2017-07-29T09:13:00Z">
             <w:rPr/>
           </w:rPrChange>
         </w:rPr>
@@ -1314,7 +1324,7 @@
         </w:rPr>
         <w:t>No standard approach for representing assessment/adjudication information (i.e. the analysis of observations to identify and characterize medical conditions</w:t>
       </w:r>
-      <w:ins w:id="4" w:author="aoliva" w:date="2017-07-29T09:13:00Z">
+      <w:ins w:id="5" w:author="aoliva" w:date="2017-07-29T09:13:00Z">
         <w:r>
           <w:rPr>
             <w:rFonts w:ascii="Arial" w:hAnsi="Arial" w:cs="Arial"/>
@@ -1368,7 +1378,7 @@
         </w:rPr>
         <w:t>Multiple locations for the same or similar information leading to data integrity issues</w:t>
       </w:r>
-      <w:ins w:id="5" w:author="aoliva" w:date="2017-07-29T09:13:00Z">
+      <w:ins w:id="6" w:author="aoliva" w:date="2017-07-29T09:13:00Z">
         <w:r>
           <w:rPr>
             <w:rFonts w:ascii="Arial" w:hAnsi="Arial" w:cs="Arial"/>
@@ -1378,7 +1388,7 @@
           <w:t xml:space="preserve"> (</w:t>
         </w:r>
       </w:ins>
-      <w:del w:id="6" w:author="aoliva" w:date="2017-07-29T09:13:00Z">
+      <w:del w:id="7" w:author="aoliva" w:date="2017-07-29T09:13:00Z">
         <w:r>
           <w:rPr>
             <w:rFonts w:ascii="Arial" w:hAnsi="Arial" w:cs="Arial"/>
@@ -1396,7 +1406,7 @@
         </w:rPr>
         <w:t>e.g. death information found in DM, DS, AE, others</w:t>
       </w:r>
-      <w:ins w:id="7" w:author="aoliva" w:date="2017-07-29T09:13:00Z">
+      <w:ins w:id="8" w:author="aoliva" w:date="2017-07-29T09:13:00Z">
         <w:r>
           <w:rPr>
             <w:rFonts w:ascii="Arial" w:hAnsi="Arial" w:cs="Arial"/>
@@ -1511,8 +1521,8 @@
         </w:rPr>
         <w:t xml:space="preserve">often require new domains and variables, which significantly increase implementation challenges. The net result is </w:t>
       </w:r>
-      <w:commentRangeStart w:id="8"/>
       <w:commentRangeStart w:id="9"/>
+      <w:commentRangeStart w:id="10"/>
       <w:r>
         <w:rPr>
           <w:rFonts w:ascii="Arial" w:hAnsi="Arial" w:cs="Arial"/>
@@ -1521,7 +1531,7 @@
         </w:rPr>
         <w:t xml:space="preserve">that </w:t>
       </w:r>
-      <w:ins w:id="10" w:author="aoliva" w:date="2017-07-29T09:14:00Z">
+      <w:ins w:id="11" w:author="aoliva" w:date="2017-07-29T09:14:00Z">
         <w:r>
           <w:rPr>
             <w:rFonts w:ascii="Arial" w:hAnsi="Arial" w:cs="Arial"/>
@@ -1531,7 +1541,7 @@
           <w:t>xx</w:t>
         </w:r>
       </w:ins>
-      <w:del w:id="11" w:author="aoliva" w:date="2017-07-29T09:14:00Z">
+      <w:del w:id="12" w:author="aoliva" w:date="2017-07-29T09:14:00Z">
         <w:r>
           <w:rPr>
             <w:rFonts w:ascii="Arial" w:hAnsi="Arial" w:cs="Arial"/>
@@ -1549,19 +1559,19 @@
         </w:rPr>
         <w:t xml:space="preserve">% of standardized data </w:t>
       </w:r>
-      <w:commentRangeEnd w:id="8"/>
+      <w:commentRangeEnd w:id="9"/>
       <w:r>
         <w:rPr>
           <w:rStyle w:val="CommentReference"/>
         </w:rPr>
-        <w:commentReference w:id="8"/>
-      </w:r>
-      <w:commentRangeEnd w:id="9"/>
+        <w:commentReference w:id="9"/>
+      </w:r>
+      <w:commentRangeEnd w:id="10"/>
       <w:r>
         <w:rPr>
           <w:rStyle w:val="CommentReference"/>
         </w:rPr>
-        <w:commentReference w:id="9"/>
+        <w:commentReference w:id="10"/>
       </w:r>
       <w:r>
         <w:rPr>
@@ -1645,7 +1655,7 @@
         </w:rPr>
         <w:t xml:space="preserve">Linked Data as </w:t>
       </w:r>
-      <w:del w:id="12" w:author="aoliva" w:date="2017-07-29T09:49:00Z">
+      <w:del w:id="13" w:author="aoliva" w:date="2017-07-29T09:49:00Z">
         <w:r>
           <w:rPr>
             <w:rFonts w:ascii="Arial" w:hAnsi="Arial" w:cs="Arial"/>
@@ -1661,7 +1671,7 @@
         </w:rPr>
         <w:t>RDF</w:t>
       </w:r>
-      <w:del w:id="13" w:author="aoliva" w:date="2017-07-29T09:49:00Z">
+      <w:del w:id="14" w:author="aoliva" w:date="2017-07-29T09:49:00Z">
         <w:r>
           <w:rPr>
             <w:rFonts w:ascii="Arial" w:hAnsi="Arial" w:cs="Arial"/>
@@ -1754,7 +1764,7 @@
         </w:rPr>
         <w:t>data. When validation rules are employed on top this data, the result is high</w:t>
       </w:r>
-      <w:del w:id="14" w:author="aoliva" w:date="2017-07-29T09:50:00Z">
+      <w:del w:id="15" w:author="aoliva" w:date="2017-07-29T09:50:00Z">
         <w:r>
           <w:rPr>
             <w:rFonts w:ascii="Arial" w:hAnsi="Arial" w:cs="Arial"/>
@@ -1979,7 +1989,7 @@
           <w:szCs w:val="18"/>
         </w:rPr>
       </w:pPr>
-      <w:del w:id="15" w:author="aoliva" w:date="2017-07-29T09:52:00Z">
+      <w:del w:id="16" w:author="aoliva" w:date="2017-07-29T09:52:00Z">
         <w:r>
           <w:rPr>
             <w:rFonts w:ascii="Arial" w:hAnsi="Arial" w:cs="Arial"/>
@@ -1988,7 +1998,7 @@
           <w:delText xml:space="preserve">Storage </w:delText>
         </w:r>
       </w:del>
-      <w:ins w:id="16" w:author="aoliva" w:date="2017-07-29T09:52:00Z">
+      <w:ins w:id="17" w:author="aoliva" w:date="2017-07-29T09:52:00Z">
         <w:r>
           <w:rPr>
             <w:rFonts w:ascii="Arial" w:hAnsi="Arial" w:cs="Arial"/>
@@ -2004,7 +2014,7 @@
         </w:rPr>
         <w:t>of clinical trials data as Linked Data represents a paradigm shift from the SDTM model</w:t>
       </w:r>
-      <w:ins w:id="17" w:author="aoliva" w:date="2017-07-29T09:51:00Z">
+      <w:ins w:id="18" w:author="aoliva" w:date="2017-07-29T09:51:00Z">
         <w:r>
           <w:rPr>
             <w:rFonts w:ascii="Arial" w:hAnsi="Arial" w:cs="Arial"/>
@@ -2013,8 +2023,8 @@
           <w:t xml:space="preserve">. </w:t>
         </w:r>
       </w:ins>
-      <w:commentRangeStart w:id="18"/>
-      <w:del w:id="19" w:author="aoliva" w:date="2017-07-29T09:51:00Z">
+      <w:commentRangeStart w:id="19"/>
+      <w:del w:id="20" w:author="aoliva" w:date="2017-07-29T09:51:00Z">
         <w:r>
           <w:rPr>
             <w:rFonts w:ascii="Arial" w:hAnsi="Arial" w:cs="Arial"/>
@@ -2050,12 +2060,12 @@
           </w:rPr>
           <w:delText xml:space="preserve">he RELREC </w:delText>
         </w:r>
-        <w:commentRangeEnd w:id="18"/>
+        <w:commentRangeEnd w:id="19"/>
         <w:r>
           <w:rPr>
             <w:rStyle w:val="CommentReference"/>
           </w:rPr>
-          <w:commentReference w:id="18"/>
+          <w:commentReference w:id="19"/>
         </w:r>
         <w:r>
           <w:rPr>
@@ -2261,7 +2271,7 @@
         </w:rPr>
         <w:t>officially started at the PhUSE CSS conference in Silver Spring Maryland on March, 2017. SDTM was chosen as the star</w:t>
       </w:r>
-      <w:ins w:id="22" w:author="aoliva" w:date="2017-07-29T09:52:00Z">
+      <w:ins w:id="23" w:author="aoliva" w:date="2017-07-29T09:52:00Z">
         <w:r>
           <w:rPr>
             <w:rFonts w:ascii="Arial" w:hAnsi="Arial" w:cs="Arial"/>
@@ -2419,7 +2429,7 @@
         <w:spacing w:before="0"/>
         <w:jc w:val="both"/>
         <w:rPr>
-          <w:del w:id="23" w:author="aoliva" w:date="2017-07-29T09:54:00Z"/>
+          <w:del w:id="24" w:author="aoliva" w:date="2017-07-29T09:54:00Z"/>
           <w:rFonts w:ascii="Arial" w:hAnsi="Arial" w:cs="Arial"/>
           <w:szCs w:val="18"/>
         </w:rPr>
@@ -2473,7 +2483,7 @@
         </w:rPr>
         <w:t xml:space="preserve">into directly into RDF, the project </w:t>
       </w:r>
-      <w:del w:id="24" w:author="aoliva" w:date="2017-07-29T09:53:00Z">
+      <w:del w:id="25" w:author="aoliva" w:date="2017-07-29T09:53:00Z">
         <w:r>
           <w:rPr>
             <w:rFonts w:ascii="Arial" w:hAnsi="Arial" w:cs="Arial"/>
@@ -2496,7 +2506,7 @@
         </w:rPr>
         <w:t>model</w:t>
       </w:r>
-      <w:ins w:id="25" w:author="aoliva" w:date="2017-07-29T09:53:00Z">
+      <w:ins w:id="26" w:author="aoliva" w:date="2017-07-29T09:53:00Z">
         <w:r>
           <w:rPr>
             <w:rFonts w:ascii="Arial" w:hAnsi="Arial" w:cs="Arial"/>
@@ -2687,7 +2697,7 @@
         </w:rPr>
         <w:t xml:space="preserve">creating the relevant sections of the </w:t>
       </w:r>
-      <w:ins w:id="26" w:author="aoliva" w:date="2017-07-30T07:52:00Z">
+      <w:ins w:id="27" w:author="aoliva" w:date="2017-07-30T07:52:00Z">
         <w:r>
           <w:rPr>
             <w:rFonts w:ascii="Arial" w:hAnsi="Arial" w:cs="Arial"/>
@@ -2696,7 +2706,7 @@
           <w:t>define.xml</w:t>
         </w:r>
       </w:ins>
-      <w:del w:id="27" w:author="aoliva" w:date="2017-07-30T07:52:00Z">
+      <w:del w:id="28" w:author="aoliva" w:date="2017-07-30T07:52:00Z">
         <w:r>
           <w:rPr>
             <w:rFonts w:ascii="Arial" w:hAnsi="Arial" w:cs="Arial"/>
@@ -3005,7 +3015,7 @@
         </w:rPr>
         <w:t xml:space="preserve">orrects previous modeling constructs (e.g. </w:t>
       </w:r>
-      <w:ins w:id="28" w:author="aoliva" w:date="2017-07-29T14:41:00Z">
+      <w:ins w:id="29" w:author="aoliva" w:date="2017-07-29T14:41:00Z">
         <w:r>
           <w:rPr>
             <w:rFonts w:ascii="Arial" w:hAnsi="Arial" w:cs="Arial"/>
@@ -3028,7 +3038,7 @@
         </w:rPr>
         <w:t xml:space="preserve">Adverse Events </w:t>
       </w:r>
-      <w:del w:id="29" w:author="aoliva" w:date="2017-07-29T14:42:00Z">
+      <w:del w:id="30" w:author="aoliva" w:date="2017-07-29T14:42:00Z">
         <w:r>
           <w:rPr>
             <w:rFonts w:ascii="Arial" w:hAnsi="Arial" w:cs="Arial"/>
@@ -3037,7 +3047,7 @@
           <w:delText>are not</w:delText>
         </w:r>
       </w:del>
-      <w:ins w:id="30" w:author="aoliva" w:date="2017-07-29T14:42:00Z">
+      <w:ins w:id="31" w:author="aoliva" w:date="2017-07-29T14:42:00Z">
         <w:r>
           <w:rPr>
             <w:rFonts w:ascii="Arial" w:hAnsi="Arial" w:cs="Arial"/>
@@ -3053,7 +3063,7 @@
         </w:rPr>
         <w:t xml:space="preserve"> Observations</w:t>
       </w:r>
-      <w:ins w:id="31" w:author="aoliva" w:date="2017-07-29T14:42:00Z">
+      <w:ins w:id="32" w:author="aoliva" w:date="2017-07-29T14:42:00Z">
         <w:r>
           <w:rPr>
             <w:rFonts w:ascii="Arial" w:hAnsi="Arial" w:cs="Arial"/>
@@ -3062,7 +3072,7 @@
           <w:t xml:space="preserve">; </w:t>
         </w:r>
       </w:ins>
-      <w:ins w:id="32" w:author="aoliva" w:date="2017-07-30T07:55:00Z">
+      <w:ins w:id="33" w:author="aoliva" w:date="2017-07-30T07:55:00Z">
         <w:r>
           <w:rPr>
             <w:rFonts w:ascii="Arial" w:hAnsi="Arial" w:cs="Arial"/>
@@ -3071,7 +3081,7 @@
           <w:t xml:space="preserve">whereas we believe they are best modeled as </w:t>
         </w:r>
       </w:ins>
-      <w:ins w:id="33" w:author="aoliva" w:date="2017-07-29T14:42:00Z">
+      <w:ins w:id="34" w:author="aoliva" w:date="2017-07-29T14:42:00Z">
         <w:r>
           <w:rPr>
             <w:rFonts w:ascii="Arial" w:hAnsi="Arial" w:cs="Arial"/>
@@ -3080,7 +3090,7 @@
           <w:t>as</w:t>
         </w:r>
       </w:ins>
-      <w:del w:id="34" w:author="aoliva" w:date="2017-07-29T14:42:00Z">
+      <w:del w:id="35" w:author="aoliva" w:date="2017-07-29T14:42:00Z">
         <w:r>
           <w:rPr>
             <w:rFonts w:ascii="Arial" w:hAnsi="Arial" w:cs="Arial"/>
@@ -3089,7 +3099,7 @@
           <w:delText>,</w:delText>
         </w:r>
       </w:del>
-      <w:del w:id="35" w:author="aoliva" w:date="2017-07-29T14:43:00Z">
+      <w:del w:id="36" w:author="aoliva" w:date="2017-07-29T14:43:00Z">
         <w:r>
           <w:rPr>
             <w:rFonts w:ascii="Arial" w:hAnsi="Arial" w:cs="Arial"/>
@@ -3105,8 +3115,8 @@
         </w:rPr>
         <w:t xml:space="preserve"> Medical </w:t>
       </w:r>
-      <w:commentRangeStart w:id="36"/>
       <w:commentRangeStart w:id="37"/>
+      <w:commentRangeStart w:id="38"/>
       <w:r>
         <w:rPr>
           <w:rFonts w:ascii="Arial" w:hAnsi="Arial" w:cs="Arial"/>
@@ -3114,12 +3124,12 @@
         </w:rPr>
         <w:t>Conditions</w:t>
       </w:r>
-      <w:commentRangeEnd w:id="36"/>
+      <w:commentRangeEnd w:id="37"/>
       <w:r>
         <w:rPr>
           <w:rStyle w:val="CommentReference"/>
         </w:rPr>
-        <w:commentReference w:id="36"/>
+        <w:commentReference w:id="37"/>
       </w:r>
       <w:r>
         <w:rPr>
@@ -3135,12 +3145,12 @@
         </w:rPr>
         <w:t xml:space="preserve">. </w:t>
       </w:r>
-      <w:commentRangeEnd w:id="37"/>
+      <w:commentRangeEnd w:id="38"/>
       <w:r>
         <w:rPr>
           <w:rStyle w:val="CommentReference"/>
         </w:rPr>
-        <w:commentReference w:id="37"/>
+        <w:commentReference w:id="38"/>
       </w:r>
       <w:r>
         <w:rPr>
@@ -3149,7 +3159,7 @@
         </w:rPr>
         <w:t xml:space="preserve">If designed correctly, the </w:t>
       </w:r>
-      <w:ins w:id="38" w:author="aoliva" w:date="2017-07-29T14:44:00Z">
+      <w:ins w:id="39" w:author="aoliva" w:date="2017-07-29T14:44:00Z">
         <w:r>
           <w:rPr>
             <w:rFonts w:ascii="Arial" w:hAnsi="Arial" w:cs="Arial"/>
@@ -3321,7 +3331,7 @@
         </w:rPr>
         <w:t xml:space="preserve">represent the </w:t>
       </w:r>
-      <w:del w:id="39" w:author="aoliva" w:date="2017-07-29T09:56:00Z">
+      <w:del w:id="40" w:author="aoliva" w:date="2017-07-29T09:56:00Z">
         <w:r>
           <w:rPr>
             <w:rFonts w:ascii="Arial" w:hAnsi="Arial" w:cs="Arial"/>
@@ -3330,7 +3340,7 @@
           <w:delText xml:space="preserve">entities </w:delText>
         </w:r>
       </w:del>
-      <w:ins w:id="40" w:author="aoliva" w:date="2017-07-29T09:56:00Z">
+      <w:ins w:id="41" w:author="aoliva" w:date="2017-07-29T09:56:00Z">
         <w:r>
           <w:rPr>
             <w:rFonts w:ascii="Arial" w:hAnsi="Arial" w:cs="Arial"/>
@@ -3346,7 +3356,7 @@
         </w:rPr>
         <w:t xml:space="preserve">present in the pilot study </w:t>
       </w:r>
-      <w:ins w:id="41" w:author="aoliva" w:date="2017-07-29T14:45:00Z">
+      <w:ins w:id="42" w:author="aoliva" w:date="2017-07-29T14:45:00Z">
         <w:r>
           <w:rPr>
             <w:rFonts w:ascii="Arial" w:hAnsi="Arial" w:cs="Arial"/>
@@ -3362,7 +3372,7 @@
         </w:rPr>
         <w:t>DM</w:t>
       </w:r>
-      <w:ins w:id="42" w:author="aoliva" w:date="2017-07-29T14:45:00Z">
+      <w:ins w:id="43" w:author="aoliva" w:date="2017-07-29T14:45:00Z">
         <w:r>
           <w:rPr>
             <w:rFonts w:ascii="Arial" w:hAnsi="Arial" w:cs="Arial"/>
@@ -3378,7 +3388,7 @@
         </w:rPr>
         <w:t xml:space="preserve"> and </w:t>
       </w:r>
-      <w:ins w:id="43" w:author="aoliva" w:date="2017-07-29T14:45:00Z">
+      <w:ins w:id="44" w:author="aoliva" w:date="2017-07-29T14:45:00Z">
         <w:r>
           <w:rPr>
             <w:rFonts w:ascii="Arial" w:hAnsi="Arial" w:cs="Arial"/>
@@ -3394,7 +3404,7 @@
         </w:rPr>
         <w:t>VS</w:t>
       </w:r>
-      <w:ins w:id="44" w:author="aoliva" w:date="2017-07-29T14:45:00Z">
+      <w:ins w:id="45" w:author="aoliva" w:date="2017-07-29T14:45:00Z">
         <w:r>
           <w:rPr>
             <w:rFonts w:ascii="Arial" w:hAnsi="Arial" w:cs="Arial"/>
@@ -3438,7 +3448,7 @@
         </w:rPr>
         <w:t>to the individual</w:t>
       </w:r>
-      <w:ins w:id="45" w:author="aoliva" w:date="2017-07-29T09:57:00Z">
+      <w:ins w:id="46" w:author="aoliva" w:date="2017-07-29T09:57:00Z">
         <w:r>
           <w:rPr>
             <w:rFonts w:ascii="Arial" w:hAnsi="Arial" w:cs="Arial"/>
@@ -3496,7 +3506,7 @@
         </w:rPr>
         <w:t xml:space="preserve">Both approaches have merit. The team chose </w:t>
       </w:r>
-      <w:ins w:id="46" w:author="aoliva" w:date="2017-07-29T14:46:00Z">
+      <w:ins w:id="47" w:author="aoliva" w:date="2017-07-29T14:46:00Z">
         <w:r>
           <w:rPr>
             <w:rFonts w:ascii="Arial" w:hAnsi="Arial" w:cs="Arial"/>
@@ -3519,9 +3529,9 @@
           <w:sz w:val="18"/>
           <w:szCs w:val="18"/>
         </w:rPr>
-        <w:commentReference w:id="47"/>
-      </w:r>
-      <w:ins w:id="48" w:author="aoliva" w:date="2017-07-29T14:46:00Z">
+        <w:commentReference w:id="48"/>
+      </w:r>
+      <w:ins w:id="49" w:author="aoliva" w:date="2017-07-29T14:46:00Z">
         <w:r>
           <w:rPr>
             <w:rFonts w:ascii="Arial" w:hAnsi="Arial" w:cs="Arial"/>
@@ -3537,15 +3547,33 @@
         </w:rPr>
         <w:t>.</w:t>
       </w:r>
-      <w:ins w:id="49" w:author="aoliva" w:date="2017-07-30T07:57:00Z">
-        <w:r>
-          <w:rPr>
-            <w:rFonts w:ascii="Arial" w:hAnsi="Arial" w:cs="Arial"/>
-            <w:szCs w:val="18"/>
-          </w:rPr>
-          <w:t xml:space="preserve"> This in fact illustrates one of the benefits of RDF in that it can accommodate both approaches in an iterative fashion while preserving backwards compatibility with previous version. </w:t>
+      <w:ins w:id="50" w:author="aoliva" w:date="2017-07-30T07:57:00Z">
+        <w:r>
+          <w:rPr>
+            <w:rFonts w:ascii="Arial" w:hAnsi="Arial" w:cs="Arial"/>
+            <w:szCs w:val="18"/>
+          </w:rPr>
+          <w:t xml:space="preserve"> This in fact illustrates one of the benefits of RDF in that it can accommodate both approaches in an iterative fashion while preserving backwards compatibility with previous version</w:t>
         </w:r>
       </w:ins>
+      <w:ins w:id="51" w:author="aoliva" w:date="2017-08-14T13:02:00Z">
+        <w:r>
+          <w:rPr>
+            <w:rFonts w:ascii="Arial" w:hAnsi="Arial" w:cs="Arial"/>
+            <w:szCs w:val="18"/>
+          </w:rPr>
+          <w:t>w</w:t>
+        </w:r>
+      </w:ins>
+      <w:ins w:id="52" w:author="aoliva" w:date="2017-07-30T07:57:00Z">
+        <w:r>
+          <w:rPr>
+            <w:rFonts w:ascii="Arial" w:hAnsi="Arial" w:cs="Arial"/>
+            <w:szCs w:val="18"/>
+          </w:rPr>
+          <w:t xml:space="preserve">. </w:t>
+        </w:r>
+      </w:ins>
     </w:p>
     <w:p>
       <w:pPr>
@@ -3577,7 +3605,7 @@
         </w:rPr>
         <w:t>A second sub team converts data from the CDISCPilot01 SAS transport files to RDF using R scripts to transform the data to match the ontology model developed by the first subteam.</w:t>
       </w:r>
-      <w:commentRangeStart w:id="50"/>
+      <w:commentRangeStart w:id="53"/>
       <w:r>
         <w:rPr>
           <w:rFonts w:ascii="Arial" w:hAnsi="Arial" w:cs="Arial"/>
@@ -3585,12 +3613,12 @@
         </w:rPr>
         <w:t xml:space="preserve"> XXX</w:t>
       </w:r>
-      <w:commentRangeEnd w:id="50"/>
+      <w:commentRangeEnd w:id="53"/>
       <w:r>
         <w:rPr>
           <w:rStyle w:val="CommentReference"/>
         </w:rPr>
-        <w:commentReference w:id="50"/>
+        <w:commentReference w:id="53"/>
       </w:r>
       <w:r>
         <w:rPr>
@@ -3606,7 +3634,7 @@
         </w:rPr>
         <w:t xml:space="preserve">The resulting </w:t>
       </w:r>
-      <w:commentRangeStart w:id="51"/>
+      <w:commentRangeStart w:id="54"/>
       <w:r>
         <w:rPr>
           <w:rFonts w:ascii="Arial" w:hAnsi="Arial" w:cs="Arial"/>
@@ -3614,7 +3642,7 @@
         </w:rPr>
         <w:t xml:space="preserve">RDF </w:t>
       </w:r>
-      <w:del w:id="52" w:author="aoliva" w:date="2017-07-29T14:49:00Z">
+      <w:del w:id="55" w:author="aoliva" w:date="2017-07-29T14:49:00Z">
         <w:r>
           <w:rPr>
             <w:rFonts w:ascii="Arial" w:hAnsi="Arial" w:cs="Arial"/>
@@ -3630,7 +3658,7 @@
         </w:rPr>
         <w:t>files</w:t>
       </w:r>
-      <w:ins w:id="53" w:author="aoliva" w:date="2017-07-29T14:49:00Z">
+      <w:ins w:id="56" w:author="aoliva" w:date="2017-07-29T14:49:00Z">
         <w:r>
           <w:rPr>
             <w:rFonts w:ascii="Arial" w:hAnsi="Arial" w:cs="Arial"/>
@@ -3646,12 +3674,12 @@
         </w:rPr>
         <w:t xml:space="preserve"> can be uploaded </w:t>
       </w:r>
-      <w:commentRangeEnd w:id="51"/>
+      <w:commentRangeEnd w:id="54"/>
       <w:r>
         <w:rPr>
           <w:rStyle w:val="CommentReference"/>
         </w:rPr>
-        <w:commentReference w:id="51"/>
+        <w:commentReference w:id="54"/>
       </w:r>
       <w:r>
         <w:rPr>
@@ -3733,7 +3761,7 @@
         </w:rPr>
         <w:t>quer</w:t>
       </w:r>
-      <w:ins w:id="54" w:author="aoliva" w:date="2017-07-29T14:48:00Z">
+      <w:ins w:id="57" w:author="aoliva" w:date="2017-07-29T14:48:00Z">
         <w:r>
           <w:rPr>
             <w:rFonts w:ascii="Arial" w:hAnsi="Arial" w:cs="Arial"/>
@@ -3742,7 +3770,7 @@
           <w:t>y-</w:t>
         </w:r>
       </w:ins>
-      <w:del w:id="55" w:author="aoliva" w:date="2017-07-29T14:48:00Z">
+      <w:del w:id="58" w:author="aoliva" w:date="2017-07-29T14:48:00Z">
         <w:r>
           <w:rPr>
             <w:rFonts w:ascii="Arial" w:hAnsi="Arial" w:cs="Arial"/>
@@ -3841,7 +3869,7 @@
         </w:rPr>
         <w:instrText xml:space="preserve"> HYPERLINK "</w:instrText>
       </w:r>
-      <w:commentRangeStart w:id="56"/>
+      <w:commentRangeStart w:id="59"/>
       <w:r>
         <w:rPr>
           <w:rFonts w:ascii="Arial" w:hAnsi="Arial" w:cs="Arial"/>
@@ -3849,7 +3877,7 @@
         </w:rPr>
         <w:instrText>https://github.com/phuse-org/CTDasRDF</w:instrText>
       </w:r>
-      <w:commentRangeEnd w:id="56"/>
+      <w:commentRangeEnd w:id="59"/>
       <w:r>
         <w:rPr>
           <w:rFonts w:ascii="Arial" w:hAnsi="Arial" w:cs="Arial"/>
@@ -3883,7 +3911,7 @@
         <w:rPr>
           <w:rStyle w:val="CommentReference"/>
         </w:rPr>
-        <w:commentReference w:id="56"/>
+        <w:commentReference w:id="59"/>
       </w:r>
     </w:p>
     <w:p>
@@ -3939,7 +3967,7 @@
         </w:rPr>
         <w:t xml:space="preserve"> and investigating the </w:t>
       </w:r>
-      <w:ins w:id="57" w:author="aoliva" w:date="2017-07-29T14:50:00Z">
+      <w:ins w:id="60" w:author="aoliva" w:date="2017-07-29T14:50:00Z">
         <w:r>
           <w:rPr>
             <w:rFonts w:ascii="Arial" w:hAnsi="Arial" w:cs="Arial"/>
@@ -3948,7 +3976,7 @@
           <w:t xml:space="preserve">automatic </w:t>
         </w:r>
       </w:ins>
-      <w:commentRangeStart w:id="58"/>
+      <w:commentRangeStart w:id="61"/>
       <w:r>
         <w:rPr>
           <w:rFonts w:ascii="Arial" w:hAnsi="Arial" w:cs="Arial"/>
@@ -3956,7 +3984,7 @@
         </w:rPr>
         <w:t xml:space="preserve">generation of </w:t>
       </w:r>
-      <w:del w:id="59" w:author="aoliva" w:date="2017-07-29T14:51:00Z">
+      <w:del w:id="62" w:author="aoliva" w:date="2017-07-29T14:51:00Z">
         <w:r>
           <w:rPr>
             <w:rFonts w:ascii="Arial" w:hAnsi="Arial" w:cs="Arial"/>
@@ -3964,15 +3992,15 @@
           </w:rPr>
           <w:delText>clinical summary reports.</w:delText>
         </w:r>
-        <w:commentRangeEnd w:id="58"/>
+        <w:commentRangeEnd w:id="61"/>
         <w:r>
           <w:rPr>
             <w:rStyle w:val="CommentReference"/>
           </w:rPr>
-          <w:commentReference w:id="58"/>
+          <w:commentReference w:id="61"/>
         </w:r>
       </w:del>
-      <w:ins w:id="60" w:author="aoliva" w:date="2017-07-29T14:51:00Z">
+      <w:ins w:id="63" w:author="aoliva" w:date="2017-07-29T14:51:00Z">
         <w:r>
           <w:rPr>
             <w:rFonts w:ascii="Arial" w:hAnsi="Arial" w:cs="Arial"/>
@@ -4002,7 +4030,7 @@
           <w:szCs w:val="16"/>
         </w:rPr>
       </w:pPr>
-      <w:commentRangeStart w:id="61"/>
+      <w:commentRangeStart w:id="64"/>
       <w:r>
         <w:rPr>
           <w:rFonts w:ascii="Arial" w:hAnsi="Arial" w:cs="Arial"/>
@@ -4011,7 +4039,7 @@
         </w:rPr>
         <w:t xml:space="preserve">The </w:t>
       </w:r>
-      <w:ins w:id="62" w:author="aoliva" w:date="2017-07-29T14:51:00Z">
+      <w:ins w:id="65" w:author="aoliva" w:date="2017-07-29T14:51:00Z">
         <w:r>
           <w:rPr>
             <w:rFonts w:ascii="Arial" w:hAnsi="Arial" w:cs="Arial"/>
@@ -4021,7 +4049,7 @@
           <w:t>S</w:t>
         </w:r>
       </w:ins>
-      <w:del w:id="63" w:author="aoliva" w:date="2017-07-29T14:51:00Z">
+      <w:del w:id="66" w:author="aoliva" w:date="2017-07-29T14:51:00Z">
         <w:r>
           <w:rPr>
             <w:rFonts w:ascii="Arial" w:hAnsi="Arial" w:cs="Arial"/>
@@ -4039,7 +4067,7 @@
         </w:rPr>
         <w:t>tudy "</w:t>
       </w:r>
-      <w:ins w:id="64" w:author="aoliva" w:date="2017-07-29T14:52:00Z">
+      <w:ins w:id="67" w:author="aoliva" w:date="2017-07-29T14:52:00Z">
         <w:r>
           <w:rPr>
             <w:rFonts w:ascii="Arial" w:hAnsi="Arial" w:cs="Arial"/>
@@ -4049,7 +4077,7 @@
           <w:t>M</w:t>
         </w:r>
       </w:ins>
-      <w:del w:id="65" w:author="aoliva" w:date="2017-07-29T14:52:00Z">
+      <w:del w:id="68" w:author="aoliva" w:date="2017-07-29T14:52:00Z">
         <w:r>
           <w:rPr>
             <w:rFonts w:ascii="Arial" w:hAnsi="Arial" w:cs="Arial"/>
@@ -4067,7 +4095,7 @@
         </w:rPr>
         <w:t xml:space="preserve">ini </w:t>
       </w:r>
-      <w:ins w:id="66" w:author="aoliva" w:date="2017-07-29T14:52:00Z">
+      <w:ins w:id="69" w:author="aoliva" w:date="2017-07-29T14:52:00Z">
         <w:r>
           <w:rPr>
             <w:rFonts w:ascii="Arial" w:hAnsi="Arial" w:cs="Arial"/>
@@ -4077,7 +4105,7 @@
           <w:t>O</w:t>
         </w:r>
       </w:ins>
-      <w:del w:id="67" w:author="aoliva" w:date="2017-07-29T14:52:00Z">
+      <w:del w:id="70" w:author="aoliva" w:date="2017-07-29T14:52:00Z">
         <w:r>
           <w:rPr>
             <w:rFonts w:ascii="Arial" w:hAnsi="Arial" w:cs="Arial"/>
@@ -4095,7 +4123,7 @@
         </w:rPr>
         <w:t>ntology"</w:t>
       </w:r>
-      <w:commentRangeEnd w:id="61"/>
+      <w:commentRangeEnd w:id="64"/>
       <w:r>
         <w:rPr>
           <w:rStyle w:val="CommentReference"/>
@@ -4103,19 +4131,19 @@
           <w:bCs w:val="0"/>
           <w:kern w:val="0"/>
         </w:rPr>
-        <w:commentReference w:id="61"/>
-      </w:r>
-    </w:p>
-    <w:p>
-      <w:pPr>
-        <w:pStyle w:val="PaperBody"/>
-        <w:spacing w:before="0"/>
-        <w:rPr>
-          <w:ins w:id="68" w:author="aoliva" w:date="2017-07-29T15:03:00Z"/>
-          <w:rFonts w:ascii="Arial" w:hAnsi="Arial" w:cs="Arial"/>
-          <w:szCs w:val="18"/>
-        </w:rPr>
-        <w:pPrChange w:id="69" w:author="aoliva" w:date="2017-07-29T14:53:00Z">
+        <w:commentReference w:id="64"/>
+      </w:r>
+    </w:p>
+    <w:p>
+      <w:pPr>
+        <w:pStyle w:val="PaperBody"/>
+        <w:spacing w:before="0"/>
+        <w:rPr>
+          <w:ins w:id="71" w:author="aoliva" w:date="2017-07-29T15:03:00Z"/>
+          <w:rFonts w:ascii="Arial" w:hAnsi="Arial" w:cs="Arial"/>
+          <w:szCs w:val="18"/>
+        </w:rPr>
+        <w:pPrChange w:id="72" w:author="aoliva" w:date="2017-07-29T14:53:00Z">
           <w:pPr>
             <w:pStyle w:val="PaperBody"/>
             <w:numPr>
@@ -4130,40 +4158,13 @@
           </w:pPr>
         </w:pPrChange>
       </w:pPr>
-      <w:ins w:id="70" w:author="aoliva" w:date="2017-07-29T14:53:00Z">
+      <w:ins w:id="73" w:author="aoliva" w:date="2017-07-29T14:53:00Z">
         <w:r>
           <w:rPr>
             <w:rFonts w:ascii="Arial" w:hAnsi="Arial" w:cs="Arial"/>
             <w:szCs w:val="18"/>
           </w:rPr>
           <w:t xml:space="preserve">The first step was to create a study “Mini-Ontology” using OWL (the web ontology language). </w:t>
-        </w:r>
-      </w:ins>
-      <w:ins w:id="71" w:author="aoliva" w:date="2017-07-29T14:54:00Z">
-        <w:r>
-          <w:rPr>
-            <w:rFonts w:ascii="Arial" w:hAnsi="Arial" w:cs="Arial"/>
-            <w:szCs w:val="18"/>
-          </w:rPr>
-          <w:t xml:space="preserve">We chose </w:t>
-        </w:r>
-      </w:ins>
-      <w:ins w:id="72" w:author="aoliva" w:date="2017-07-29T14:53:00Z">
-        <w:r>
-          <w:rPr>
-            <w:rFonts w:ascii="Arial" w:hAnsi="Arial" w:cs="Arial"/>
-            <w:szCs w:val="18"/>
-          </w:rPr>
-          <w:t xml:space="preserve">the concept of </w:t>
-        </w:r>
-      </w:ins>
-      <w:ins w:id="73" w:author="aoliva" w:date="2017-07-30T07:59:00Z">
-        <w:r>
-          <w:rPr>
-            <w:rFonts w:ascii="Arial" w:hAnsi="Arial" w:cs="Arial"/>
-            <w:szCs w:val="18"/>
-          </w:rPr>
-          <w:t xml:space="preserve">a </w:t>
         </w:r>
       </w:ins>
       <w:ins w:id="74" w:author="aoliva" w:date="2017-07-29T14:54:00Z">
@@ -4172,10 +4173,37 @@
             <w:rFonts w:ascii="Arial" w:hAnsi="Arial" w:cs="Arial"/>
             <w:szCs w:val="18"/>
           </w:rPr>
+          <w:t xml:space="preserve">We chose </w:t>
+        </w:r>
+      </w:ins>
+      <w:ins w:id="75" w:author="aoliva" w:date="2017-07-29T14:53:00Z">
+        <w:r>
+          <w:rPr>
+            <w:rFonts w:ascii="Arial" w:hAnsi="Arial" w:cs="Arial"/>
+            <w:szCs w:val="18"/>
+          </w:rPr>
+          <w:t xml:space="preserve">the concept of </w:t>
+        </w:r>
+      </w:ins>
+      <w:ins w:id="76" w:author="aoliva" w:date="2017-07-30T07:59:00Z">
+        <w:r>
+          <w:rPr>
+            <w:rFonts w:ascii="Arial" w:hAnsi="Arial" w:cs="Arial"/>
+            <w:szCs w:val="18"/>
+          </w:rPr>
+          <w:t xml:space="preserve">a </w:t>
+        </w:r>
+      </w:ins>
+      <w:ins w:id="77" w:author="aoliva" w:date="2017-07-29T14:54:00Z">
+        <w:r>
+          <w:rPr>
+            <w:rFonts w:ascii="Arial" w:hAnsi="Arial" w:cs="Arial"/>
+            <w:szCs w:val="18"/>
+          </w:rPr>
           <w:t xml:space="preserve">“mini” </w:t>
         </w:r>
       </w:ins>
-      <w:ins w:id="75" w:author="aoliva" w:date="2017-07-30T07:59:00Z">
+      <w:ins w:id="78" w:author="aoliva" w:date="2017-07-30T07:59:00Z">
         <w:r>
           <w:rPr>
             <w:rFonts w:ascii="Arial" w:hAnsi="Arial" w:cs="Arial"/>
@@ -4184,7 +4212,7 @@
           <w:t xml:space="preserve">ontology </w:t>
         </w:r>
       </w:ins>
-      <w:ins w:id="76" w:author="aoliva" w:date="2017-07-29T14:54:00Z">
+      <w:ins w:id="79" w:author="aoliva" w:date="2017-07-29T14:54:00Z">
         <w:r>
           <w:rPr>
             <w:rFonts w:ascii="Arial" w:hAnsi="Arial" w:cs="Arial"/>
@@ -4193,7 +4221,7 @@
           <w:t xml:space="preserve">to reflect the strategy that </w:t>
         </w:r>
       </w:ins>
-      <w:ins w:id="77" w:author="aoliva" w:date="2017-07-29T14:55:00Z">
+      <w:ins w:id="80" w:author="aoliva" w:date="2017-07-29T14:55:00Z">
         <w:r>
           <w:rPr>
             <w:rFonts w:ascii="Arial" w:hAnsi="Arial" w:cs="Arial"/>
@@ -4202,7 +4230,7 @@
           <w:t xml:space="preserve">we modeled </w:t>
         </w:r>
       </w:ins>
-      <w:ins w:id="78" w:author="aoliva" w:date="2017-07-29T14:54:00Z">
+      <w:ins w:id="81" w:author="aoliva" w:date="2017-07-29T14:54:00Z">
         <w:r>
           <w:rPr>
             <w:rFonts w:ascii="Arial" w:hAnsi="Arial" w:cs="Arial"/>
@@ -4211,7 +4239,16 @@
           <w:t>only those concepts and relationships necessary to represent the data available in the SDTM DM and VS domains</w:t>
         </w:r>
       </w:ins>
-      <w:ins w:id="79" w:author="aoliva" w:date="2017-07-29T14:55:00Z">
+      <w:ins w:id="82" w:author="aoliva" w:date="2017-08-14T13:03:00Z">
+        <w:r>
+          <w:rPr>
+            <w:rFonts w:ascii="Arial" w:hAnsi="Arial" w:cs="Arial"/>
+            <w:szCs w:val="18"/>
+          </w:rPr>
+          <w:t xml:space="preserve"> for the pilot study</w:t>
+        </w:r>
+      </w:ins>
+      <w:ins w:id="83" w:author="aoliva" w:date="2017-07-29T14:55:00Z">
         <w:r>
           <w:rPr>
             <w:rFonts w:ascii="Arial" w:hAnsi="Arial" w:cs="Arial"/>
@@ -4220,7 +4257,7 @@
           <w:t xml:space="preserve">. Therefore, the study ontology is not complete, but this approach minimizes complexity and, with future iterations, tests the hypothesis that an iterative model development is not only feasible, but in fact desirable. By basing the data model on an </w:t>
         </w:r>
       </w:ins>
-      <w:ins w:id="80" w:author="aoliva" w:date="2017-07-29T14:57:00Z">
+      <w:ins w:id="84" w:author="aoliva" w:date="2017-07-29T14:57:00Z">
         <w:r>
           <w:rPr>
             <w:rFonts w:ascii="Arial" w:hAnsi="Arial" w:cs="Arial"/>
@@ -4229,7 +4266,7 @@
           <w:t>ontological</w:t>
         </w:r>
       </w:ins>
-      <w:ins w:id="81" w:author="aoliva" w:date="2017-07-29T14:55:00Z">
+      <w:ins w:id="85" w:author="aoliva" w:date="2017-07-29T14:55:00Z">
         <w:r>
           <w:rPr>
             <w:rFonts w:ascii="Arial" w:hAnsi="Arial" w:cs="Arial"/>
@@ -4238,16 +4275,30 @@
           <w:t xml:space="preserve"> </w:t>
         </w:r>
       </w:ins>
-      <w:ins w:id="82" w:author="aoliva" w:date="2017-07-29T14:57:00Z">
-        <w:r>
-          <w:rPr>
-            <w:rFonts w:ascii="Arial" w:hAnsi="Arial" w:cs="Arial"/>
-            <w:szCs w:val="18"/>
-          </w:rPr>
-          <w:t xml:space="preserve">schema ensures not only the resulting instance data is well formed, structurally consistent, but also valid. For example, SDTM contains numerous </w:t>
+      <w:ins w:id="86" w:author="aoliva" w:date="2017-07-29T14:57:00Z">
+        <w:r>
+          <w:rPr>
+            <w:rFonts w:ascii="Arial" w:hAnsi="Arial" w:cs="Arial"/>
+            <w:szCs w:val="18"/>
+          </w:rPr>
+          <w:t>schema ensures not onl</w:t>
+        </w:r>
+        <w:r>
+          <w:rPr>
+            <w:rFonts w:ascii="Arial" w:hAnsi="Arial" w:cs="Arial"/>
+            <w:szCs w:val="18"/>
+          </w:rPr>
+          <w:t>y the resulting instance data are</w:t>
+        </w:r>
+        <w:r>
+          <w:rPr>
+            <w:rFonts w:ascii="Arial" w:hAnsi="Arial" w:cs="Arial"/>
+            <w:szCs w:val="18"/>
+          </w:rPr>
+          <w:t xml:space="preserve"> well formed, structurally consistent, but also valid. For example, SDTM contains numerous </w:t>
         </w:r>
       </w:ins>
-      <w:ins w:id="83" w:author="aoliva" w:date="2017-07-29T14:58:00Z">
+      <w:ins w:id="87" w:author="aoliva" w:date="2017-07-29T14:58:00Z">
         <w:r>
           <w:rPr>
             <w:rFonts w:ascii="Arial" w:hAnsi="Arial" w:cs="Arial"/>
@@ -4256,7 +4307,7 @@
           <w:t xml:space="preserve">“operationally” defined variables such as study day and baseline flags. By </w:t>
         </w:r>
       </w:ins>
-      <w:ins w:id="84" w:author="aoliva" w:date="2017-07-29T14:59:00Z">
+      <w:ins w:id="88" w:author="aoliva" w:date="2017-07-29T14:59:00Z">
         <w:r>
           <w:rPr>
             <w:rFonts w:ascii="Arial" w:hAnsi="Arial" w:cs="Arial"/>
@@ -4265,7 +4316,7 @@
           <w:t>“operationally” we mean these variables have standard definitions and derivations across studies so that their der</w:t>
         </w:r>
       </w:ins>
-      <w:ins w:id="85" w:author="aoliva" w:date="2017-07-29T15:00:00Z">
+      <w:ins w:id="89" w:author="aoliva" w:date="2017-07-29T15:00:00Z">
         <w:r>
           <w:rPr>
             <w:rFonts w:ascii="Arial" w:hAnsi="Arial" w:cs="Arial"/>
@@ -4288,7 +4339,7 @@
           <w:t xml:space="preserve">derivation </w:t>
         </w:r>
       </w:ins>
-      <w:ins w:id="86" w:author="aoliva" w:date="2017-07-30T08:00:00Z">
+      <w:ins w:id="90" w:author="aoliva" w:date="2017-07-30T08:00:00Z">
         <w:r>
           <w:rPr>
             <w:rFonts w:ascii="Arial" w:hAnsi="Arial" w:cs="Arial"/>
@@ -4297,7 +4348,7 @@
           <w:t xml:space="preserve">“on the fly” </w:t>
         </w:r>
       </w:ins>
-      <w:ins w:id="87" w:author="aoliva" w:date="2017-07-29T15:00:00Z">
+      <w:ins w:id="91" w:author="aoliva" w:date="2017-07-29T15:00:00Z">
         <w:r>
           <w:rPr>
             <w:rFonts w:ascii="Arial" w:hAnsi="Arial" w:cs="Arial"/>
@@ -4306,7 +4357,7 @@
           <w:t xml:space="preserve">using inferencing. This </w:t>
         </w:r>
       </w:ins>
-      <w:ins w:id="88" w:author="aoliva" w:date="2017-07-30T08:00:00Z">
+      <w:ins w:id="92" w:author="aoliva" w:date="2017-07-30T08:00:00Z">
         <w:r>
           <w:rPr>
             <w:rFonts w:ascii="Arial" w:hAnsi="Arial" w:cs="Arial"/>
@@ -4315,7 +4366,7 @@
           <w:t xml:space="preserve">approach </w:t>
         </w:r>
       </w:ins>
-      <w:ins w:id="89" w:author="aoliva" w:date="2017-07-29T15:01:00Z">
+      <w:ins w:id="93" w:author="aoliva" w:date="2017-07-29T15:01:00Z">
         <w:r>
           <w:rPr>
             <w:rFonts w:ascii="Arial" w:hAnsi="Arial" w:cs="Arial"/>
@@ -4324,7 +4375,7 @@
           <w:t xml:space="preserve">provides greater level of accuracy and consistency </w:t>
         </w:r>
       </w:ins>
-      <w:ins w:id="90" w:author="aoliva" w:date="2017-07-29T15:02:00Z">
+      <w:ins w:id="94" w:author="aoliva" w:date="2017-07-29T15:02:00Z">
         <w:r>
           <w:rPr>
             <w:rFonts w:ascii="Arial" w:hAnsi="Arial" w:cs="Arial"/>
@@ -4333,7 +4384,7 @@
           <w:t>than what is currently being achieved.</w:t>
         </w:r>
       </w:ins>
-      <w:ins w:id="91" w:author="aoliva" w:date="2017-07-29T14:59:00Z">
+      <w:ins w:id="95" w:author="aoliva" w:date="2017-07-29T14:59:00Z">
         <w:r>
           <w:rPr>
             <w:rFonts w:ascii="Arial" w:hAnsi="Arial" w:cs="Arial"/>
@@ -4348,11 +4399,11 @@
         <w:pStyle w:val="PaperBody"/>
         <w:spacing w:before="0"/>
         <w:rPr>
-          <w:ins w:id="92" w:author="aoliva" w:date="2017-07-29T15:03:00Z"/>
-          <w:rFonts w:ascii="Arial" w:hAnsi="Arial" w:cs="Arial"/>
-          <w:szCs w:val="18"/>
-        </w:rPr>
-        <w:pPrChange w:id="93" w:author="aoliva" w:date="2017-07-29T14:53:00Z">
+          <w:ins w:id="96" w:author="aoliva" w:date="2017-07-29T15:03:00Z"/>
+          <w:rFonts w:ascii="Arial" w:hAnsi="Arial" w:cs="Arial"/>
+          <w:szCs w:val="18"/>
+        </w:rPr>
+        <w:pPrChange w:id="97" w:author="aoliva" w:date="2017-07-29T14:53:00Z">
           <w:pPr>
             <w:pStyle w:val="PaperBody"/>
             <w:numPr>
@@ -4373,11 +4424,11 @@
         <w:pStyle w:val="PaperBody"/>
         <w:spacing w:before="0"/>
         <w:rPr>
-          <w:ins w:id="94" w:author="aoliva" w:date="2017-07-29T15:14:00Z"/>
-          <w:rFonts w:ascii="Arial" w:hAnsi="Arial" w:cs="Arial"/>
-          <w:szCs w:val="18"/>
-        </w:rPr>
-        <w:pPrChange w:id="95" w:author="aoliva" w:date="2017-07-29T14:53:00Z">
+          <w:ins w:id="98" w:author="aoliva" w:date="2017-07-29T15:14:00Z"/>
+          <w:rFonts w:ascii="Arial" w:hAnsi="Arial" w:cs="Arial"/>
+          <w:szCs w:val="18"/>
+        </w:rPr>
+        <w:pPrChange w:id="99" w:author="aoliva" w:date="2017-07-29T14:53:00Z">
           <w:pPr>
             <w:pStyle w:val="PaperBody"/>
             <w:numPr>
@@ -4392,16 +4443,34 @@
           </w:pPr>
         </w:pPrChange>
       </w:pPr>
-      <w:ins w:id="96" w:author="aoliva" w:date="2017-07-29T15:03:00Z">
-        <w:r>
-          <w:rPr>
-            <w:rFonts w:ascii="Arial" w:hAnsi="Arial" w:cs="Arial"/>
-            <w:szCs w:val="18"/>
-          </w:rPr>
-          <w:t>The fundamental “core” of the mini-ontology consists of a handful of classes and relationships. It treats a study as a collection of Activities that are performed on Persons (i.e. HumanStudySubject)</w:t>
+      <w:ins w:id="100" w:author="aoliva" w:date="2017-07-29T15:03:00Z">
+        <w:r>
+          <w:rPr>
+            <w:rFonts w:ascii="Arial" w:hAnsi="Arial" w:cs="Arial"/>
+            <w:szCs w:val="18"/>
+          </w:rPr>
+          <w:t xml:space="preserve">The fundamental “core” of the mini-ontology consists of a </w:t>
         </w:r>
       </w:ins>
-      <w:ins w:id="97" w:author="aoliva" w:date="2017-07-29T15:04:00Z">
+      <w:ins w:id="101" w:author="aoliva" w:date="2017-08-14T13:04:00Z">
+        <w:r>
+          <w:rPr>
+            <w:rFonts w:ascii="Arial" w:hAnsi="Arial" w:cs="Arial"/>
+            <w:szCs w:val="18"/>
+          </w:rPr>
+          <w:t>few</w:t>
+        </w:r>
+      </w:ins>
+      <w:ins w:id="102" w:author="aoliva" w:date="2017-07-29T15:03:00Z">
+        <w:r>
+          <w:rPr>
+            <w:rFonts w:ascii="Arial" w:hAnsi="Arial" w:cs="Arial"/>
+            <w:szCs w:val="18"/>
+          </w:rPr>
+          <w:t xml:space="preserve"> classes and relationships. It treats a study as a collection of Activities that are performed on Persons (i.e. HumanStudySubject)</w:t>
+        </w:r>
+      </w:ins>
+      <w:ins w:id="103" w:author="aoliva" w:date="2017-07-29T15:04:00Z">
         <w:r>
           <w:rPr>
             <w:rFonts w:ascii="Arial" w:hAnsi="Arial" w:cs="Arial"/>
@@ -4410,7 +4479,7 @@
           <w:t xml:space="preserve">. </w:t>
         </w:r>
       </w:ins>
-      <w:ins w:id="98" w:author="aoliva" w:date="2017-07-29T15:12:00Z">
+      <w:ins w:id="104" w:author="aoliva" w:date="2017-07-29T15:12:00Z">
         <w:r>
           <w:rPr>
             <w:rFonts w:ascii="Arial" w:hAnsi="Arial" w:cs="Arial"/>
@@ -4419,7 +4488,7 @@
           <w:t xml:space="preserve">Persons may be afflicted by one or more Medical Conditions. </w:t>
         </w:r>
       </w:ins>
-      <w:ins w:id="99" w:author="aoliva" w:date="2017-07-29T15:04:00Z">
+      <w:ins w:id="105" w:author="aoliva" w:date="2017-07-29T15:04:00Z">
         <w:r>
           <w:rPr>
             <w:rFonts w:ascii="Arial" w:hAnsi="Arial" w:cs="Arial"/>
@@ -4463,7 +4532,7 @@
           <w:t xml:space="preserve">. The Results </w:t>
         </w:r>
       </w:ins>
-      <w:ins w:id="100" w:author="aoliva" w:date="2017-07-29T15:08:00Z">
+      <w:ins w:id="106" w:author="aoliva" w:date="2017-07-29T15:08:00Z">
         <w:r>
           <w:rPr>
             <w:rFonts w:ascii="Arial" w:hAnsi="Arial" w:cs="Arial"/>
@@ -4472,7 +4541,7 @@
           <w:t xml:space="preserve">can be represented using standard categorical terms from a dictionary or can be numeric data with or without associated units. </w:t>
         </w:r>
       </w:ins>
-      <w:ins w:id="101" w:author="aoliva" w:date="2017-07-30T08:01:00Z">
+      <w:ins w:id="107" w:author="aoliva" w:date="2017-07-30T08:01:00Z">
         <w:r>
           <w:rPr>
             <w:rFonts w:ascii="Arial" w:hAnsi="Arial" w:cs="Arial"/>
@@ -4481,7 +4550,7 @@
           <w:t xml:space="preserve">Analyses are processes that take as input Activity Outcomes and generates useful analysis results. </w:t>
         </w:r>
       </w:ins>
-      <w:ins w:id="102" w:author="aoliva" w:date="2017-07-29T15:09:00Z">
+      <w:ins w:id="108" w:author="aoliva" w:date="2017-07-29T15:09:00Z">
         <w:r>
           <w:rPr>
             <w:rFonts w:ascii="Arial" w:hAnsi="Arial" w:cs="Arial"/>
@@ -4490,16 +4559,23 @@
           <w:t>Activities also have Rules that determine, for example, when Activities can be performed</w:t>
         </w:r>
       </w:ins>
-      <w:ins w:id="103" w:author="aoliva" w:date="2017-07-29T15:17:00Z">
-        <w:r>
-          <w:rPr>
-            <w:rFonts w:ascii="Arial" w:hAnsi="Arial" w:cs="Arial"/>
-            <w:szCs w:val="18"/>
-          </w:rPr>
-          <w:t xml:space="preserve">. A Rule is an Analysis because it takes as input the results of Observations to determine if the Rule is met (i.e. resolves to </w:t>
+      <w:ins w:id="109" w:author="aoliva" w:date="2017-07-29T15:17:00Z">
+        <w:r>
+          <w:rPr>
+            <w:rFonts w:ascii="Arial" w:hAnsi="Arial" w:cs="Arial"/>
+            <w:szCs w:val="18"/>
+          </w:rPr>
+          <w:t>. A Rule is a type of</w:t>
+        </w:r>
+        <w:r>
+          <w:rPr>
+            <w:rFonts w:ascii="Arial" w:hAnsi="Arial" w:cs="Arial"/>
+            <w:szCs w:val="18"/>
+          </w:rPr>
+          <w:t xml:space="preserve"> Analysis because it takes as input the results of Observations to determine if the Rule is met (i.e. resolves to </w:t>
         </w:r>
       </w:ins>
-      <w:ins w:id="104" w:author="aoliva" w:date="2017-07-29T15:18:00Z">
+      <w:ins w:id="110" w:author="aoliva" w:date="2017-07-29T15:18:00Z">
         <w:r>
           <w:rPr>
             <w:rFonts w:ascii="Arial" w:hAnsi="Arial" w:cs="Arial"/>
@@ -4508,7 +4584,7 @@
           <w:t>“true”) or is not met (resolves to “false</w:t>
         </w:r>
       </w:ins>
-      <w:ins w:id="105" w:author="aoliva" w:date="2017-07-29T15:19:00Z">
+      <w:ins w:id="111" w:author="aoliva" w:date="2017-07-29T15:19:00Z">
         <w:r>
           <w:rPr>
             <w:rFonts w:ascii="Arial" w:hAnsi="Arial" w:cs="Arial"/>
@@ -4517,7 +4593,7 @@
           <w:t>”).</w:t>
         </w:r>
       </w:ins>
-      <w:ins w:id="106" w:author="aoliva" w:date="2017-07-29T15:09:00Z">
+      <w:ins w:id="112" w:author="aoliva" w:date="2017-07-29T15:09:00Z">
         <w:r>
           <w:rPr>
             <w:rFonts w:ascii="Arial" w:hAnsi="Arial" w:cs="Arial"/>
@@ -4526,7 +4602,7 @@
           <w:t xml:space="preserve"> The </w:t>
         </w:r>
       </w:ins>
-      <w:ins w:id="107" w:author="aoliva" w:date="2017-07-29T15:10:00Z">
+      <w:ins w:id="113" w:author="aoliva" w:date="2017-07-29T15:10:00Z">
         <w:r>
           <w:rPr>
             <w:rFonts w:ascii="Arial" w:hAnsi="Arial" w:cs="Arial"/>
@@ -4545,11 +4621,11 @@
         </w:numPr>
         <w:spacing w:before="0"/>
         <w:rPr>
-          <w:ins w:id="108" w:author="aoliva" w:date="2017-07-29T15:14:00Z"/>
-          <w:rFonts w:ascii="Arial" w:hAnsi="Arial" w:cs="Arial"/>
-          <w:szCs w:val="18"/>
-        </w:rPr>
-        <w:pPrChange w:id="109" w:author="aoliva" w:date="2017-07-29T15:14:00Z">
+          <w:ins w:id="114" w:author="aoliva" w:date="2017-07-29T15:14:00Z"/>
+          <w:rFonts w:ascii="Arial" w:hAnsi="Arial" w:cs="Arial"/>
+          <w:szCs w:val="18"/>
+        </w:rPr>
+        <w:pPrChange w:id="115" w:author="aoliva" w:date="2017-07-29T15:14:00Z">
           <w:pPr>
             <w:pStyle w:val="PaperBody"/>
             <w:numPr>
@@ -4564,7 +4640,7 @@
           </w:pPr>
         </w:pPrChange>
       </w:pPr>
-      <w:ins w:id="110" w:author="aoliva" w:date="2017-07-29T15:14:00Z">
+      <w:ins w:id="116" w:author="aoliva" w:date="2017-07-29T15:14:00Z">
         <w:r>
           <w:rPr>
             <w:rFonts w:ascii="Arial" w:hAnsi="Arial" w:cs="Arial"/>
@@ -4583,11 +4659,11 @@
         </w:numPr>
         <w:spacing w:before="0"/>
         <w:rPr>
-          <w:ins w:id="111" w:author="aoliva" w:date="2017-07-29T15:15:00Z"/>
-          <w:rFonts w:ascii="Arial" w:hAnsi="Arial" w:cs="Arial"/>
-          <w:szCs w:val="18"/>
-        </w:rPr>
-        <w:pPrChange w:id="112" w:author="aoliva" w:date="2017-07-29T15:15:00Z">
+          <w:ins w:id="117" w:author="aoliva" w:date="2017-07-29T15:15:00Z"/>
+          <w:rFonts w:ascii="Arial" w:hAnsi="Arial" w:cs="Arial"/>
+          <w:szCs w:val="18"/>
+        </w:rPr>
+        <w:pPrChange w:id="118" w:author="aoliva" w:date="2017-07-29T15:15:00Z">
           <w:pPr>
             <w:pStyle w:val="PaperBody"/>
             <w:numPr>
@@ -4602,7 +4678,7 @@
           </w:pPr>
         </w:pPrChange>
       </w:pPr>
-      <w:ins w:id="113" w:author="aoliva" w:date="2017-07-29T15:15:00Z">
+      <w:ins w:id="119" w:author="aoliva" w:date="2017-07-29T15:15:00Z">
         <w:r>
           <w:rPr>
             <w:rFonts w:ascii="Arial" w:hAnsi="Arial" w:cs="Arial"/>
@@ -4621,84 +4697,7 @@
         </w:numPr>
         <w:spacing w:before="0"/>
         <w:rPr>
-          <w:ins w:id="114" w:author="aoliva" w:date="2017-07-29T15:19:00Z"/>
-          <w:rFonts w:ascii="Arial" w:hAnsi="Arial" w:cs="Arial"/>
-          <w:szCs w:val="18"/>
-        </w:rPr>
-        <w:pPrChange w:id="115" w:author="aoliva" w:date="2017-07-29T15:15:00Z">
-          <w:pPr>
-            <w:pStyle w:val="PaperBody"/>
-            <w:numPr>
-              <w:numId w:val="8"/>
-            </w:numPr>
-            <w:tabs>
-              <w:tab w:val="num" w:pos="720"/>
-            </w:tabs>
-            <w:spacing w:before="0"/>
-            <w:ind w:left="720" w:hanging="360"/>
-            <w:jc w:val="both"/>
-          </w:pPr>
-        </w:pPrChange>
-      </w:pPr>
-      <w:ins w:id="116" w:author="aoliva" w:date="2017-07-29T15:15:00Z">
-        <w:r>
-          <w:rPr>
-            <w:rFonts w:ascii="Arial" w:hAnsi="Arial" w:cs="Arial"/>
-            <w:szCs w:val="18"/>
-          </w:rPr>
-          <w:lastRenderedPageBreak/>
-          <w:t>Analysis</w:t>
-        </w:r>
-      </w:ins>
-    </w:p>
-    <w:p>
-      <w:pPr>
-        <w:pStyle w:val="PaperBody"/>
-        <w:numPr>
-          <w:ilvl w:val="2"/>
-          <w:numId w:val="31"/>
-        </w:numPr>
-        <w:spacing w:before="0"/>
-        <w:rPr>
-          <w:ins w:id="117" w:author="aoliva" w:date="2017-07-29T15:15:00Z"/>
-          <w:rFonts w:ascii="Arial" w:hAnsi="Arial" w:cs="Arial"/>
-          <w:szCs w:val="18"/>
-        </w:rPr>
-        <w:pPrChange w:id="118" w:author="aoliva" w:date="2017-07-29T15:19:00Z">
-          <w:pPr>
-            <w:pStyle w:val="PaperBody"/>
-            <w:numPr>
-              <w:numId w:val="8"/>
-            </w:numPr>
-            <w:tabs>
-              <w:tab w:val="num" w:pos="720"/>
-            </w:tabs>
-            <w:spacing w:before="0"/>
-            <w:ind w:left="720" w:hanging="360"/>
-            <w:jc w:val="both"/>
-          </w:pPr>
-        </w:pPrChange>
-      </w:pPr>
-      <w:ins w:id="119" w:author="aoliva" w:date="2017-07-29T15:19:00Z">
-        <w:r>
-          <w:rPr>
-            <w:rFonts w:ascii="Arial" w:hAnsi="Arial" w:cs="Arial"/>
-            <w:szCs w:val="18"/>
-          </w:rPr>
-          <w:t>Rule</w:t>
-        </w:r>
-      </w:ins>
-    </w:p>
-    <w:p>
-      <w:pPr>
-        <w:pStyle w:val="PaperBody"/>
-        <w:numPr>
-          <w:ilvl w:val="0"/>
-          <w:numId w:val="31"/>
-        </w:numPr>
-        <w:spacing w:before="0"/>
-        <w:rPr>
-          <w:ins w:id="120" w:author="aoliva" w:date="2017-07-29T15:15:00Z"/>
+          <w:ins w:id="120" w:author="aoliva" w:date="2017-07-29T15:19:00Z"/>
           <w:rFonts w:ascii="Arial" w:hAnsi="Arial" w:cs="Arial"/>
           <w:szCs w:val="18"/>
         </w:rPr>
@@ -4723,7 +4722,8 @@
             <w:rFonts w:ascii="Arial" w:hAnsi="Arial" w:cs="Arial"/>
             <w:szCs w:val="18"/>
           </w:rPr>
-          <w:t>Entity</w:t>
+          <w:lastRenderedPageBreak/>
+          <w:t>Analysis</w:t>
         </w:r>
       </w:ins>
     </w:p>
@@ -4731,16 +4731,16 @@
       <w:pPr>
         <w:pStyle w:val="PaperBody"/>
         <w:numPr>
-          <w:ilvl w:val="1"/>
+          <w:ilvl w:val="2"/>
           <w:numId w:val="31"/>
         </w:numPr>
         <w:spacing w:before="0"/>
         <w:rPr>
-          <w:ins w:id="123" w:author="aoliva" w:date="2017-07-29T15:22:00Z"/>
-          <w:rFonts w:ascii="Arial" w:hAnsi="Arial" w:cs="Arial"/>
-          <w:szCs w:val="18"/>
-        </w:rPr>
-        <w:pPrChange w:id="124" w:author="aoliva" w:date="2017-07-29T15:15:00Z">
+          <w:ins w:id="123" w:author="aoliva" w:date="2017-07-29T15:15:00Z"/>
+          <w:rFonts w:ascii="Arial" w:hAnsi="Arial" w:cs="Arial"/>
+          <w:szCs w:val="18"/>
+        </w:rPr>
+        <w:pPrChange w:id="124" w:author="aoliva" w:date="2017-07-29T15:19:00Z">
           <w:pPr>
             <w:pStyle w:val="PaperBody"/>
             <w:numPr>
@@ -4755,13 +4755,13 @@
           </w:pPr>
         </w:pPrChange>
       </w:pPr>
-      <w:ins w:id="125" w:author="aoliva" w:date="2017-07-29T15:22:00Z">
-        <w:r>
-          <w:rPr>
-            <w:rFonts w:ascii="Arial" w:hAnsi="Arial" w:cs="Arial"/>
-            <w:szCs w:val="18"/>
-          </w:rPr>
-          <w:t>HumanStudySubject</w:t>
+      <w:ins w:id="125" w:author="aoliva" w:date="2017-07-29T15:19:00Z">
+        <w:r>
+          <w:rPr>
+            <w:rFonts w:ascii="Arial" w:hAnsi="Arial" w:cs="Arial"/>
+            <w:szCs w:val="18"/>
+          </w:rPr>
+          <w:t>Rule</w:t>
         </w:r>
       </w:ins>
     </w:p>
@@ -4769,12 +4769,12 @@
       <w:pPr>
         <w:pStyle w:val="PaperBody"/>
         <w:numPr>
-          <w:ilvl w:val="1"/>
+          <w:ilvl w:val="0"/>
           <w:numId w:val="31"/>
         </w:numPr>
         <w:spacing w:before="0"/>
         <w:rPr>
-          <w:ins w:id="126" w:author="aoliva" w:date="2017-07-29T15:10:00Z"/>
+          <w:ins w:id="126" w:author="aoliva" w:date="2017-07-29T15:15:00Z"/>
           <w:rFonts w:ascii="Arial" w:hAnsi="Arial" w:cs="Arial"/>
           <w:szCs w:val="18"/>
         </w:rPr>
@@ -4793,26 +4793,30 @@
           </w:pPr>
         </w:pPrChange>
       </w:pPr>
-      <w:ins w:id="128" w:author="aoliva" w:date="2017-07-29T15:22:00Z">
-        <w:r>
-          <w:rPr>
-            <w:rFonts w:ascii="Arial" w:hAnsi="Arial" w:cs="Arial"/>
-            <w:szCs w:val="18"/>
-          </w:rPr>
-          <w:t>Medical Condition</w:t>
+      <w:ins w:id="128" w:author="aoliva" w:date="2017-07-29T15:15:00Z">
+        <w:r>
+          <w:rPr>
+            <w:rFonts w:ascii="Arial" w:hAnsi="Arial" w:cs="Arial"/>
+            <w:szCs w:val="18"/>
+          </w:rPr>
+          <w:t>Entity</w:t>
         </w:r>
       </w:ins>
     </w:p>
     <w:p>
       <w:pPr>
         <w:pStyle w:val="PaperBody"/>
-        <w:spacing w:before="0"/>
-        <w:rPr>
-          <w:ins w:id="129" w:author="aoliva" w:date="2017-07-29T14:53:00Z"/>
-          <w:rFonts w:ascii="Arial" w:hAnsi="Arial" w:cs="Arial"/>
-          <w:szCs w:val="18"/>
-        </w:rPr>
-        <w:pPrChange w:id="130" w:author="aoliva" w:date="2017-07-29T14:53:00Z">
+        <w:numPr>
+          <w:ilvl w:val="1"/>
+          <w:numId w:val="31"/>
+        </w:numPr>
+        <w:spacing w:before="0"/>
+        <w:rPr>
+          <w:ins w:id="129" w:author="aoliva" w:date="2017-07-29T15:22:00Z"/>
+          <w:rFonts w:ascii="Arial" w:hAnsi="Arial" w:cs="Arial"/>
+          <w:szCs w:val="18"/>
+        </w:rPr>
+        <w:pPrChange w:id="130" w:author="aoliva" w:date="2017-07-29T15:15:00Z">
           <w:pPr>
             <w:pStyle w:val="PaperBody"/>
             <w:numPr>
@@ -4827,6 +4831,78 @@
           </w:pPr>
         </w:pPrChange>
       </w:pPr>
+      <w:ins w:id="131" w:author="aoliva" w:date="2017-07-29T15:22:00Z">
+        <w:r>
+          <w:rPr>
+            <w:rFonts w:ascii="Arial" w:hAnsi="Arial" w:cs="Arial"/>
+            <w:szCs w:val="18"/>
+          </w:rPr>
+          <w:t>HumanStudySubject</w:t>
+        </w:r>
+      </w:ins>
+    </w:p>
+    <w:p>
+      <w:pPr>
+        <w:pStyle w:val="PaperBody"/>
+        <w:numPr>
+          <w:ilvl w:val="1"/>
+          <w:numId w:val="31"/>
+        </w:numPr>
+        <w:spacing w:before="0"/>
+        <w:rPr>
+          <w:ins w:id="132" w:author="aoliva" w:date="2017-07-29T15:10:00Z"/>
+          <w:rFonts w:ascii="Arial" w:hAnsi="Arial" w:cs="Arial"/>
+          <w:szCs w:val="18"/>
+        </w:rPr>
+        <w:pPrChange w:id="133" w:author="aoliva" w:date="2017-07-29T15:15:00Z">
+          <w:pPr>
+            <w:pStyle w:val="PaperBody"/>
+            <w:numPr>
+              <w:numId w:val="8"/>
+            </w:numPr>
+            <w:tabs>
+              <w:tab w:val="num" w:pos="720"/>
+            </w:tabs>
+            <w:spacing w:before="0"/>
+            <w:ind w:left="720" w:hanging="360"/>
+            <w:jc w:val="both"/>
+          </w:pPr>
+        </w:pPrChange>
+      </w:pPr>
+      <w:ins w:id="134" w:author="aoliva" w:date="2017-07-29T15:22:00Z">
+        <w:r>
+          <w:rPr>
+            <w:rFonts w:ascii="Arial" w:hAnsi="Arial" w:cs="Arial"/>
+            <w:szCs w:val="18"/>
+          </w:rPr>
+          <w:t>Medical Condition</w:t>
+        </w:r>
+      </w:ins>
+    </w:p>
+    <w:p>
+      <w:pPr>
+        <w:pStyle w:val="PaperBody"/>
+        <w:spacing w:before="0"/>
+        <w:rPr>
+          <w:ins w:id="135" w:author="aoliva" w:date="2017-07-29T14:53:00Z"/>
+          <w:rFonts w:ascii="Arial" w:hAnsi="Arial" w:cs="Arial"/>
+          <w:szCs w:val="18"/>
+        </w:rPr>
+        <w:pPrChange w:id="136" w:author="aoliva" w:date="2017-07-29T14:53:00Z">
+          <w:pPr>
+            <w:pStyle w:val="PaperBody"/>
+            <w:numPr>
+              <w:numId w:val="8"/>
+            </w:numPr>
+            <w:tabs>
+              <w:tab w:val="num" w:pos="720"/>
+            </w:tabs>
+            <w:spacing w:before="0"/>
+            <w:ind w:left="720" w:hanging="360"/>
+            <w:jc w:val="both"/>
+          </w:pPr>
+        </w:pPrChange>
+      </w:pPr>
     </w:p>
     <w:p>
       <w:pPr>
@@ -4838,12 +4914,12 @@
         <w:spacing w:before="0"/>
         <w:jc w:val="both"/>
         <w:rPr>
-          <w:del w:id="131" w:author="aoliva" w:date="2017-07-29T15:02:00Z"/>
-          <w:rFonts w:ascii="Arial" w:hAnsi="Arial" w:cs="Arial"/>
-          <w:szCs w:val="18"/>
-        </w:rPr>
-      </w:pPr>
-      <w:del w:id="132" w:author="aoliva" w:date="2017-07-29T15:02:00Z">
+          <w:del w:id="137" w:author="aoliva" w:date="2017-07-29T15:02:00Z"/>
+          <w:rFonts w:ascii="Arial" w:hAnsi="Arial" w:cs="Arial"/>
+          <w:szCs w:val="18"/>
+        </w:rPr>
+      </w:pPr>
+      <w:del w:id="138" w:author="aoliva" w:date="2017-07-29T15:02:00Z">
         <w:r>
           <w:rPr>
             <w:rFonts w:ascii="Arial" w:hAnsi="Arial" w:cs="Arial"/>
@@ -4871,12 +4947,12 @@
         <w:spacing w:before="0"/>
         <w:jc w:val="both"/>
         <w:rPr>
-          <w:del w:id="133" w:author="aoliva" w:date="2017-07-29T15:11:00Z"/>
-          <w:rFonts w:ascii="Arial" w:hAnsi="Arial" w:cs="Arial"/>
-          <w:szCs w:val="18"/>
-        </w:rPr>
-      </w:pPr>
-      <w:del w:id="134" w:author="aoliva" w:date="2017-07-29T15:11:00Z">
+          <w:del w:id="139" w:author="aoliva" w:date="2017-07-29T15:11:00Z"/>
+          <w:rFonts w:ascii="Arial" w:hAnsi="Arial" w:cs="Arial"/>
+          <w:szCs w:val="18"/>
+        </w:rPr>
+      </w:pPr>
+      <w:del w:id="140" w:author="aoliva" w:date="2017-07-29T15:11:00Z">
         <w:r>
           <w:rPr>
             <w:rFonts w:ascii="Arial" w:hAnsi="Arial" w:cs="Arial"/>
@@ -4896,12 +4972,12 @@
         <w:spacing w:before="0"/>
         <w:jc w:val="both"/>
         <w:rPr>
-          <w:del w:id="135" w:author="aoliva" w:date="2017-07-29T15:11:00Z"/>
-          <w:rFonts w:ascii="Arial" w:hAnsi="Arial" w:cs="Arial"/>
-          <w:szCs w:val="18"/>
-        </w:rPr>
-      </w:pPr>
-      <w:del w:id="136" w:author="aoliva" w:date="2017-07-29T15:11:00Z">
+          <w:del w:id="141" w:author="aoliva" w:date="2017-07-29T15:11:00Z"/>
+          <w:rFonts w:ascii="Arial" w:hAnsi="Arial" w:cs="Arial"/>
+          <w:szCs w:val="18"/>
+        </w:rPr>
+      </w:pPr>
+      <w:del w:id="142" w:author="aoliva" w:date="2017-07-29T15:11:00Z">
         <w:r>
           <w:rPr>
             <w:rFonts w:ascii="Arial" w:hAnsi="Arial" w:cs="Arial"/>
@@ -4921,12 +4997,12 @@
         <w:spacing w:before="0"/>
         <w:jc w:val="both"/>
         <w:rPr>
-          <w:del w:id="137" w:author="aoliva" w:date="2017-07-29T15:11:00Z"/>
-          <w:rFonts w:ascii="Arial" w:hAnsi="Arial" w:cs="Arial"/>
-          <w:szCs w:val="18"/>
-        </w:rPr>
-      </w:pPr>
-      <w:del w:id="138" w:author="aoliva" w:date="2017-07-29T15:11:00Z">
+          <w:del w:id="143" w:author="aoliva" w:date="2017-07-29T15:11:00Z"/>
+          <w:rFonts w:ascii="Arial" w:hAnsi="Arial" w:cs="Arial"/>
+          <w:szCs w:val="18"/>
+        </w:rPr>
+      </w:pPr>
+      <w:del w:id="144" w:author="aoliva" w:date="2017-07-29T15:11:00Z">
         <w:r>
           <w:rPr>
             <w:rFonts w:ascii="Arial" w:hAnsi="Arial" w:cs="Arial"/>
@@ -4946,12 +5022,12 @@
         <w:spacing w:before="0"/>
         <w:jc w:val="both"/>
         <w:rPr>
-          <w:del w:id="139" w:author="aoliva" w:date="2017-07-29T15:11:00Z"/>
-          <w:rFonts w:ascii="Arial" w:hAnsi="Arial" w:cs="Arial"/>
-          <w:szCs w:val="18"/>
-        </w:rPr>
-      </w:pPr>
-      <w:del w:id="140" w:author="aoliva" w:date="2017-07-29T15:11:00Z">
+          <w:del w:id="145" w:author="aoliva" w:date="2017-07-29T15:11:00Z"/>
+          <w:rFonts w:ascii="Arial" w:hAnsi="Arial" w:cs="Arial"/>
+          <w:szCs w:val="18"/>
+        </w:rPr>
+      </w:pPr>
+      <w:del w:id="146" w:author="aoliva" w:date="2017-07-29T15:11:00Z">
         <w:r>
           <w:rPr>
             <w:rFonts w:ascii="Arial" w:hAnsi="Arial" w:cs="Arial"/>
@@ -4971,12 +5047,12 @@
         <w:spacing w:before="0"/>
         <w:jc w:val="both"/>
         <w:rPr>
-          <w:del w:id="141" w:author="aoliva" w:date="2017-07-29T15:23:00Z"/>
-          <w:rFonts w:ascii="Arial" w:hAnsi="Arial" w:cs="Arial"/>
-          <w:szCs w:val="18"/>
-        </w:rPr>
-      </w:pPr>
-      <w:ins w:id="142" w:author="aoliva" w:date="2017-07-29T15:23:00Z">
+          <w:del w:id="147" w:author="aoliva" w:date="2017-07-29T15:23:00Z"/>
+          <w:rFonts w:ascii="Arial" w:hAnsi="Arial" w:cs="Arial"/>
+          <w:szCs w:val="18"/>
+        </w:rPr>
+      </w:pPr>
+      <w:ins w:id="148" w:author="aoliva" w:date="2017-07-29T15:23:00Z">
         <w:r>
           <w:rPr>
             <w:rFonts w:ascii="Arial" w:hAnsi="Arial" w:cs="Arial"/>
@@ -4985,7 +5061,7 @@
           <w:t>A more detailed</w:t>
         </w:r>
       </w:ins>
-      <w:ins w:id="143" w:author="aoliva" w:date="2017-07-29T15:35:00Z">
+      <w:ins w:id="149" w:author="aoliva" w:date="2017-07-29T15:35:00Z">
         <w:r>
           <w:rPr>
             <w:rFonts w:ascii="Arial" w:hAnsi="Arial" w:cs="Arial"/>
@@ -4994,7 +5070,7 @@
           <w:t xml:space="preserve"> concept map</w:t>
         </w:r>
       </w:ins>
-      <w:ins w:id="144" w:author="aoliva" w:date="2017-07-29T15:23:00Z">
+      <w:ins w:id="150" w:author="aoliva" w:date="2017-07-29T15:23:00Z">
         <w:r>
           <w:rPr>
             <w:rFonts w:ascii="Arial" w:hAnsi="Arial" w:cs="Arial"/>
@@ -5003,7 +5079,7 @@
           <w:t xml:space="preserve"> is shown below. It includes links to external data sources such as controlled terminologies and SDTM schemas allowing the extraction of instance data into highly-compliant SDTM domains. </w:t>
         </w:r>
       </w:ins>
-      <w:del w:id="145" w:author="aoliva" w:date="2017-07-29T15:23:00Z">
+      <w:del w:id="151" w:author="aoliva" w:date="2017-07-29T15:23:00Z">
         <w:r>
           <w:rPr>
             <w:rFonts w:ascii="Arial" w:hAnsi="Arial" w:cs="Arial"/>
@@ -5023,12 +5099,12 @@
         <w:spacing w:before="0"/>
         <w:jc w:val="both"/>
         <w:rPr>
-          <w:del w:id="146" w:author="aoliva" w:date="2017-07-29T15:23:00Z"/>
-          <w:rFonts w:ascii="Arial" w:hAnsi="Arial" w:cs="Arial"/>
-          <w:szCs w:val="18"/>
-        </w:rPr>
-      </w:pPr>
-      <w:del w:id="147" w:author="aoliva" w:date="2017-07-29T15:23:00Z">
+          <w:del w:id="152" w:author="aoliva" w:date="2017-07-29T15:23:00Z"/>
+          <w:rFonts w:ascii="Arial" w:hAnsi="Arial" w:cs="Arial"/>
+          <w:szCs w:val="18"/>
+        </w:rPr>
+      </w:pPr>
+      <w:del w:id="153" w:author="aoliva" w:date="2017-07-29T15:23:00Z">
         <w:r>
           <w:rPr>
             <w:rFonts w:ascii="Arial" w:hAnsi="Arial" w:cs="Arial"/>
@@ -5048,12 +5124,12 @@
         <w:spacing w:before="0"/>
         <w:jc w:val="both"/>
         <w:rPr>
-          <w:del w:id="148" w:author="aoliva" w:date="2017-07-29T15:23:00Z"/>
-          <w:rFonts w:ascii="Arial" w:hAnsi="Arial" w:cs="Arial"/>
-          <w:szCs w:val="18"/>
-        </w:rPr>
-      </w:pPr>
-      <w:del w:id="149" w:author="aoliva" w:date="2017-07-29T15:23:00Z">
+          <w:del w:id="154" w:author="aoliva" w:date="2017-07-29T15:23:00Z"/>
+          <w:rFonts w:ascii="Arial" w:hAnsi="Arial" w:cs="Arial"/>
+          <w:szCs w:val="18"/>
+        </w:rPr>
+      </w:pPr>
+      <w:del w:id="155" w:author="aoliva" w:date="2017-07-29T15:23:00Z">
         <w:r>
           <w:rPr>
             <w:rFonts w:ascii="Arial" w:hAnsi="Arial" w:cs="Arial"/>
@@ -5073,12 +5149,12 @@
         <w:spacing w:before="0"/>
         <w:jc w:val="both"/>
         <w:rPr>
-          <w:del w:id="150" w:author="aoliva" w:date="2017-07-29T15:23:00Z"/>
-          <w:rFonts w:ascii="Arial" w:hAnsi="Arial" w:cs="Arial"/>
-          <w:szCs w:val="18"/>
-        </w:rPr>
-      </w:pPr>
-      <w:del w:id="151" w:author="aoliva" w:date="2017-07-29T15:23:00Z">
+          <w:del w:id="156" w:author="aoliva" w:date="2017-07-29T15:23:00Z"/>
+          <w:rFonts w:ascii="Arial" w:hAnsi="Arial" w:cs="Arial"/>
+          <w:szCs w:val="18"/>
+        </w:rPr>
+      </w:pPr>
+      <w:del w:id="157" w:author="aoliva" w:date="2017-07-29T15:23:00Z">
         <w:r>
           <w:rPr>
             <w:rFonts w:ascii="Arial" w:hAnsi="Arial" w:cs="Arial"/>
@@ -5098,12 +5174,12 @@
         <w:spacing w:before="0"/>
         <w:jc w:val="both"/>
         <w:rPr>
-          <w:del w:id="152" w:author="aoliva" w:date="2017-07-29T15:23:00Z"/>
-          <w:rFonts w:ascii="Arial" w:hAnsi="Arial" w:cs="Arial"/>
-          <w:szCs w:val="18"/>
-        </w:rPr>
-      </w:pPr>
-      <w:del w:id="153" w:author="aoliva" w:date="2017-07-29T15:23:00Z">
+          <w:del w:id="158" w:author="aoliva" w:date="2017-07-29T15:23:00Z"/>
+          <w:rFonts w:ascii="Arial" w:hAnsi="Arial" w:cs="Arial"/>
+          <w:szCs w:val="18"/>
+        </w:rPr>
+      </w:pPr>
+      <w:del w:id="159" w:author="aoliva" w:date="2017-07-29T15:23:00Z">
         <w:r>
           <w:rPr>
             <w:rFonts w:ascii="Arial" w:hAnsi="Arial" w:cs="Arial"/>
@@ -5123,12 +5199,12 @@
         <w:spacing w:before="0"/>
         <w:jc w:val="both"/>
         <w:rPr>
-          <w:del w:id="154" w:author="aoliva" w:date="2017-07-29T15:23:00Z"/>
-          <w:rFonts w:ascii="Arial" w:hAnsi="Arial" w:cs="Arial"/>
-          <w:szCs w:val="18"/>
-        </w:rPr>
-      </w:pPr>
-      <w:del w:id="155" w:author="aoliva" w:date="2017-07-29T15:23:00Z">
+          <w:del w:id="160" w:author="aoliva" w:date="2017-07-29T15:23:00Z"/>
+          <w:rFonts w:ascii="Arial" w:hAnsi="Arial" w:cs="Arial"/>
+          <w:szCs w:val="18"/>
+        </w:rPr>
+      </w:pPr>
+      <w:del w:id="161" w:author="aoliva" w:date="2017-07-29T15:23:00Z">
         <w:r>
           <w:rPr>
             <w:rFonts w:ascii="Arial" w:hAnsi="Arial" w:cs="Arial"/>
@@ -5148,12 +5224,12 @@
         <w:spacing w:before="0"/>
         <w:jc w:val="both"/>
         <w:rPr>
-          <w:del w:id="156" w:author="aoliva" w:date="2017-07-29T15:23:00Z"/>
-          <w:rFonts w:ascii="Arial" w:hAnsi="Arial" w:cs="Arial"/>
-          <w:szCs w:val="18"/>
-        </w:rPr>
-      </w:pPr>
-      <w:del w:id="157" w:author="aoliva" w:date="2017-07-29T15:23:00Z">
+          <w:del w:id="162" w:author="aoliva" w:date="2017-07-29T15:23:00Z"/>
+          <w:rFonts w:ascii="Arial" w:hAnsi="Arial" w:cs="Arial"/>
+          <w:szCs w:val="18"/>
+        </w:rPr>
+      </w:pPr>
+      <w:del w:id="163" w:author="aoliva" w:date="2017-07-29T15:23:00Z">
         <w:r>
           <w:rPr>
             <w:rFonts w:ascii="Arial" w:hAnsi="Arial" w:cs="Arial"/>
@@ -5170,7 +5246,7 @@
         <w:spacing w:before="0"/>
         <w:jc w:val="both"/>
         <w:rPr>
-          <w:del w:id="158" w:author="aoliva" w:date="2017-07-29T15:23:00Z"/>
+          <w:del w:id="164" w:author="aoliva" w:date="2017-07-29T15:23:00Z"/>
           <w:rFonts w:ascii="Arial" w:hAnsi="Arial" w:cs="Arial"/>
           <w:szCs w:val="18"/>
         </w:rPr>
@@ -5214,7 +5290,7 @@
         <w:rPr>
           <w:rStyle w:val="CommentReference"/>
         </w:rPr>
-        <w:commentReference w:id="159"/>
+        <w:commentReference w:id="165"/>
       </w:r>
     </w:p>
     <w:p>
@@ -5413,7 +5489,7 @@
         <w:spacing w:before="0"/>
         <w:jc w:val="both"/>
         <w:rPr>
-          <w:ins w:id="160" w:author="aoliva" w:date="2017-07-30T08:04:00Z"/>
+          <w:ins w:id="166" w:author="aoliva" w:date="2017-07-30T08:04:00Z"/>
           <w:rFonts w:ascii="Arial" w:hAnsi="Arial" w:cs="Arial"/>
           <w:szCs w:val="18"/>
         </w:rPr>
@@ -5426,12 +5502,12 @@
         <w:spacing w:before="0"/>
         <w:jc w:val="both"/>
         <w:rPr>
-          <w:ins w:id="161" w:author="aoliva" w:date="2017-07-30T08:04:00Z"/>
-          <w:rFonts w:ascii="Arial" w:hAnsi="Arial" w:cs="Arial"/>
-          <w:szCs w:val="18"/>
-        </w:rPr>
-      </w:pPr>
-      <w:ins w:id="162" w:author="aoliva" w:date="2017-07-30T08:04:00Z">
+          <w:ins w:id="167" w:author="aoliva" w:date="2017-07-30T08:04:00Z"/>
+          <w:rFonts w:ascii="Arial" w:hAnsi="Arial" w:cs="Arial"/>
+          <w:szCs w:val="18"/>
+        </w:rPr>
+      </w:pPr>
+      <w:ins w:id="168" w:author="aoliva" w:date="2017-07-30T08:04:00Z">
         <w:r>
           <w:rPr>
             <w:rFonts w:ascii="Arial" w:hAnsi="Arial" w:cs="Arial"/>
@@ -5452,75 +5528,7 @@
         <w:spacing w:before="0"/>
         <w:jc w:val="both"/>
         <w:rPr>
-          <w:del w:id="163" w:author="aoliva" w:date="2017-07-30T08:07:00Z"/>
-          <w:rFonts w:ascii="Arial" w:hAnsi="Arial" w:cs="Arial"/>
-          <w:szCs w:val="18"/>
-        </w:rPr>
-        <w:pPrChange w:id="164" w:author="aoliva" w:date="2017-07-30T08:07:00Z">
-          <w:pPr>
-            <w:pStyle w:val="PaperBody"/>
-            <w:widowControl/>
-            <w:spacing w:before="0"/>
-            <w:jc w:val="both"/>
-          </w:pPr>
-        </w:pPrChange>
-      </w:pPr>
-      <w:ins w:id="165" w:author="aoliva" w:date="2017-07-30T08:06:00Z">
-        <w:r>
-          <w:rPr>
-            <w:rFonts w:ascii="Arial" w:hAnsi="Arial" w:cs="Arial"/>
-            <w:szCs w:val="18"/>
-          </w:rPr>
-          <w:t xml:space="preserve">The PhuSE CDISC to RDF project, which modeled the CDISC standards using RDF. This work enables the derivation </w:t>
-        </w:r>
-      </w:ins>
-      <w:ins w:id="166" w:author="aoliva" w:date="2017-07-30T08:07:00Z">
-        <w:r>
-          <w:rPr>
-            <w:rFonts w:ascii="Arial" w:hAnsi="Arial" w:cs="Arial"/>
-            <w:szCs w:val="18"/>
-          </w:rPr>
-          <w:t>of SDTM datasets from the knowledgebase.</w:t>
-        </w:r>
-      </w:ins>
-    </w:p>
-    <w:p>
-      <w:pPr>
-        <w:pStyle w:val="PaperBody"/>
-        <w:widowControl/>
-        <w:numPr>
-          <w:ilvl w:val="0"/>
-          <w:numId w:val="32"/>
-        </w:numPr>
-        <w:spacing w:before="0"/>
-        <w:jc w:val="both"/>
-        <w:rPr>
-          <w:ins w:id="167" w:author="aoliva" w:date="2017-07-30T08:08:00Z"/>
-          <w:rFonts w:ascii="Arial" w:hAnsi="Arial" w:cs="Arial"/>
-          <w:szCs w:val="18"/>
-        </w:rPr>
-        <w:pPrChange w:id="168" w:author="aoliva" w:date="2017-07-30T08:06:00Z">
-          <w:pPr>
-            <w:pStyle w:val="PaperBody"/>
-            <w:widowControl/>
-            <w:spacing w:before="0"/>
-            <w:jc w:val="both"/>
-          </w:pPr>
-        </w:pPrChange>
-      </w:pPr>
-    </w:p>
-    <w:p>
-      <w:pPr>
-        <w:pStyle w:val="PaperBody"/>
-        <w:widowControl/>
-        <w:numPr>
-          <w:ilvl w:val="0"/>
-          <w:numId w:val="32"/>
-        </w:numPr>
-        <w:spacing w:before="0"/>
-        <w:jc w:val="both"/>
-        <w:rPr>
-          <w:ins w:id="169" w:author="aoliva" w:date="2017-07-30T08:08:00Z"/>
+          <w:del w:id="169" w:author="aoliva" w:date="2017-07-30T08:07:00Z"/>
           <w:rFonts w:ascii="Arial" w:hAnsi="Arial" w:cs="Arial"/>
           <w:szCs w:val="18"/>
         </w:rPr>
@@ -5533,13 +5541,22 @@
           </w:pPr>
         </w:pPrChange>
       </w:pPr>
-      <w:ins w:id="171" w:author="aoliva" w:date="2017-07-30T08:08:00Z">
-        <w:r>
-          <w:rPr>
-            <w:rFonts w:ascii="Arial" w:hAnsi="Arial" w:cs="Arial"/>
-            <w:szCs w:val="18"/>
-          </w:rPr>
-          <w:t>SDTM terminology in RDF, which is published by the National Cancer Institute and allows linking of important concepts in the mini-ontology to the controlled terms defined by CDISC</w:t>
+      <w:ins w:id="171" w:author="aoliva" w:date="2017-07-30T08:06:00Z">
+        <w:r>
+          <w:rPr>
+            <w:rFonts w:ascii="Arial" w:hAnsi="Arial" w:cs="Arial"/>
+            <w:szCs w:val="18"/>
+          </w:rPr>
+          <w:t xml:space="preserve">The PhuSE CDISC to RDF project, which modeled the CDISC standards using RDF. This work enables the derivation </w:t>
+        </w:r>
+      </w:ins>
+      <w:ins w:id="172" w:author="aoliva" w:date="2017-07-30T08:07:00Z">
+        <w:r>
+          <w:rPr>
+            <w:rFonts w:ascii="Arial" w:hAnsi="Arial" w:cs="Arial"/>
+            <w:szCs w:val="18"/>
+          </w:rPr>
+          <w:t>of SDTM datasets from the knowledgebase.</w:t>
         </w:r>
       </w:ins>
     </w:p>
@@ -5554,11 +5571,11 @@
         <w:spacing w:before="0"/>
         <w:jc w:val="both"/>
         <w:rPr>
-          <w:ins w:id="172" w:author="aoliva" w:date="2017-07-30T08:09:00Z"/>
-          <w:rFonts w:ascii="Arial" w:hAnsi="Arial" w:cs="Arial"/>
-          <w:szCs w:val="18"/>
-        </w:rPr>
-        <w:pPrChange w:id="173" w:author="aoliva" w:date="2017-07-30T08:07:00Z">
+          <w:ins w:id="173" w:author="aoliva" w:date="2017-07-30T08:08:00Z"/>
+          <w:rFonts w:ascii="Arial" w:hAnsi="Arial" w:cs="Arial"/>
+          <w:szCs w:val="18"/>
+        </w:rPr>
+        <w:pPrChange w:id="174" w:author="aoliva" w:date="2017-07-30T08:06:00Z">
           <w:pPr>
             <w:pStyle w:val="PaperBody"/>
             <w:widowControl/>
@@ -5567,15 +5584,6 @@
           </w:pPr>
         </w:pPrChange>
       </w:pPr>
-      <w:ins w:id="174" w:author="aoliva" w:date="2017-07-30T08:09:00Z">
-        <w:r>
-          <w:rPr>
-            <w:rFonts w:ascii="Arial" w:hAnsi="Arial" w:cs="Arial"/>
-            <w:szCs w:val="18"/>
-          </w:rPr>
-          <w:t>BRIDG 4.2 ontology, which allows reuse of existing BRIDG concepts in the ontology as needed</w:t>
-        </w:r>
-      </w:ins>
     </w:p>
     <w:p>
       <w:pPr>
@@ -5588,7 +5596,7 @@
         <w:spacing w:before="0"/>
         <w:jc w:val="both"/>
         <w:rPr>
-          <w:ins w:id="175" w:author="aoliva" w:date="2017-07-30T08:11:00Z"/>
+          <w:ins w:id="175" w:author="aoliva" w:date="2017-07-30T08:08:00Z"/>
           <w:rFonts w:ascii="Arial" w:hAnsi="Arial" w:cs="Arial"/>
           <w:szCs w:val="18"/>
         </w:rPr>
@@ -5601,81 +5609,15 @@
           </w:pPr>
         </w:pPrChange>
       </w:pPr>
-      <w:ins w:id="177" w:author="aoliva" w:date="2017-07-30T08:10:00Z">
-        <w:r>
-          <w:rPr>
-            <w:rFonts w:ascii="Arial" w:hAnsi="Arial" w:cs="Arial"/>
-            <w:szCs w:val="18"/>
-          </w:rPr>
-          <w:t>W3C Time ontology, which provides a standard representation of temporal concepts</w:t>
+      <w:ins w:id="177" w:author="aoliva" w:date="2017-07-30T08:08:00Z">
+        <w:r>
+          <w:rPr>
+            <w:rFonts w:ascii="Arial" w:hAnsi="Arial" w:cs="Arial"/>
+            <w:szCs w:val="18"/>
+          </w:rPr>
+          <w:t>SDTM terminology in RDF, which is published by the National Cancer Institute and allows linking of important concepts in the mini-ontology to the controlled terms defined by CDISC</w:t>
         </w:r>
       </w:ins>
-      <w:ins w:id="178" w:author="aoliva" w:date="2017-07-30T08:11:00Z">
-        <w:r>
-          <w:rPr>
-            <w:rFonts w:ascii="Arial" w:hAnsi="Arial" w:cs="Arial"/>
-            <w:szCs w:val="18"/>
-          </w:rPr>
-          <w:t xml:space="preserve"> in RDF</w:t>
-        </w:r>
-      </w:ins>
-      <w:ins w:id="179" w:author="aoliva" w:date="2017-07-30T08:10:00Z">
-        <w:r>
-          <w:rPr>
-            <w:rFonts w:ascii="Arial" w:hAnsi="Arial" w:cs="Arial"/>
-            <w:szCs w:val="18"/>
-          </w:rPr>
-          <w:t xml:space="preserve"> (instants, intervals, start/end dates, etc.) </w:t>
-        </w:r>
-      </w:ins>
-    </w:p>
-    <w:p>
-      <w:pPr>
-        <w:pStyle w:val="PaperBody"/>
-        <w:widowControl/>
-        <w:spacing w:before="0"/>
-        <w:jc w:val="both"/>
-        <w:rPr>
-          <w:ins w:id="180" w:author="aoliva" w:date="2017-07-30T08:11:00Z"/>
-          <w:rFonts w:ascii="Arial" w:hAnsi="Arial" w:cs="Arial"/>
-          <w:szCs w:val="18"/>
-        </w:rPr>
-      </w:pPr>
-    </w:p>
-    <w:p>
-      <w:pPr>
-        <w:pStyle w:val="PaperBody"/>
-        <w:widowControl/>
-        <w:spacing w:before="0"/>
-        <w:jc w:val="both"/>
-        <w:rPr>
-          <w:ins w:id="181" w:author="aoliva" w:date="2017-07-30T08:14:00Z"/>
-          <w:rFonts w:ascii="Arial" w:hAnsi="Arial" w:cs="Arial"/>
-          <w:szCs w:val="18"/>
-        </w:rPr>
-      </w:pPr>
-      <w:ins w:id="182" w:author="aoliva" w:date="2017-07-30T08:11:00Z">
-        <w:r>
-          <w:rPr>
-            <w:rFonts w:ascii="Arial" w:hAnsi="Arial" w:cs="Arial"/>
-            <w:szCs w:val="18"/>
-          </w:rPr>
-          <w:t xml:space="preserve">We were able to link these various external data sources to the mini-ontology to create a single seamless graph. The development process included the creation of various RDF files in turtle format based on the type of data and how we envision the data will be managed in a production environment. A brief description of each file follows below. </w:t>
-        </w:r>
-      </w:ins>
-    </w:p>
-    <w:p>
-      <w:pPr>
-        <w:pStyle w:val="PaperBody"/>
-        <w:widowControl/>
-        <w:spacing w:before="0"/>
-        <w:jc w:val="both"/>
-        <w:rPr>
-          <w:ins w:id="183" w:author="aoliva" w:date="2017-07-30T08:14:00Z"/>
-          <w:rFonts w:ascii="Arial" w:hAnsi="Arial" w:cs="Arial"/>
-          <w:szCs w:val="18"/>
-        </w:rPr>
-      </w:pPr>
     </w:p>
     <w:p>
       <w:pPr>
@@ -5683,15 +5625,16 @@
         <w:widowControl/>
         <w:numPr>
           <w:ilvl w:val="0"/>
-          <w:numId w:val="33"/>
+          <w:numId w:val="32"/>
         </w:numPr>
         <w:spacing w:before="0"/>
-        <w:rPr>
-          <w:ins w:id="184" w:author="aoliva" w:date="2017-07-30T08:18:00Z"/>
-          <w:rFonts w:ascii="Arial" w:hAnsi="Arial" w:cs="Arial"/>
-          <w:szCs w:val="18"/>
-        </w:rPr>
-        <w:pPrChange w:id="185" w:author="aoliva" w:date="2017-07-30T08:16:00Z">
+        <w:jc w:val="both"/>
+        <w:rPr>
+          <w:ins w:id="178" w:author="aoliva" w:date="2017-07-30T08:09:00Z"/>
+          <w:rFonts w:ascii="Arial" w:hAnsi="Arial" w:cs="Arial"/>
+          <w:szCs w:val="18"/>
+        </w:rPr>
+        <w:pPrChange w:id="179" w:author="aoliva" w:date="2017-07-30T08:07:00Z">
           <w:pPr>
             <w:pStyle w:val="PaperBody"/>
             <w:widowControl/>
@@ -5700,50 +5643,13 @@
           </w:pPr>
         </w:pPrChange>
       </w:pPr>
-      <w:ins w:id="186" w:author="aoliva" w:date="2017-07-30T08:16:00Z">
-        <w:r>
-          <w:rPr>
-            <w:rFonts w:ascii="Arial" w:hAnsi="Arial" w:cs="Arial"/>
-            <w:szCs w:val="18"/>
-          </w:rPr>
-          <w:lastRenderedPageBreak/>
-          <w:t xml:space="preserve">code.ttl  -- this file contains or links to resources representing defined concepts such as controlled terminologies. It includes Defined Activites. It </w:t>
-        </w:r>
-      </w:ins>
-      <w:ins w:id="187" w:author="aoliva" w:date="2017-07-30T08:18:00Z">
-        <w:r>
-          <w:rPr>
-            <w:rFonts w:ascii="Arial" w:hAnsi="Arial" w:cs="Arial"/>
-            <w:szCs w:val="18"/>
-          </w:rPr>
-          <w:t>currently</w:t>
-        </w:r>
-      </w:ins>
-      <w:ins w:id="188" w:author="aoliva" w:date="2017-07-30T08:16:00Z">
-        <w:r>
-          <w:rPr>
-            <w:rFonts w:ascii="Arial" w:hAnsi="Arial" w:cs="Arial"/>
-            <w:szCs w:val="18"/>
-          </w:rPr>
-          <w:t xml:space="preserve"> </w:t>
-        </w:r>
-      </w:ins>
-      <w:ins w:id="189" w:author="aoliva" w:date="2017-07-30T08:18:00Z">
-        <w:r>
-          <w:rPr>
-            <w:rFonts w:ascii="Arial" w:hAnsi="Arial" w:cs="Arial"/>
-            <w:szCs w:val="18"/>
-          </w:rPr>
-          <w:t>provides links to sdtm terminology and the time ontology. In the future, it can be expanded to link to other terminologies in RDF such as MedDRA, LOINC, and the WHO Drug Dictionary.</w:t>
-        </w:r>
-      </w:ins>
-      <w:ins w:id="190" w:author="aoliva" w:date="2017-07-30T08:23:00Z">
-        <w:r>
-          <w:rPr>
-            <w:rFonts w:ascii="Arial" w:hAnsi="Arial" w:cs="Arial"/>
-            <w:szCs w:val="18"/>
-          </w:rPr>
-          <w:t xml:space="preserve">  It is anticipated that this file will reside and be maintained on a public site for all implementers to reference, although various links to proprietary terminologies may be restricted based on licensing agreements. </w:t>
+      <w:ins w:id="180" w:author="aoliva" w:date="2017-07-30T08:09:00Z">
+        <w:r>
+          <w:rPr>
+            <w:rFonts w:ascii="Arial" w:hAnsi="Arial" w:cs="Arial"/>
+            <w:szCs w:val="18"/>
+          </w:rPr>
+          <w:t>BRIDG 4.2 ontology, which allows reuse of existing BRIDG concepts in the ontology as needed</w:t>
         </w:r>
       </w:ins>
     </w:p>
@@ -5753,15 +5659,16 @@
         <w:widowControl/>
         <w:numPr>
           <w:ilvl w:val="0"/>
-          <w:numId w:val="33"/>
+          <w:numId w:val="32"/>
         </w:numPr>
         <w:spacing w:before="0"/>
-        <w:rPr>
-          <w:ins w:id="191" w:author="aoliva" w:date="2017-07-30T08:16:00Z"/>
-          <w:rFonts w:ascii="Arial" w:hAnsi="Arial" w:cs="Arial"/>
-          <w:szCs w:val="18"/>
-        </w:rPr>
-        <w:pPrChange w:id="192" w:author="aoliva" w:date="2017-07-30T08:16:00Z">
+        <w:jc w:val="both"/>
+        <w:rPr>
+          <w:ins w:id="181" w:author="aoliva" w:date="2017-07-30T08:11:00Z"/>
+          <w:rFonts w:ascii="Arial" w:hAnsi="Arial" w:cs="Arial"/>
+          <w:szCs w:val="18"/>
+        </w:rPr>
+        <w:pPrChange w:id="182" w:author="aoliva" w:date="2017-07-30T08:07:00Z">
           <w:pPr>
             <w:pStyle w:val="PaperBody"/>
             <w:widowControl/>
@@ -5770,33 +5677,81 @@
           </w:pPr>
         </w:pPrChange>
       </w:pPr>
-      <w:ins w:id="193" w:author="aoliva" w:date="2017-07-30T08:19:00Z">
-        <w:r>
-          <w:rPr>
-            <w:rFonts w:ascii="Arial" w:hAnsi="Arial" w:cs="Arial"/>
-            <w:szCs w:val="18"/>
-          </w:rPr>
-          <w:t>study.ttl – contains the study metatmodel in OWL</w:t>
+      <w:ins w:id="183" w:author="aoliva" w:date="2017-07-30T08:10:00Z">
+        <w:r>
+          <w:rPr>
+            <w:rFonts w:ascii="Arial" w:hAnsi="Arial" w:cs="Arial"/>
+            <w:szCs w:val="18"/>
+          </w:rPr>
+          <w:t>W3C Time ontology, which provides a standard representation of temporal concepts</w:t>
         </w:r>
       </w:ins>
-      <w:ins w:id="194" w:author="aoliva" w:date="2017-07-30T08:16:00Z">
-        <w:r>
-          <w:rPr>
-            <w:rFonts w:ascii="Arial" w:hAnsi="Arial" w:cs="Arial"/>
-            <w:szCs w:val="18"/>
-          </w:rPr>
-          <w:t>. It contains the core classes and relationships previously discussed that are common to all studies. This ontology imports code.ttl</w:t>
+      <w:ins w:id="184" w:author="aoliva" w:date="2017-07-30T08:11:00Z">
+        <w:r>
+          <w:rPr>
+            <w:rFonts w:ascii="Arial" w:hAnsi="Arial" w:cs="Arial"/>
+            <w:szCs w:val="18"/>
+          </w:rPr>
+          <w:t xml:space="preserve"> in RDF</w:t>
         </w:r>
       </w:ins>
-      <w:ins w:id="195" w:author="aoliva" w:date="2017-07-30T08:25:00Z">
-        <w:r>
-          <w:rPr>
-            <w:rFonts w:ascii="Arial" w:hAnsi="Arial" w:cs="Arial"/>
-            <w:szCs w:val="18"/>
-          </w:rPr>
-          <w:t xml:space="preserve">. It is anticipated that this file will also be publicly available on the web. </w:t>
+      <w:ins w:id="185" w:author="aoliva" w:date="2017-07-30T08:10:00Z">
+        <w:r>
+          <w:rPr>
+            <w:rFonts w:ascii="Arial" w:hAnsi="Arial" w:cs="Arial"/>
+            <w:szCs w:val="18"/>
+          </w:rPr>
+          <w:t xml:space="preserve"> (instants, intervals, start/end dates, etc.) </w:t>
         </w:r>
       </w:ins>
+    </w:p>
+    <w:p>
+      <w:pPr>
+        <w:pStyle w:val="PaperBody"/>
+        <w:widowControl/>
+        <w:spacing w:before="0"/>
+        <w:jc w:val="both"/>
+        <w:rPr>
+          <w:ins w:id="186" w:author="aoliva" w:date="2017-07-30T08:11:00Z"/>
+          <w:rFonts w:ascii="Arial" w:hAnsi="Arial" w:cs="Arial"/>
+          <w:szCs w:val="18"/>
+        </w:rPr>
+      </w:pPr>
+    </w:p>
+    <w:p>
+      <w:pPr>
+        <w:pStyle w:val="PaperBody"/>
+        <w:widowControl/>
+        <w:spacing w:before="0"/>
+        <w:jc w:val="both"/>
+        <w:rPr>
+          <w:ins w:id="187" w:author="aoliva" w:date="2017-07-30T08:14:00Z"/>
+          <w:rFonts w:ascii="Arial" w:hAnsi="Arial" w:cs="Arial"/>
+          <w:szCs w:val="18"/>
+        </w:rPr>
+      </w:pPr>
+      <w:ins w:id="188" w:author="aoliva" w:date="2017-07-30T08:11:00Z">
+        <w:r>
+          <w:rPr>
+            <w:rFonts w:ascii="Arial" w:hAnsi="Arial" w:cs="Arial"/>
+            <w:szCs w:val="18"/>
+          </w:rPr>
+          <w:t xml:space="preserve">We were able to link these various external data sources to the mini-ontology to create a single seamless graph. The development process included the creation of various RDF files in turtle format based on the type of data and how we envision the data will be managed in a production environment. A brief description of each file follows below. </w:t>
+        </w:r>
+      </w:ins>
+    </w:p>
+    <w:p>
+      <w:pPr>
+        <w:pStyle w:val="PaperBody"/>
+        <w:widowControl/>
+        <w:spacing w:before="0"/>
+        <w:jc w:val="both"/>
+        <w:rPr>
+          <w:ins w:id="189" w:author="aoliva" w:date="2017-07-30T08:14:00Z"/>
+          <w:rFonts w:ascii="Arial" w:hAnsi="Arial" w:cs="Arial"/>
+          <w:szCs w:val="18"/>
+        </w:rPr>
+      </w:pPr>
     </w:p>
     <w:p>
       <w:pPr>
@@ -5808,11 +5763,11 @@
         </w:numPr>
         <w:spacing w:before="0"/>
         <w:rPr>
-          <w:ins w:id="196" w:author="aoliva" w:date="2017-07-30T08:26:00Z"/>
-          <w:rFonts w:ascii="Arial" w:hAnsi="Arial" w:cs="Arial"/>
-          <w:szCs w:val="18"/>
-        </w:rPr>
-        <w:pPrChange w:id="197" w:author="aoliva" w:date="2017-07-30T08:16:00Z">
+          <w:ins w:id="190" w:author="aoliva" w:date="2017-07-30T08:18:00Z"/>
+          <w:rFonts w:ascii="Arial" w:hAnsi="Arial" w:cs="Arial"/>
+          <w:szCs w:val="18"/>
+        </w:rPr>
+        <w:pPrChange w:id="191" w:author="aoliva" w:date="2017-07-30T08:16:00Z">
           <w:pPr>
             <w:pStyle w:val="PaperBody"/>
             <w:widowControl/>
@@ -5821,108 +5776,68 @@
           </w:pPr>
         </w:pPrChange>
       </w:pPr>
-      <w:ins w:id="198" w:author="aoliva" w:date="2017-07-30T08:21:00Z">
-        <w:r>
-          <w:rPr>
-            <w:rFonts w:ascii="Arial" w:hAnsi="Arial" w:cs="Arial"/>
-            <w:szCs w:val="18"/>
-          </w:rPr>
-          <w:t>c</w:t>
-        </w:r>
-        <w:r>
-          <w:rPr>
-            <w:rFonts w:ascii="Arial" w:hAnsi="Arial" w:cs="Arial"/>
-            <w:szCs w:val="18"/>
-          </w:rPr>
-          <w:t>discpilot01-protocol</w:t>
+      <w:ins w:id="192" w:author="aoliva" w:date="2017-07-30T08:16:00Z">
+        <w:r>
+          <w:rPr>
+            <w:rFonts w:ascii="Arial" w:hAnsi="Arial" w:cs="Arial"/>
+            <w:szCs w:val="18"/>
+          </w:rPr>
+          <w:lastRenderedPageBreak/>
+          <w:t xml:space="preserve">code.ttl  -- this file contains or links to resources representing defined concepts such as controlled terminologies. It includes Defined </w:t>
         </w:r>
       </w:ins>
-      <w:ins w:id="199" w:author="aoliva" w:date="2017-07-30T08:28:00Z">
-        <w:r>
-          <w:rPr>
-            <w:rFonts w:ascii="Arial" w:hAnsi="Arial" w:cs="Arial"/>
-            <w:szCs w:val="18"/>
-          </w:rPr>
-          <w:t>.ttl</w:t>
+      <w:ins w:id="193" w:author="aoliva" w:date="2017-08-14T13:07:00Z">
+        <w:r>
+          <w:rPr>
+            <w:rFonts w:ascii="Arial" w:hAnsi="Arial" w:cs="Arial"/>
+            <w:szCs w:val="18"/>
+          </w:rPr>
+          <w:t>Activities</w:t>
         </w:r>
       </w:ins>
-      <w:ins w:id="200" w:author="aoliva" w:date="2017-07-30T08:21:00Z">
-        <w:r>
-          <w:rPr>
-            <w:rFonts w:ascii="Arial" w:hAnsi="Arial" w:cs="Arial"/>
-            <w:szCs w:val="18"/>
-          </w:rPr>
-          <w:t xml:space="preserve"> – contains the concepts and relationships</w:t>
-        </w:r>
-        <w:r>
-          <w:rPr>
-            <w:rFonts w:ascii="Arial" w:hAnsi="Arial" w:cs="Arial"/>
-            <w:szCs w:val="18"/>
-          </w:rPr>
-          <w:t xml:space="preserve"> that are specific for the protocol of the pilot study. It contains the protocol-specified activities, rule sets, and controlled terms/value sets. It imports the study.ttl ontology. It is expected that this file will be the primary source to generate the blank case report form and the define.xml contents. </w:t>
+      <w:ins w:id="194" w:author="aoliva" w:date="2017-07-30T08:16:00Z">
+        <w:r>
+          <w:rPr>
+            <w:rFonts w:ascii="Arial" w:hAnsi="Arial" w:cs="Arial"/>
+            <w:szCs w:val="18"/>
+          </w:rPr>
+          <w:t xml:space="preserve">. It </w:t>
         </w:r>
       </w:ins>
-      <w:ins w:id="201" w:author="aoliva" w:date="2017-07-30T08:25:00Z">
-        <w:r>
-          <w:rPr>
-            <w:rFonts w:ascii="Arial" w:hAnsi="Arial" w:cs="Arial"/>
-            <w:szCs w:val="18"/>
-          </w:rPr>
-          <w:t xml:space="preserve">Since study protocols are considered proprietary, it is expected this file </w:t>
+      <w:ins w:id="195" w:author="aoliva" w:date="2017-07-30T08:18:00Z">
+        <w:r>
+          <w:rPr>
+            <w:rFonts w:ascii="Arial" w:hAnsi="Arial" w:cs="Arial"/>
+            <w:szCs w:val="18"/>
+          </w:rPr>
+          <w:t>currently</w:t>
         </w:r>
       </w:ins>
-      <w:ins w:id="202" w:author="aoliva" w:date="2017-07-30T08:26:00Z">
-        <w:r>
-          <w:rPr>
-            <w:rFonts w:ascii="Arial" w:hAnsi="Arial" w:cs="Arial"/>
-            <w:szCs w:val="18"/>
-          </w:rPr>
-          <w:t>will</w:t>
+      <w:ins w:id="196" w:author="aoliva" w:date="2017-07-30T08:16:00Z">
+        <w:r>
+          <w:rPr>
+            <w:rFonts w:ascii="Arial" w:hAnsi="Arial" w:cs="Arial"/>
+            <w:szCs w:val="18"/>
+          </w:rPr>
+          <w:t xml:space="preserve"> </w:t>
         </w:r>
       </w:ins>
-      <w:ins w:id="203" w:author="aoliva" w:date="2017-07-30T08:25:00Z">
-        <w:r>
-          <w:rPr>
-            <w:rFonts w:ascii="Arial" w:hAnsi="Arial" w:cs="Arial"/>
-            <w:szCs w:val="18"/>
-          </w:rPr>
-          <w:t xml:space="preserve"> </w:t>
+      <w:ins w:id="197" w:author="aoliva" w:date="2017-07-30T08:18:00Z">
+        <w:r>
+          <w:rPr>
+            <w:rFonts w:ascii="Arial" w:hAnsi="Arial" w:cs="Arial"/>
+            <w:szCs w:val="18"/>
+          </w:rPr>
+          <w:t>provides links to sdtm terminology and the time ontology. In the future, it can be expanded to link to other terminologies in RDF such as MedDRA, LOINC, and the WHO Drug Dictionary.</w:t>
         </w:r>
       </w:ins>
-      <w:ins w:id="204" w:author="aoliva" w:date="2017-07-30T08:26:00Z">
-        <w:r>
-          <w:rPr>
-            <w:rFonts w:ascii="Arial" w:hAnsi="Arial" w:cs="Arial"/>
-            <w:szCs w:val="18"/>
-          </w:rPr>
-          <w:t>reside behind a firewall with restricted access. It also defined a separate namespace called custom: to store protocol-specific concepts</w:t>
-        </w:r>
-      </w:ins>
-      <w:ins w:id="205" w:author="aoliva" w:date="2017-07-30T08:27:00Z">
-        <w:r>
-          <w:rPr>
-            <w:rFonts w:ascii="Arial" w:hAnsi="Arial" w:cs="Arial"/>
-            <w:szCs w:val="18"/>
-          </w:rPr>
-          <w:t xml:space="preserve"> and custom terms</w:t>
-        </w:r>
-      </w:ins>
-      <w:ins w:id="206" w:author="aoliva" w:date="2017-07-30T08:26:00Z">
-        <w:r>
-          <w:rPr>
-            <w:rFonts w:ascii="Arial" w:hAnsi="Arial" w:cs="Arial"/>
-            <w:szCs w:val="18"/>
-          </w:rPr>
-          <w:t xml:space="preserve"> that are not present</w:t>
-        </w:r>
-      </w:ins>
-      <w:ins w:id="207" w:author="aoliva" w:date="2017-07-30T08:27:00Z">
-        <w:r>
-          <w:rPr>
-            <w:rFonts w:ascii="Arial" w:hAnsi="Arial" w:cs="Arial"/>
-            <w:szCs w:val="18"/>
-          </w:rPr>
-          <w:t xml:space="preserve"> in code.ttl</w:t>
+      <w:ins w:id="198" w:author="aoliva" w:date="2017-07-30T08:23:00Z">
+        <w:r>
+          <w:rPr>
+            <w:rFonts w:ascii="Arial" w:hAnsi="Arial" w:cs="Arial"/>
+            <w:szCs w:val="18"/>
+          </w:rPr>
+          <w:t xml:space="preserve">  It is anticipated that this file will reside and be maintained on a public site for all implementers to reference, although various links to proprietary terminologies may be restricted based on licensing agreements. </w:t>
         </w:r>
       </w:ins>
     </w:p>
@@ -5936,11 +5851,11 @@
         </w:numPr>
         <w:spacing w:before="0"/>
         <w:rPr>
-          <w:ins w:id="208" w:author="aoliva" w:date="2017-07-30T08:28:00Z"/>
-          <w:rFonts w:ascii="Arial" w:hAnsi="Arial" w:cs="Arial"/>
-          <w:szCs w:val="18"/>
-        </w:rPr>
-        <w:pPrChange w:id="209" w:author="aoliva" w:date="2017-07-30T08:16:00Z">
+          <w:ins w:id="199" w:author="aoliva" w:date="2017-07-30T08:16:00Z"/>
+          <w:rFonts w:ascii="Arial" w:hAnsi="Arial" w:cs="Arial"/>
+          <w:szCs w:val="18"/>
+        </w:rPr>
+        <w:pPrChange w:id="200" w:author="aoliva" w:date="2017-07-30T08:16:00Z">
           <w:pPr>
             <w:pStyle w:val="PaperBody"/>
             <w:widowControl/>
@@ -5949,22 +5864,31 @@
           </w:pPr>
         </w:pPrChange>
       </w:pPr>
-      <w:ins w:id="210" w:author="aoliva" w:date="2017-07-30T08:28:00Z">
-        <w:r>
-          <w:rPr>
-            <w:rFonts w:ascii="Arial" w:hAnsi="Arial" w:cs="Arial"/>
-            <w:szCs w:val="18"/>
-          </w:rPr>
-          <w:t>cdiscpilot01.ttl – contains the instance data for the study. It imports the cdiscpilot01-protocol.ttl file</w:t>
+      <w:ins w:id="201" w:author="aoliva" w:date="2017-07-30T08:19:00Z">
+        <w:r>
+          <w:rPr>
+            <w:rFonts w:ascii="Arial" w:hAnsi="Arial" w:cs="Arial"/>
+            <w:szCs w:val="18"/>
+          </w:rPr>
+          <w:t>study.ttl – contains the study metatmodel in OWL</w:t>
         </w:r>
       </w:ins>
-      <w:ins w:id="211" w:author="aoliva" w:date="2017-07-30T08:48:00Z">
-        <w:r>
-          <w:rPr>
-            <w:rFonts w:ascii="Arial" w:hAnsi="Arial" w:cs="Arial"/>
-            <w:szCs w:val="18"/>
-          </w:rPr>
-          <w:t xml:space="preserve">. This file also resides behind a firewall. </w:t>
+      <w:ins w:id="202" w:author="aoliva" w:date="2017-07-30T08:16:00Z">
+        <w:r>
+          <w:rPr>
+            <w:rFonts w:ascii="Arial" w:hAnsi="Arial" w:cs="Arial"/>
+            <w:szCs w:val="18"/>
+          </w:rPr>
+          <w:t>. It contains the core classes and relationships previously discussed that are common to all studies. This ontology imports code.ttl</w:t>
+        </w:r>
+      </w:ins>
+      <w:ins w:id="203" w:author="aoliva" w:date="2017-07-30T08:25:00Z">
+        <w:r>
+          <w:rPr>
+            <w:rFonts w:ascii="Arial" w:hAnsi="Arial" w:cs="Arial"/>
+            <w:szCs w:val="18"/>
+          </w:rPr>
+          <w:t xml:space="preserve">. It is anticipated that this file will also be publicly available on the web. </w:t>
         </w:r>
       </w:ins>
     </w:p>
@@ -5978,11 +5902,11 @@
         </w:numPr>
         <w:spacing w:before="0"/>
         <w:rPr>
-          <w:ins w:id="212" w:author="aoliva" w:date="2017-07-30T08:29:00Z"/>
-          <w:rFonts w:ascii="Arial" w:hAnsi="Arial" w:cs="Arial"/>
-          <w:szCs w:val="18"/>
-        </w:rPr>
-        <w:pPrChange w:id="213" w:author="aoliva" w:date="2017-07-30T08:16:00Z">
+          <w:ins w:id="204" w:author="aoliva" w:date="2017-07-30T08:26:00Z"/>
+          <w:rFonts w:ascii="Arial" w:hAnsi="Arial" w:cs="Arial"/>
+          <w:szCs w:val="18"/>
+        </w:rPr>
+        <w:pPrChange w:id="205" w:author="aoliva" w:date="2017-07-30T08:16:00Z">
           <w:pPr>
             <w:pStyle w:val="PaperBody"/>
             <w:widowControl/>
@@ -5991,26 +5915,110 @@
           </w:pPr>
         </w:pPrChange>
       </w:pPr>
-      <w:ins w:id="214" w:author="aoliva" w:date="2017-07-30T08:29:00Z">
-        <w:r>
-          <w:rPr>
-            <w:rFonts w:ascii="Arial" w:hAnsi="Arial" w:cs="Arial"/>
-            <w:szCs w:val="18"/>
-          </w:rPr>
-          <w:t>sdtm.ttl – contains or links to the sdtm ontologies that are useful in creating valid sdtm datasets from the knowledgebase.</w:t>
+      <w:ins w:id="206" w:author="aoliva" w:date="2017-07-30T08:21:00Z">
+        <w:r>
+          <w:rPr>
+            <w:rFonts w:ascii="Arial" w:hAnsi="Arial" w:cs="Arial"/>
+            <w:szCs w:val="18"/>
+          </w:rPr>
+          <w:t>c</w:t>
+        </w:r>
+        <w:r>
+          <w:rPr>
+            <w:rFonts w:ascii="Arial" w:hAnsi="Arial" w:cs="Arial"/>
+            <w:szCs w:val="18"/>
+          </w:rPr>
+          <w:t>discpilot01-protocol</w:t>
         </w:r>
       </w:ins>
-      <w:ins w:id="215" w:author="aoliva" w:date="2017-07-30T08:49:00Z">
-        <w:r>
-          <w:rPr>
-            <w:rFonts w:ascii="Arial" w:hAnsi="Arial" w:cs="Arial"/>
-            <w:szCs w:val="18"/>
-          </w:rPr>
-          <w:t xml:space="preserve"> This file is publicly available</w:t>
+      <w:ins w:id="207" w:author="aoliva" w:date="2017-07-30T08:28:00Z">
+        <w:r>
+          <w:rPr>
+            <w:rFonts w:ascii="Arial" w:hAnsi="Arial" w:cs="Arial"/>
+            <w:szCs w:val="18"/>
+          </w:rPr>
+          <w:t>.ttl</w:t>
         </w:r>
       </w:ins>
-      <w:bookmarkStart w:id="216" w:name="_GoBack"/>
-      <w:bookmarkEnd w:id="216"/>
+      <w:ins w:id="208" w:author="aoliva" w:date="2017-07-30T08:21:00Z">
+        <w:r>
+          <w:rPr>
+            <w:rFonts w:ascii="Arial" w:hAnsi="Arial" w:cs="Arial"/>
+            <w:szCs w:val="18"/>
+          </w:rPr>
+          <w:t xml:space="preserve"> – contains the concepts and relationships</w:t>
+        </w:r>
+        <w:r>
+          <w:rPr>
+            <w:rFonts w:ascii="Arial" w:hAnsi="Arial" w:cs="Arial"/>
+            <w:szCs w:val="18"/>
+          </w:rPr>
+          <w:t xml:space="preserve"> that are specific for the protocol of the pilot study. It contains the protocol-specified activities, rule sets, and controlled terms/value sets. It imports the study.ttl ontology. It is expected that this file will be the primary source to generate the blank case report form and the define.xml contents. </w:t>
+        </w:r>
+      </w:ins>
+      <w:ins w:id="209" w:author="aoliva" w:date="2017-07-30T08:25:00Z">
+        <w:r>
+          <w:rPr>
+            <w:rFonts w:ascii="Arial" w:hAnsi="Arial" w:cs="Arial"/>
+            <w:szCs w:val="18"/>
+          </w:rPr>
+          <w:t xml:space="preserve">Since study protocols are considered proprietary, it is expected this file </w:t>
+        </w:r>
+      </w:ins>
+      <w:ins w:id="210" w:author="aoliva" w:date="2017-07-30T08:26:00Z">
+        <w:r>
+          <w:rPr>
+            <w:rFonts w:ascii="Arial" w:hAnsi="Arial" w:cs="Arial"/>
+            <w:szCs w:val="18"/>
+          </w:rPr>
+          <w:t>will</w:t>
+        </w:r>
+      </w:ins>
+      <w:ins w:id="211" w:author="aoliva" w:date="2017-07-30T08:25:00Z">
+        <w:r>
+          <w:rPr>
+            <w:rFonts w:ascii="Arial" w:hAnsi="Arial" w:cs="Arial"/>
+            <w:szCs w:val="18"/>
+          </w:rPr>
+          <w:t xml:space="preserve"> </w:t>
+        </w:r>
+      </w:ins>
+      <w:ins w:id="212" w:author="aoliva" w:date="2017-07-30T08:26:00Z">
+        <w:r>
+          <w:rPr>
+            <w:rFonts w:ascii="Arial" w:hAnsi="Arial" w:cs="Arial"/>
+            <w:szCs w:val="18"/>
+          </w:rPr>
+          <w:t>reside behind a firewall with restricted access. It also defined a separate namespace called custom: to store protocol-specific concepts</w:t>
+        </w:r>
+      </w:ins>
+      <w:ins w:id="213" w:author="aoliva" w:date="2017-07-30T08:27:00Z">
+        <w:r>
+          <w:rPr>
+            <w:rFonts w:ascii="Arial" w:hAnsi="Arial" w:cs="Arial"/>
+            <w:szCs w:val="18"/>
+          </w:rPr>
+          <w:t xml:space="preserve"> and custom terms</w:t>
+        </w:r>
+      </w:ins>
+      <w:ins w:id="214" w:author="aoliva" w:date="2017-07-30T08:26:00Z">
+        <w:r>
+          <w:rPr>
+            <w:rFonts w:ascii="Arial" w:hAnsi="Arial" w:cs="Arial"/>
+            <w:szCs w:val="18"/>
+          </w:rPr>
+          <w:t xml:space="preserve"> that are not present</w:t>
+        </w:r>
+      </w:ins>
+      <w:ins w:id="215" w:author="aoliva" w:date="2017-07-30T08:27:00Z">
+        <w:r>
+          <w:rPr>
+            <w:rFonts w:ascii="Arial" w:hAnsi="Arial" w:cs="Arial"/>
+            <w:szCs w:val="18"/>
+          </w:rPr>
+          <w:t xml:space="preserve"> in code.ttl</w:t>
+        </w:r>
+      </w:ins>
     </w:p>
     <w:p>
       <w:pPr>
@@ -6022,11 +6030,11 @@
         </w:numPr>
         <w:spacing w:before="0"/>
         <w:rPr>
-          <w:ins w:id="217" w:author="aoliva" w:date="2017-07-30T08:15:00Z"/>
-          <w:rFonts w:ascii="Arial" w:hAnsi="Arial" w:cs="Arial"/>
-          <w:szCs w:val="18"/>
-        </w:rPr>
-        <w:pPrChange w:id="218" w:author="aoliva" w:date="2017-07-30T08:16:00Z">
+          <w:ins w:id="216" w:author="aoliva" w:date="2017-07-30T08:28:00Z"/>
+          <w:rFonts w:ascii="Arial" w:hAnsi="Arial" w:cs="Arial"/>
+          <w:szCs w:val="18"/>
+        </w:rPr>
+        <w:pPrChange w:id="217" w:author="aoliva" w:date="2017-07-30T08:16:00Z">
           <w:pPr>
             <w:pStyle w:val="PaperBody"/>
             <w:widowControl/>
@@ -6035,7 +6043,91 @@
           </w:pPr>
         </w:pPrChange>
       </w:pPr>
-      <w:ins w:id="219" w:author="aoliva" w:date="2017-07-30T08:31:00Z">
+      <w:ins w:id="218" w:author="aoliva" w:date="2017-07-30T08:28:00Z">
+        <w:r>
+          <w:rPr>
+            <w:rFonts w:ascii="Arial" w:hAnsi="Arial" w:cs="Arial"/>
+            <w:szCs w:val="18"/>
+          </w:rPr>
+          <w:t>cdiscpilot01.ttl – contains the instance data for the study. It imports the cdiscpilot01-protocol.ttl file</w:t>
+        </w:r>
+      </w:ins>
+      <w:ins w:id="219" w:author="aoliva" w:date="2017-07-30T08:48:00Z">
+        <w:r>
+          <w:rPr>
+            <w:rFonts w:ascii="Arial" w:hAnsi="Arial" w:cs="Arial"/>
+            <w:szCs w:val="18"/>
+          </w:rPr>
+          <w:t xml:space="preserve">. This file also resides behind a firewall. </w:t>
+        </w:r>
+      </w:ins>
+    </w:p>
+    <w:p>
+      <w:pPr>
+        <w:pStyle w:val="PaperBody"/>
+        <w:widowControl/>
+        <w:numPr>
+          <w:ilvl w:val="0"/>
+          <w:numId w:val="33"/>
+        </w:numPr>
+        <w:spacing w:before="0"/>
+        <w:rPr>
+          <w:ins w:id="220" w:author="aoliva" w:date="2017-07-30T08:29:00Z"/>
+          <w:rFonts w:ascii="Arial" w:hAnsi="Arial" w:cs="Arial"/>
+          <w:szCs w:val="18"/>
+        </w:rPr>
+        <w:pPrChange w:id="221" w:author="aoliva" w:date="2017-07-30T08:16:00Z">
+          <w:pPr>
+            <w:pStyle w:val="PaperBody"/>
+            <w:widowControl/>
+            <w:spacing w:before="0"/>
+            <w:jc w:val="both"/>
+          </w:pPr>
+        </w:pPrChange>
+      </w:pPr>
+      <w:ins w:id="222" w:author="aoliva" w:date="2017-07-30T08:29:00Z">
+        <w:r>
+          <w:rPr>
+            <w:rFonts w:ascii="Arial" w:hAnsi="Arial" w:cs="Arial"/>
+            <w:szCs w:val="18"/>
+          </w:rPr>
+          <w:t>sdtm.ttl – contains or links to the sdtm ontologies that are useful in creating valid sdtm datasets from the knowledgebase.</w:t>
+        </w:r>
+      </w:ins>
+      <w:ins w:id="223" w:author="aoliva" w:date="2017-07-30T08:49:00Z">
+        <w:r>
+          <w:rPr>
+            <w:rFonts w:ascii="Arial" w:hAnsi="Arial" w:cs="Arial"/>
+            <w:szCs w:val="18"/>
+          </w:rPr>
+          <w:t xml:space="preserve"> This file is publicly available</w:t>
+        </w:r>
+      </w:ins>
+    </w:p>
+    <w:p>
+      <w:pPr>
+        <w:pStyle w:val="PaperBody"/>
+        <w:widowControl/>
+        <w:numPr>
+          <w:ilvl w:val="0"/>
+          <w:numId w:val="33"/>
+        </w:numPr>
+        <w:spacing w:before="0"/>
+        <w:rPr>
+          <w:ins w:id="224" w:author="aoliva" w:date="2017-07-30T08:15:00Z"/>
+          <w:rFonts w:ascii="Arial" w:hAnsi="Arial" w:cs="Arial"/>
+          <w:szCs w:val="18"/>
+        </w:rPr>
+        <w:pPrChange w:id="225" w:author="aoliva" w:date="2017-07-30T08:16:00Z">
+          <w:pPr>
+            <w:pStyle w:val="PaperBody"/>
+            <w:widowControl/>
+            <w:spacing w:before="0"/>
+            <w:jc w:val="both"/>
+          </w:pPr>
+        </w:pPrChange>
+      </w:pPr>
+      <w:ins w:id="226" w:author="aoliva" w:date="2017-07-30T08:31:00Z">
         <w:r>
           <w:rPr>
             <w:rFonts w:ascii="Arial" w:hAnsi="Arial" w:cs="Arial"/>
@@ -6044,7 +6136,7 @@
           <w:t>sdtm-</w:t>
         </w:r>
       </w:ins>
-      <w:ins w:id="220" w:author="aoliva" w:date="2017-07-30T08:30:00Z">
+      <w:ins w:id="227" w:author="aoliva" w:date="2017-07-30T08:30:00Z">
         <w:r>
           <w:rPr>
             <w:rFonts w:ascii="Arial" w:hAnsi="Arial" w:cs="Arial"/>
@@ -6053,7 +6145,7 @@
           <w:t>cdiscpilot01</w:t>
         </w:r>
       </w:ins>
-      <w:ins w:id="221" w:author="aoliva" w:date="2017-07-30T08:31:00Z">
+      <w:ins w:id="228" w:author="aoliva" w:date="2017-07-30T08:31:00Z">
         <w:r>
           <w:rPr>
             <w:rFonts w:ascii="Arial" w:hAnsi="Arial" w:cs="Arial"/>
@@ -6062,7 +6154,7 @@
           <w:t xml:space="preserve">.ttl – links the instance data in cdiscpilot01.ttl </w:t>
         </w:r>
       </w:ins>
-      <w:ins w:id="222" w:author="aoliva" w:date="2017-07-30T08:32:00Z">
+      <w:ins w:id="229" w:author="aoliva" w:date="2017-07-30T08:32:00Z">
         <w:r>
           <w:rPr>
             <w:rFonts w:ascii="Arial" w:hAnsi="Arial" w:cs="Arial"/>
@@ -6071,6 +6163,15 @@
           <w:t>with the sdtm ontology in sdtm.ttl from which the sdtm datasets are derived</w:t>
         </w:r>
       </w:ins>
+      <w:ins w:id="230" w:author="aoliva" w:date="2017-08-14T13:09:00Z">
+        <w:r>
+          <w:rPr>
+            <w:rFonts w:ascii="Arial" w:hAnsi="Arial" w:cs="Arial"/>
+            <w:szCs w:val="18"/>
+          </w:rPr>
+          <w:t xml:space="preserve">. Any protocol-specific SDTM implementation information is contained herein. </w:t>
+        </w:r>
+      </w:ins>
     </w:p>
     <w:p>
       <w:pPr>
@@ -6079,11 +6180,11 @@
         <w:spacing w:before="0"/>
         <w:jc w:val="both"/>
         <w:rPr>
-          <w:del w:id="223" w:author="aoliva" w:date="2017-07-30T08:07:00Z"/>
-          <w:rFonts w:ascii="Arial" w:hAnsi="Arial" w:cs="Arial"/>
-          <w:szCs w:val="18"/>
-        </w:rPr>
-        <w:pPrChange w:id="224" w:author="aoliva" w:date="2017-07-30T08:11:00Z">
+          <w:del w:id="231" w:author="aoliva" w:date="2017-07-30T08:07:00Z"/>
+          <w:rFonts w:ascii="Arial" w:hAnsi="Arial" w:cs="Arial"/>
+          <w:szCs w:val="18"/>
+        </w:rPr>
+        <w:pPrChange w:id="232" w:author="aoliva" w:date="2017-07-30T08:11:00Z">
           <w:pPr>
             <w:pStyle w:val="PaperBody"/>
             <w:widowControl/>
@@ -6096,7 +6197,7 @@
           </w:pPr>
         </w:pPrChange>
       </w:pPr>
-      <w:del w:id="225" w:author="aoliva" w:date="2017-07-30T08:07:00Z">
+      <w:del w:id="233" w:author="aoliva" w:date="2017-07-30T08:07:00Z">
         <w:r>
           <w:rPr>
             <w:rFonts w:ascii="Arial" w:hAnsi="Arial" w:cs="Arial"/>
@@ -6125,13 +6226,64 @@
         <w:widowControl/>
         <w:spacing w:before="0"/>
         <w:jc w:val="both"/>
+        <w:rPr>
+          <w:ins w:id="234" w:author="aoliva" w:date="2017-08-14T13:10:00Z"/>
+          <w:rFonts w:ascii="Arial" w:hAnsi="Arial" w:cs="Arial"/>
+          <w:szCs w:val="18"/>
+          <w:rPrChange w:id="235" w:author="aoliva" w:date="2017-08-14T13:13:00Z">
+            <w:rPr>
+              <w:ins w:id="236" w:author="aoliva" w:date="2017-08-14T13:10:00Z"/>
+            </w:rPr>
+          </w:rPrChange>
+        </w:rPr>
       </w:pPr>
       <w:r>
         <w:rPr>
           <w:rStyle w:val="CommentReference"/>
-        </w:rPr>
-        <w:commentReference w:id="226"/>
-      </w:r>
+          <w:rFonts w:ascii="Arial" w:hAnsi="Arial" w:cs="Arial"/>
+          <w:sz w:val="18"/>
+          <w:szCs w:val="18"/>
+          <w:rPrChange w:id="237" w:author="aoliva" w:date="2017-08-14T13:13:00Z">
+            <w:rPr>
+              <w:rStyle w:val="CommentReference"/>
+            </w:rPr>
+          </w:rPrChange>
+        </w:rPr>
+        <w:commentReference w:id="238"/>
+      </w:r>
+      <w:ins w:id="239" w:author="aoliva" w:date="2017-08-14T13:10:00Z">
+        <w:r>
+          <w:rPr>
+            <w:rFonts w:ascii="Arial" w:hAnsi="Arial" w:cs="Arial"/>
+            <w:szCs w:val="18"/>
+            <w:rPrChange w:id="240" w:author="aoliva" w:date="2017-08-14T13:13:00Z">
+              <w:rPr/>
+            </w:rPrChange>
+          </w:rPr>
+          <w:t xml:space="preserve">Figure 3 provides a schematic of the various files and their relationships with each other. Future links to other data sources are shown in gray. It illustrated a core principle of Linked Data in being able to link seamlessly to multiple external data sources; a missing feature in current SDTM implementations. </w:t>
+        </w:r>
+      </w:ins>
+    </w:p>
+    <w:p>
+      <w:pPr>
+        <w:pStyle w:val="PaperBody"/>
+        <w:keepNext/>
+        <w:widowControl/>
+        <w:spacing w:before="0"/>
+        <w:jc w:val="both"/>
+        <w:rPr>
+          <w:ins w:id="241" w:author="aoliva" w:date="2017-08-14T13:10:00Z"/>
+        </w:rPr>
+      </w:pPr>
+    </w:p>
+    <w:p>
+      <w:pPr>
+        <w:pStyle w:val="PaperBody"/>
+        <w:keepNext/>
+        <w:widowControl/>
+        <w:spacing w:before="0"/>
+        <w:jc w:val="both"/>
+      </w:pPr>
     </w:p>
     <w:p>
       <w:pPr>
@@ -6186,6 +6338,11 @@
       </w:r>
     </w:p>
     <w:p>
+      <w:pPr>
+        <w:rPr>
+          <w:del w:id="242" w:author="aoliva" w:date="2017-08-14T13:17:00Z"/>
+        </w:rPr>
+      </w:pPr>
       <w:r>
         <w:rPr>
           <w:noProof/>
@@ -6245,24 +6402,27 @@
         <w:spacing w:before="0"/>
         <w:jc w:val="both"/>
         <w:rPr>
-          <w:rFonts w:ascii="Arial" w:hAnsi="Arial" w:cs="Arial"/>
-          <w:szCs w:val="18"/>
-        </w:rPr>
-      </w:pPr>
-      <w:r>
-        <w:rPr>
-          <w:rFonts w:ascii="Arial" w:hAnsi="Arial" w:cs="Arial"/>
-          <w:szCs w:val="18"/>
-        </w:rPr>
-        <w:t xml:space="preserve">A core </w:t>
-      </w:r>
-      <w:r>
-        <w:rPr>
-          <w:rFonts w:ascii="Arial" w:hAnsi="Arial" w:cs="Arial"/>
-          <w:szCs w:val="18"/>
-        </w:rPr>
-        <w:t>principal of Linked Data</w:t>
-      </w:r>
+          <w:del w:id="243" w:author="aoliva" w:date="2017-08-14T13:14:00Z"/>
+          <w:rFonts w:ascii="Arial" w:hAnsi="Arial" w:cs="Arial"/>
+          <w:szCs w:val="18"/>
+        </w:rPr>
+      </w:pPr>
+      <w:del w:id="244" w:author="aoliva" w:date="2017-08-14T13:14:00Z">
+        <w:r>
+          <w:rPr>
+            <w:rFonts w:ascii="Arial" w:hAnsi="Arial" w:cs="Arial"/>
+            <w:szCs w:val="18"/>
+          </w:rPr>
+          <w:delText xml:space="preserve">A core </w:delText>
+        </w:r>
+        <w:r>
+          <w:rPr>
+            <w:rFonts w:ascii="Arial" w:hAnsi="Arial" w:cs="Arial"/>
+            <w:szCs w:val="18"/>
+          </w:rPr>
+          <w:delText>principal of Linked Data</w:delText>
+        </w:r>
+      </w:del>
     </w:p>
     <w:p>
       <w:pPr>
@@ -6274,21 +6434,24 @@
         <w:shd w:val="clear" w:color="auto" w:fill="FFFFFF"/>
         <w:spacing w:before="100" w:beforeAutospacing="1" w:after="100" w:afterAutospacing="1"/>
         <w:rPr>
+          <w:del w:id="245" w:author="aoliva" w:date="2017-08-14T13:14:00Z"/>
           <w:rFonts w:ascii="Arial" w:hAnsi="Arial" w:cs="Arial"/>
           <w:color w:val="222222"/>
           <w:sz w:val="18"/>
           <w:szCs w:val="18"/>
         </w:rPr>
       </w:pPr>
-      <w:r>
-        <w:rPr>
-          <w:rFonts w:ascii="Arial" w:hAnsi="Arial" w:cs="Arial"/>
-          <w:color w:val="222222"/>
-          <w:sz w:val="18"/>
-          <w:szCs w:val="18"/>
-        </w:rPr>
-        <w:t>RDF is uniquely designed to link together multiple standards to facilitate implementation: SDTM, CDISC Terminology, WHO Drug Dictionary, MedDRA, etc.</w:t>
-      </w:r>
+      <w:del w:id="246" w:author="aoliva" w:date="2017-08-14T13:14:00Z">
+        <w:r>
+          <w:rPr>
+            <w:rFonts w:ascii="Arial" w:hAnsi="Arial" w:cs="Arial"/>
+            <w:color w:val="222222"/>
+            <w:sz w:val="18"/>
+            <w:szCs w:val="18"/>
+          </w:rPr>
+          <w:delText>RDF is uniquely designed to link together multiple standards to facilitate implementation: SDTM, CDISC Terminology, WHO Drug Dictionary, MedDRA, etc.</w:delText>
+        </w:r>
+      </w:del>
     </w:p>
     <w:p>
       <w:pPr>
@@ -6301,6 +6464,7 @@
         <w:spacing w:before="0"/>
         <w:jc w:val="both"/>
         <w:rPr>
+          <w:del w:id="247" w:author="aoliva" w:date="2017-08-14T13:14:00Z"/>
           <w:rFonts w:ascii="Arial" w:hAnsi="Arial" w:cs="Arial"/>
           <w:szCs w:val="18"/>
         </w:rPr>
@@ -6313,6 +6477,7 @@
         <w:spacing w:before="0"/>
         <w:jc w:val="both"/>
         <w:rPr>
+          <w:del w:id="248" w:author="aoliva" w:date="2017-08-14T13:14:00Z"/>
           <w:rFonts w:ascii="Arial" w:hAnsi="Arial" w:cs="Arial"/>
           <w:szCs w:val="18"/>
         </w:rPr>
@@ -6325,17 +6490,20 @@
         <w:spacing w:before="0"/>
         <w:jc w:val="both"/>
         <w:rPr>
-          <w:rFonts w:ascii="Arial" w:hAnsi="Arial" w:cs="Arial"/>
-          <w:szCs w:val="18"/>
-        </w:rPr>
-      </w:pPr>
-      <w:r>
-        <w:rPr>
-          <w:rFonts w:ascii="Arial" w:hAnsi="Arial" w:cs="Arial"/>
-          <w:szCs w:val="18"/>
-        </w:rPr>
-        <w:t>Source data</w:t>
-      </w:r>
+          <w:del w:id="249" w:author="aoliva" w:date="2017-08-14T13:14:00Z"/>
+          <w:rFonts w:ascii="Arial" w:hAnsi="Arial" w:cs="Arial"/>
+          <w:szCs w:val="18"/>
+        </w:rPr>
+      </w:pPr>
+      <w:del w:id="250" w:author="aoliva" w:date="2017-08-14T13:14:00Z">
+        <w:r>
+          <w:rPr>
+            <w:rFonts w:ascii="Arial" w:hAnsi="Arial" w:cs="Arial"/>
+            <w:szCs w:val="18"/>
+          </w:rPr>
+          <w:delText>Source data</w:delText>
+        </w:r>
+      </w:del>
     </w:p>
     <w:p>
       <w:pPr>
@@ -6347,17 +6515,20 @@
         <w:spacing w:before="0"/>
         <w:jc w:val="both"/>
         <w:rPr>
-          <w:rFonts w:ascii="Arial" w:hAnsi="Arial" w:cs="Arial"/>
-          <w:szCs w:val="18"/>
-        </w:rPr>
-      </w:pPr>
-      <w:r>
-        <w:rPr>
-          <w:rFonts w:ascii="Arial" w:hAnsi="Arial" w:cs="Arial"/>
-          <w:szCs w:val="18"/>
-        </w:rPr>
-        <w:t>A human Study is a set of Activities conducted on Persons (i.e. HumanStudySubject)</w:t>
-      </w:r>
+          <w:del w:id="251" w:author="aoliva" w:date="2017-08-14T13:14:00Z"/>
+          <w:rFonts w:ascii="Arial" w:hAnsi="Arial" w:cs="Arial"/>
+          <w:szCs w:val="18"/>
+        </w:rPr>
+      </w:pPr>
+      <w:del w:id="252" w:author="aoliva" w:date="2017-08-14T13:14:00Z">
+        <w:r>
+          <w:rPr>
+            <w:rFonts w:ascii="Arial" w:hAnsi="Arial" w:cs="Arial"/>
+            <w:szCs w:val="18"/>
+          </w:rPr>
+          <w:delText>A human Study is a set of Activities conducted on Persons (i.e. HumanStudySubject)</w:delText>
+        </w:r>
+      </w:del>
     </w:p>
     <w:p>
       <w:pPr>
@@ -6369,17 +6540,20 @@
         <w:spacing w:before="0"/>
         <w:jc w:val="both"/>
         <w:rPr>
-          <w:rFonts w:ascii="Arial" w:hAnsi="Arial" w:cs="Arial"/>
-          <w:szCs w:val="18"/>
-        </w:rPr>
-      </w:pPr>
-      <w:r>
-        <w:rPr>
-          <w:rFonts w:ascii="Arial" w:hAnsi="Arial" w:cs="Arial"/>
-          <w:szCs w:val="18"/>
-        </w:rPr>
-        <w:t>Rules determine when those activities are performed</w:t>
-      </w:r>
+          <w:del w:id="253" w:author="aoliva" w:date="2017-08-14T13:14:00Z"/>
+          <w:rFonts w:ascii="Arial" w:hAnsi="Arial" w:cs="Arial"/>
+          <w:szCs w:val="18"/>
+        </w:rPr>
+      </w:pPr>
+      <w:del w:id="254" w:author="aoliva" w:date="2017-08-14T13:14:00Z">
+        <w:r>
+          <w:rPr>
+            <w:rFonts w:ascii="Arial" w:hAnsi="Arial" w:cs="Arial"/>
+            <w:szCs w:val="18"/>
+          </w:rPr>
+          <w:delText>Rules determine when those activities are performed</w:delText>
+        </w:r>
+      </w:del>
     </w:p>
     <w:p>
       <w:pPr>
@@ -6391,17 +6565,20 @@
         <w:spacing w:before="0"/>
         <w:jc w:val="both"/>
         <w:rPr>
-          <w:rFonts w:ascii="Arial" w:hAnsi="Arial" w:cs="Arial"/>
-          <w:szCs w:val="18"/>
-        </w:rPr>
-      </w:pPr>
-      <w:r>
-        <w:rPr>
-          <w:rFonts w:ascii="Arial" w:hAnsi="Arial" w:cs="Arial"/>
-          <w:szCs w:val="18"/>
-        </w:rPr>
-        <w:t xml:space="preserve">The Outcomes of the activities (e.g. observation results) are Analyzed to make conclusions. </w:t>
-      </w:r>
+          <w:del w:id="255" w:author="aoliva" w:date="2017-08-14T13:14:00Z"/>
+          <w:rFonts w:ascii="Arial" w:hAnsi="Arial" w:cs="Arial"/>
+          <w:szCs w:val="18"/>
+        </w:rPr>
+      </w:pPr>
+      <w:del w:id="256" w:author="aoliva" w:date="2017-08-14T13:14:00Z">
+        <w:r>
+          <w:rPr>
+            <w:rFonts w:ascii="Arial" w:hAnsi="Arial" w:cs="Arial"/>
+            <w:szCs w:val="18"/>
+          </w:rPr>
+          <w:delText xml:space="preserve">The Outcomes of the activities (e.g. observation results) are Analyzed to make conclusions. </w:delText>
+        </w:r>
+      </w:del>
     </w:p>
     <w:p>
       <w:pPr>
@@ -6413,17 +6590,20 @@
         <w:spacing w:before="0"/>
         <w:jc w:val="both"/>
         <w:rPr>
-          <w:rFonts w:ascii="Arial" w:hAnsi="Arial" w:cs="Arial"/>
-          <w:szCs w:val="18"/>
-        </w:rPr>
-      </w:pPr>
-      <w:r>
-        <w:rPr>
-          <w:rFonts w:ascii="Arial" w:hAnsi="Arial" w:cs="Arial"/>
-          <w:szCs w:val="18"/>
-        </w:rPr>
-        <w:t>These form the central study ontology ”Core Classes”</w:t>
-      </w:r>
+          <w:del w:id="257" w:author="aoliva" w:date="2017-08-14T13:14:00Z"/>
+          <w:rFonts w:ascii="Arial" w:hAnsi="Arial" w:cs="Arial"/>
+          <w:szCs w:val="18"/>
+        </w:rPr>
+      </w:pPr>
+      <w:del w:id="258" w:author="aoliva" w:date="2017-08-14T13:14:00Z">
+        <w:r>
+          <w:rPr>
+            <w:rFonts w:ascii="Arial" w:hAnsi="Arial" w:cs="Arial"/>
+            <w:szCs w:val="18"/>
+          </w:rPr>
+          <w:delText>These form the central study ontology ”Core Classes”</w:delText>
+        </w:r>
+      </w:del>
     </w:p>
     <w:p>
       <w:pPr>
@@ -6435,17 +6615,20 @@
         <w:spacing w:before="0"/>
         <w:jc w:val="both"/>
         <w:rPr>
-          <w:rFonts w:ascii="Arial" w:hAnsi="Arial" w:cs="Arial"/>
-          <w:szCs w:val="18"/>
-        </w:rPr>
-      </w:pPr>
-      <w:r>
-        <w:rPr>
-          <w:rFonts w:ascii="Arial" w:hAnsi="Arial" w:cs="Arial"/>
-          <w:szCs w:val="18"/>
-        </w:rPr>
-        <w:t>Activity</w:t>
-      </w:r>
+          <w:del w:id="259" w:author="aoliva" w:date="2017-08-14T13:14:00Z"/>
+          <w:rFonts w:ascii="Arial" w:hAnsi="Arial" w:cs="Arial"/>
+          <w:szCs w:val="18"/>
+        </w:rPr>
+      </w:pPr>
+      <w:del w:id="260" w:author="aoliva" w:date="2017-08-14T13:14:00Z">
+        <w:r>
+          <w:rPr>
+            <w:rFonts w:ascii="Arial" w:hAnsi="Arial" w:cs="Arial"/>
+            <w:szCs w:val="18"/>
+          </w:rPr>
+          <w:delText>Activity</w:delText>
+        </w:r>
+      </w:del>
     </w:p>
     <w:p>
       <w:pPr>
@@ -6457,17 +6640,20 @@
         <w:spacing w:before="0"/>
         <w:jc w:val="both"/>
         <w:rPr>
-          <w:rFonts w:ascii="Arial" w:hAnsi="Arial" w:cs="Arial"/>
-          <w:szCs w:val="18"/>
-        </w:rPr>
-      </w:pPr>
-      <w:r>
-        <w:rPr>
-          <w:rFonts w:ascii="Arial" w:hAnsi="Arial" w:cs="Arial"/>
-          <w:szCs w:val="18"/>
-        </w:rPr>
-        <w:t>Observation</w:t>
-      </w:r>
+          <w:del w:id="261" w:author="aoliva" w:date="2017-08-14T13:14:00Z"/>
+          <w:rFonts w:ascii="Arial" w:hAnsi="Arial" w:cs="Arial"/>
+          <w:szCs w:val="18"/>
+        </w:rPr>
+      </w:pPr>
+      <w:del w:id="262" w:author="aoliva" w:date="2017-08-14T13:14:00Z">
+        <w:r>
+          <w:rPr>
+            <w:rFonts w:ascii="Arial" w:hAnsi="Arial" w:cs="Arial"/>
+            <w:szCs w:val="18"/>
+          </w:rPr>
+          <w:delText>Observation</w:delText>
+        </w:r>
+      </w:del>
     </w:p>
     <w:p>
       <w:pPr>
@@ -6479,17 +6665,20 @@
         <w:spacing w:before="0"/>
         <w:jc w:val="both"/>
         <w:rPr>
-          <w:rFonts w:ascii="Arial" w:hAnsi="Arial" w:cs="Arial"/>
-          <w:szCs w:val="18"/>
-        </w:rPr>
-      </w:pPr>
-      <w:r>
-        <w:rPr>
-          <w:rFonts w:ascii="Arial" w:hAnsi="Arial" w:cs="Arial"/>
-          <w:szCs w:val="18"/>
-        </w:rPr>
-        <w:t>Analysis</w:t>
-      </w:r>
+          <w:del w:id="263" w:author="aoliva" w:date="2017-08-14T13:14:00Z"/>
+          <w:rFonts w:ascii="Arial" w:hAnsi="Arial" w:cs="Arial"/>
+          <w:szCs w:val="18"/>
+        </w:rPr>
+      </w:pPr>
+      <w:del w:id="264" w:author="aoliva" w:date="2017-08-14T13:14:00Z">
+        <w:r>
+          <w:rPr>
+            <w:rFonts w:ascii="Arial" w:hAnsi="Arial" w:cs="Arial"/>
+            <w:szCs w:val="18"/>
+          </w:rPr>
+          <w:delText>Analysis</w:delText>
+        </w:r>
+      </w:del>
     </w:p>
     <w:p>
       <w:pPr>
@@ -6501,17 +6690,20 @@
         <w:spacing w:before="0"/>
         <w:jc w:val="both"/>
         <w:rPr>
-          <w:rFonts w:ascii="Arial" w:hAnsi="Arial" w:cs="Arial"/>
-          <w:szCs w:val="18"/>
-        </w:rPr>
-      </w:pPr>
-      <w:r>
-        <w:rPr>
-          <w:rFonts w:ascii="Arial" w:hAnsi="Arial" w:cs="Arial"/>
-          <w:szCs w:val="18"/>
-        </w:rPr>
-        <w:t>ActivityOutcome</w:t>
-      </w:r>
+          <w:del w:id="265" w:author="aoliva" w:date="2017-08-14T13:14:00Z"/>
+          <w:rFonts w:ascii="Arial" w:hAnsi="Arial" w:cs="Arial"/>
+          <w:szCs w:val="18"/>
+        </w:rPr>
+      </w:pPr>
+      <w:del w:id="266" w:author="aoliva" w:date="2017-08-14T13:14:00Z">
+        <w:r>
+          <w:rPr>
+            <w:rFonts w:ascii="Arial" w:hAnsi="Arial" w:cs="Arial"/>
+            <w:szCs w:val="18"/>
+          </w:rPr>
+          <w:delText>ActivityOutcome</w:delText>
+        </w:r>
+      </w:del>
     </w:p>
     <w:p>
       <w:pPr>
@@ -6523,17 +6715,20 @@
         <w:spacing w:before="0"/>
         <w:jc w:val="both"/>
         <w:rPr>
-          <w:rFonts w:ascii="Arial" w:hAnsi="Arial" w:cs="Arial"/>
-          <w:szCs w:val="18"/>
-        </w:rPr>
-      </w:pPr>
-      <w:r>
-        <w:rPr>
-          <w:rFonts w:ascii="Arial" w:hAnsi="Arial" w:cs="Arial"/>
-          <w:szCs w:val="18"/>
-        </w:rPr>
-        <w:t>Entity</w:t>
-      </w:r>
+          <w:del w:id="267" w:author="aoliva" w:date="2017-08-14T13:14:00Z"/>
+          <w:rFonts w:ascii="Arial" w:hAnsi="Arial" w:cs="Arial"/>
+          <w:szCs w:val="18"/>
+        </w:rPr>
+      </w:pPr>
+      <w:del w:id="268" w:author="aoliva" w:date="2017-08-14T13:14:00Z">
+        <w:r>
+          <w:rPr>
+            <w:rFonts w:ascii="Arial" w:hAnsi="Arial" w:cs="Arial"/>
+            <w:szCs w:val="18"/>
+          </w:rPr>
+          <w:delText>Entity</w:delText>
+        </w:r>
+      </w:del>
     </w:p>
     <w:p>
       <w:pPr>
@@ -6545,18 +6740,20 @@
         <w:spacing w:before="0"/>
         <w:jc w:val="both"/>
         <w:rPr>
-          <w:rFonts w:ascii="Arial" w:hAnsi="Arial" w:cs="Arial"/>
-          <w:szCs w:val="18"/>
-        </w:rPr>
-      </w:pPr>
-      <w:r>
-        <w:rPr>
-          <w:rFonts w:ascii="Arial" w:hAnsi="Arial" w:cs="Arial"/>
-          <w:szCs w:val="18"/>
-        </w:rPr>
-        <w:lastRenderedPageBreak/>
-        <w:t>HumanStudySubject</w:t>
-      </w:r>
+          <w:del w:id="269" w:author="aoliva" w:date="2017-08-14T13:14:00Z"/>
+          <w:rFonts w:ascii="Arial" w:hAnsi="Arial" w:cs="Arial"/>
+          <w:szCs w:val="18"/>
+        </w:rPr>
+      </w:pPr>
+      <w:del w:id="270" w:author="aoliva" w:date="2017-08-14T13:14:00Z">
+        <w:r>
+          <w:rPr>
+            <w:rFonts w:ascii="Arial" w:hAnsi="Arial" w:cs="Arial"/>
+            <w:szCs w:val="18"/>
+          </w:rPr>
+          <w:delText>HumanStudySubject</w:delText>
+        </w:r>
+      </w:del>
     </w:p>
     <w:p>
       <w:pPr>
@@ -6568,17 +6765,20 @@
         <w:spacing w:before="0"/>
         <w:jc w:val="both"/>
         <w:rPr>
-          <w:rFonts w:ascii="Arial" w:hAnsi="Arial" w:cs="Arial"/>
-          <w:szCs w:val="18"/>
-        </w:rPr>
-      </w:pPr>
-      <w:r>
-        <w:rPr>
-          <w:rFonts w:ascii="Arial" w:hAnsi="Arial" w:cs="Arial"/>
-          <w:szCs w:val="18"/>
-        </w:rPr>
-        <w:t>Rule</w:t>
-      </w:r>
+          <w:del w:id="271" w:author="aoliva" w:date="2017-08-14T13:14:00Z"/>
+          <w:rFonts w:ascii="Arial" w:hAnsi="Arial" w:cs="Arial"/>
+          <w:szCs w:val="18"/>
+        </w:rPr>
+      </w:pPr>
+      <w:del w:id="272" w:author="aoliva" w:date="2017-08-14T13:14:00Z">
+        <w:r>
+          <w:rPr>
+            <w:rFonts w:ascii="Arial" w:hAnsi="Arial" w:cs="Arial"/>
+            <w:szCs w:val="18"/>
+          </w:rPr>
+          <w:delText>Rule</w:delText>
+        </w:r>
+      </w:del>
     </w:p>
     <w:p>
       <w:pPr>
@@ -6587,6 +6787,7 @@
         <w:spacing w:before="0"/>
         <w:jc w:val="both"/>
         <w:rPr>
+          <w:del w:id="273" w:author="aoliva" w:date="2017-08-14T13:14:00Z"/>
           <w:rFonts w:ascii="Arial" w:hAnsi="Arial" w:cs="Arial"/>
           <w:szCs w:val="18"/>
         </w:rPr>
@@ -6606,6 +6807,7 @@
         <w:pStyle w:val="PaperHeader1"/>
         <w:spacing w:before="0"/>
         <w:rPr>
+          <w:ins w:id="274" w:author="aoliva" w:date="2017-08-14T13:15:00Z"/>
           <w:rFonts w:ascii="Arial" w:hAnsi="Arial" w:cs="Arial"/>
           <w:sz w:val="16"/>
           <w:szCs w:val="16"/>
@@ -6627,6 +6829,105 @@
         </w:rPr>
         <w:t xml:space="preserve">SDTM Domains </w:t>
       </w:r>
+    </w:p>
+    <w:p>
+      <w:pPr>
+        <w:pStyle w:val="PaperHeader1"/>
+        <w:spacing w:before="0"/>
+        <w:rPr>
+          <w:ins w:id="275" w:author="aoliva" w:date="2017-08-14T13:15:00Z"/>
+          <w:rFonts w:ascii="Arial" w:hAnsi="Arial" w:cs="Arial"/>
+          <w:sz w:val="16"/>
+          <w:szCs w:val="16"/>
+        </w:rPr>
+      </w:pPr>
+    </w:p>
+    <w:p>
+      <w:pPr>
+        <w:rPr>
+          <w:rFonts w:ascii="Arial" w:hAnsi="Arial" w:cs="Arial"/>
+          <w:sz w:val="18"/>
+          <w:szCs w:val="18"/>
+          <w:rPrChange w:id="276" w:author="aoliva" w:date="2017-08-14T13:16:00Z">
+            <w:rPr/>
+          </w:rPrChange>
+        </w:rPr>
+        <w:pPrChange w:id="277" w:author="aoliva" w:date="2017-08-14T13:15:00Z">
+          <w:pPr>
+            <w:pStyle w:val="PaperHeader1"/>
+            <w:spacing w:before="0"/>
+          </w:pPr>
+        </w:pPrChange>
+      </w:pPr>
+      <w:ins w:id="278" w:author="aoliva" w:date="2017-08-14T13:16:00Z">
+        <w:r>
+          <w:rPr>
+            <w:rFonts w:ascii="Arial" w:hAnsi="Arial" w:cs="Arial"/>
+            <w:sz w:val="18"/>
+            <w:szCs w:val="18"/>
+          </w:rPr>
+          <w:t xml:space="preserve">Once the study ontology is completed and instance data are linked to the ontology, the implementer can now generate, using standard SPARQL queries, high quality, valid SDTM domains </w:t>
+        </w:r>
+      </w:ins>
+      <w:ins w:id="279" w:author="aoliva" w:date="2017-08-14T13:17:00Z">
+        <w:r>
+          <w:rPr>
+            <w:rFonts w:ascii="Arial" w:hAnsi="Arial" w:cs="Arial"/>
+            <w:sz w:val="18"/>
+            <w:szCs w:val="18"/>
+          </w:rPr>
+          <w:t xml:space="preserve">for submission. </w:t>
+        </w:r>
+      </w:ins>
+      <w:ins w:id="280" w:author="aoliva" w:date="2017-08-14T13:18:00Z">
+        <w:r>
+          <w:rPr>
+            <w:rFonts w:ascii="Arial" w:hAnsi="Arial" w:cs="Arial"/>
+            <w:sz w:val="18"/>
+            <w:szCs w:val="18"/>
+          </w:rPr>
+          <w:t xml:space="preserve">Future enhancements allow the addition of validation rules as constraints to the data (e.g. AGE cannot be negative) to support integrated data validation. By storing </w:t>
+        </w:r>
+      </w:ins>
+      <w:moveToRangeStart w:id="281" w:author="aoliva" w:date="2017-08-14T13:20:00Z" w:name="move490480165"/>
+      <w:moveTo w:id="282" w:author="aoliva" w:date="2017-08-14T13:20:00Z">
+        <w:r>
+          <w:rPr>
+            <w:rFonts w:ascii="Arial" w:hAnsi="Arial" w:cs="Arial"/>
+            <w:color w:val="222222"/>
+            <w:sz w:val="18"/>
+            <w:szCs w:val="18"/>
+          </w:rPr>
+          <w:t>additional metadata with the checks, the checks themselves are self-explanatory, without the need for supplemental documentation. Metadata is not limited to version and provenance information. Addition of appropriate metadata makes the values self-describing, removing any ambiguity from their interpretation and removing the need for separate files and documents to describe the data. These separate files and documents represent another point of failure in the process where documents become out-of-synch with the data the describe, have inaccuracies, and are costly to produce and maintain.</w:t>
+        </w:r>
+      </w:moveTo>
+      <w:moveToRangeEnd w:id="281"/>
+    </w:p>
+    <w:p>
+      <w:pPr>
+        <w:pStyle w:val="PaperHeader1"/>
+        <w:spacing w:before="0"/>
+        <w:rPr>
+          <w:ins w:id="283" w:author="aoliva" w:date="2017-08-14T13:21:00Z"/>
+          <w:rFonts w:ascii="Arial" w:hAnsi="Arial" w:cs="Arial"/>
+          <w:color w:val="222222"/>
+          <w:sz w:val="18"/>
+          <w:szCs w:val="18"/>
+        </w:rPr>
+      </w:pPr>
+    </w:p>
+    <w:p>
+      <w:pPr>
+        <w:pStyle w:val="PaperHeader1"/>
+        <w:spacing w:before="0"/>
+        <w:rPr>
+          <w:ins w:id="284" w:author="aoliva" w:date="2017-08-14T13:21:00Z"/>
+          <w:rFonts w:ascii="Arial" w:hAnsi="Arial" w:cs="Arial"/>
+          <w:color w:val="222222"/>
+          <w:sz w:val="18"/>
+          <w:szCs w:val="18"/>
+        </w:rPr>
+      </w:pPr>
     </w:p>
     <w:p>
       <w:pPr>
@@ -6639,21 +6940,24 @@
         <w:spacing w:before="100" w:beforeAutospacing="1" w:after="100" w:afterAutospacing="1"/>
         <w:ind w:left="945"/>
         <w:rPr>
+          <w:del w:id="285" w:author="aoliva" w:date="2017-08-14T13:21:00Z"/>
           <w:rFonts w:ascii="Arial" w:hAnsi="Arial" w:cs="Arial"/>
           <w:color w:val="222222"/>
           <w:sz w:val="18"/>
           <w:szCs w:val="18"/>
         </w:rPr>
       </w:pPr>
-      <w:r>
-        <w:rPr>
-          <w:rFonts w:ascii="Arial" w:hAnsi="Arial" w:cs="Arial"/>
-          <w:color w:val="222222"/>
-          <w:sz w:val="18"/>
-          <w:szCs w:val="18"/>
-        </w:rPr>
-        <w:t>SDTM from RDF</w:t>
-      </w:r>
+      <w:del w:id="286" w:author="aoliva" w:date="2017-08-14T13:21:00Z">
+        <w:r>
+          <w:rPr>
+            <w:rFonts w:ascii="Arial" w:hAnsi="Arial" w:cs="Arial"/>
+            <w:color w:val="222222"/>
+            <w:sz w:val="18"/>
+            <w:szCs w:val="18"/>
+          </w:rPr>
+          <w:delText>SDTM from RDF</w:delText>
+        </w:r>
+      </w:del>
     </w:p>
     <w:p>
       <w:pPr>
@@ -6666,21 +6970,24 @@
         <w:spacing w:before="100" w:beforeAutospacing="1" w:after="100" w:afterAutospacing="1"/>
         <w:ind w:left="945"/>
         <w:rPr>
+          <w:del w:id="287" w:author="aoliva" w:date="2017-08-14T13:21:00Z"/>
           <w:rFonts w:ascii="Arial" w:hAnsi="Arial" w:cs="Arial"/>
           <w:color w:val="222222"/>
           <w:sz w:val="18"/>
           <w:szCs w:val="18"/>
         </w:rPr>
       </w:pPr>
-      <w:r>
-        <w:rPr>
-          <w:rFonts w:ascii="Arial" w:hAnsi="Arial" w:cs="Arial"/>
-          <w:color w:val="222222"/>
-          <w:sz w:val="18"/>
-          <w:szCs w:val="18"/>
-        </w:rPr>
-        <w:t>Creation of DEFINE to support SDTM</w:t>
-      </w:r>
+      <w:del w:id="288" w:author="aoliva" w:date="2017-08-14T13:21:00Z">
+        <w:r>
+          <w:rPr>
+            <w:rFonts w:ascii="Arial" w:hAnsi="Arial" w:cs="Arial"/>
+            <w:color w:val="222222"/>
+            <w:sz w:val="18"/>
+            <w:szCs w:val="18"/>
+          </w:rPr>
+          <w:delText>Creation of DEFINE to support SDTM</w:delText>
+        </w:r>
+      </w:del>
     </w:p>
     <w:p>
       <w:pPr>
@@ -6693,6 +7000,7 @@
         <w:spacing w:before="100" w:beforeAutospacing="1" w:after="100" w:afterAutospacing="1"/>
         <w:ind w:left="945"/>
         <w:rPr>
+          <w:del w:id="289" w:author="aoliva" w:date="2017-08-14T13:21:00Z"/>
           <w:rFonts w:ascii="Arial" w:hAnsi="Arial" w:cs="Arial"/>
           <w:color w:val="222222"/>
           <w:sz w:val="18"/>
@@ -6711,21 +7019,24 @@
         <w:spacing w:before="100" w:beforeAutospacing="1" w:after="100" w:afterAutospacing="1"/>
         <w:ind w:left="945"/>
         <w:rPr>
+          <w:del w:id="290" w:author="aoliva" w:date="2017-08-14T13:21:00Z"/>
           <w:rFonts w:ascii="Arial" w:hAnsi="Arial" w:cs="Arial"/>
           <w:color w:val="222222"/>
           <w:sz w:val="18"/>
           <w:szCs w:val="18"/>
         </w:rPr>
       </w:pPr>
-      <w:r>
-        <w:rPr>
-          <w:rFonts w:ascii="Arial" w:hAnsi="Arial" w:cs="Arial"/>
-          <w:color w:val="222222"/>
-          <w:sz w:val="18"/>
-          <w:szCs w:val="18"/>
-        </w:rPr>
-        <w:t>In addition, validation rules, quality checks etc can all be expressed in the RDF....</w:t>
-      </w:r>
+      <w:del w:id="291" w:author="aoliva" w:date="2017-08-14T13:21:00Z">
+        <w:r>
+          <w:rPr>
+            <w:rFonts w:ascii="Arial" w:hAnsi="Arial" w:cs="Arial"/>
+            <w:color w:val="222222"/>
+            <w:sz w:val="18"/>
+            <w:szCs w:val="18"/>
+          </w:rPr>
+          <w:delText>In addition, validation rules, quality checks etc can all be expressed in the RDF....</w:delText>
+        </w:r>
+      </w:del>
     </w:p>
     <w:p>
       <w:pPr>
@@ -6738,30 +7049,48 @@
         <w:spacing w:before="100" w:beforeAutospacing="1" w:after="100" w:afterAutospacing="1"/>
         <w:ind w:left="945"/>
         <w:rPr>
+          <w:del w:id="292" w:author="aoliva" w:date="2017-08-14T13:21:00Z"/>
           <w:rFonts w:ascii="Arial" w:hAnsi="Arial" w:cs="Arial"/>
           <w:color w:val="222222"/>
           <w:sz w:val="18"/>
           <w:szCs w:val="18"/>
         </w:rPr>
       </w:pPr>
-      <w:r>
-        <w:rPr>
-          <w:rFonts w:ascii="Arial" w:hAnsi="Arial" w:cs="Arial"/>
-          <w:color w:val="222222"/>
-          <w:sz w:val="18"/>
-          <w:szCs w:val="18"/>
-        </w:rPr>
-        <w:t>By storing additional metadata with the checks, the checks themselves are self-explanatory, without the need for supplemental documentation.</w:t>
-      </w:r>
-      <w:r>
-        <w:rPr>
-          <w:rFonts w:ascii="Arial" w:hAnsi="Arial" w:cs="Arial"/>
-          <w:color w:val="222222"/>
-          <w:sz w:val="18"/>
-          <w:szCs w:val="18"/>
-        </w:rPr>
-        <w:t xml:space="preserve"> Metadata is not limited to version and provenance information. Addition of appropriate metadata makes the values self-describing, removing any ambiguity from their interpretation and removing the need for separate files and documents to describe the data. These separate files and documents represent another point of failure in the process where documents become out-of-synch with the data the describe, have inaccuracies, and are costly to produce and maintain.</w:t>
-      </w:r>
+      <w:del w:id="293" w:author="aoliva" w:date="2017-08-14T13:21:00Z">
+        <w:r>
+          <w:rPr>
+            <w:rFonts w:ascii="Arial" w:hAnsi="Arial" w:cs="Arial"/>
+            <w:color w:val="222222"/>
+            <w:sz w:val="18"/>
+            <w:szCs w:val="18"/>
+          </w:rPr>
+          <w:delText xml:space="preserve">By storing </w:delText>
+        </w:r>
+      </w:del>
+      <w:moveFromRangeStart w:id="294" w:author="aoliva" w:date="2017-08-14T13:20:00Z" w:name="move490480165"/>
+      <w:moveFrom w:id="295" w:author="aoliva" w:date="2017-08-14T13:20:00Z">
+        <w:del w:id="296" w:author="aoliva" w:date="2017-08-14T13:21:00Z">
+          <w:r>
+            <w:rPr>
+              <w:rFonts w:ascii="Arial" w:hAnsi="Arial" w:cs="Arial"/>
+              <w:color w:val="222222"/>
+              <w:sz w:val="18"/>
+              <w:szCs w:val="18"/>
+            </w:rPr>
+            <w:delText>additional metadata with the checks, the checks themselves are self-explanatory, without the need for supplemental documentation.</w:delText>
+          </w:r>
+          <w:r>
+            <w:rPr>
+              <w:rFonts w:ascii="Arial" w:hAnsi="Arial" w:cs="Arial"/>
+              <w:color w:val="222222"/>
+              <w:sz w:val="18"/>
+              <w:szCs w:val="18"/>
+            </w:rPr>
+            <w:delText xml:space="preserve"> Metadata is not limited to version and provenance information. Addition of appropriate metadata makes the values self-describing, removing any ambiguity from their interpretation and removing the need for separate files and documents to describe the data. These separate files and documents represent another point of failure in the process where documents become out-of-synch with the data the describe, have inaccuracies, and are costly to produce and maintain.</w:delText>
+          </w:r>
+        </w:del>
+      </w:moveFrom>
+      <w:moveFromRangeEnd w:id="294"/>
     </w:p>
     <w:p>
       <w:pPr>
@@ -6848,6 +7177,7 @@
         <w:spacing w:before="0"/>
         <w:jc w:val="both"/>
         <w:rPr>
+          <w:del w:id="297" w:author="aoliva" w:date="2017-08-14T13:22:00Z"/>
           <w:rFonts w:ascii="Arial" w:hAnsi="Arial" w:cs="Arial"/>
           <w:szCs w:val="18"/>
         </w:rPr>
@@ -6860,17 +7190,38 @@
         <w:spacing w:before="0"/>
         <w:jc w:val="both"/>
         <w:rPr>
-          <w:rFonts w:ascii="Arial" w:hAnsi="Arial" w:cs="Arial"/>
-          <w:szCs w:val="18"/>
-        </w:rPr>
-      </w:pPr>
-      <w:r>
-        <w:rPr>
-          <w:rFonts w:ascii="Arial" w:hAnsi="Arial" w:cs="Arial"/>
-          <w:szCs w:val="18"/>
-        </w:rPr>
-        <w:t>Define as a requirement to support the submission of SDTM domains</w:t>
-      </w:r>
+          <w:del w:id="298" w:author="aoliva" w:date="2017-08-14T13:23:00Z"/>
+          <w:rFonts w:ascii="Arial" w:hAnsi="Arial" w:cs="Arial"/>
+          <w:szCs w:val="18"/>
+        </w:rPr>
+      </w:pPr>
+      <w:del w:id="299" w:author="aoliva" w:date="2017-08-14T13:22:00Z">
+        <w:r>
+          <w:rPr>
+            <w:rFonts w:ascii="Arial" w:hAnsi="Arial" w:cs="Arial"/>
+            <w:szCs w:val="18"/>
+          </w:rPr>
+          <w:delText>Define as a requirement to support the submission of SDTM domains</w:delText>
+        </w:r>
+      </w:del>
+      <w:ins w:id="300" w:author="aoliva" w:date="2017-08-14T13:22:00Z">
+        <w:r>
+          <w:rPr>
+            <w:rFonts w:ascii="Arial" w:hAnsi="Arial" w:cs="Arial"/>
+            <w:szCs w:val="18"/>
+          </w:rPr>
+          <w:t xml:space="preserve">We intend to demonstrated that by using a Linked Data approach, generation of define.xml becomes a standard SPARQL query </w:t>
+        </w:r>
+      </w:ins>
+      <w:ins w:id="301" w:author="aoliva" w:date="2017-08-14T13:23:00Z">
+        <w:r>
+          <w:rPr>
+            <w:rFonts w:ascii="Arial" w:hAnsi="Arial" w:cs="Arial"/>
+            <w:szCs w:val="18"/>
+          </w:rPr>
+          <w:t xml:space="preserve">to </w:t>
+        </w:r>
+      </w:ins>
     </w:p>
     <w:p>
       <w:pPr>
@@ -6883,12 +7234,21 @@
           <w:szCs w:val="18"/>
         </w:rPr>
       </w:pPr>
-      <w:r>
-        <w:rPr>
-          <w:rFonts w:ascii="Arial" w:hAnsi="Arial" w:cs="Arial"/>
-          <w:szCs w:val="18"/>
-        </w:rPr>
-        <w:t>Generation becomes a query to extract the metadata this is now integral to the same data used to create the SDTM.  In the future, this set of data+integrated metadata could be all that is needed for delivery.</w:t>
+      <w:del w:id="302" w:author="aoliva" w:date="2017-08-14T13:23:00Z">
+        <w:r>
+          <w:rPr>
+            <w:rFonts w:ascii="Arial" w:hAnsi="Arial" w:cs="Arial"/>
+            <w:szCs w:val="18"/>
+          </w:rPr>
+          <w:delText xml:space="preserve">Generation becomes a query to </w:delText>
+        </w:r>
+      </w:del>
+      <w:r>
+        <w:rPr>
+          <w:rFonts w:ascii="Arial" w:hAnsi="Arial" w:cs="Arial"/>
+          <w:szCs w:val="18"/>
+        </w:rPr>
+        <w:t>extract the metadata this is now integral to the same data used to create the SDTM.  In the future, this set of data+integrated metadata could be all that is needed for delivery.</w:t>
       </w:r>
     </w:p>
     <w:p>
@@ -6982,6 +7342,7 @@
         <w:spacing w:before="0"/>
         <w:jc w:val="both"/>
         <w:rPr>
+          <w:del w:id="303" w:author="aoliva" w:date="2017-08-14T13:24:00Z"/>
           <w:rFonts w:ascii="Arial" w:hAnsi="Arial" w:cs="Arial"/>
           <w:szCs w:val="18"/>
         </w:rPr>
@@ -7113,7 +7474,7 @@
         </w:rPr>
         <w:t>RDF was chosen for this project for several reasons. There is strong support in the development community, with several open source or free databases for RDF (called triplestores and quadstores) [</w:t>
       </w:r>
-      <w:commentRangeStart w:id="227"/>
+      <w:commentRangeStart w:id="304"/>
       <w:r>
         <w:rPr>
           <w:rFonts w:ascii="Arial" w:hAnsi="Arial" w:cs="Arial"/>
@@ -7122,12 +7483,12 @@
         </w:rPr>
         <w:t>cite</w:t>
       </w:r>
-      <w:commentRangeEnd w:id="227"/>
+      <w:commentRangeEnd w:id="304"/>
       <w:r>
         <w:rPr>
           <w:rStyle w:val="CommentReference"/>
         </w:rPr>
-        <w:commentReference w:id="227"/>
+        <w:commentReference w:id="304"/>
       </w:r>
       <w:r>
         <w:rPr>
@@ -7241,14 +7602,14 @@
           <w:rFonts w:ascii="Arial" w:hAnsi="Arial" w:cs="Arial"/>
         </w:rPr>
       </w:pPr>
-      <w:commentRangeStart w:id="228"/>
+      <w:commentRangeStart w:id="305"/>
       <w:r>
         <w:rPr>
           <w:rFonts w:ascii="Arial" w:hAnsi="Arial" w:cs="Arial"/>
         </w:rPr>
         <w:t>Conclusion</w:t>
       </w:r>
-      <w:commentRangeEnd w:id="228"/>
+      <w:commentRangeEnd w:id="305"/>
       <w:r>
         <w:rPr>
           <w:rStyle w:val="CommentReference"/>
@@ -7256,7 +7617,7 @@
           <w:b w:val="0"/>
           <w:caps w:val="0"/>
         </w:rPr>
-        <w:commentReference w:id="228"/>
+        <w:commentReference w:id="305"/>
       </w:r>
     </w:p>
     <w:p>
@@ -7390,7 +7751,6 @@
           <w:rFonts w:ascii="Arial" w:hAnsi="Arial" w:cs="Arial"/>
           <w:szCs w:val="18"/>
         </w:rPr>
-        <w:lastRenderedPageBreak/>
         <w:t xml:space="preserve">This paper is not a proposal to replace current CDISC standards. Rather, it is a way forward to ensure their continued development. Any interim solution in evolution of standards should provide backward </w:t>
       </w:r>
       <w:r>
@@ -7461,7 +7821,23 @@
           <w:rFonts w:ascii="Arial" w:hAnsi="Arial" w:cs="Arial"/>
           <w:szCs w:val="18"/>
         </w:rPr>
-        <w:t xml:space="preserve">and RDF project provides such a stepping stone for compatibility with CDISC and other standards like HL7 and FHIR. </w:t>
+        <w:t xml:space="preserve">and RDF project provides such a stepping stone for compatibility with CDISC and other standards like HL7 </w:t>
+      </w:r>
+      <w:del w:id="306" w:author="aoliva" w:date="2017-08-14T13:26:00Z">
+        <w:r>
+          <w:rPr>
+            <w:rFonts w:ascii="Arial" w:hAnsi="Arial" w:cs="Arial"/>
+            <w:szCs w:val="18"/>
+          </w:rPr>
+          <w:delText xml:space="preserve">and </w:delText>
+        </w:r>
+      </w:del>
+      <w:r>
+        <w:rPr>
+          <w:rFonts w:ascii="Arial" w:hAnsi="Arial" w:cs="Arial"/>
+          <w:szCs w:val="18"/>
+        </w:rPr>
+        <w:t xml:space="preserve">FHIR. </w:t>
       </w:r>
     </w:p>
     <w:p>
@@ -7572,7 +7948,23 @@
           <w:rFonts w:ascii="Arial" w:hAnsi="Arial" w:cs="Arial"/>
           <w:szCs w:val="18"/>
         </w:rPr>
-        <w:t>It is foreseeable that in the future, companies could provide an a secure SPARQL endpoint to a regulatory agency for data submission. Templated, standardized queries would create the data necessary for review along with documentation, summary, and DEFINE information. Alternatively, development of Semantic Blockchain could be used as secure delivery Linked Data.</w:t>
+        <w:t xml:space="preserve">It is foreseeable that in the future, companies could provide </w:t>
+      </w:r>
+      <w:del w:id="307" w:author="aoliva" w:date="2017-08-14T13:26:00Z">
+        <w:r>
+          <w:rPr>
+            <w:rFonts w:ascii="Arial" w:hAnsi="Arial" w:cs="Arial"/>
+            <w:szCs w:val="18"/>
+          </w:rPr>
+          <w:delText xml:space="preserve">an </w:delText>
+        </w:r>
+      </w:del>
+      <w:r>
+        <w:rPr>
+          <w:rFonts w:ascii="Arial" w:hAnsi="Arial" w:cs="Arial"/>
+          <w:szCs w:val="18"/>
+        </w:rPr>
+        <w:t>a secure SPARQL endpoint to a regulatory agency for data submission. Templated, standardized queries would create the data necessary for review along with documentation, summary, and DEFINE information. Alternatively, development of Semantic Blockchain could be used as secure delivery Linked Data.</w:t>
       </w:r>
     </w:p>
     <w:p>
@@ -7765,7 +8157,7 @@
         </w:rPr>
         <w:t>CUT CONCEPTS/</w:t>
       </w:r>
-      <w:commentRangeStart w:id="229"/>
+      <w:commentRangeStart w:id="308"/>
       <w:r>
         <w:rPr>
           <w:rFonts w:ascii="Arial" w:hAnsi="Arial" w:cs="Arial"/>
@@ -7774,12 +8166,12 @@
         </w:rPr>
         <w:t>TEXT</w:t>
       </w:r>
-      <w:commentRangeEnd w:id="229"/>
+      <w:commentRangeEnd w:id="308"/>
       <w:r>
         <w:rPr>
           <w:rStyle w:val="CommentReference"/>
         </w:rPr>
-        <w:commentReference w:id="229"/>
+        <w:commentReference w:id="308"/>
       </w:r>
     </w:p>
     <w:p>
@@ -7944,14 +8336,14 @@
           <w:rFonts w:ascii="Arial" w:hAnsi="Arial" w:cs="Arial"/>
         </w:rPr>
       </w:pPr>
-      <w:commentRangeStart w:id="230"/>
+      <w:commentRangeStart w:id="309"/>
       <w:r>
         <w:rPr>
           <w:rFonts w:ascii="Arial" w:hAnsi="Arial" w:cs="Arial"/>
         </w:rPr>
         <w:t>References</w:t>
       </w:r>
-      <w:commentRangeEnd w:id="230"/>
+      <w:commentRangeEnd w:id="309"/>
       <w:r>
         <w:rPr>
           <w:rStyle w:val="CommentReference"/>
@@ -7959,7 +8351,7 @@
           <w:b w:val="0"/>
           <w:caps w:val="0"/>
         </w:rPr>
-        <w:commentReference w:id="230"/>
+        <w:commentReference w:id="309"/>
       </w:r>
     </w:p>
     <w:p>
@@ -8510,7 +8902,6 @@
           <w:bCs/>
           <w:noProof/>
         </w:rPr>
-        <w:lastRenderedPageBreak/>
         <w:t>16. W3C. SPARQL 1.1 Query Language. W3C Recommendation 21 March 2013. [Online] W3C. [Cited: 08 23, 2016.] http://www.w3.org/TR/sparql11-query/.</w:t>
       </w:r>
     </w:p>
@@ -8823,6 +9214,7 @@
         <w:rPr>
           <w:rFonts w:ascii="Arial" w:hAnsi="Arial" w:cs="Arial"/>
         </w:rPr>
+        <w:lastRenderedPageBreak/>
         <w:t>Contact Information</w:t>
       </w:r>
     </w:p>
@@ -8928,7 +9320,23 @@
                 <w:rFonts w:ascii="Arial" w:hAnsi="Arial" w:cs="Arial"/>
                 <w:szCs w:val="18"/>
               </w:rPr>
-              <w:t xml:space="preserve">Raleigh, NC </w:t>
+              <w:t>Raleigh, NC</w:t>
+            </w:r>
+            <w:ins w:id="310" w:author="aoliva" w:date="2017-08-14T13:28:00Z">
+              <w:r>
+                <w:rPr>
+                  <w:rFonts w:ascii="Arial" w:hAnsi="Arial" w:cs="Arial"/>
+                  <w:szCs w:val="18"/>
+                </w:rPr>
+                <w:t>, USA</w:t>
+              </w:r>
+            </w:ins>
+            <w:r>
+              <w:rPr>
+                <w:rFonts w:ascii="Arial" w:hAnsi="Arial" w:cs="Arial"/>
+                <w:szCs w:val="18"/>
+              </w:rPr>
+              <w:t xml:space="preserve"> </w:t>
             </w:r>
           </w:p>
           <w:p>
@@ -9113,7 +9521,7 @@
                 <v:shape id="_x0000_i1025" type="#_x0000_t75" style="width:11.8pt;height:11.8pt" o:ole="">
                   <v:imagedata r:id="rId14" o:title=""/>
                 </v:shape>
-                <o:OLEObject Type="Embed" ProgID="PBrush" ShapeID="_x0000_i1025" DrawAspect="Content" ObjectID="_1562909717" r:id="rId15"/>
+                <o:OLEObject Type="Embed" ProgID="PBrush" ShapeID="_x0000_i1025" DrawAspect="Content" ObjectID="_1564222565" r:id="rId15"/>
               </w:object>
             </w:r>
             <w:hyperlink r:id="rId16" w:history="1">
@@ -9153,6 +9561,15 @@
               </w:rPr>
               <w:t>Armando Oliva</w:t>
             </w:r>
+            <w:ins w:id="311" w:author="aoliva" w:date="2017-08-14T13:29:00Z">
+              <w:r>
+                <w:rPr>
+                  <w:rFonts w:ascii="Arial" w:hAnsi="Arial" w:cs="Arial"/>
+                  <w:szCs w:val="18"/>
+                </w:rPr>
+                <w:t xml:space="preserve">, M.D. </w:t>
+              </w:r>
+            </w:ins>
           </w:p>
           <w:p>
             <w:pPr>
@@ -9189,7 +9606,23 @@
                 <w:rFonts w:ascii="Arial" w:hAnsi="Arial" w:cs="Arial"/>
                 <w:szCs w:val="18"/>
               </w:rPr>
-              <w:t>Fort Lauderdale, USA</w:t>
+              <w:t xml:space="preserve">Fort Lauderdale, </w:t>
+            </w:r>
+            <w:ins w:id="312" w:author="aoliva" w:date="2017-08-14T13:28:00Z">
+              <w:r>
+                <w:rPr>
+                  <w:rFonts w:ascii="Arial" w:hAnsi="Arial" w:cs="Arial"/>
+                  <w:szCs w:val="18"/>
+                </w:rPr>
+                <w:t xml:space="preserve">FL, </w:t>
+              </w:r>
+            </w:ins>
+            <w:r>
+              <w:rPr>
+                <w:rFonts w:ascii="Arial" w:hAnsi="Arial" w:cs="Arial"/>
+                <w:szCs w:val="18"/>
+              </w:rPr>
+              <w:t>USA</w:t>
             </w:r>
           </w:p>
           <w:p>
@@ -9208,8 +9641,26 @@
                 <w:rFonts w:ascii="Arial" w:hAnsi="Arial" w:cs="Arial"/>
                 <w:szCs w:val="18"/>
               </w:rPr>
-              <w:t>aolivamd@gmail.com</w:t>
+              <w:t>aoliva</w:t>
             </w:r>
+            <w:ins w:id="313" w:author="aoliva" w:date="2017-08-14T13:28:00Z">
+              <w:r>
+                <w:rPr>
+                  <w:rFonts w:ascii="Arial" w:hAnsi="Arial" w:cs="Arial"/>
+                  <w:szCs w:val="18"/>
+                </w:rPr>
+                <w:t>@semanticallc.com</w:t>
+              </w:r>
+            </w:ins>
+            <w:del w:id="314" w:author="aoliva" w:date="2017-08-14T13:28:00Z">
+              <w:r>
+                <w:rPr>
+                  <w:rFonts w:ascii="Arial" w:hAnsi="Arial" w:cs="Arial"/>
+                  <w:szCs w:val="18"/>
+                </w:rPr>
+                <w:delText>md@gmail.com</w:delText>
+              </w:r>
+            </w:del>
           </w:p>
           <w:p>
             <w:pPr>
@@ -9299,7 +9750,7 @@
                 <v:shape id="_x0000_i1026" type="#_x0000_t75" style="width:11.8pt;height:11.8pt" o:ole="">
                   <v:imagedata r:id="rId14" o:title=""/>
                 </v:shape>
-                <o:OLEObject Type="Embed" ProgID="PBrush" ShapeID="_x0000_i1026" DrawAspect="Content" ObjectID="_1562909718" r:id="rId17"/>
+                <o:OLEObject Type="Embed" ProgID="PBrush" ShapeID="_x0000_i1026" DrawAspect="Content" ObjectID="_1564222566" r:id="rId17"/>
               </w:object>
             </w:r>
             <w:r>
@@ -9411,10 +9862,12 @@
       </w:pPr>
     </w:p>
     <w:sectPr>
-      <w:headerReference w:type="default" r:id="rId18"/>
-      <w:footerReference w:type="default" r:id="rId19"/>
-      <w:headerReference w:type="first" r:id="rId20"/>
-      <w:footerReference w:type="first" r:id="rId21"/>
+      <w:headerReference w:type="even" r:id="rId18"/>
+      <w:headerReference w:type="default" r:id="rId19"/>
+      <w:footerReference w:type="even" r:id="rId20"/>
+      <w:footerReference w:type="default" r:id="rId21"/>
+      <w:headerReference w:type="first" r:id="rId22"/>
+      <w:footerReference w:type="first" r:id="rId23"/>
       <w:endnotePr>
         <w:numFmt w:val="decimal"/>
       </w:endnotePr>
@@ -9429,7 +9882,7 @@
 
 <file path=word/comments.xml><?xml version="1.0" encoding="utf-8"?>
 <w:comments xmlns:wpc="http://schemas.microsoft.com/office/word/2010/wordprocessingCanvas" xmlns:mo="http://schemas.microsoft.com/office/mac/office/2008/main" xmlns:mc="http://schemas.openxmlformats.org/markup-compatibility/2006" xmlns:mv="urn:schemas-microsoft-com:mac:vml" xmlns:o="urn:schemas-microsoft-com:office:office" xmlns:r="http://schemas.openxmlformats.org/officeDocument/2006/relationships" xmlns:m="http://schemas.openxmlformats.org/officeDocument/2006/math" xmlns:v="urn:schemas-microsoft-com:vml" xmlns:wp14="http://schemas.microsoft.com/office/word/2010/wordprocessingDrawing" xmlns:wp="http://schemas.openxmlformats.org/drawingml/2006/wordprocessingDrawing" xmlns:w10="urn:schemas-microsoft-com:office:word" xmlns:w="http://schemas.openxmlformats.org/wordprocessingml/2006/main" xmlns:w14="http://schemas.microsoft.com/office/word/2010/wordml" xmlns:w15="http://schemas.microsoft.com/office/word/2012/wordml" xmlns:wpg="http://schemas.microsoft.com/office/word/2010/wordprocessingGroup" xmlns:wpi="http://schemas.microsoft.com/office/word/2010/wordprocessingInk" xmlns:wne="http://schemas.microsoft.com/office/word/2006/wordml" xmlns:wps="http://schemas.microsoft.com/office/word/2010/wordprocessingShape" mc:Ignorable="w14 w15 wp14">
-  <w:comment w:id="8" w:author="Tim Williams" w:date="2017-07-23T19:19:00Z" w:initials="TW">
+  <w:comment w:id="9" w:author="Tim Williams" w:date="2017-07-23T19:19:00Z" w:initials="TW">
     <w:p>
       <w:pPr>
         <w:pStyle w:val="CommentText"/>
@@ -9448,7 +9901,7 @@
       </w:r>
     </w:p>
   </w:comment>
-  <w:comment w:id="9" w:author="aoliva" w:date="2017-07-29T09:50:00Z" w:initials="ao">
+  <w:comment w:id="10" w:author="aoliva" w:date="2017-07-29T09:50:00Z" w:initials="ao">
     <w:p>
       <w:pPr>
         <w:pStyle w:val="CommentText"/>
@@ -9464,7 +9917,7 @@
       </w:r>
     </w:p>
   </w:comment>
-  <w:comment w:id="18" w:author="Tim Williams" w:date="2017-07-23T19:42:00Z" w:initials="TW">
+  <w:comment w:id="19" w:author="Tim Williams" w:date="2017-07-23T19:42:00Z" w:initials="TW">
     <w:p>
       <w:pPr>
         <w:pStyle w:val="CommentText"/>
@@ -9480,7 +9933,7 @@
       </w:r>
     </w:p>
   </w:comment>
-  <w:comment w:id="36" w:author="Tim Williams" w:date="2017-07-24T12:07:00Z" w:initials="TW">
+  <w:comment w:id="37" w:author="Tim Williams" w:date="2017-07-24T12:07:00Z" w:initials="TW">
     <w:p>
       <w:pPr>
         <w:pStyle w:val="CommentText"/>
@@ -9502,7 +9955,7 @@
       </w:r>
     </w:p>
   </w:comment>
-  <w:comment w:id="37" w:author="aoliva" w:date="2017-07-29T14:44:00Z" w:initials="ao">
+  <w:comment w:id="38" w:author="aoliva" w:date="2017-07-29T14:44:00Z" w:initials="ao">
     <w:p>
       <w:pPr>
         <w:pStyle w:val="CommentText"/>
@@ -9518,7 +9971,7 @@
       </w:r>
     </w:p>
   </w:comment>
-  <w:comment w:id="47" w:author="Tim Williams" w:date="2017-05-01T13:02:00Z" w:initials="TW">
+  <w:comment w:id="48" w:author="Tim Williams" w:date="2017-05-01T13:02:00Z" w:initials="TW">
     <w:p>
       <w:pPr>
         <w:pStyle w:val="CommentText"/>
@@ -9534,7 +9987,7 @@
       </w:r>
     </w:p>
   </w:comment>
-  <w:comment w:id="50" w:author="Tim Williams" w:date="2017-07-24T12:19:00Z" w:initials="TW">
+  <w:comment w:id="53" w:author="Tim Williams" w:date="2017-07-24T12:19:00Z" w:initials="TW">
     <w:p>
       <w:pPr>
         <w:pStyle w:val="CommentText"/>
@@ -9550,7 +10003,7 @@
       </w:r>
     </w:p>
   </w:comment>
-  <w:comment w:id="51" w:author="Tim Williams" w:date="2017-07-24T12:20:00Z" w:initials="TW">
+  <w:comment w:id="54" w:author="Tim Williams" w:date="2017-07-24T12:20:00Z" w:initials="TW">
     <w:p>
       <w:pPr>
         <w:pStyle w:val="CommentText"/>
@@ -9566,7 +10019,7 @@
       </w:r>
     </w:p>
   </w:comment>
-  <w:comment w:id="56" w:author="Tim Williams" w:date="2017-04-27T13:03:00Z" w:initials="TW">
+  <w:comment w:id="59" w:author="Tim Williams" w:date="2017-04-27T13:03:00Z" w:initials="TW">
     <w:p>
       <w:pPr>
         <w:pStyle w:val="CommentText"/>
@@ -9582,7 +10035,7 @@
       </w:r>
     </w:p>
   </w:comment>
-  <w:comment w:id="58" w:author="Tim Williams" w:date="2017-07-24T12:29:00Z" w:initials="TW">
+  <w:comment w:id="61" w:author="Tim Williams" w:date="2017-07-24T12:29:00Z" w:initials="TW">
     <w:p>
       <w:pPr>
         <w:pStyle w:val="CommentText"/>
@@ -9598,7 +10051,7 @@
       </w:r>
     </w:p>
   </w:comment>
-  <w:comment w:id="61" w:author="Tim Williams" w:date="2017-07-24T13:31:00Z" w:initials="TW">
+  <w:comment w:id="64" w:author="Tim Williams" w:date="2017-07-24T13:31:00Z" w:initials="TW">
     <w:p>
       <w:pPr>
         <w:pStyle w:val="CommentText"/>
@@ -9614,7 +10067,7 @@
       </w:r>
     </w:p>
   </w:comment>
-  <w:comment w:id="159" w:author="Tim Williams" w:date="2017-04-27T12:55:00Z" w:initials="TW">
+  <w:comment w:id="165" w:author="Tim Williams" w:date="2017-04-27T12:55:00Z" w:initials="TW">
     <w:p>
       <w:pPr>
         <w:pStyle w:val="CommentText"/>
@@ -9630,7 +10083,7 @@
       </w:r>
     </w:p>
   </w:comment>
-  <w:comment w:id="226" w:author="Tim Williams" w:date="2017-04-27T12:57:00Z" w:initials="TW">
+  <w:comment w:id="238" w:author="Tim Williams" w:date="2017-04-27T12:57:00Z" w:initials="TW">
     <w:p>
       <w:pPr>
         <w:pStyle w:val="CommentText"/>
@@ -9646,7 +10099,7 @@
       </w:r>
     </w:p>
   </w:comment>
-  <w:comment w:id="227" w:author="Tim Williams" w:date="2017-07-24T12:43:00Z" w:initials="TW">
+  <w:comment w:id="304" w:author="Tim Williams" w:date="2017-07-24T12:43:00Z" w:initials="TW">
     <w:p>
       <w:pPr>
         <w:pStyle w:val="CommentText"/>
@@ -9662,7 +10115,7 @@
       </w:r>
     </w:p>
   </w:comment>
-  <w:comment w:id="228" w:author="Tim Williams" w:date="2017-07-24T13:56:00Z" w:initials="TW">
+  <w:comment w:id="305" w:author="Tim Williams" w:date="2017-07-24T13:56:00Z" w:initials="TW">
     <w:p>
       <w:pPr>
         <w:pStyle w:val="CommentText"/>
@@ -9678,7 +10131,7 @@
       </w:r>
     </w:p>
   </w:comment>
-  <w:comment w:id="229" w:author="Tim Williams" w:date="2017-07-24T12:49:00Z" w:initials="TW">
+  <w:comment w:id="308" w:author="Tim Williams" w:date="2017-07-24T12:49:00Z" w:initials="TW">
     <w:p>
       <w:pPr>
         <w:pStyle w:val="CommentText"/>
@@ -9694,7 +10147,7 @@
       </w:r>
     </w:p>
   </w:comment>
-  <w:comment w:id="230" w:author="Tim Williams" w:date="2017-05-01T12:06:00Z" w:initials="TW">
+  <w:comment w:id="309" w:author="Tim Williams" w:date="2017-05-01T12:06:00Z" w:initials="TW">
     <w:p>
       <w:pPr>
         <w:pStyle w:val="CommentText"/>
@@ -9756,13 +10209,13 @@
       <w:pPr>
         <w:pStyle w:val="EndnoteText"/>
         <w:rPr>
-          <w:del w:id="20" w:author="aoliva" w:date="2017-07-29T09:51:00Z"/>
+          <w:del w:id="21" w:author="aoliva" w:date="2017-07-29T09:51:00Z"/>
           <w:rFonts w:ascii="Arial" w:hAnsi="Arial" w:cs="Arial"/>
           <w:sz w:val="18"/>
           <w:szCs w:val="18"/>
         </w:rPr>
       </w:pPr>
-      <w:del w:id="21" w:author="aoliva" w:date="2017-07-29T09:51:00Z">
+      <w:del w:id="22" w:author="aoliva" w:date="2017-07-29T09:51:00Z">
         <w:r>
           <w:rPr>
             <w:rStyle w:val="EndnoteReference"/>
@@ -9815,48 +10268,7 @@
   <w:p>
     <w:pPr>
       <w:pStyle w:val="Footer"/>
-      <w:widowControl/>
-      <w:jc w:val="center"/>
-      <w:rPr>
-        <w:rFonts w:ascii="Arial" w:hAnsi="Arial"/>
-      </w:rPr>
     </w:pPr>
-    <w:r>
-      <w:rPr>
-        <w:rStyle w:val="PageNumber"/>
-        <w:rFonts w:ascii="Arial" w:hAnsi="Arial"/>
-      </w:rPr>
-      <w:fldChar w:fldCharType="begin"/>
-    </w:r>
-    <w:r>
-      <w:rPr>
-        <w:rStyle w:val="PageNumber"/>
-        <w:rFonts w:ascii="Arial" w:hAnsi="Arial"/>
-      </w:rPr>
-      <w:instrText xml:space="preserve">page </w:instrText>
-    </w:r>
-    <w:r>
-      <w:rPr>
-        <w:rStyle w:val="PageNumber"/>
-        <w:rFonts w:ascii="Arial" w:hAnsi="Arial"/>
-      </w:rPr>
-      <w:fldChar w:fldCharType="separate"/>
-    </w:r>
-    <w:r>
-      <w:rPr>
-        <w:rStyle w:val="PageNumber"/>
-        <w:rFonts w:ascii="Arial" w:hAnsi="Arial"/>
-        <w:noProof/>
-      </w:rPr>
-      <w:t>4</w:t>
-    </w:r>
-    <w:r>
-      <w:rPr>
-        <w:rStyle w:val="PageNumber"/>
-        <w:rFonts w:ascii="Arial" w:hAnsi="Arial"/>
-      </w:rPr>
-      <w:fldChar w:fldCharType="end"/>
-    </w:r>
   </w:p>
 </w:ftr>
 </file>
@@ -9866,6 +10278,57 @@
   <w:p>
     <w:pPr>
       <w:pStyle w:val="Footer"/>
+      <w:widowControl/>
+      <w:jc w:val="center"/>
+      <w:rPr>
+        <w:rFonts w:ascii="Arial" w:hAnsi="Arial"/>
+      </w:rPr>
+    </w:pPr>
+    <w:r>
+      <w:rPr>
+        <w:rStyle w:val="PageNumber"/>
+        <w:rFonts w:ascii="Arial" w:hAnsi="Arial"/>
+      </w:rPr>
+      <w:fldChar w:fldCharType="begin"/>
+    </w:r>
+    <w:r>
+      <w:rPr>
+        <w:rStyle w:val="PageNumber"/>
+        <w:rFonts w:ascii="Arial" w:hAnsi="Arial"/>
+      </w:rPr>
+      <w:instrText xml:space="preserve">page </w:instrText>
+    </w:r>
+    <w:r>
+      <w:rPr>
+        <w:rStyle w:val="PageNumber"/>
+        <w:rFonts w:ascii="Arial" w:hAnsi="Arial"/>
+      </w:rPr>
+      <w:fldChar w:fldCharType="separate"/>
+    </w:r>
+    <w:r>
+      <w:rPr>
+        <w:rStyle w:val="PageNumber"/>
+        <w:rFonts w:ascii="Arial" w:hAnsi="Arial"/>
+        <w:noProof/>
+      </w:rPr>
+      <w:t>8</w:t>
+    </w:r>
+    <w:r>
+      <w:rPr>
+        <w:rStyle w:val="PageNumber"/>
+        <w:rFonts w:ascii="Arial" w:hAnsi="Arial"/>
+      </w:rPr>
+      <w:fldChar w:fldCharType="end"/>
+    </w:r>
+  </w:p>
+</w:ftr>
+</file>
+
+<file path=word/footer3.xml><?xml version="1.0" encoding="utf-8"?>
+<w:ftr xmlns:wpc="http://schemas.microsoft.com/office/word/2010/wordprocessingCanvas" xmlns:mo="http://schemas.microsoft.com/office/mac/office/2008/main" xmlns:mc="http://schemas.openxmlformats.org/markup-compatibility/2006" xmlns:mv="urn:schemas-microsoft-com:mac:vml" xmlns:o="urn:schemas-microsoft-com:office:office" xmlns:r="http://schemas.openxmlformats.org/officeDocument/2006/relationships" xmlns:m="http://schemas.openxmlformats.org/officeDocument/2006/math" xmlns:v="urn:schemas-microsoft-com:vml" xmlns:wp14="http://schemas.microsoft.com/office/word/2010/wordprocessingDrawing" xmlns:wp="http://schemas.openxmlformats.org/drawingml/2006/wordprocessingDrawing" xmlns:w10="urn:schemas-microsoft-com:office:word" xmlns:w="http://schemas.openxmlformats.org/wordprocessingml/2006/main" xmlns:w14="http://schemas.microsoft.com/office/word/2010/wordml" xmlns:w15="http://schemas.microsoft.com/office/word/2012/wordml" xmlns:wpg="http://schemas.microsoft.com/office/word/2010/wordprocessingGroup" xmlns:wpi="http://schemas.microsoft.com/office/word/2010/wordprocessingInk" xmlns:wne="http://schemas.microsoft.com/office/word/2006/wordml" xmlns:wps="http://schemas.microsoft.com/office/word/2010/wordprocessingShape" mc:Ignorable="w14 w15 wp14">
+  <w:p>
+    <w:pPr>
+      <w:pStyle w:val="Footer"/>
       <w:jc w:val="center"/>
       <w:rPr>
         <w:rFonts w:ascii="Arial" w:hAnsi="Arial" w:cs="Arial"/>
@@ -9948,6 +10411,16 @@
 <w:hdr xmlns:wpc="http://schemas.microsoft.com/office/word/2010/wordprocessingCanvas" xmlns:mo="http://schemas.microsoft.com/office/mac/office/2008/main" xmlns:mc="http://schemas.openxmlformats.org/markup-compatibility/2006" xmlns:mv="urn:schemas-microsoft-com:mac:vml" xmlns:o="urn:schemas-microsoft-com:office:office" xmlns:r="http://schemas.openxmlformats.org/officeDocument/2006/relationships" xmlns:m="http://schemas.openxmlformats.org/officeDocument/2006/math" xmlns:v="urn:schemas-microsoft-com:vml" xmlns:wp14="http://schemas.microsoft.com/office/word/2010/wordprocessingDrawing" xmlns:wp="http://schemas.openxmlformats.org/drawingml/2006/wordprocessingDrawing" xmlns:w10="urn:schemas-microsoft-com:office:word" xmlns:w="http://schemas.openxmlformats.org/wordprocessingml/2006/main" xmlns:w14="http://schemas.microsoft.com/office/word/2010/wordml" xmlns:w15="http://schemas.microsoft.com/office/word/2012/wordml" xmlns:wpg="http://schemas.microsoft.com/office/word/2010/wordprocessingGroup" xmlns:wpi="http://schemas.microsoft.com/office/word/2010/wordprocessingInk" xmlns:wne="http://schemas.microsoft.com/office/word/2006/wordml" xmlns:wps="http://schemas.microsoft.com/office/word/2010/wordprocessingShape" mc:Ignorable="w14 w15 wp14">
   <w:p>
     <w:pPr>
+      <w:pStyle w:val="Header"/>
+    </w:pPr>
+  </w:p>
+</w:hdr>
+</file>
+
+<file path=word/header2.xml><?xml version="1.0" encoding="utf-8"?>
+<w:hdr xmlns:wpc="http://schemas.microsoft.com/office/word/2010/wordprocessingCanvas" xmlns:mo="http://schemas.microsoft.com/office/mac/office/2008/main" xmlns:mc="http://schemas.openxmlformats.org/markup-compatibility/2006" xmlns:mv="urn:schemas-microsoft-com:mac:vml" xmlns:o="urn:schemas-microsoft-com:office:office" xmlns:r="http://schemas.openxmlformats.org/officeDocument/2006/relationships" xmlns:m="http://schemas.openxmlformats.org/officeDocument/2006/math" xmlns:v="urn:schemas-microsoft-com:vml" xmlns:wp14="http://schemas.microsoft.com/office/word/2010/wordprocessingDrawing" xmlns:wp="http://schemas.openxmlformats.org/drawingml/2006/wordprocessingDrawing" xmlns:w10="urn:schemas-microsoft-com:office:word" xmlns:w="http://schemas.openxmlformats.org/wordprocessingml/2006/main" xmlns:w14="http://schemas.microsoft.com/office/word/2010/wordml" xmlns:w15="http://schemas.microsoft.com/office/word/2012/wordml" xmlns:wpg="http://schemas.microsoft.com/office/word/2010/wordprocessingGroup" xmlns:wpi="http://schemas.microsoft.com/office/word/2010/wordprocessingInk" xmlns:wne="http://schemas.microsoft.com/office/word/2006/wordml" xmlns:wps="http://schemas.microsoft.com/office/word/2010/wordprocessingShape" mc:Ignorable="w14 w15 wp14">
+  <w:p>
+    <w:pPr>
       <w:jc w:val="center"/>
       <w:rPr>
         <w:rFonts w:ascii="Arial" w:hAnsi="Arial" w:cs="Arial"/>
@@ -9963,8 +10436,32 @@
         <w:bCs/>
         <w:sz w:val="24"/>
       </w:rPr>
-      <w:t>PhUSE 2016</w:t>
+      <w:t>PhUSE 201</w:t>
     </w:r>
+    <w:ins w:id="315" w:author="aoliva" w:date="2017-08-14T13:29:00Z">
+      <w:r>
+        <w:rPr>
+          <w:rFonts w:ascii="Arial" w:hAnsi="Arial" w:cs="Arial"/>
+          <w:b/>
+          <w:bCs/>
+          <w:sz w:val="24"/>
+        </w:rPr>
+        <w:t>7</w:t>
+      </w:r>
+    </w:ins>
+    <w:bookmarkStart w:id="316" w:name="_GoBack"/>
+    <w:bookmarkEnd w:id="316"/>
+    <w:del w:id="317" w:author="aoliva" w:date="2017-08-14T13:29:00Z">
+      <w:r>
+        <w:rPr>
+          <w:rFonts w:ascii="Arial" w:hAnsi="Arial" w:cs="Arial"/>
+          <w:b/>
+          <w:bCs/>
+          <w:sz w:val="24"/>
+        </w:rPr>
+        <w:delText>6</w:delText>
+      </w:r>
+    </w:del>
     <w:r>
       <w:rPr>
         <w:rFonts w:ascii="Arial" w:hAnsi="Arial" w:cs="Arial"/>
@@ -9978,7 +10475,7 @@
 </w:hdr>
 </file>
 
-<file path=word/header2.xml><?xml version="1.0" encoding="utf-8"?>
+<file path=word/header3.xml><?xml version="1.0" encoding="utf-8"?>
 <w:hdr xmlns:wpc="http://schemas.microsoft.com/office/word/2010/wordprocessingCanvas" xmlns:mo="http://schemas.microsoft.com/office/mac/office/2008/main" xmlns:mc="http://schemas.openxmlformats.org/markup-compatibility/2006" xmlns:mv="urn:schemas-microsoft-com:mac:vml" xmlns:o="urn:schemas-microsoft-com:office:office" xmlns:r="http://schemas.openxmlformats.org/officeDocument/2006/relationships" xmlns:m="http://schemas.openxmlformats.org/officeDocument/2006/math" xmlns:v="urn:schemas-microsoft-com:vml" xmlns:wp14="http://schemas.microsoft.com/office/word/2010/wordprocessingDrawing" xmlns:wp="http://schemas.openxmlformats.org/drawingml/2006/wordprocessingDrawing" xmlns:w10="urn:schemas-microsoft-com:office:word" xmlns:w="http://schemas.openxmlformats.org/wordprocessingml/2006/main" xmlns:w14="http://schemas.microsoft.com/office/word/2010/wordml" xmlns:w15="http://schemas.microsoft.com/office/word/2012/wordml" xmlns:wpg="http://schemas.microsoft.com/office/word/2010/wordprocessingGroup" xmlns:wpi="http://schemas.microsoft.com/office/word/2010/wordprocessingInk" xmlns:wne="http://schemas.microsoft.com/office/word/2006/wordml" xmlns:wps="http://schemas.microsoft.com/office/word/2010/wordprocessingShape" mc:Ignorable="w14 w15 wp14">
   <w:p>
     <w:pPr>
@@ -14540,7 +15037,7 @@
 </file>
 
 <file path=customXml/itemProps1.xml><?xml version="1.0" encoding="utf-8"?>
-<ds:datastoreItem xmlns:ds="http://schemas.openxmlformats.org/officeDocument/2006/customXml" ds:itemID="{20FCCCF0-EC18-BA4E-A233-2B72283E9AD9}">
+<ds:datastoreItem xmlns:ds="http://schemas.openxmlformats.org/officeDocument/2006/customXml" ds:itemID="{86E0E36B-2F51-7341-AFB7-1EB7C1F742FB}">
   <ds:schemaRefs>
     <ds:schemaRef ds:uri="http://schemas.openxmlformats.org/officeDocument/2006/bibliography"/>
   </ds:schemaRefs>

</xml_diff>

<commit_message>
commit prior to rename
</commit_message>
<xml_diff>
--- a/doc/Pubs/Annual2017/aann_PhUSE2017.docx
+++ b/doc/Pubs/Annual2017/aann_PhUSE2017.docx
@@ -289,16 +289,7 @@
           <w:rFonts w:ascii="Arial" w:hAnsi="Arial" w:cs="Arial"/>
           <w:szCs w:val="18"/>
         </w:rPr>
-        <w:t>This paper outlines t</w:t>
-      </w:r>
-      <w:bookmarkStart w:id="0" w:name="_GoBack"/>
-      <w:bookmarkEnd w:id="0"/>
-      <w:r>
-        <w:rPr>
-          <w:rFonts w:ascii="Arial" w:hAnsi="Arial" w:cs="Arial"/>
-          <w:szCs w:val="18"/>
-        </w:rPr>
-        <w:t xml:space="preserve">he philosophy, </w:t>
+        <w:t xml:space="preserve">This paper outlines the philosophy, </w:t>
       </w:r>
       <w:r>
         <w:rPr>
@@ -1220,63 +1211,39 @@
           <w:sz w:val="18"/>
           <w:szCs w:val="18"/>
         </w:rPr>
-        <w:t xml:space="preserve">A cursory </w:t>
-      </w:r>
-      <w:r>
-        <w:rPr>
-          <w:rFonts w:ascii="Arial" w:hAnsi="Arial" w:cs="Arial"/>
-          <w:sz w:val="18"/>
-          <w:szCs w:val="18"/>
-        </w:rPr>
-        <w:t xml:space="preserve">review of the </w:t>
-      </w:r>
-      <w:r>
-        <w:rPr>
-          <w:rFonts w:ascii="Arial" w:hAnsi="Arial" w:cs="Arial"/>
-          <w:sz w:val="18"/>
-          <w:szCs w:val="18"/>
-        </w:rPr>
-        <w:t xml:space="preserve">DM </w:t>
-      </w:r>
-      <w:r>
-        <w:rPr>
-          <w:rFonts w:ascii="Arial" w:hAnsi="Arial" w:cs="Arial"/>
-          <w:sz w:val="18"/>
-          <w:szCs w:val="18"/>
-        </w:rPr>
-        <w:t xml:space="preserve">domain </w:t>
-      </w:r>
-      <w:r>
-        <w:rPr>
-          <w:rFonts w:ascii="Arial" w:hAnsi="Arial" w:cs="Arial"/>
-          <w:sz w:val="18"/>
-          <w:szCs w:val="18"/>
-        </w:rPr>
-        <w:t xml:space="preserve">reveals </w:t>
-      </w:r>
-      <w:r>
-        <w:rPr>
-          <w:rFonts w:ascii="Arial" w:hAnsi="Arial" w:cs="Arial"/>
-          <w:sz w:val="18"/>
-          <w:szCs w:val="18"/>
-        </w:rPr>
-        <w:t xml:space="preserve">that </w:t>
-      </w:r>
-      <w:r>
-        <w:rPr>
-          <w:rFonts w:ascii="Arial" w:hAnsi="Arial" w:cs="Arial"/>
-          <w:sz w:val="18"/>
-          <w:szCs w:val="18"/>
-        </w:rPr>
-        <w:t xml:space="preserve">the model cannot satisfy this basic assumption. While </w:t>
-      </w:r>
-      <w:r>
-        <w:rPr>
-          <w:rFonts w:ascii="Arial" w:hAnsi="Arial" w:cs="Arial"/>
-          <w:sz w:val="18"/>
-          <w:szCs w:val="18"/>
-        </w:rPr>
-        <w:t xml:space="preserve">DM is the primary source of demographics information, by design it </w:t>
+        <w:t xml:space="preserve">The DM </w:t>
+      </w:r>
+      <w:r>
+        <w:rPr>
+          <w:rFonts w:ascii="Arial" w:hAnsi="Arial" w:cs="Arial"/>
+          <w:sz w:val="18"/>
+          <w:szCs w:val="18"/>
+        </w:rPr>
+        <w:t>domain serves as an example of the problems inherent in a two-dimensional, row-by-column design.</w:t>
+      </w:r>
+      <w:r>
+        <w:rPr>
+          <w:rFonts w:ascii="Arial" w:hAnsi="Arial" w:cs="Arial"/>
+          <w:sz w:val="18"/>
+          <w:szCs w:val="18"/>
+        </w:rPr>
+        <w:t xml:space="preserve"> </w:t>
+      </w:r>
+      <w:r>
+        <w:rPr>
+          <w:rFonts w:ascii="Arial" w:hAnsi="Arial" w:cs="Arial"/>
+          <w:sz w:val="18"/>
+          <w:szCs w:val="18"/>
+        </w:rPr>
+        <w:t xml:space="preserve">While </w:t>
+      </w:r>
+      <w:r>
+        <w:rPr>
+          <w:rFonts w:ascii="Arial" w:hAnsi="Arial" w:cs="Arial"/>
+          <w:sz w:val="18"/>
+          <w:szCs w:val="18"/>
+        </w:rPr>
+        <w:t xml:space="preserve">DM is the primary source of demographics information, it </w:t>
       </w:r>
       <w:r>
         <w:rPr>
@@ -1308,7 +1275,7 @@
           <w:sz w:val="18"/>
           <w:szCs w:val="18"/>
         </w:rPr>
-        <w:t xml:space="preserve"> representative values for the study (STUDYID), treatment arm information (not just arm, but also the coded value for ARM, ARMCD), and units for the age column. These individual concepts </w:t>
+        <w:t xml:space="preserve"> values for the study (STUDYID), treatment arm information (not just arm, but also the coded value for ARM, ARMCD), and units for the age column. These individual concepts </w:t>
       </w:r>
       <w:r>
         <w:rPr>
@@ -1414,7 +1381,23 @@
           <w:sz w:val="18"/>
           <w:szCs w:val="18"/>
         </w:rPr>
-        <w:t>Additional issues include:</w:t>
+        <w:t xml:space="preserve">Additional </w:t>
+      </w:r>
+      <w:r>
+        <w:rPr>
+          <w:rFonts w:ascii="Arial" w:hAnsi="Arial" w:cs="Arial"/>
+          <w:sz w:val="18"/>
+          <w:szCs w:val="18"/>
+        </w:rPr>
+        <w:t xml:space="preserve">challenges </w:t>
+      </w:r>
+      <w:r>
+        <w:rPr>
+          <w:rFonts w:ascii="Arial" w:hAnsi="Arial" w:cs="Arial"/>
+          <w:sz w:val="18"/>
+          <w:szCs w:val="18"/>
+        </w:rPr>
+        <w:t>include:</w:t>
       </w:r>
     </w:p>
     <w:p>
@@ -2061,7 +2044,21 @@
           <w:rFonts w:ascii="Arial" w:hAnsi="Arial" w:cs="Arial"/>
           <w:szCs w:val="18"/>
         </w:rPr>
-        <w:t>data. When validation rules are employed on top this data, the result is high</w:t>
+        <w:t xml:space="preserve">data. When validation rules are employed on top </w:t>
+      </w:r>
+      <w:r>
+        <w:rPr>
+          <w:rFonts w:ascii="Arial" w:hAnsi="Arial" w:cs="Arial"/>
+          <w:szCs w:val="18"/>
+        </w:rPr>
+        <w:t xml:space="preserve">of </w:t>
+      </w:r>
+      <w:r>
+        <w:rPr>
+          <w:rFonts w:ascii="Arial" w:hAnsi="Arial" w:cs="Arial"/>
+          <w:szCs w:val="18"/>
+        </w:rPr>
+        <w:t>this data, the result is high</w:t>
       </w:r>
       <w:r>
         <w:rPr>
@@ -2406,30 +2403,14 @@
           <w:rFonts w:ascii="Arial" w:hAnsi="Arial" w:cs="Arial"/>
           <w:szCs w:val="18"/>
         </w:rPr>
-        <w:t xml:space="preserve">was initiated </w:t>
-      </w:r>
-      <w:proofErr w:type="gramStart"/>
-      <w:r>
-        <w:rPr>
-          <w:rFonts w:ascii="Arial" w:hAnsi="Arial" w:cs="Arial"/>
-          <w:szCs w:val="18"/>
-        </w:rPr>
-        <w:t xml:space="preserve">at </w:t>
-      </w:r>
-      <w:r>
-        <w:rPr>
-          <w:rFonts w:ascii="Arial" w:hAnsi="Arial" w:cs="Arial"/>
-          <w:szCs w:val="18"/>
-        </w:rPr>
-        <w:t xml:space="preserve"> the</w:t>
-      </w:r>
-      <w:proofErr w:type="gramEnd"/>
-      <w:r>
-        <w:rPr>
-          <w:rFonts w:ascii="Arial" w:hAnsi="Arial" w:cs="Arial"/>
-          <w:szCs w:val="18"/>
-        </w:rPr>
-        <w:t xml:space="preserve"> PhUSE CSS conference in Silver Spring Maryland on March, 2017</w:t>
+        <w:t xml:space="preserve">was initiated at </w:t>
+      </w:r>
+      <w:r>
+        <w:rPr>
+          <w:rFonts w:ascii="Arial" w:hAnsi="Arial" w:cs="Arial"/>
+          <w:szCs w:val="18"/>
+        </w:rPr>
+        <w:t>the PhUSE CSS conference in Silver Spring Maryland on March, 2017</w:t>
       </w:r>
       <w:r>
         <w:rPr>
@@ -2660,7 +2641,7 @@
           <w:rFonts w:ascii="Arial" w:hAnsi="Arial" w:cs="Arial"/>
           <w:szCs w:val="18"/>
         </w:rPr>
-        <w:t xml:space="preserve">into directly into RDF, the project </w:t>
+        <w:t xml:space="preserve">directly into RDF, the project </w:t>
       </w:r>
       <w:r>
         <w:rPr>
@@ -2721,6 +2702,7 @@
           <w:id w:val="235372819"/>
           <w:citation/>
         </w:sdtPr>
+        <w:sdtEndPr/>
         <w:sdtContent>
           <w:r>
             <w:rPr>
@@ -3202,7 +3184,21 @@
           <w:rFonts w:ascii="Arial" w:hAnsi="Arial" w:cs="Arial"/>
           <w:szCs w:val="18"/>
         </w:rPr>
-        <w:t>CDISC compliant data for submissions</w:t>
+        <w:t xml:space="preserve">CDISC compliant </w:t>
+      </w:r>
+      <w:r>
+        <w:rPr>
+          <w:rFonts w:ascii="Arial" w:hAnsi="Arial" w:cs="Arial"/>
+          <w:szCs w:val="18"/>
+        </w:rPr>
+        <w:t xml:space="preserve">SDTM </w:t>
+      </w:r>
+      <w:r>
+        <w:rPr>
+          <w:rFonts w:ascii="Arial" w:hAnsi="Arial" w:cs="Arial"/>
+          <w:szCs w:val="18"/>
+        </w:rPr>
+        <w:t>data for submissions</w:t>
       </w:r>
       <w:r>
         <w:rPr>
@@ -3216,7 +3212,21 @@
           <w:rFonts w:ascii="Arial" w:hAnsi="Arial" w:cs="Arial"/>
           <w:szCs w:val="18"/>
         </w:rPr>
-        <w:t xml:space="preserve">by mapping the standards data to the results data. </w:t>
+        <w:t xml:space="preserve">by mapping the standard to the </w:t>
+      </w:r>
+      <w:r>
+        <w:rPr>
+          <w:rFonts w:ascii="Arial" w:hAnsi="Arial" w:cs="Arial"/>
+          <w:szCs w:val="18"/>
+        </w:rPr>
+        <w:t xml:space="preserve">study </w:t>
+      </w:r>
+      <w:r>
+        <w:rPr>
+          <w:rFonts w:ascii="Arial" w:hAnsi="Arial" w:cs="Arial"/>
+          <w:szCs w:val="18"/>
+        </w:rPr>
+        <w:t xml:space="preserve">data. </w:t>
       </w:r>
       <w:r>
         <w:rPr>
@@ -3251,7 +3261,21 @@
           <w:rFonts w:ascii="Arial" w:hAnsi="Arial" w:cs="Arial"/>
           <w:szCs w:val="18"/>
         </w:rPr>
-        <w:t>recoding between CDISC versions.</w:t>
+        <w:t xml:space="preserve">recoding between </w:t>
+      </w:r>
+      <w:r>
+        <w:rPr>
+          <w:rFonts w:ascii="Arial" w:hAnsi="Arial" w:cs="Arial"/>
+          <w:szCs w:val="18"/>
+        </w:rPr>
+        <w:t>SDTM</w:t>
+      </w:r>
+      <w:r>
+        <w:rPr>
+          <w:rFonts w:ascii="Arial" w:hAnsi="Arial" w:cs="Arial"/>
+          <w:szCs w:val="18"/>
+        </w:rPr>
+        <w:t xml:space="preserve"> versions.</w:t>
       </w:r>
     </w:p>
     <w:p>
@@ -4198,7 +4222,105 @@
           <w:rFonts w:ascii="Arial" w:hAnsi="Arial" w:cs="Arial"/>
           <w:szCs w:val="18"/>
         </w:rPr>
-        <w:t xml:space="preserve">blank case report forms. </w:t>
+        <w:t>blank case report forms</w:t>
+      </w:r>
+      <w:r>
+        <w:rPr>
+          <w:rFonts w:ascii="Arial" w:hAnsi="Arial" w:cs="Arial"/>
+          <w:szCs w:val="18"/>
+        </w:rPr>
+        <w:t xml:space="preserve"> (CRF)</w:t>
+      </w:r>
+      <w:r>
+        <w:rPr>
+          <w:rFonts w:ascii="Arial" w:hAnsi="Arial" w:cs="Arial"/>
+          <w:szCs w:val="18"/>
+        </w:rPr>
+        <w:t xml:space="preserve">. </w:t>
+      </w:r>
+      <w:r>
+        <w:rPr>
+          <w:rFonts w:ascii="Arial" w:hAnsi="Arial" w:cs="Arial"/>
+          <w:szCs w:val="18"/>
+        </w:rPr>
+        <w:t xml:space="preserve">CRF generation could be based on the protocol </w:t>
+      </w:r>
+      <w:r>
+        <w:rPr>
+          <w:rFonts w:ascii="Arial" w:hAnsi="Arial" w:cs="Arial"/>
+          <w:szCs w:val="18"/>
+        </w:rPr>
+        <w:t xml:space="preserve">and study </w:t>
+      </w:r>
+      <w:r>
+        <w:rPr>
+          <w:rFonts w:ascii="Arial" w:hAnsi="Arial" w:cs="Arial"/>
+          <w:szCs w:val="18"/>
+        </w:rPr>
+        <w:t>ontolog</w:t>
+      </w:r>
+      <w:r>
+        <w:rPr>
+          <w:rFonts w:ascii="Arial" w:hAnsi="Arial" w:cs="Arial"/>
+          <w:szCs w:val="18"/>
+        </w:rPr>
+        <w:t>ies</w:t>
+      </w:r>
+      <w:r>
+        <w:rPr>
+          <w:rFonts w:ascii="Arial" w:hAnsi="Arial" w:cs="Arial"/>
+          <w:szCs w:val="18"/>
+        </w:rPr>
+        <w:t xml:space="preserve"> </w:t>
+      </w:r>
+      <w:r>
+        <w:rPr>
+          <w:rFonts w:ascii="Arial" w:hAnsi="Arial" w:cs="Arial"/>
+          <w:szCs w:val="18"/>
+        </w:rPr>
+        <w:t xml:space="preserve">along with </w:t>
+      </w:r>
+      <w:r>
+        <w:rPr>
+          <w:rFonts w:ascii="Arial" w:hAnsi="Arial" w:cs="Arial"/>
+          <w:szCs w:val="18"/>
+        </w:rPr>
+        <w:t>addition</w:t>
+      </w:r>
+      <w:r>
+        <w:rPr>
+          <w:rFonts w:ascii="Arial" w:hAnsi="Arial" w:cs="Arial"/>
+          <w:szCs w:val="18"/>
+        </w:rPr>
+        <w:t xml:space="preserve">al metadata, impacting both the </w:t>
+      </w:r>
+      <w:r>
+        <w:rPr>
+          <w:rFonts w:ascii="Arial" w:hAnsi="Arial" w:cs="Arial"/>
+          <w:szCs w:val="18"/>
+        </w:rPr>
+        <w:t xml:space="preserve">study </w:t>
+      </w:r>
+      <w:r>
+        <w:rPr>
+          <w:rFonts w:ascii="Arial" w:hAnsi="Arial" w:cs="Arial"/>
+          <w:szCs w:val="18"/>
+        </w:rPr>
+        <w:t xml:space="preserve">design phase and later </w:t>
+      </w:r>
+      <w:r>
+        <w:rPr>
+          <w:rFonts w:ascii="Arial" w:hAnsi="Arial" w:cs="Arial"/>
+          <w:szCs w:val="18"/>
+        </w:rPr>
+        <w:t xml:space="preserve">data </w:t>
+      </w:r>
+      <w:r>
+        <w:rPr>
+          <w:rFonts w:ascii="Arial" w:hAnsi="Arial" w:cs="Arial"/>
+          <w:szCs w:val="18"/>
+        </w:rPr>
+        <w:t xml:space="preserve">validation and reporting phases. </w:t>
       </w:r>
     </w:p>
     <w:p>
@@ -4392,30 +4514,14 @@
           <w:rFonts w:ascii="Arial" w:hAnsi="Arial" w:cs="Arial"/>
           <w:szCs w:val="18"/>
         </w:rPr>
-        <w:t xml:space="preserve">. Therefore, the study ontology is not complete, but this approach minimizes complexity and, with future iterations, tests the hypothesis that iterative model development is not only feasible, but in fact desirable. Basing the data model on an ontological schema </w:t>
-      </w:r>
-      <w:proofErr w:type="gramStart"/>
-      <w:r>
-        <w:rPr>
-          <w:rFonts w:ascii="Arial" w:hAnsi="Arial" w:cs="Arial"/>
-          <w:szCs w:val="18"/>
-        </w:rPr>
-        <w:t xml:space="preserve">ensures </w:t>
-      </w:r>
-      <w:r>
-        <w:rPr>
-          <w:rFonts w:ascii="Arial" w:hAnsi="Arial" w:cs="Arial"/>
-          <w:szCs w:val="18"/>
-        </w:rPr>
-        <w:t xml:space="preserve"> the</w:t>
-      </w:r>
-      <w:proofErr w:type="gramEnd"/>
-      <w:r>
-        <w:rPr>
-          <w:rFonts w:ascii="Arial" w:hAnsi="Arial" w:cs="Arial"/>
-          <w:szCs w:val="18"/>
-        </w:rPr>
-        <w:t xml:space="preserve"> resulting instance data are</w:t>
+        <w:t xml:space="preserve">. Therefore, the study ontology is not complete, but this approach minimizes complexity and, with future iterations, tests the hypothesis that iterative model development is not only feasible, but in fact desirable. Basing the data model on an ontological schema ensures </w:t>
+      </w:r>
+      <w:r>
+        <w:rPr>
+          <w:rFonts w:ascii="Arial" w:hAnsi="Arial" w:cs="Arial"/>
+          <w:szCs w:val="18"/>
+        </w:rPr>
+        <w:t>the resulting instance data are</w:t>
       </w:r>
       <w:r>
         <w:rPr>
@@ -4521,7 +4627,21 @@
           <w:rFonts w:ascii="Arial" w:hAnsi="Arial" w:cs="Arial"/>
           <w:szCs w:val="18"/>
         </w:rPr>
-        <w:t xml:space="preserve"> classes and relationships. It treats a study as a collection of Activities that are performed on Persons (i.e. </w:t>
+        <w:t xml:space="preserve"> classes and relationships. It treats a study as a collection of Activities that are performed on </w:t>
+      </w:r>
+      <w:r>
+        <w:rPr>
+          <w:rFonts w:ascii="Arial" w:hAnsi="Arial" w:cs="Arial"/>
+          <w:szCs w:val="18"/>
+        </w:rPr>
+        <w:t>Study Participants</w:t>
+      </w:r>
+      <w:r>
+        <w:rPr>
+          <w:rFonts w:ascii="Arial" w:hAnsi="Arial" w:cs="Arial"/>
+          <w:szCs w:val="18"/>
+        </w:rPr>
+        <w:t xml:space="preserve"> (i.e. </w:t>
       </w:r>
       <w:proofErr w:type="spellStart"/>
       <w:r>
@@ -4537,14 +4657,42 @@
           <w:rFonts w:ascii="Arial" w:hAnsi="Arial" w:cs="Arial"/>
           <w:szCs w:val="18"/>
         </w:rPr>
-        <w:t xml:space="preserve">). Persons may be afflicted by one or more Medical Conditions. </w:t>
-      </w:r>
-      <w:r>
-        <w:rPr>
-          <w:rFonts w:ascii="Arial" w:hAnsi="Arial" w:cs="Arial"/>
-          <w:szCs w:val="18"/>
-        </w:rPr>
-        <w:t>It also recognizes that studies contain</w:t>
+        <w:t xml:space="preserve">). </w:t>
+      </w:r>
+      <w:r>
+        <w:rPr>
+          <w:rFonts w:ascii="Arial" w:hAnsi="Arial" w:cs="Arial"/>
+          <w:szCs w:val="18"/>
+        </w:rPr>
+        <w:t xml:space="preserve">Participants </w:t>
+      </w:r>
+      <w:r>
+        <w:rPr>
+          <w:rFonts w:ascii="Arial" w:hAnsi="Arial" w:cs="Arial"/>
+          <w:szCs w:val="18"/>
+        </w:rPr>
+        <w:t>may be afflicted by one</w:t>
+      </w:r>
+      <w:r>
+        <w:rPr>
+          <w:rFonts w:ascii="Arial" w:hAnsi="Arial" w:cs="Arial"/>
+          <w:szCs w:val="18"/>
+        </w:rPr>
+        <w:t xml:space="preserve"> or more Medical Conditions. </w:t>
+      </w:r>
+      <w:r>
+        <w:rPr>
+          <w:rFonts w:ascii="Arial" w:hAnsi="Arial" w:cs="Arial"/>
+          <w:szCs w:val="18"/>
+        </w:rPr>
+        <w:t>It also</w:t>
+      </w:r>
+      <w:r>
+        <w:rPr>
+          <w:rFonts w:ascii="Arial" w:hAnsi="Arial" w:cs="Arial"/>
+          <w:szCs w:val="18"/>
+        </w:rPr>
+        <w:t xml:space="preserve"> recognizes that studies contain</w:t>
       </w:r>
       <w:r>
         <w:rPr>
@@ -4858,6 +5006,7 @@
           <w:b/>
           <w:szCs w:val="18"/>
         </w:rPr>
+        <w:instrText xml:space="preserve"> \* MERGEFORMAT </w:instrText>
       </w:r>
       <w:r>
         <w:rPr>
@@ -4865,7 +5014,6 @@
           <w:b/>
           <w:szCs w:val="18"/>
         </w:rPr>
-        <w:instrText xml:space="preserve"> \* MERGEFORMAT </w:instrText>
       </w:r>
       <w:r>
         <w:rPr>
@@ -4995,7 +5143,7 @@
           <w:color w:val="auto"/>
         </w:rPr>
       </w:pPr>
-      <w:bookmarkStart w:id="1" w:name="_Ref490573938"/>
+      <w:bookmarkStart w:id="0" w:name="_Ref490573938"/>
       <w:r>
         <w:rPr>
           <w:rFonts w:ascii="Arial" w:hAnsi="Arial" w:cs="Arial"/>
@@ -5039,7 +5187,7 @@
         </w:rPr>
         <w:fldChar w:fldCharType="end"/>
       </w:r>
-      <w:bookmarkEnd w:id="1"/>
+      <w:bookmarkEnd w:id="0"/>
       <w:r>
         <w:rPr>
           <w:rFonts w:ascii="Arial" w:hAnsi="Arial" w:cs="Arial"/>
@@ -5193,6 +5341,13 @@
         </w:rPr>
         <w:t>, which is published by the National Cancer Institute and allows linking of important concepts in the mini-ontology to the controlled terms defined by CDISC</w:t>
       </w:r>
+      <w:r>
+        <w:rPr>
+          <w:rFonts w:ascii="Arial" w:hAnsi="Arial" w:cs="Arial"/>
+          <w:szCs w:val="18"/>
+        </w:rPr>
+        <w:t>.</w:t>
+      </w:r>
     </w:p>
     <w:p>
       <w:pPr>
@@ -5224,6 +5379,13 @@
         </w:rPr>
         <w:t>, which allows reuse of existing BRIDG concepts in the ontology as needed</w:t>
       </w:r>
+      <w:r>
+        <w:rPr>
+          <w:rFonts w:ascii="Arial" w:hAnsi="Arial" w:cs="Arial"/>
+          <w:szCs w:val="18"/>
+        </w:rPr>
+        <w:t>.</w:t>
+      </w:r>
     </w:p>
     <w:p>
       <w:pPr>
@@ -5628,6 +5790,7 @@
         <w:t xml:space="preserve"> a separate namespace called custom: to store protocol-specific concepts and custom terms that are not present in </w:t>
       </w:r>
       <w:proofErr w:type="spellStart"/>
+      <w:proofErr w:type="gramStart"/>
       <w:r>
         <w:rPr>
           <w:rFonts w:ascii="Arial" w:hAnsi="Arial" w:cs="Arial"/>
@@ -5636,6 +5799,23 @@
         <w:t>code.ttl</w:t>
       </w:r>
       <w:proofErr w:type="spellEnd"/>
+      <w:r>
+        <w:rPr>
+          <w:rFonts w:ascii="Arial" w:hAnsi="Arial" w:cs="Arial"/>
+          <w:szCs w:val="18"/>
+        </w:rPr>
+        <w:t xml:space="preserve"> </w:t>
+      </w:r>
+      <w:bookmarkStart w:id="1" w:name="_GoBack"/>
+      <w:bookmarkEnd w:id="1"/>
+      <w:r>
+        <w:rPr>
+          <w:rFonts w:ascii="Arial" w:hAnsi="Arial" w:cs="Arial"/>
+          <w:szCs w:val="18"/>
+        </w:rPr>
+        <w:t>.</w:t>
+      </w:r>
+      <w:proofErr w:type="gramEnd"/>
     </w:p>
     <w:p>
       <w:pPr>
@@ -5748,7 +5928,7 @@
           <w:rFonts w:ascii="Arial" w:hAnsi="Arial" w:cs="Arial"/>
           <w:szCs w:val="18"/>
         </w:rPr>
-        <w:t>,</w:t>
+        <w:t>.</w:t>
       </w:r>
     </w:p>
     <w:p>
@@ -6251,58 +6431,70 @@
           <w:szCs w:val="18"/>
         </w:rPr>
       </w:pPr>
-      <w:r>
-        <w:rPr>
-          <w:rFonts w:ascii="Arial" w:hAnsi="Arial" w:cs="Arial"/>
-          <w:szCs w:val="18"/>
-        </w:rPr>
-        <w:t>Currently, the common process for creating DEFINE.XML includes the execution of SAS Macros to extract information from the SDTM domain datasets, then augment that data wi</w:t>
-      </w:r>
-      <w:r>
-        <w:rPr>
-          <w:rFonts w:ascii="Arial" w:hAnsi="Arial" w:cs="Arial"/>
-          <w:szCs w:val="18"/>
-        </w:rPr>
-        <w:t>th</w:t>
-      </w:r>
-      <w:r>
-        <w:rPr>
-          <w:rFonts w:ascii="Arial" w:hAnsi="Arial" w:cs="Arial"/>
-          <w:szCs w:val="18"/>
-        </w:rPr>
-        <w:t xml:space="preserve"> user-supplied data from </w:t>
-      </w:r>
-      <w:proofErr w:type="gramStart"/>
-      <w:r>
-        <w:rPr>
-          <w:rFonts w:ascii="Arial" w:hAnsi="Arial" w:cs="Arial"/>
-          <w:szCs w:val="18"/>
-        </w:rPr>
-        <w:t>a number of</w:t>
-      </w:r>
-      <w:proofErr w:type="gramEnd"/>
-      <w:r>
-        <w:rPr>
-          <w:rFonts w:ascii="Arial" w:hAnsi="Arial" w:cs="Arial"/>
-          <w:szCs w:val="18"/>
-        </w:rPr>
-        <w:t xml:space="preserve"> sources. The process depends on </w:t>
-      </w:r>
-      <w:proofErr w:type="gramStart"/>
-      <w:r>
-        <w:rPr>
-          <w:rFonts w:ascii="Arial" w:hAnsi="Arial" w:cs="Arial"/>
-          <w:szCs w:val="18"/>
-        </w:rPr>
-        <w:t>a large number of</w:t>
-      </w:r>
-      <w:proofErr w:type="gramEnd"/>
-      <w:r>
-        <w:rPr>
-          <w:rFonts w:ascii="Arial" w:hAnsi="Arial" w:cs="Arial"/>
-          <w:szCs w:val="18"/>
-        </w:rPr>
-        <w:t xml:space="preserve"> intermediary files, manual input, and is labor intensive.</w:t>
+    </w:p>
+    <w:p>
+      <w:pPr>
+        <w:jc w:val="both"/>
+        <w:rPr>
+          <w:rFonts w:ascii="Arial" w:hAnsi="Arial" w:cs="Arial"/>
+          <w:color w:val="222222"/>
+          <w:sz w:val="18"/>
+          <w:szCs w:val="18"/>
+        </w:rPr>
+      </w:pPr>
+      <w:r>
+        <w:rPr>
+          <w:rFonts w:ascii="Arial" w:hAnsi="Arial" w:cs="Arial"/>
+          <w:color w:val="222222"/>
+          <w:sz w:val="18"/>
+          <w:szCs w:val="18"/>
+        </w:rPr>
+        <w:t>Historically, creation of DEFINE.XML required execution of SAS Macros to extract information from the SDTM domain datasets followed by augmentation from numer</w:t>
+      </w:r>
+      <w:r>
+        <w:rPr>
+          <w:rFonts w:ascii="Arial" w:hAnsi="Arial" w:cs="Arial"/>
+          <w:color w:val="222222"/>
+          <w:sz w:val="18"/>
+          <w:szCs w:val="18"/>
+        </w:rPr>
+        <w:t>ous</w:t>
+      </w:r>
+      <w:r>
+        <w:rPr>
+          <w:rFonts w:ascii="Arial" w:hAnsi="Arial" w:cs="Arial"/>
+          <w:color w:val="222222"/>
+          <w:sz w:val="18"/>
+          <w:szCs w:val="18"/>
+        </w:rPr>
+        <w:t xml:space="preserve"> sources, including intermediary files and labor intensive manual input. The process has recently improved</w:t>
+      </w:r>
+      <w:r>
+        <w:rPr>
+          <w:rFonts w:ascii="Arial" w:hAnsi="Arial" w:cs="Arial"/>
+          <w:color w:val="222222"/>
+          <w:sz w:val="18"/>
+          <w:szCs w:val="18"/>
+        </w:rPr>
+        <w:t xml:space="preserve"> with new software applications but these still rely on manual addition of data and metadata that is not integral to the study </w:t>
+      </w:r>
+      <w:r>
+        <w:rPr>
+          <w:rFonts w:ascii="Arial" w:hAnsi="Arial" w:cs="Arial"/>
+          <w:color w:val="222222"/>
+          <w:sz w:val="18"/>
+          <w:szCs w:val="18"/>
+        </w:rPr>
+        <w:t>data</w:t>
+      </w:r>
+      <w:r>
+        <w:rPr>
+          <w:rFonts w:ascii="Arial" w:hAnsi="Arial" w:cs="Arial"/>
+          <w:color w:val="222222"/>
+          <w:sz w:val="18"/>
+          <w:szCs w:val="18"/>
+        </w:rPr>
+        <w:t>.</w:t>
       </w:r>
     </w:p>
     <w:p>
@@ -6333,7 +6525,35 @@
           <w:rFonts w:ascii="Arial" w:hAnsi="Arial" w:cs="Arial"/>
           <w:szCs w:val="18"/>
         </w:rPr>
-        <w:t xml:space="preserve">We intend to demonstrate that by using a Linked Data approach, generation of define.xml becomes a standard SPARQL query to </w:t>
+        <w:t xml:space="preserve">We intend to demonstrate that by using a Linked Data approach, generation of define.xml becomes </w:t>
+      </w:r>
+      <w:r>
+        <w:rPr>
+          <w:rFonts w:ascii="Arial" w:hAnsi="Arial" w:cs="Arial"/>
+          <w:szCs w:val="18"/>
+        </w:rPr>
+        <w:t xml:space="preserve">more automated, using </w:t>
+      </w:r>
+      <w:r>
+        <w:rPr>
+          <w:rFonts w:ascii="Arial" w:hAnsi="Arial" w:cs="Arial"/>
+          <w:szCs w:val="18"/>
+        </w:rPr>
+        <w:t>SPARQL quer</w:t>
+      </w:r>
+      <w:r>
+        <w:rPr>
+          <w:rFonts w:ascii="Arial" w:hAnsi="Arial" w:cs="Arial"/>
+          <w:szCs w:val="18"/>
+        </w:rPr>
+        <w:t>ies</w:t>
+      </w:r>
+      <w:r>
+        <w:rPr>
+          <w:rFonts w:ascii="Arial" w:hAnsi="Arial" w:cs="Arial"/>
+          <w:szCs w:val="18"/>
+        </w:rPr>
+        <w:t xml:space="preserve"> to </w:t>
       </w:r>
       <w:r>
         <w:rPr>
@@ -6496,6 +6716,7 @@
           <w:color w:val="222222"/>
           <w:szCs w:val="18"/>
         </w:rPr>
+        <w:lastRenderedPageBreak/>
         <w:t>The clinical research arena continues to evolve at a brisk pace. New data sources li</w:t>
       </w:r>
       <w:r>
@@ -6570,16 +6791,7 @@
           <w:color w:val="222222"/>
           <w:szCs w:val="18"/>
         </w:rPr>
-        <w:t xml:space="preserve">e </w:t>
-      </w:r>
-      <w:r>
-        <w:rPr>
-          <w:rFonts w:ascii="Arial" w:hAnsi="Arial" w:cs="Arial"/>
-          <w:color w:val="222222"/>
-          <w:szCs w:val="18"/>
-        </w:rPr>
-        <w:lastRenderedPageBreak/>
-        <w:t>along with these technologies</w:t>
+        <w:t>e along with these technologies</w:t>
       </w:r>
       <w:r>
         <w:rPr>
@@ -6788,30 +7000,28 @@
           <w:rFonts w:ascii="Arial" w:hAnsi="Arial" w:cs="Arial"/>
           <w:szCs w:val="18"/>
         </w:rPr>
-        <w:t xml:space="preserve">The </w:t>
-      </w:r>
-      <w:proofErr w:type="spellStart"/>
-      <w:r>
-        <w:rPr>
-          <w:rFonts w:ascii="Arial" w:hAnsi="Arial" w:cs="Arial"/>
-          <w:szCs w:val="18"/>
-        </w:rPr>
-        <w:t>CRDas</w:t>
-      </w:r>
-      <w:r>
-        <w:rPr>
-          <w:rFonts w:ascii="Arial" w:hAnsi="Arial" w:cs="Arial"/>
-          <w:szCs w:val="18"/>
-        </w:rPr>
-        <w:t>RDF</w:t>
-      </w:r>
-      <w:proofErr w:type="spellEnd"/>
-      <w:r>
-        <w:rPr>
-          <w:rFonts w:ascii="Arial" w:hAnsi="Arial" w:cs="Arial"/>
-          <w:szCs w:val="18"/>
-        </w:rPr>
-        <w:t xml:space="preserve"> project provides such a stepping stone for compatibility with CDISC and other standards like HL7 FHIR. </w:t>
+        <w:t>The C</w:t>
+      </w:r>
+      <w:r>
+        <w:rPr>
+          <w:rFonts w:ascii="Arial" w:hAnsi="Arial" w:cs="Arial"/>
+          <w:szCs w:val="18"/>
+        </w:rPr>
+        <w:t>T</w:t>
+      </w:r>
+      <w:r>
+        <w:rPr>
+          <w:rFonts w:ascii="Arial" w:hAnsi="Arial" w:cs="Arial"/>
+          <w:szCs w:val="18"/>
+        </w:rPr>
+        <w:t>Das</w:t>
+      </w:r>
+      <w:r>
+        <w:rPr>
+          <w:rFonts w:ascii="Arial" w:hAnsi="Arial" w:cs="Arial"/>
+          <w:szCs w:val="18"/>
+        </w:rPr>
+        <w:t xml:space="preserve">RDF project provides such a stepping stone for compatibility with CDISC and other standards like HL7 FHIR. </w:t>
       </w:r>
     </w:p>
     <w:p>
@@ -7913,10 +8123,10 @@
                   <v:path o:extrusionok="f" gradientshapeok="t" o:connecttype="rect"/>
                   <o:lock v:ext="edit" aspectratio="t"/>
                 </v:shapetype>
-                <v:shape id="_x0000_i1025" type="#_x0000_t75" style="width:11.85pt;height:11.85pt" o:ole="">
+                <v:shape id="_x0000_i1025" type="#_x0000_t75" style="width:12pt;height:12pt" o:ole="">
                   <v:imagedata r:id="rId14" o:title=""/>
                 </v:shape>
-                <o:OLEObject Type="Embed" ProgID="PBrush" ShapeID="_x0000_i1025" DrawAspect="Content" ObjectID="_1564817614" r:id="rId15"/>
+                <o:OLEObject Type="Embed" ProgID="PBrush" ShapeID="_x0000_i1025" DrawAspect="Content" ObjectID="_1565603565" r:id="rId15"/>
               </w:object>
             </w:r>
             <w:hyperlink r:id="rId16" w:history="1">
@@ -8144,10 +8354,10 @@
                 <w:rFonts w:ascii="Arial" w:hAnsi="Arial" w:cs="Arial"/>
               </w:rPr>
               <w:object w:dxaOrig="250" w:dyaOrig="250" w14:anchorId="0D9013CD">
-                <v:shape id="_x0000_i1026" type="#_x0000_t75" style="width:11.85pt;height:11.85pt" o:ole="">
+                <v:shape id="_x0000_i1026" type="#_x0000_t75" style="width:12pt;height:12pt" o:ole="">
                   <v:imagedata r:id="rId14" o:title=""/>
                 </v:shape>
-                <o:OLEObject Type="Embed" ProgID="PBrush" ShapeID="_x0000_i1026" DrawAspect="Content" ObjectID="_1564817615" r:id="rId17"/>
+                <o:OLEObject Type="Embed" ProgID="PBrush" ShapeID="_x0000_i1026" DrawAspect="Content" ObjectID="_1565603566" r:id="rId17"/>
               </w:object>
             </w:r>
             <w:r>
@@ -8393,7 +8603,7 @@
         <w:rFonts w:ascii="Arial" w:hAnsi="Arial"/>
         <w:noProof/>
       </w:rPr>
-      <w:t>4</w:t>
+      <w:t>2</w:t>
     </w:r>
     <w:r>
       <w:rPr>
@@ -12830,7 +13040,7 @@
 </file>
 
 <file path=customXml/itemProps1.xml><?xml version="1.0" encoding="utf-8"?>
-<ds:datastoreItem xmlns:ds="http://schemas.openxmlformats.org/officeDocument/2006/customXml" ds:itemID="{E8AC6D9D-6AB7-458C-8528-B3CFE2339C07}">
+<ds:datastoreItem xmlns:ds="http://schemas.openxmlformats.org/officeDocument/2006/customXml" ds:itemID="{5C465440-4939-4121-9DA9-03186325AE9D}">
   <ds:schemaRefs>
     <ds:schemaRef ds:uri="http://schemas.openxmlformats.org/officeDocument/2006/bibliography"/>
   </ds:schemaRefs>

</xml_diff>